<commit_message>
Completado la parte de FSM_TOP y sus componentes
He añadido los diagramas de síntesis y diagrama de flujo para explicar el juego.
</commit_message>
<xml_diff>
--- a/Trabajo_FPGA/Memoria/Memo_FPGA.docx
+++ b/Trabajo_FPGA/Memoria/Memo_FPGA.docx
@@ -197,15 +197,7 @@
           <w:bCs/>
           <w:sz w:val="22"/>
         </w:rPr>
-        <w:t>Integrantes</w:t>
-      </w:r>
-      <w:r>
-        <w:rPr>
-          <w:b/>
-          <w:bCs/>
-          <w:sz w:val="22"/>
-        </w:rPr>
-        <w:t>:</w:t>
+        <w:t>Integrantes:</w:t>
       </w:r>
       <w:r>
         <w:rPr>
@@ -226,32 +218,13 @@
         <w:rPr>
           <w:sz w:val="22"/>
         </w:rPr>
-        <w:t>Gómez-</w:t>
-      </w:r>
-      <w:proofErr w:type="spellStart"/>
+        <w:t xml:space="preserve">Gómez-Pamo González-Cela, Jorge </w:t>
+      </w:r>
       <w:r>
         <w:rPr>
           <w:sz w:val="22"/>
         </w:rPr>
-        <w:t>Pamo</w:t>
-      </w:r>
-      <w:proofErr w:type="spellEnd"/>
-      <w:r>
-        <w:rPr>
-          <w:sz w:val="22"/>
-        </w:rPr>
-        <w:t xml:space="preserve"> González-Cela, Jorge </w:t>
-      </w:r>
-      <w:r>
-        <w:rPr>
-          <w:sz w:val="22"/>
-        </w:rPr>
         <w:tab/>
-      </w:r>
-      <w:r>
-        <w:rPr>
-          <w:sz w:val="22"/>
-        </w:rPr>
         <w:t>54637</w:t>
       </w:r>
     </w:p>
@@ -314,11 +287,6 @@
           <w:sz w:val="22"/>
         </w:rPr>
         <w:tab/>
-      </w:r>
-      <w:r>
-        <w:rPr>
-          <w:sz w:val="22"/>
-        </w:rPr>
         <w:t>54647</w:t>
       </w:r>
     </w:p>
@@ -362,6 +330,9 @@
           <w:szCs w:val="36"/>
         </w:rPr>
       </w:pPr>
+      <w:bookmarkStart w:id="0" w:name="_Toc91704605"/>
+      <w:bookmarkStart w:id="1" w:name="_Toc91704698"/>
+      <w:bookmarkStart w:id="2" w:name="_Toc91778895"/>
       <w:r>
         <w:rPr>
           <w:rFonts w:ascii="Verdana" w:hAnsi="Verdana"/>
@@ -389,27 +360,15 @@
         </w:rPr>
       </w:pPr>
       <w:r>
-        <w:rPr>
-          <w:b/>
-          <w:bCs/>
-        </w:rPr>
         <w:fldChar w:fldCharType="begin"/>
       </w:r>
       <w:r>
-        <w:rPr>
-          <w:b/>
-          <w:bCs/>
-        </w:rPr>
         <w:instrText xml:space="preserve"> TOC \o "1-4" \h \z \u </w:instrText>
       </w:r>
       <w:r>
-        <w:rPr>
-          <w:b/>
-          <w:bCs/>
-        </w:rPr>
         <w:fldChar w:fldCharType="separate"/>
       </w:r>
-      <w:hyperlink w:anchor="_Toc91704698" w:history="1">
+      <w:hyperlink w:anchor="_Toc91778952" w:history="1">
         <w:r>
           <w:rPr>
             <w:rStyle w:val="Hipervnculo"/>
@@ -436,7 +395,7 @@
             <w:noProof/>
             <w:webHidden/>
           </w:rPr>
-          <w:instrText xml:space="preserve"> PAGEREF _Toc91704698 \h </w:instrText>
+          <w:instrText xml:space="preserve"> PAGEREF _Toc91778952 \h </w:instrText>
         </w:r>
         <w:r>
           <w:rPr>
@@ -456,7 +415,7 @@
             <w:noProof/>
             <w:webHidden/>
           </w:rPr>
-          <w:t>4</w:t>
+          <w:t>3</w:t>
         </w:r>
         <w:r>
           <w:rPr>
@@ -480,7 +439,7 @@
           <w:lang w:eastAsia="es-ES"/>
         </w:rPr>
       </w:pPr>
-      <w:hyperlink w:anchor="_Toc91704699" w:history="1">
+      <w:hyperlink w:anchor="_Toc91778953" w:history="1">
         <w:r>
           <w:rPr>
             <w:rStyle w:val="Hipervnculo"/>
@@ -507,7 +466,7 @@
             <w:noProof/>
             <w:webHidden/>
           </w:rPr>
-          <w:instrText xml:space="preserve"> PAGEREF _Toc91704699 \h </w:instrText>
+          <w:instrText xml:space="preserve"> PAGEREF _Toc91778953 \h </w:instrText>
         </w:r>
         <w:r>
           <w:rPr>
@@ -527,7 +486,7 @@
             <w:noProof/>
             <w:webHidden/>
           </w:rPr>
-          <w:t>4</w:t>
+          <w:t>3</w:t>
         </w:r>
         <w:r>
           <w:rPr>
@@ -551,7 +510,7 @@
           <w:lang w:eastAsia="es-ES"/>
         </w:rPr>
       </w:pPr>
-      <w:hyperlink w:anchor="_Toc91704700" w:history="1">
+      <w:hyperlink w:anchor="_Toc91778954" w:history="1">
         <w:r>
           <w:rPr>
             <w:rStyle w:val="Hipervnculo"/>
@@ -578,7 +537,7 @@
             <w:noProof/>
             <w:webHidden/>
           </w:rPr>
-          <w:instrText xml:space="preserve"> PAGEREF _Toc91704700 \h </w:instrText>
+          <w:instrText xml:space="preserve"> PAGEREF _Toc91778954 \h </w:instrText>
         </w:r>
         <w:r>
           <w:rPr>
@@ -598,7 +557,7 @@
             <w:noProof/>
             <w:webHidden/>
           </w:rPr>
-          <w:t>4</w:t>
+          <w:t>3</w:t>
         </w:r>
         <w:r>
           <w:rPr>
@@ -622,7 +581,7 @@
           <w:lang w:eastAsia="es-ES"/>
         </w:rPr>
       </w:pPr>
-      <w:hyperlink w:anchor="_Toc91704701" w:history="1">
+      <w:hyperlink w:anchor="_Toc91778955" w:history="1">
         <w:r>
           <w:rPr>
             <w:rStyle w:val="Hipervnculo"/>
@@ -649,7 +608,7 @@
             <w:noProof/>
             <w:webHidden/>
           </w:rPr>
-          <w:instrText xml:space="preserve"> PAGEREF _Toc91704701 \h </w:instrText>
+          <w:instrText xml:space="preserve"> PAGEREF _Toc91778955 \h </w:instrText>
         </w:r>
         <w:r>
           <w:rPr>
@@ -669,7 +628,7 @@
             <w:noProof/>
             <w:webHidden/>
           </w:rPr>
-          <w:t>4</w:t>
+          <w:t>3</w:t>
         </w:r>
         <w:r>
           <w:rPr>
@@ -693,7 +652,7 @@
           <w:lang w:eastAsia="es-ES"/>
         </w:rPr>
       </w:pPr>
-      <w:hyperlink w:anchor="_Toc91704702" w:history="1">
+      <w:hyperlink w:anchor="_Toc91778956" w:history="1">
         <w:r>
           <w:rPr>
             <w:rStyle w:val="Hipervnculo"/>
@@ -720,7 +679,7 @@
             <w:noProof/>
             <w:webHidden/>
           </w:rPr>
-          <w:instrText xml:space="preserve"> PAGEREF _Toc91704702 \h </w:instrText>
+          <w:instrText xml:space="preserve"> PAGEREF _Toc91778956 \h </w:instrText>
         </w:r>
         <w:r>
           <w:rPr>
@@ -740,7 +699,7 @@
             <w:noProof/>
             <w:webHidden/>
           </w:rPr>
-          <w:t>5</w:t>
+          <w:t>4</w:t>
         </w:r>
         <w:r>
           <w:rPr>
@@ -764,7 +723,7 @@
           <w:lang w:eastAsia="es-ES"/>
         </w:rPr>
       </w:pPr>
-      <w:hyperlink w:anchor="_Toc91704703" w:history="1">
+      <w:hyperlink w:anchor="_Toc91778957" w:history="1">
         <w:r>
           <w:rPr>
             <w:rStyle w:val="Hipervnculo"/>
@@ -791,7 +750,7 @@
             <w:noProof/>
             <w:webHidden/>
           </w:rPr>
-          <w:instrText xml:space="preserve"> PAGEREF _Toc91704703 \h </w:instrText>
+          <w:instrText xml:space="preserve"> PAGEREF _Toc91778957 \h </w:instrText>
         </w:r>
         <w:r>
           <w:rPr>
@@ -811,7 +770,7 @@
             <w:noProof/>
             <w:webHidden/>
           </w:rPr>
-          <w:t>5</w:t>
+          <w:t>4</w:t>
         </w:r>
         <w:r>
           <w:rPr>
@@ -835,7 +794,7 @@
           <w:lang w:eastAsia="es-ES"/>
         </w:rPr>
       </w:pPr>
-      <w:hyperlink w:anchor="_Toc91704704" w:history="1">
+      <w:hyperlink w:anchor="_Toc91778958" w:history="1">
         <w:r>
           <w:rPr>
             <w:rStyle w:val="Hipervnculo"/>
@@ -862,7 +821,7 @@
             <w:noProof/>
             <w:webHidden/>
           </w:rPr>
-          <w:instrText xml:space="preserve"> PAGEREF _Toc91704704 \h </w:instrText>
+          <w:instrText xml:space="preserve"> PAGEREF _Toc91778958 \h </w:instrText>
         </w:r>
         <w:r>
           <w:rPr>
@@ -882,7 +841,7 @@
             <w:noProof/>
             <w:webHidden/>
           </w:rPr>
-          <w:t>6</w:t>
+          <w:t>5</w:t>
         </w:r>
         <w:r>
           <w:rPr>
@@ -906,7 +865,7 @@
           <w:lang w:eastAsia="es-ES"/>
         </w:rPr>
       </w:pPr>
-      <w:hyperlink w:anchor="_Toc91704705" w:history="1">
+      <w:hyperlink w:anchor="_Toc91778959" w:history="1">
         <w:r>
           <w:rPr>
             <w:rStyle w:val="Hipervnculo"/>
@@ -933,7 +892,7 @@
             <w:noProof/>
             <w:webHidden/>
           </w:rPr>
-          <w:instrText xml:space="preserve"> PAGEREF _Toc91704705 \h </w:instrText>
+          <w:instrText xml:space="preserve"> PAGEREF _Toc91778959 \h </w:instrText>
         </w:r>
         <w:r>
           <w:rPr>
@@ -953,7 +912,7 @@
             <w:noProof/>
             <w:webHidden/>
           </w:rPr>
-          <w:t>6</w:t>
+          <w:t>5</w:t>
         </w:r>
         <w:r>
           <w:rPr>
@@ -977,7 +936,7 @@
           <w:lang w:eastAsia="es-ES"/>
         </w:rPr>
       </w:pPr>
-      <w:hyperlink w:anchor="_Toc91704706" w:history="1">
+      <w:hyperlink w:anchor="_Toc91778960" w:history="1">
         <w:r>
           <w:rPr>
             <w:rStyle w:val="Hipervnculo"/>
@@ -1004,7 +963,7 @@
             <w:noProof/>
             <w:webHidden/>
           </w:rPr>
-          <w:instrText xml:space="preserve"> PAGEREF _Toc91704706 \h </w:instrText>
+          <w:instrText xml:space="preserve"> PAGEREF _Toc91778960 \h </w:instrText>
         </w:r>
         <w:r>
           <w:rPr>
@@ -1024,7 +983,7 @@
             <w:noProof/>
             <w:webHidden/>
           </w:rPr>
-          <w:t>6</w:t>
+          <w:t>5</w:t>
         </w:r>
         <w:r>
           <w:rPr>
@@ -1048,7 +1007,7 @@
           <w:lang w:eastAsia="es-ES"/>
         </w:rPr>
       </w:pPr>
-      <w:hyperlink w:anchor="_Toc91704707" w:history="1">
+      <w:hyperlink w:anchor="_Toc91778961" w:history="1">
         <w:r>
           <w:rPr>
             <w:rStyle w:val="Hipervnculo"/>
@@ -1075,7 +1034,7 @@
             <w:noProof/>
             <w:webHidden/>
           </w:rPr>
-          <w:instrText xml:space="preserve"> PAGEREF _Toc91704707 \h </w:instrText>
+          <w:instrText xml:space="preserve"> PAGEREF _Toc91778961 \h </w:instrText>
         </w:r>
         <w:r>
           <w:rPr>
@@ -1095,7 +1054,7 @@
             <w:noProof/>
             <w:webHidden/>
           </w:rPr>
-          <w:t>7</w:t>
+          <w:t>6</w:t>
         </w:r>
         <w:r>
           <w:rPr>
@@ -1119,7 +1078,7 @@
           <w:lang w:eastAsia="es-ES"/>
         </w:rPr>
       </w:pPr>
-      <w:hyperlink w:anchor="_Toc91704708" w:history="1">
+      <w:hyperlink w:anchor="_Toc91778962" w:history="1">
         <w:r>
           <w:rPr>
             <w:rStyle w:val="Hipervnculo"/>
@@ -1146,7 +1105,7 @@
             <w:noProof/>
             <w:webHidden/>
           </w:rPr>
-          <w:instrText xml:space="preserve"> PAGEREF _Toc91704708 \h </w:instrText>
+          <w:instrText xml:space="preserve"> PAGEREF _Toc91778962 \h </w:instrText>
         </w:r>
         <w:r>
           <w:rPr>
@@ -1166,7 +1125,7 @@
             <w:noProof/>
             <w:webHidden/>
           </w:rPr>
-          <w:t>7</w:t>
+          <w:t>6</w:t>
         </w:r>
         <w:r>
           <w:rPr>
@@ -1190,7 +1149,7 @@
           <w:lang w:eastAsia="es-ES"/>
         </w:rPr>
       </w:pPr>
-      <w:hyperlink w:anchor="_Toc91704709" w:history="1">
+      <w:hyperlink w:anchor="_Toc91778963" w:history="1">
         <w:r>
           <w:rPr>
             <w:rStyle w:val="Hipervnculo"/>
@@ -1217,7 +1176,7 @@
             <w:noProof/>
             <w:webHidden/>
           </w:rPr>
-          <w:instrText xml:space="preserve"> PAGEREF _Toc91704709 \h </w:instrText>
+          <w:instrText xml:space="preserve"> PAGEREF _Toc91778963 \h </w:instrText>
         </w:r>
         <w:r>
           <w:rPr>
@@ -1237,7 +1196,7 @@
             <w:noProof/>
             <w:webHidden/>
           </w:rPr>
-          <w:t>7</w:t>
+          <w:t>6</w:t>
         </w:r>
         <w:r>
           <w:rPr>
@@ -1261,7 +1220,7 @@
           <w:lang w:eastAsia="es-ES"/>
         </w:rPr>
       </w:pPr>
-      <w:hyperlink w:anchor="_Toc91704710" w:history="1">
+      <w:hyperlink w:anchor="_Toc91778964" w:history="1">
         <w:r>
           <w:rPr>
             <w:rStyle w:val="Hipervnculo"/>
@@ -1288,7 +1247,7 @@
             <w:noProof/>
             <w:webHidden/>
           </w:rPr>
-          <w:instrText xml:space="preserve"> PAGEREF _Toc91704710 \h </w:instrText>
+          <w:instrText xml:space="preserve"> PAGEREF _Toc91778964 \h </w:instrText>
         </w:r>
         <w:r>
           <w:rPr>
@@ -1308,7 +1267,220 @@
             <w:noProof/>
             <w:webHidden/>
           </w:rPr>
-          <w:t>7</w:t>
+          <w:t>6</w:t>
+        </w:r>
+        <w:r>
+          <w:rPr>
+            <w:noProof/>
+            <w:webHidden/>
+          </w:rPr>
+          <w:fldChar w:fldCharType="end"/>
+        </w:r>
+      </w:hyperlink>
+    </w:p>
+    <w:p>
+      <w:pPr>
+        <w:pStyle w:val="TDC4"/>
+        <w:tabs>
+          <w:tab w:val="right" w:leader="dot" w:pos="8494"/>
+        </w:tabs>
+        <w:rPr>
+          <w:rFonts w:asciiTheme="minorHAnsi" w:eastAsiaTheme="minorEastAsia" w:hAnsiTheme="minorHAnsi"/>
+          <w:noProof/>
+          <w:sz w:val="22"/>
+          <w:lang w:eastAsia="es-ES"/>
+        </w:rPr>
+      </w:pPr>
+      <w:hyperlink w:anchor="_Toc91778965" w:history="1">
+        <w:r>
+          <w:rPr>
+            <w:rStyle w:val="Hipervnculo"/>
+            <w:noProof/>
+          </w:rPr>
+          <w:t>DEBOUNCER</w:t>
+        </w:r>
+        <w:r>
+          <w:rPr>
+            <w:noProof/>
+            <w:webHidden/>
+          </w:rPr>
+          <w:tab/>
+        </w:r>
+        <w:r>
+          <w:rPr>
+            <w:noProof/>
+            <w:webHidden/>
+          </w:rPr>
+          <w:fldChar w:fldCharType="begin"/>
+        </w:r>
+        <w:r>
+          <w:rPr>
+            <w:noProof/>
+            <w:webHidden/>
+          </w:rPr>
+          <w:instrText xml:space="preserve"> PAGEREF _Toc91778965 \h </w:instrText>
+        </w:r>
+        <w:r>
+          <w:rPr>
+            <w:noProof/>
+            <w:webHidden/>
+          </w:rPr>
+        </w:r>
+        <w:r>
+          <w:rPr>
+            <w:noProof/>
+            <w:webHidden/>
+          </w:rPr>
+          <w:fldChar w:fldCharType="separate"/>
+        </w:r>
+        <w:r>
+          <w:rPr>
+            <w:noProof/>
+            <w:webHidden/>
+          </w:rPr>
+          <w:t>6</w:t>
+        </w:r>
+        <w:r>
+          <w:rPr>
+            <w:noProof/>
+            <w:webHidden/>
+          </w:rPr>
+          <w:fldChar w:fldCharType="end"/>
+        </w:r>
+      </w:hyperlink>
+    </w:p>
+    <w:p>
+      <w:pPr>
+        <w:pStyle w:val="TDC4"/>
+        <w:tabs>
+          <w:tab w:val="right" w:leader="dot" w:pos="8494"/>
+        </w:tabs>
+        <w:rPr>
+          <w:rFonts w:asciiTheme="minorHAnsi" w:eastAsiaTheme="minorEastAsia" w:hAnsiTheme="minorHAnsi"/>
+          <w:noProof/>
+          <w:sz w:val="22"/>
+          <w:lang w:eastAsia="es-ES"/>
+        </w:rPr>
+      </w:pPr>
+      <w:hyperlink w:anchor="_Toc91778966" w:history="1">
+        <w:r>
+          <w:rPr>
+            <w:rStyle w:val="Hipervnculo"/>
+            <w:noProof/>
+          </w:rPr>
+          <w:t>EDGEDTCTR</w:t>
+        </w:r>
+        <w:r>
+          <w:rPr>
+            <w:noProof/>
+            <w:webHidden/>
+          </w:rPr>
+          <w:tab/>
+        </w:r>
+        <w:r>
+          <w:rPr>
+            <w:noProof/>
+            <w:webHidden/>
+          </w:rPr>
+          <w:fldChar w:fldCharType="begin"/>
+        </w:r>
+        <w:r>
+          <w:rPr>
+            <w:noProof/>
+            <w:webHidden/>
+          </w:rPr>
+          <w:instrText xml:space="preserve"> PAGEREF _Toc91778966 \h </w:instrText>
+        </w:r>
+        <w:r>
+          <w:rPr>
+            <w:noProof/>
+            <w:webHidden/>
+          </w:rPr>
+        </w:r>
+        <w:r>
+          <w:rPr>
+            <w:noProof/>
+            <w:webHidden/>
+          </w:rPr>
+          <w:fldChar w:fldCharType="separate"/>
+        </w:r>
+        <w:r>
+          <w:rPr>
+            <w:noProof/>
+            <w:webHidden/>
+          </w:rPr>
+          <w:t>6</w:t>
+        </w:r>
+        <w:r>
+          <w:rPr>
+            <w:noProof/>
+            <w:webHidden/>
+          </w:rPr>
+          <w:fldChar w:fldCharType="end"/>
+        </w:r>
+      </w:hyperlink>
+    </w:p>
+    <w:p>
+      <w:pPr>
+        <w:pStyle w:val="TDC4"/>
+        <w:tabs>
+          <w:tab w:val="right" w:leader="dot" w:pos="8494"/>
+        </w:tabs>
+        <w:rPr>
+          <w:rFonts w:asciiTheme="minorHAnsi" w:eastAsiaTheme="minorEastAsia" w:hAnsiTheme="minorHAnsi"/>
+          <w:noProof/>
+          <w:sz w:val="22"/>
+          <w:lang w:eastAsia="es-ES"/>
+        </w:rPr>
+      </w:pPr>
+      <w:hyperlink w:anchor="_Toc91778967" w:history="1">
+        <w:r>
+          <w:rPr>
+            <w:rStyle w:val="Hipervnculo"/>
+            <w:noProof/>
+          </w:rPr>
+          <w:t>SYNCHRNZR</w:t>
+        </w:r>
+        <w:r>
+          <w:rPr>
+            <w:noProof/>
+            <w:webHidden/>
+          </w:rPr>
+          <w:tab/>
+        </w:r>
+        <w:r>
+          <w:rPr>
+            <w:noProof/>
+            <w:webHidden/>
+          </w:rPr>
+          <w:fldChar w:fldCharType="begin"/>
+        </w:r>
+        <w:r>
+          <w:rPr>
+            <w:noProof/>
+            <w:webHidden/>
+          </w:rPr>
+          <w:instrText xml:space="preserve"> PAGEREF _Toc91778967 \h </w:instrText>
+        </w:r>
+        <w:r>
+          <w:rPr>
+            <w:noProof/>
+            <w:webHidden/>
+          </w:rPr>
+        </w:r>
+        <w:r>
+          <w:rPr>
+            <w:noProof/>
+            <w:webHidden/>
+          </w:rPr>
+          <w:fldChar w:fldCharType="separate"/>
+        </w:r>
+        <w:r>
+          <w:rPr>
+            <w:noProof/>
+            <w:webHidden/>
+          </w:rPr>
+          <w:t>6</w:t>
         </w:r>
         <w:r>
           <w:rPr>
@@ -1332,7 +1504,7 @@
           <w:lang w:eastAsia="es-ES"/>
         </w:rPr>
       </w:pPr>
-      <w:hyperlink w:anchor="_Toc91704711" w:history="1">
+      <w:hyperlink w:anchor="_Toc91778968" w:history="1">
         <w:r>
           <w:rPr>
             <w:rStyle w:val="Hipervnculo"/>
@@ -1359,7 +1531,7 @@
             <w:noProof/>
             <w:webHidden/>
           </w:rPr>
-          <w:instrText xml:space="preserve"> PAGEREF _Toc91704711 \h </w:instrText>
+          <w:instrText xml:space="preserve"> PAGEREF _Toc91778968 \h </w:instrText>
         </w:r>
         <w:r>
           <w:rPr>
@@ -1379,7 +1551,7 @@
             <w:noProof/>
             <w:webHidden/>
           </w:rPr>
-          <w:t>8</w:t>
+          <w:t>7</w:t>
         </w:r>
         <w:r>
           <w:rPr>
@@ -1403,7 +1575,7 @@
           <w:lang w:eastAsia="es-ES"/>
         </w:rPr>
       </w:pPr>
-      <w:hyperlink w:anchor="_Toc91704712" w:history="1">
+      <w:hyperlink w:anchor="_Toc91778969" w:history="1">
         <w:r>
           <w:rPr>
             <w:rStyle w:val="Hipervnculo"/>
@@ -1430,7 +1602,7 @@
             <w:noProof/>
             <w:webHidden/>
           </w:rPr>
-          <w:instrText xml:space="preserve"> PAGEREF _Toc91704712 \h </w:instrText>
+          <w:instrText xml:space="preserve"> PAGEREF _Toc91778969 \h </w:instrText>
         </w:r>
         <w:r>
           <w:rPr>
@@ -1450,7 +1622,7 @@
             <w:noProof/>
             <w:webHidden/>
           </w:rPr>
-          <w:t>8</w:t>
+          <w:t>7</w:t>
         </w:r>
         <w:r>
           <w:rPr>
@@ -1474,7 +1646,7 @@
           <w:lang w:eastAsia="es-ES"/>
         </w:rPr>
       </w:pPr>
-      <w:hyperlink w:anchor="_Toc91704713" w:history="1">
+      <w:hyperlink w:anchor="_Toc91778970" w:history="1">
         <w:r>
           <w:rPr>
             <w:rStyle w:val="Hipervnculo"/>
@@ -1501,7 +1673,7 @@
             <w:noProof/>
             <w:webHidden/>
           </w:rPr>
-          <w:instrText xml:space="preserve"> PAGEREF _Toc91704713 \h </w:instrText>
+          <w:instrText xml:space="preserve"> PAGEREF _Toc91778970 \h </w:instrText>
         </w:r>
         <w:r>
           <w:rPr>
@@ -1521,7 +1693,7 @@
             <w:noProof/>
             <w:webHidden/>
           </w:rPr>
-          <w:t>8</w:t>
+          <w:t>7</w:t>
         </w:r>
         <w:r>
           <w:rPr>
@@ -1545,7 +1717,7 @@
           <w:lang w:eastAsia="es-ES"/>
         </w:rPr>
       </w:pPr>
-      <w:hyperlink w:anchor="_Toc91704714" w:history="1">
+      <w:hyperlink w:anchor="_Toc91778971" w:history="1">
         <w:r>
           <w:rPr>
             <w:rStyle w:val="Hipervnculo"/>
@@ -1572,7 +1744,7 @@
             <w:noProof/>
             <w:webHidden/>
           </w:rPr>
-          <w:instrText xml:space="preserve"> PAGEREF _Toc91704714 \h </w:instrText>
+          <w:instrText xml:space="preserve"> PAGEREF _Toc91778971 \h </w:instrText>
         </w:r>
         <w:r>
           <w:rPr>
@@ -1592,7 +1764,7 @@
             <w:noProof/>
             <w:webHidden/>
           </w:rPr>
-          <w:t>8</w:t>
+          <w:t>7</w:t>
         </w:r>
         <w:r>
           <w:rPr>
@@ -1610,10 +1782,13 @@
           <w:tab w:val="right" w:leader="dot" w:pos="8494"/>
         </w:tabs>
         <w:rPr>
+          <w:rFonts w:asciiTheme="minorHAnsi" w:eastAsiaTheme="minorEastAsia" w:hAnsiTheme="minorHAnsi"/>
           <w:noProof/>
-        </w:rPr>
-      </w:pPr>
-      <w:hyperlink w:anchor="_Toc91704715" w:history="1">
+          <w:sz w:val="22"/>
+          <w:lang w:eastAsia="es-ES"/>
+        </w:rPr>
+      </w:pPr>
+      <w:hyperlink w:anchor="_Toc91778972" w:history="1">
         <w:r>
           <w:rPr>
             <w:rStyle w:val="Hipervnculo"/>
@@ -1640,7 +1815,7 @@
             <w:noProof/>
             <w:webHidden/>
           </w:rPr>
-          <w:instrText xml:space="preserve"> PAGEREF _Toc91704715 \h </w:instrText>
+          <w:instrText xml:space="preserve"> PAGEREF _Toc91778972 \h </w:instrText>
         </w:r>
         <w:r>
           <w:rPr>
@@ -1660,7 +1835,7 @@
             <w:noProof/>
             <w:webHidden/>
           </w:rPr>
-          <w:t>8</w:t>
+          <w:t>7</w:t>
         </w:r>
         <w:r>
           <w:rPr>
@@ -1678,15 +1853,17 @@
           <w:tab w:val="right" w:leader="dot" w:pos="8494"/>
         </w:tabs>
         <w:rPr>
+          <w:rFonts w:asciiTheme="minorHAnsi" w:eastAsiaTheme="minorEastAsia" w:hAnsiTheme="minorHAnsi"/>
           <w:noProof/>
-        </w:rPr>
-      </w:pPr>
-      <w:hyperlink w:anchor="_Toc91704716" w:history="1">
+          <w:sz w:val="22"/>
+          <w:lang w:eastAsia="es-ES"/>
+        </w:rPr>
+      </w:pPr>
+      <w:hyperlink w:anchor="_Toc91778973" w:history="1">
         <w:r>
           <w:rPr>
             <w:rStyle w:val="Hipervnculo"/>
             <w:noProof/>
-            <w:lang w:val="en-US"/>
           </w:rPr>
           <w:t>FSM_INCHECK</w:t>
         </w:r>
@@ -1709,7 +1886,7 @@
             <w:noProof/>
             <w:webHidden/>
           </w:rPr>
-          <w:instrText xml:space="preserve"> PAGEREF _Toc91704716 \h </w:instrText>
+          <w:instrText xml:space="preserve"> PAGEREF _Toc91778973 \h </w:instrText>
         </w:r>
         <w:r>
           <w:rPr>
@@ -1729,7 +1906,7 @@
             <w:noProof/>
             <w:webHidden/>
           </w:rPr>
-          <w:t>8</w:t>
+          <w:t>9</w:t>
         </w:r>
         <w:r>
           <w:rPr>
@@ -1747,10 +1924,13 @@
           <w:tab w:val="right" w:leader="dot" w:pos="8494"/>
         </w:tabs>
         <w:rPr>
+          <w:rFonts w:asciiTheme="minorHAnsi" w:eastAsiaTheme="minorEastAsia" w:hAnsiTheme="minorHAnsi"/>
           <w:noProof/>
-        </w:rPr>
-      </w:pPr>
-      <w:hyperlink w:anchor="_Toc91704717" w:history="1">
+          <w:sz w:val="22"/>
+          <w:lang w:eastAsia="es-ES"/>
+        </w:rPr>
+      </w:pPr>
+      <w:hyperlink w:anchor="_Toc91778974" w:history="1">
         <w:r>
           <w:rPr>
             <w:rStyle w:val="Hipervnculo"/>
@@ -1777,7 +1957,7 @@
             <w:noProof/>
             <w:webHidden/>
           </w:rPr>
-          <w:instrText xml:space="preserve"> PAGEREF _Toc91704717 \h </w:instrText>
+          <w:instrText xml:space="preserve"> PAGEREF _Toc91778974 \h </w:instrText>
         </w:r>
         <w:r>
           <w:rPr>
@@ -1797,7 +1977,7 @@
             <w:noProof/>
             <w:webHidden/>
           </w:rPr>
-          <w:t>8</w:t>
+          <w:t>10</w:t>
         </w:r>
         <w:r>
           <w:rPr>
@@ -1815,16 +1995,19 @@
           <w:tab w:val="right" w:leader="dot" w:pos="8494"/>
         </w:tabs>
         <w:rPr>
+          <w:rFonts w:asciiTheme="minorHAnsi" w:eastAsiaTheme="minorEastAsia" w:hAnsiTheme="minorHAnsi"/>
           <w:noProof/>
-        </w:rPr>
-      </w:pPr>
-      <w:hyperlink w:anchor="_Toc91704718" w:history="1">
+          <w:sz w:val="22"/>
+          <w:lang w:eastAsia="es-ES"/>
+        </w:rPr>
+      </w:pPr>
+      <w:hyperlink w:anchor="_Toc91778975" w:history="1">
         <w:r>
           <w:rPr>
             <w:rStyle w:val="Hipervnculo"/>
             <w:noProof/>
           </w:rPr>
-          <w:t>FSM_LFSR</w:t>
+          <w:t>LFSR</w:t>
         </w:r>
         <w:r>
           <w:rPr>
@@ -1845,7 +2028,7 @@
             <w:noProof/>
             <w:webHidden/>
           </w:rPr>
-          <w:instrText xml:space="preserve"> PAGEREF _Toc91704718 \h </w:instrText>
+          <w:instrText xml:space="preserve"> PAGEREF _Toc91778975 \h </w:instrText>
         </w:r>
         <w:r>
           <w:rPr>
@@ -1865,7 +2048,7 @@
             <w:noProof/>
             <w:webHidden/>
           </w:rPr>
-          <w:t>8</w:t>
+          <w:t>11</w:t>
         </w:r>
         <w:r>
           <w:rPr>
@@ -1883,10 +2066,13 @@
           <w:tab w:val="right" w:leader="dot" w:pos="8494"/>
         </w:tabs>
         <w:rPr>
+          <w:rFonts w:asciiTheme="minorHAnsi" w:eastAsiaTheme="minorEastAsia" w:hAnsiTheme="minorHAnsi"/>
           <w:noProof/>
-        </w:rPr>
-      </w:pPr>
-      <w:hyperlink w:anchor="_Toc91704719" w:history="1">
+          <w:sz w:val="22"/>
+          <w:lang w:eastAsia="es-ES"/>
+        </w:rPr>
+      </w:pPr>
+      <w:hyperlink w:anchor="_Toc91778976" w:history="1">
         <w:r>
           <w:rPr>
             <w:rStyle w:val="Hipervnculo"/>
@@ -1913,7 +2099,7 @@
             <w:noProof/>
             <w:webHidden/>
           </w:rPr>
-          <w:instrText xml:space="preserve"> PAGEREF _Toc91704719 \h </w:instrText>
+          <w:instrText xml:space="preserve"> PAGEREF _Toc91778976 \h </w:instrText>
         </w:r>
         <w:r>
           <w:rPr>
@@ -1933,7 +2119,7 @@
             <w:noProof/>
             <w:webHidden/>
           </w:rPr>
-          <w:t>8</w:t>
+          <w:t>12</w:t>
         </w:r>
         <w:r>
           <w:rPr>
@@ -1957,11 +2143,12 @@
           <w:lang w:eastAsia="es-ES"/>
         </w:rPr>
       </w:pPr>
-      <w:hyperlink w:anchor="_Toc91704720" w:history="1">
+      <w:hyperlink w:anchor="_Toc91778977" w:history="1">
         <w:r>
           <w:rPr>
             <w:rStyle w:val="Hipervnculo"/>
             <w:noProof/>
+            <w:lang w:val="en-US"/>
           </w:rPr>
           <w:t>VISUALIZER_TOP</w:t>
         </w:r>
@@ -1984,7 +2171,7 @@
             <w:noProof/>
             <w:webHidden/>
           </w:rPr>
-          <w:instrText xml:space="preserve"> PAGEREF _Toc91704720 \h </w:instrText>
+          <w:instrText xml:space="preserve"> PAGEREF _Toc91778977 \h </w:instrText>
         </w:r>
         <w:r>
           <w:rPr>
@@ -2004,7 +2191,7 @@
             <w:noProof/>
             <w:webHidden/>
           </w:rPr>
-          <w:t>9</w:t>
+          <w:t>13</w:t>
         </w:r>
         <w:r>
           <w:rPr>
@@ -2028,7 +2215,7 @@
           <w:lang w:eastAsia="es-ES"/>
         </w:rPr>
       </w:pPr>
-      <w:hyperlink w:anchor="_Toc91704721" w:history="1">
+      <w:hyperlink w:anchor="_Toc91778978" w:history="1">
         <w:r>
           <w:rPr>
             <w:rStyle w:val="Hipervnculo"/>
@@ -2055,7 +2242,7 @@
             <w:noProof/>
             <w:webHidden/>
           </w:rPr>
-          <w:instrText xml:space="preserve"> PAGEREF _Toc91704721 \h </w:instrText>
+          <w:instrText xml:space="preserve"> PAGEREF _Toc91778978 \h </w:instrText>
         </w:r>
         <w:r>
           <w:rPr>
@@ -2075,7 +2262,7 @@
             <w:noProof/>
             <w:webHidden/>
           </w:rPr>
-          <w:t>9</w:t>
+          <w:t>13</w:t>
         </w:r>
         <w:r>
           <w:rPr>
@@ -2099,7 +2286,7 @@
           <w:lang w:eastAsia="es-ES"/>
         </w:rPr>
       </w:pPr>
-      <w:hyperlink w:anchor="_Toc91704722" w:history="1">
+      <w:hyperlink w:anchor="_Toc91778979" w:history="1">
         <w:r>
           <w:rPr>
             <w:rStyle w:val="Hipervnculo"/>
@@ -2126,7 +2313,7 @@
             <w:noProof/>
             <w:webHidden/>
           </w:rPr>
-          <w:instrText xml:space="preserve"> PAGEREF _Toc91704722 \h </w:instrText>
+          <w:instrText xml:space="preserve"> PAGEREF _Toc91778979 \h </w:instrText>
         </w:r>
         <w:r>
           <w:rPr>
@@ -2146,7 +2333,7 @@
             <w:noProof/>
             <w:webHidden/>
           </w:rPr>
-          <w:t>9</w:t>
+          <w:t>13</w:t>
         </w:r>
         <w:r>
           <w:rPr>
@@ -2170,7 +2357,7 @@
           <w:lang w:eastAsia="es-ES"/>
         </w:rPr>
       </w:pPr>
-      <w:hyperlink w:anchor="_Toc91704723" w:history="1">
+      <w:hyperlink w:anchor="_Toc91778980" w:history="1">
         <w:r>
           <w:rPr>
             <w:rStyle w:val="Hipervnculo"/>
@@ -2197,7 +2384,7 @@
             <w:noProof/>
             <w:webHidden/>
           </w:rPr>
-          <w:instrText xml:space="preserve"> PAGEREF _Toc91704723 \h </w:instrText>
+          <w:instrText xml:space="preserve"> PAGEREF _Toc91778980 \h </w:instrText>
         </w:r>
         <w:r>
           <w:rPr>
@@ -2217,7 +2404,149 @@
             <w:noProof/>
             <w:webHidden/>
           </w:rPr>
-          <w:t>9</w:t>
+          <w:t>13</w:t>
+        </w:r>
+        <w:r>
+          <w:rPr>
+            <w:noProof/>
+            <w:webHidden/>
+          </w:rPr>
+          <w:fldChar w:fldCharType="end"/>
+        </w:r>
+      </w:hyperlink>
+    </w:p>
+    <w:p>
+      <w:pPr>
+        <w:pStyle w:val="TDC4"/>
+        <w:tabs>
+          <w:tab w:val="right" w:leader="dot" w:pos="8494"/>
+        </w:tabs>
+        <w:rPr>
+          <w:rFonts w:asciiTheme="minorHAnsi" w:eastAsiaTheme="minorEastAsia" w:hAnsiTheme="minorHAnsi"/>
+          <w:noProof/>
+          <w:sz w:val="22"/>
+          <w:lang w:eastAsia="es-ES"/>
+        </w:rPr>
+      </w:pPr>
+      <w:hyperlink w:anchor="_Toc91778981" w:history="1">
+        <w:r>
+          <w:rPr>
+            <w:rStyle w:val="Hipervnculo"/>
+            <w:noProof/>
+          </w:rPr>
+          <w:t>NATURAL_DECODER</w:t>
+        </w:r>
+        <w:r>
+          <w:rPr>
+            <w:noProof/>
+            <w:webHidden/>
+          </w:rPr>
+          <w:tab/>
+        </w:r>
+        <w:r>
+          <w:rPr>
+            <w:noProof/>
+            <w:webHidden/>
+          </w:rPr>
+          <w:fldChar w:fldCharType="begin"/>
+        </w:r>
+        <w:r>
+          <w:rPr>
+            <w:noProof/>
+            <w:webHidden/>
+          </w:rPr>
+          <w:instrText xml:space="preserve"> PAGEREF _Toc91778981 \h </w:instrText>
+        </w:r>
+        <w:r>
+          <w:rPr>
+            <w:noProof/>
+            <w:webHidden/>
+          </w:rPr>
+        </w:r>
+        <w:r>
+          <w:rPr>
+            <w:noProof/>
+            <w:webHidden/>
+          </w:rPr>
+          <w:fldChar w:fldCharType="separate"/>
+        </w:r>
+        <w:r>
+          <w:rPr>
+            <w:noProof/>
+            <w:webHidden/>
+          </w:rPr>
+          <w:t>13</w:t>
+        </w:r>
+        <w:r>
+          <w:rPr>
+            <w:noProof/>
+            <w:webHidden/>
+          </w:rPr>
+          <w:fldChar w:fldCharType="end"/>
+        </w:r>
+      </w:hyperlink>
+    </w:p>
+    <w:p>
+      <w:pPr>
+        <w:pStyle w:val="TDC4"/>
+        <w:tabs>
+          <w:tab w:val="right" w:leader="dot" w:pos="8494"/>
+        </w:tabs>
+        <w:rPr>
+          <w:rFonts w:asciiTheme="minorHAnsi" w:eastAsiaTheme="minorEastAsia" w:hAnsiTheme="minorHAnsi"/>
+          <w:noProof/>
+          <w:sz w:val="22"/>
+          <w:lang w:eastAsia="es-ES"/>
+        </w:rPr>
+      </w:pPr>
+      <w:hyperlink w:anchor="_Toc91778982" w:history="1">
+        <w:r>
+          <w:rPr>
+            <w:rStyle w:val="Hipervnculo"/>
+            <w:noProof/>
+          </w:rPr>
+          <w:t>DISPLAY_CONTROLLER</w:t>
+        </w:r>
+        <w:r>
+          <w:rPr>
+            <w:noProof/>
+            <w:webHidden/>
+          </w:rPr>
+          <w:tab/>
+        </w:r>
+        <w:r>
+          <w:rPr>
+            <w:noProof/>
+            <w:webHidden/>
+          </w:rPr>
+          <w:fldChar w:fldCharType="begin"/>
+        </w:r>
+        <w:r>
+          <w:rPr>
+            <w:noProof/>
+            <w:webHidden/>
+          </w:rPr>
+          <w:instrText xml:space="preserve"> PAGEREF _Toc91778982 \h </w:instrText>
+        </w:r>
+        <w:r>
+          <w:rPr>
+            <w:noProof/>
+            <w:webHidden/>
+          </w:rPr>
+        </w:r>
+        <w:r>
+          <w:rPr>
+            <w:noProof/>
+            <w:webHidden/>
+          </w:rPr>
+          <w:fldChar w:fldCharType="separate"/>
+        </w:r>
+        <w:r>
+          <w:rPr>
+            <w:noProof/>
+            <w:webHidden/>
+          </w:rPr>
+          <w:t>13</w:t>
         </w:r>
         <w:r>
           <w:rPr>
@@ -2241,7 +2570,7 @@
           <w:lang w:eastAsia="es-ES"/>
         </w:rPr>
       </w:pPr>
-      <w:hyperlink w:anchor="_Toc91704724" w:history="1">
+      <w:hyperlink w:anchor="_Toc91778983" w:history="1">
         <w:r>
           <w:rPr>
             <w:rStyle w:val="Hipervnculo"/>
@@ -2268,7 +2597,7 @@
             <w:noProof/>
             <w:webHidden/>
           </w:rPr>
-          <w:instrText xml:space="preserve"> PAGEREF _Toc91704724 \h </w:instrText>
+          <w:instrText xml:space="preserve"> PAGEREF _Toc91778983 \h </w:instrText>
         </w:r>
         <w:r>
           <w:rPr>
@@ -2288,7 +2617,7 @@
             <w:noProof/>
             <w:webHidden/>
           </w:rPr>
-          <w:t>10</w:t>
+          <w:t>14</w:t>
         </w:r>
         <w:r>
           <w:rPr>
@@ -2301,23 +2630,20 @@
     </w:p>
     <w:p>
       <w:pPr>
-        <w:rPr>
-          <w:b/>
-          <w:bCs/>
-        </w:rPr>
-      </w:pPr>
-      <w:r>
-        <w:rPr>
-          <w:b/>
-          <w:bCs/>
-        </w:rPr>
+        <w:jc w:val="left"/>
+        <w:rPr>
+          <w:rFonts w:eastAsiaTheme="majorEastAsia" w:cstheme="majorBidi"/>
+          <w:b/>
+          <w:color w:val="C00000"/>
+          <w:sz w:val="36"/>
+          <w:szCs w:val="32"/>
+          <w:u w:val="single"/>
+        </w:rPr>
+      </w:pPr>
+      <w:r>
         <w:fldChar w:fldCharType="end"/>
       </w:r>
       <w:r>
-        <w:rPr>
-          <w:b/>
-          <w:bCs/>
-        </w:rPr>
         <w:br w:type="page"/>
       </w:r>
     </w:p>
@@ -2325,24 +2651,13 @@
       <w:pPr>
         <w:pStyle w:val="Ttulo1"/>
       </w:pPr>
-      <w:bookmarkStart w:id="0" w:name="_Toc91704605"/>
-      <w:bookmarkStart w:id="1" w:name="_Toc91704698"/>
+      <w:bookmarkStart w:id="3" w:name="_Toc91778952"/>
       <w:r>
         <w:lastRenderedPageBreak/>
         <w:t>Introducción</w:t>
       </w:r>
       <w:bookmarkEnd w:id="0"/>
       <w:bookmarkEnd w:id="1"/>
-    </w:p>
-    <w:p>
-      <w:pPr>
-        <w:pStyle w:val="Ttulo2"/>
-      </w:pPr>
-      <w:bookmarkStart w:id="2" w:name="_Toc91704606"/>
-      <w:bookmarkStart w:id="3" w:name="_Toc91704699"/>
-      <w:r>
-        <w:t>Explicación y normas del juego</w:t>
-      </w:r>
       <w:bookmarkEnd w:id="2"/>
       <w:bookmarkEnd w:id="3"/>
     </w:p>
@@ -2350,25 +2665,88 @@
       <w:pPr>
         <w:pStyle w:val="Ttulo2"/>
       </w:pPr>
-      <w:bookmarkStart w:id="4" w:name="_Toc91704607"/>
-      <w:bookmarkStart w:id="5" w:name="_Toc91704700"/>
-      <w:r>
-        <w:t>Componentes del sistema</w:t>
+      <w:bookmarkStart w:id="4" w:name="_Toc91704606"/>
+      <w:bookmarkStart w:id="5" w:name="_Toc91704699"/>
+      <w:bookmarkStart w:id="6" w:name="_Toc91778896"/>
+      <w:bookmarkStart w:id="7" w:name="_Toc91778953"/>
+      <w:r>
+        <w:t>Explicación y normas del juego</w:t>
       </w:r>
       <w:bookmarkEnd w:id="4"/>
       <w:bookmarkEnd w:id="5"/>
-    </w:p>
-    <w:p>
-      <w:pPr>
-        <w:pStyle w:val="Ttulo2"/>
-      </w:pPr>
-      <w:bookmarkStart w:id="6" w:name="_Toc91704608"/>
-      <w:bookmarkStart w:id="7" w:name="_Toc91704701"/>
-      <w:r>
-        <w:t>Fotos del proyecto</w:t>
-      </w:r>
       <w:bookmarkEnd w:id="6"/>
       <w:bookmarkEnd w:id="7"/>
+    </w:p>
+    <w:p>
+      <w:r>
+        <w:drawing>
+          <wp:inline distT="0" distB="0" distL="0" distR="0" wp14:anchorId="092C6D60" wp14:editId="29AE9BD5">
+            <wp:extent cx="2573079" cy="2504625"/>
+            <wp:effectExtent l="0" t="0" r="0" b="0"/>
+            <wp:docPr id="1" name="Imagen 1" descr="Diagrama&#10;&#10;Descripción generada automáticamente"/>
+            <wp:cNvGraphicFramePr>
+              <a:graphicFrameLocks xmlns:a="http://schemas.openxmlformats.org/drawingml/2006/main" noChangeAspect="1"/>
+            </wp:cNvGraphicFramePr>
+            <a:graphic xmlns:a="http://schemas.openxmlformats.org/drawingml/2006/main">
+              <a:graphicData uri="http://schemas.openxmlformats.org/drawingml/2006/picture">
+                <pic:pic xmlns:pic="http://schemas.openxmlformats.org/drawingml/2006/picture">
+                  <pic:nvPicPr>
+                    <pic:cNvPr id="1" name="Imagen 1" descr="Diagrama&#10;&#10;Descripción generada automáticamente"/>
+                    <pic:cNvPicPr/>
+                  </pic:nvPicPr>
+                  <pic:blipFill>
+                    <a:blip r:embed="rId6"/>
+                    <a:stretch>
+                      <a:fillRect/>
+                    </a:stretch>
+                  </pic:blipFill>
+                  <pic:spPr>
+                    <a:xfrm>
+                      <a:off x="0" y="0"/>
+                      <a:ext cx="2576118" cy="2507583"/>
+                    </a:xfrm>
+                    <a:prstGeom prst="rect">
+                      <a:avLst/>
+                    </a:prstGeom>
+                  </pic:spPr>
+                </pic:pic>
+              </a:graphicData>
+            </a:graphic>
+          </wp:inline>
+        </w:drawing>
+      </w:r>
+    </w:p>
+    <w:p>
+      <w:pPr>
+        <w:pStyle w:val="Ttulo2"/>
+      </w:pPr>
+      <w:bookmarkStart w:id="8" w:name="_Toc91704607"/>
+      <w:bookmarkStart w:id="9" w:name="_Toc91704700"/>
+      <w:bookmarkStart w:id="10" w:name="_Toc91778897"/>
+      <w:bookmarkStart w:id="11" w:name="_Toc91778954"/>
+      <w:r>
+        <w:t>Componentes del sistema</w:t>
+      </w:r>
+      <w:bookmarkEnd w:id="8"/>
+      <w:bookmarkEnd w:id="9"/>
+      <w:bookmarkEnd w:id="10"/>
+      <w:bookmarkEnd w:id="11"/>
+    </w:p>
+    <w:p>
+      <w:pPr>
+        <w:pStyle w:val="Ttulo2"/>
+      </w:pPr>
+      <w:bookmarkStart w:id="12" w:name="_Toc91704608"/>
+      <w:bookmarkStart w:id="13" w:name="_Toc91704701"/>
+      <w:bookmarkStart w:id="14" w:name="_Toc91778898"/>
+      <w:bookmarkStart w:id="15" w:name="_Toc91778955"/>
+      <w:r>
+        <w:t>Fotos del proyecto</w:t>
+      </w:r>
+      <w:bookmarkEnd w:id="12"/>
+      <w:bookmarkEnd w:id="13"/>
+      <w:bookmarkEnd w:id="14"/>
+      <w:bookmarkEnd w:id="15"/>
     </w:p>
     <w:p>
       <w:pPr>
@@ -2389,26 +2767,34 @@
       <w:pPr>
         <w:pStyle w:val="Ttulo1"/>
       </w:pPr>
-      <w:bookmarkStart w:id="8" w:name="_Toc91704609"/>
-      <w:bookmarkStart w:id="9" w:name="_Toc91704702"/>
+      <w:bookmarkStart w:id="16" w:name="_Toc91704609"/>
+      <w:bookmarkStart w:id="17" w:name="_Toc91704702"/>
+      <w:bookmarkStart w:id="18" w:name="_Toc91778899"/>
+      <w:bookmarkStart w:id="19" w:name="_Toc91778956"/>
       <w:r>
         <w:lastRenderedPageBreak/>
         <w:t>Estructura del código</w:t>
       </w:r>
-      <w:bookmarkEnd w:id="8"/>
-      <w:bookmarkEnd w:id="9"/>
+      <w:bookmarkEnd w:id="16"/>
+      <w:bookmarkEnd w:id="17"/>
+      <w:bookmarkEnd w:id="18"/>
+      <w:bookmarkEnd w:id="19"/>
     </w:p>
     <w:p>
       <w:pPr>
         <w:pStyle w:val="Ttulo2"/>
       </w:pPr>
-      <w:bookmarkStart w:id="10" w:name="_Toc91704610"/>
-      <w:bookmarkStart w:id="11" w:name="_Toc91704703"/>
+      <w:bookmarkStart w:id="20" w:name="_Toc91704610"/>
+      <w:bookmarkStart w:id="21" w:name="_Toc91704703"/>
+      <w:bookmarkStart w:id="22" w:name="_Toc91778900"/>
+      <w:bookmarkStart w:id="23" w:name="_Toc91778957"/>
       <w:r>
         <w:t>Jerarquía de ficheros del proyecto</w:t>
       </w:r>
-      <w:bookmarkEnd w:id="10"/>
-      <w:bookmarkEnd w:id="11"/>
+      <w:bookmarkEnd w:id="20"/>
+      <w:bookmarkEnd w:id="21"/>
+      <w:bookmarkEnd w:id="22"/>
+      <w:bookmarkEnd w:id="23"/>
     </w:p>
     <w:p>
       <w:r>
@@ -2420,6 +2806,9 @@
     </w:p>
     <w:p>
       <w:r>
+        <w:rPr>
+          <w:noProof/>
+        </w:rPr>
         <w:drawing>
           <wp:inline distT="0" distB="0" distL="0" distR="0" wp14:anchorId="5445F8CD" wp14:editId="1B66C1EB">
             <wp:extent cx="4930567" cy="4298052"/>
@@ -2436,7 +2825,7 @@
                     <pic:cNvPicPr/>
                   </pic:nvPicPr>
                   <pic:blipFill>
-                    <a:blip r:embed="rId6"/>
+                    <a:blip r:embed="rId7"/>
                     <a:stretch>
                       <a:fillRect/>
                     </a:stretch>
@@ -2571,23 +2960,7 @@
         <w:t xml:space="preserve">: </w:t>
       </w:r>
       <w:r>
-        <w:t xml:space="preserve">Entidad encargada de la muestra de mensajes a través de los </w:t>
-      </w:r>
-      <w:proofErr w:type="spellStart"/>
-      <w:r>
-        <w:t>displays</w:t>
-      </w:r>
-      <w:proofErr w:type="spellEnd"/>
-      <w:r>
-        <w:t xml:space="preserve"> de 7 segmentos integrados en la placa. Estos mensajes le indicarán al jugador en la fase en la que se encuentra (inicio del juego, si ha ganado o perdido, </w:t>
-      </w:r>
-      <w:proofErr w:type="spellStart"/>
-      <w:r>
-        <w:t>etc</w:t>
-      </w:r>
-      <w:proofErr w:type="spellEnd"/>
-      <w:r>
-        <w:t>…).</w:t>
+        <w:t>Entidad encargada de la muestra de mensajes a través de los displays de 7 segmentos integrados en la placa. Estos mensajes le indicarán al jugador en la fase en la que se encuentra (inicio del juego, si ha ganado o perdido, etc…).</w:t>
       </w:r>
     </w:p>
     <w:p>
@@ -2617,26 +2990,34 @@
       <w:pPr>
         <w:pStyle w:val="Ttulo2"/>
       </w:pPr>
-      <w:bookmarkStart w:id="12" w:name="_Toc91704611"/>
-      <w:bookmarkStart w:id="13" w:name="_Toc91704704"/>
+      <w:bookmarkStart w:id="24" w:name="_Toc91704611"/>
+      <w:bookmarkStart w:id="25" w:name="_Toc91704704"/>
+      <w:bookmarkStart w:id="26" w:name="_Toc91778901"/>
+      <w:bookmarkStart w:id="27" w:name="_Toc91778958"/>
       <w:r>
         <w:lastRenderedPageBreak/>
         <w:t>DESCIFRA_EL_CODIGO_TOP</w:t>
       </w:r>
-      <w:bookmarkEnd w:id="12"/>
-      <w:bookmarkEnd w:id="13"/>
+      <w:bookmarkEnd w:id="24"/>
+      <w:bookmarkEnd w:id="25"/>
+      <w:bookmarkEnd w:id="26"/>
+      <w:bookmarkEnd w:id="27"/>
     </w:p>
     <w:p>
       <w:pPr>
         <w:pStyle w:val="Ttulo3"/>
       </w:pPr>
-      <w:bookmarkStart w:id="14" w:name="_Toc91704612"/>
-      <w:bookmarkStart w:id="15" w:name="_Toc91704705"/>
+      <w:bookmarkStart w:id="28" w:name="_Toc91704612"/>
+      <w:bookmarkStart w:id="29" w:name="_Toc91704705"/>
+      <w:bookmarkStart w:id="30" w:name="_Toc91778902"/>
+      <w:bookmarkStart w:id="31" w:name="_Toc91778959"/>
       <w:r>
         <w:t>Descripción del componente</w:t>
       </w:r>
-      <w:bookmarkEnd w:id="14"/>
-      <w:bookmarkEnd w:id="15"/>
+      <w:bookmarkEnd w:id="28"/>
+      <w:bookmarkEnd w:id="29"/>
+      <w:bookmarkEnd w:id="30"/>
+      <w:bookmarkEnd w:id="31"/>
     </w:p>
     <w:p>
       <w:r>
@@ -2759,7 +3140,6 @@
           <w:bCs/>
         </w:rPr>
       </w:pPr>
-      <w:proofErr w:type="spellStart"/>
       <w:r>
         <w:rPr>
           <w:b/>
@@ -2774,7 +3154,6 @@
         </w:rPr>
         <w:t>node</w:t>
       </w:r>
-      <w:proofErr w:type="spellEnd"/>
       <w:r>
         <w:rPr>
           <w:b/>
@@ -2783,23 +3162,7 @@
         <w:t xml:space="preserve">: </w:t>
       </w:r>
       <w:r>
-        <w:t xml:space="preserve">Salida de un vector de 8 elementos. Utilizado para indicar el </w:t>
-      </w:r>
-      <w:proofErr w:type="spellStart"/>
-      <w:r>
-        <w:t>display</w:t>
-      </w:r>
-      <w:proofErr w:type="spellEnd"/>
-      <w:r>
-        <w:t xml:space="preserve"> de 7 segmentos en el que se desea encender. Cada elemento corresponde a un </w:t>
-      </w:r>
-      <w:proofErr w:type="spellStart"/>
-      <w:r>
-        <w:t>display</w:t>
-      </w:r>
-      <w:proofErr w:type="spellEnd"/>
-      <w:r>
-        <w:t xml:space="preserve"> diferente.</w:t>
+        <w:t>Salida de un vector de 8 elementos. Utilizado para indicar el display de 7 segmentos en el que se desea encender. Cada elemento corresponde a un display diferente.</w:t>
       </w:r>
     </w:p>
     <w:p>
@@ -2814,7 +3177,6 @@
           <w:bCs/>
         </w:rPr>
       </w:pPr>
-      <w:proofErr w:type="spellStart"/>
       <w:r>
         <w:rPr>
           <w:b/>
@@ -2829,7 +3191,6 @@
         </w:rPr>
         <w:t>egment</w:t>
       </w:r>
-      <w:proofErr w:type="spellEnd"/>
       <w:r>
         <w:rPr>
           <w:b/>
@@ -2838,23 +3199,7 @@
         <w:t xml:space="preserve">: </w:t>
       </w:r>
       <w:r>
-        <w:t xml:space="preserve">Salida de un vector de 7 elementos. Utilizado para indicar los </w:t>
-      </w:r>
-      <w:proofErr w:type="spellStart"/>
-      <w:r>
-        <w:t>segemntos</w:t>
-      </w:r>
-      <w:proofErr w:type="spellEnd"/>
-      <w:r>
-        <w:t xml:space="preserve"> ha encender en cada </w:t>
-      </w:r>
-      <w:proofErr w:type="spellStart"/>
-      <w:r>
-        <w:t>display</w:t>
-      </w:r>
-      <w:proofErr w:type="spellEnd"/>
-      <w:r>
-        <w:t xml:space="preserve"> según el mensaje que se quiera mostrar.</w:t>
+        <w:t>Salida de un vector de 7 elementos. Utilizado para indicar los segemntos ha encender en cada display según el mensaje que se quiera mostrar.</w:t>
       </w:r>
     </w:p>
     <w:p>
@@ -2900,28 +3245,24 @@
         <w:t xml:space="preserve"> </w:t>
       </w:r>
       <w:r>
-        <w:t xml:space="preserve">la placa. Estos son utilizados para controlar el encendido y apagado de los </w:t>
-      </w:r>
-      <w:proofErr w:type="spellStart"/>
-      <w:r>
-        <w:t>LEDs</w:t>
-      </w:r>
-      <w:proofErr w:type="spellEnd"/>
-      <w:r>
-        <w:t xml:space="preserve"> externos que muestra la secuencia que el jugador tendría que haber introducido para ganar.</w:t>
+        <w:t>la placa. Estos son utilizados para controlar el encendido y apagado de los LEDs externos que muestra la secuencia que el jugador tendría que haber introducido para ganar.</w:t>
       </w:r>
     </w:p>
     <w:p>
       <w:pPr>
         <w:pStyle w:val="Ttulo3"/>
       </w:pPr>
-      <w:bookmarkStart w:id="16" w:name="_Toc91704613"/>
-      <w:bookmarkStart w:id="17" w:name="_Toc91704706"/>
+      <w:bookmarkStart w:id="32" w:name="_Toc91704613"/>
+      <w:bookmarkStart w:id="33" w:name="_Toc91704706"/>
+      <w:bookmarkStart w:id="34" w:name="_Toc91778903"/>
+      <w:bookmarkStart w:id="35" w:name="_Toc91778960"/>
       <w:r>
         <w:t>Estructura interna del componente (diagrama RTL)</w:t>
       </w:r>
-      <w:bookmarkEnd w:id="16"/>
-      <w:bookmarkEnd w:id="17"/>
+      <w:bookmarkEnd w:id="32"/>
+      <w:bookmarkEnd w:id="33"/>
+      <w:bookmarkEnd w:id="34"/>
+      <w:bookmarkEnd w:id="35"/>
     </w:p>
     <w:p>
       <w:r>
@@ -2941,6 +3282,9 @@
         <w:jc w:val="center"/>
       </w:pPr>
       <w:r>
+        <w:rPr>
+          <w:noProof/>
+        </w:rPr>
         <w:drawing>
           <wp:inline distT="0" distB="0" distL="0" distR="0" wp14:anchorId="74BD1E70" wp14:editId="2C681B09">
             <wp:extent cx="5515926" cy="795866"/>
@@ -2957,7 +3301,7 @@
                     <pic:cNvPicPr/>
                   </pic:nvPicPr>
                   <pic:blipFill>
-                    <a:blip r:embed="rId7"/>
+                    <a:blip r:embed="rId8"/>
                     <a:stretch>
                       <a:fillRect/>
                     </a:stretch>
@@ -2992,8 +3336,10 @@
       <w:pPr>
         <w:pStyle w:val="Ttulo2"/>
       </w:pPr>
-      <w:bookmarkStart w:id="18" w:name="_Toc91704614"/>
-      <w:bookmarkStart w:id="19" w:name="_Toc91704707"/>
+      <w:bookmarkStart w:id="36" w:name="_Toc91704614"/>
+      <w:bookmarkStart w:id="37" w:name="_Toc91704707"/>
+      <w:bookmarkStart w:id="38" w:name="_Toc91778904"/>
+      <w:bookmarkStart w:id="39" w:name="_Toc91778961"/>
       <w:r>
         <w:lastRenderedPageBreak/>
         <w:t>BOTON_</w:t>
@@ -3001,33 +3347,43 @@
       <w:r>
         <w:t>TOP</w:t>
       </w:r>
-      <w:bookmarkEnd w:id="18"/>
-      <w:bookmarkEnd w:id="19"/>
+      <w:bookmarkEnd w:id="36"/>
+      <w:bookmarkEnd w:id="37"/>
+      <w:bookmarkEnd w:id="38"/>
+      <w:bookmarkEnd w:id="39"/>
     </w:p>
     <w:p>
       <w:pPr>
         <w:pStyle w:val="Ttulo3"/>
       </w:pPr>
-      <w:bookmarkStart w:id="20" w:name="_Toc91704615"/>
-      <w:bookmarkStart w:id="21" w:name="_Toc91704708"/>
+      <w:bookmarkStart w:id="40" w:name="_Toc91704615"/>
+      <w:bookmarkStart w:id="41" w:name="_Toc91704708"/>
+      <w:bookmarkStart w:id="42" w:name="_Toc91778905"/>
+      <w:bookmarkStart w:id="43" w:name="_Toc91778962"/>
       <w:r>
         <w:t>Descripción del componente</w:t>
       </w:r>
-      <w:bookmarkEnd w:id="20"/>
-      <w:bookmarkEnd w:id="21"/>
+      <w:bookmarkEnd w:id="40"/>
+      <w:bookmarkEnd w:id="41"/>
+      <w:bookmarkEnd w:id="42"/>
+      <w:bookmarkEnd w:id="43"/>
     </w:p>
     <w:p/>
     <w:p>
       <w:pPr>
         <w:pStyle w:val="Ttulo3"/>
       </w:pPr>
-      <w:bookmarkStart w:id="22" w:name="_Toc91704616"/>
-      <w:bookmarkStart w:id="23" w:name="_Toc91704709"/>
+      <w:bookmarkStart w:id="44" w:name="_Toc91704616"/>
+      <w:bookmarkStart w:id="45" w:name="_Toc91704709"/>
+      <w:bookmarkStart w:id="46" w:name="_Toc91778906"/>
+      <w:bookmarkStart w:id="47" w:name="_Toc91778963"/>
       <w:r>
         <w:t>Estructura interna del componente (diagrama RTL)</w:t>
       </w:r>
-      <w:bookmarkEnd w:id="22"/>
-      <w:bookmarkEnd w:id="23"/>
+      <w:bookmarkEnd w:id="44"/>
+      <w:bookmarkEnd w:id="45"/>
+      <w:bookmarkEnd w:id="46"/>
+      <w:bookmarkEnd w:id="47"/>
     </w:p>
     <w:p>
       <w:r>
@@ -3039,31 +3395,67 @@
         <w:t>De esta forma, el diagrama de bloques RTL de la entidad quedará de la siguiente forma:</w:t>
       </w:r>
     </w:p>
-    <w:p/>
+    <w:p>
+      <w:r>
+        <w:drawing>
+          <wp:inline distT="0" distB="0" distL="0" distR="0" wp14:anchorId="43884F2C" wp14:editId="45098E3B">
+            <wp:extent cx="5400040" cy="3075305"/>
+            <wp:effectExtent l="0" t="0" r="0" b="0"/>
+            <wp:docPr id="9" name="Imagen 9" descr="Interfaz de usuario gráfica, Aplicación&#10;&#10;Descripción generada automáticamente"/>
+            <wp:cNvGraphicFramePr>
+              <a:graphicFrameLocks xmlns:a="http://schemas.openxmlformats.org/drawingml/2006/main" noChangeAspect="1"/>
+            </wp:cNvGraphicFramePr>
+            <a:graphic xmlns:a="http://schemas.openxmlformats.org/drawingml/2006/main">
+              <a:graphicData uri="http://schemas.openxmlformats.org/drawingml/2006/picture">
+                <pic:pic xmlns:pic="http://schemas.openxmlformats.org/drawingml/2006/picture">
+                  <pic:nvPicPr>
+                    <pic:cNvPr id="9" name="Imagen 9" descr="Interfaz de usuario gráfica, Aplicación&#10;&#10;Descripción generada automáticamente"/>
+                    <pic:cNvPicPr/>
+                  </pic:nvPicPr>
+                  <pic:blipFill>
+                    <a:blip r:embed="rId9"/>
+                    <a:stretch>
+                      <a:fillRect/>
+                    </a:stretch>
+                  </pic:blipFill>
+                  <pic:spPr>
+                    <a:xfrm>
+                      <a:off x="0" y="0"/>
+                      <a:ext cx="5400040" cy="3075305"/>
+                    </a:xfrm>
+                    <a:prstGeom prst="rect">
+                      <a:avLst/>
+                    </a:prstGeom>
+                  </pic:spPr>
+                </pic:pic>
+              </a:graphicData>
+            </a:graphic>
+          </wp:inline>
+        </w:drawing>
+      </w:r>
+    </w:p>
     <w:p>
       <w:pPr>
         <w:pStyle w:val="Ttulo3"/>
       </w:pPr>
-      <w:bookmarkStart w:id="24" w:name="_Toc91704617"/>
-      <w:bookmarkStart w:id="25" w:name="_Toc91704710"/>
+      <w:bookmarkStart w:id="48" w:name="_Toc91704617"/>
+      <w:bookmarkStart w:id="49" w:name="_Toc91704710"/>
+      <w:bookmarkStart w:id="50" w:name="_Toc91778907"/>
+      <w:bookmarkStart w:id="51" w:name="_Toc91778964"/>
       <w:r>
         <w:t>Componentes internos</w:t>
       </w:r>
-      <w:bookmarkEnd w:id="24"/>
-      <w:bookmarkEnd w:id="25"/>
+      <w:bookmarkEnd w:id="48"/>
+      <w:bookmarkEnd w:id="49"/>
+      <w:bookmarkEnd w:id="50"/>
+      <w:bookmarkEnd w:id="51"/>
     </w:p>
     <w:p>
       <w:r>
         <w:t>A continuación se</w:t>
       </w:r>
       <w:r>
-        <w:t xml:space="preserve"> describen todos los componentes internos de la</w:t>
-      </w:r>
-      <w:r>
-        <w:t xml:space="preserve"> BOTON</w:t>
-      </w:r>
-      <w:r>
-        <w:t>_TOP.</w:t>
+        <w:t xml:space="preserve"> describen todos los componentes internos de la BOTON_TOP.</w:t>
       </w:r>
     </w:p>
     <w:p>
@@ -3071,9 +3463,11 @@
         <w:pStyle w:val="Ttulo4"/>
         <w:ind w:left="708"/>
       </w:pPr>
+      <w:bookmarkStart w:id="52" w:name="_Toc91778965"/>
       <w:r>
         <w:t>DEBOUNCER</w:t>
       </w:r>
+      <w:bookmarkEnd w:id="52"/>
     </w:p>
     <w:p>
       <w:pPr>
@@ -3085,9 +3479,11 @@
         <w:pStyle w:val="Ttulo4"/>
         <w:ind w:left="708"/>
       </w:pPr>
+      <w:bookmarkStart w:id="53" w:name="_Toc91778966"/>
       <w:r>
         <w:t>EDGEDTCTR</w:t>
       </w:r>
+      <w:bookmarkEnd w:id="53"/>
     </w:p>
     <w:p>
       <w:pPr>
@@ -3099,9 +3495,11 @@
         <w:pStyle w:val="Ttulo4"/>
         <w:ind w:left="708"/>
       </w:pPr>
+      <w:bookmarkStart w:id="54" w:name="_Toc91778967"/>
       <w:r>
         <w:t>SYNCHRNZR</w:t>
       </w:r>
+      <w:bookmarkEnd w:id="54"/>
     </w:p>
     <w:p>
       <w:pPr>
@@ -3115,43 +3513,66 @@
       <w:pPr>
         <w:pStyle w:val="Ttulo2"/>
       </w:pPr>
-      <w:bookmarkStart w:id="26" w:name="_Toc91704618"/>
-      <w:bookmarkStart w:id="27" w:name="_Toc91704711"/>
+      <w:bookmarkStart w:id="55" w:name="_Toc91704618"/>
+      <w:bookmarkStart w:id="56" w:name="_Toc91704711"/>
+      <w:bookmarkStart w:id="57" w:name="_Toc91778908"/>
+      <w:bookmarkStart w:id="58" w:name="_Toc91778968"/>
       <w:r>
         <w:lastRenderedPageBreak/>
         <w:t>FSM_TOP</w:t>
       </w:r>
-      <w:bookmarkEnd w:id="26"/>
-      <w:bookmarkEnd w:id="27"/>
+      <w:bookmarkEnd w:id="55"/>
+      <w:bookmarkEnd w:id="56"/>
+      <w:bookmarkEnd w:id="57"/>
+      <w:bookmarkEnd w:id="58"/>
     </w:p>
     <w:p>
       <w:pPr>
         <w:pStyle w:val="Ttulo3"/>
       </w:pPr>
-      <w:bookmarkStart w:id="28" w:name="_Toc91704619"/>
-      <w:bookmarkStart w:id="29" w:name="_Toc91704712"/>
+      <w:bookmarkStart w:id="59" w:name="_Toc91704619"/>
+      <w:bookmarkStart w:id="60" w:name="_Toc91704712"/>
+      <w:bookmarkStart w:id="61" w:name="_Toc91778909"/>
+      <w:bookmarkStart w:id="62" w:name="_Toc91778969"/>
       <w:r>
         <w:t>Descripción del componente</w:t>
       </w:r>
-      <w:bookmarkEnd w:id="28"/>
-      <w:bookmarkEnd w:id="29"/>
+      <w:bookmarkEnd w:id="59"/>
+      <w:bookmarkEnd w:id="60"/>
+      <w:bookmarkEnd w:id="61"/>
+      <w:bookmarkEnd w:id="62"/>
     </w:p>
     <w:p>
       <w:r>
         <w:t xml:space="preserve">El componente FSM_TOP es el encargado de juntar todos los elementos necesarios </w:t>
       </w:r>
+      <w:r>
+        <w:t>para conformar la lógica secuencial del sistema.</w:t>
+      </w:r>
+      <w:r>
+        <w:t xml:space="preserve"> En los siguientes puntos se describirá de forma detallada cada uno de los componentes que conforma FSM_TOP. A modo aclarativo, a continuación se muestra un esquema de diseño de FSM_TOP:</w:t>
+      </w:r>
+    </w:p>
+    <w:p>
+      <w:r>
+        <w:t>ESQUEMA FSM TOP</w:t>
+      </w:r>
     </w:p>
     <w:p>
       <w:pPr>
         <w:pStyle w:val="Ttulo3"/>
       </w:pPr>
-      <w:bookmarkStart w:id="30" w:name="_Toc91704620"/>
-      <w:bookmarkStart w:id="31" w:name="_Toc91704713"/>
+      <w:bookmarkStart w:id="63" w:name="_Toc91704620"/>
+      <w:bookmarkStart w:id="64" w:name="_Toc91704713"/>
+      <w:bookmarkStart w:id="65" w:name="_Toc91778910"/>
+      <w:bookmarkStart w:id="66" w:name="_Toc91778970"/>
       <w:r>
         <w:t>Estructura interna del componente (diagrama RTL)</w:t>
       </w:r>
-      <w:bookmarkEnd w:id="30"/>
-      <w:bookmarkEnd w:id="31"/>
+      <w:bookmarkEnd w:id="63"/>
+      <w:bookmarkEnd w:id="64"/>
+      <w:bookmarkEnd w:id="65"/>
+      <w:bookmarkEnd w:id="66"/>
     </w:p>
     <w:p>
       <w:r>
@@ -3165,6 +3586,9 @@
     </w:p>
     <w:p>
       <w:r>
+        <w:rPr>
+          <w:noProof/>
+        </w:rPr>
         <w:drawing>
           <wp:inline distT="0" distB="0" distL="0" distR="0" wp14:anchorId="543E8AE7" wp14:editId="05668CBA">
             <wp:extent cx="5400040" cy="1954530"/>
@@ -3181,7 +3605,7 @@
                     <pic:cNvPicPr/>
                   </pic:nvPicPr>
                   <pic:blipFill>
-                    <a:blip r:embed="rId8"/>
+                    <a:blip r:embed="rId10"/>
                     <a:stretch>
                       <a:fillRect/>
                     </a:stretch>
@@ -3206,16 +3630,20 @@
       <w:pPr>
         <w:pStyle w:val="Ttulo3"/>
       </w:pPr>
-      <w:bookmarkStart w:id="32" w:name="_Toc91704621"/>
-      <w:bookmarkStart w:id="33" w:name="_Toc91704714"/>
+      <w:bookmarkStart w:id="67" w:name="_Toc91704621"/>
+      <w:bookmarkStart w:id="68" w:name="_Toc91704714"/>
+      <w:bookmarkStart w:id="69" w:name="_Toc91778911"/>
+      <w:bookmarkStart w:id="70" w:name="_Toc91778971"/>
       <w:r>
         <w:t>Componente</w:t>
       </w:r>
       <w:r>
         <w:t>s internos</w:t>
       </w:r>
-      <w:bookmarkEnd w:id="32"/>
-      <w:bookmarkEnd w:id="33"/>
+      <w:bookmarkEnd w:id="67"/>
+      <w:bookmarkEnd w:id="68"/>
+      <w:bookmarkEnd w:id="69"/>
+      <w:bookmarkEnd w:id="70"/>
     </w:p>
     <w:p>
       <w:r>
@@ -3236,7 +3664,8 @@
         <w:pStyle w:val="Ttulo4"/>
         <w:ind w:firstLine="708"/>
       </w:pPr>
-      <w:bookmarkStart w:id="34" w:name="_Toc91704715"/>
+      <w:bookmarkStart w:id="71" w:name="_Toc91704715"/>
+      <w:bookmarkStart w:id="72" w:name="_Toc91778972"/>
       <w:r>
         <w:t>FSM_</w:t>
       </w:r>
@@ -3244,7 +3673,8 @@
       <w:r>
         <w:t>MASTER</w:t>
       </w:r>
-      <w:bookmarkEnd w:id="34"/>
+      <w:bookmarkEnd w:id="71"/>
+      <w:bookmarkEnd w:id="72"/>
       <w:proofErr w:type="gramEnd"/>
     </w:p>
     <w:p>
@@ -3252,7 +3682,69 @@
         <w:t xml:space="preserve">Esta entidad consiste en una máquina de estados maestra encargada de coordinar las distintas fases del juego y </w:t>
       </w:r>
       <w:r>
-        <w:t>las máquinas de estado y componentes esclavos:</w:t>
+        <w:t>las máquinas de estado y componentes esclavos</w:t>
+      </w:r>
+      <w:r>
+        <w:t>. Por lo tanto, su entidad (interfaz con el exterior) es la siguiente:</w:t>
+      </w:r>
+    </w:p>
+    <w:p>
+      <w:pPr>
+        <w:jc w:val="center"/>
+      </w:pPr>
+      <w:r>
+        <w:drawing>
+          <wp:inline distT="0" distB="0" distL="0" distR="0" wp14:anchorId="196A9621" wp14:editId="2E9B64AA">
+            <wp:extent cx="4105351" cy="3437466"/>
+            <wp:effectExtent l="0" t="0" r="0" b="0"/>
+            <wp:docPr id="4" name="Imagen 4" descr="Texto&#10;&#10;Descripción generada automáticamente"/>
+            <wp:cNvGraphicFramePr>
+              <a:graphicFrameLocks xmlns:a="http://schemas.openxmlformats.org/drawingml/2006/main" noChangeAspect="1"/>
+            </wp:cNvGraphicFramePr>
+            <a:graphic xmlns:a="http://schemas.openxmlformats.org/drawingml/2006/main">
+              <a:graphicData uri="http://schemas.openxmlformats.org/drawingml/2006/picture">
+                <pic:pic xmlns:pic="http://schemas.openxmlformats.org/drawingml/2006/picture">
+                  <pic:nvPicPr>
+                    <pic:cNvPr id="4" name="Imagen 4" descr="Texto&#10;&#10;Descripción generada automáticamente"/>
+                    <pic:cNvPicPr/>
+                  </pic:nvPicPr>
+                  <pic:blipFill>
+                    <a:blip r:embed="rId11"/>
+                    <a:stretch>
+                      <a:fillRect/>
+                    </a:stretch>
+                  </pic:blipFill>
+                  <pic:spPr>
+                    <a:xfrm>
+                      <a:off x="0" y="0"/>
+                      <a:ext cx="4114296" cy="3444955"/>
+                    </a:xfrm>
+                    <a:prstGeom prst="rect">
+                      <a:avLst/>
+                    </a:prstGeom>
+                  </pic:spPr>
+                </pic:pic>
+              </a:graphicData>
+            </a:graphic>
+          </wp:inline>
+        </w:drawing>
+      </w:r>
+    </w:p>
+    <w:p>
+      <w:r>
+        <w:lastRenderedPageBreak/>
+        <w:t>Como puede observarse, a FMS_</w:t>
+      </w:r>
+      <w:proofErr w:type="gramStart"/>
+      <w:r>
+        <w:t>MASTER</w:t>
+      </w:r>
+      <w:proofErr w:type="gramEnd"/>
+      <w:r>
+        <w:t xml:space="preserve"> solo entra la señal del botón OK desde el componente de botones. Otr</w:t>
+      </w:r>
+      <w:r>
+        <w:t>o aspecto a destacar es la salida OUT_MESSAGE, que tomará distintos valores en función del mensaje que se quiera mostrar por los displays.</w:t>
       </w:r>
     </w:p>
     <w:p>
@@ -3276,6 +3768,9 @@
         <w:jc w:val="center"/>
       </w:pPr>
       <w:r>
+        <w:rPr>
+          <w:noProof/>
+        </w:rPr>
         <w:drawing>
           <wp:inline distT="0" distB="0" distL="0" distR="0" wp14:anchorId="3F965FD1" wp14:editId="3231925A">
             <wp:extent cx="5400040" cy="2224405"/>
@@ -3292,7 +3787,7 @@
                     <pic:cNvPicPr/>
                   </pic:nvPicPr>
                   <pic:blipFill>
-                    <a:blip r:embed="rId9"/>
+                    <a:blip r:embed="rId12"/>
                     <a:stretch>
                       <a:fillRect/>
                     </a:stretch>
@@ -3340,15 +3835,7 @@
         <w:t xml:space="preserve">: El juego aún no se </w:t>
       </w:r>
       <w:r>
-        <w:t xml:space="preserve">ha iniciado. Para iniciarlo, se espera una pulsación del botón central (OK) de los 5 de la placa. Hasta que no se inicie, se muestra un mensaje de “START” por los </w:t>
-      </w:r>
-      <w:proofErr w:type="spellStart"/>
-      <w:r>
-        <w:t>displays</w:t>
-      </w:r>
-      <w:proofErr w:type="spellEnd"/>
-      <w:r>
-        <w:t xml:space="preserve">. </w:t>
+        <w:t xml:space="preserve">ha iniciado. Para iniciarlo, se espera una pulsación del botón central (OK) de los 5 de la placa. Hasta que no se inicie, se muestra un mensaje de “START” por los displays. </w:t>
       </w:r>
     </w:p>
     <w:p>
@@ -3442,7 +3929,6 @@
           <w:b/>
           <w:bCs/>
         </w:rPr>
-        <w:lastRenderedPageBreak/>
         <w:t>S2</w:t>
       </w:r>
       <w:r>
@@ -3474,19 +3960,7 @@
         <w:t>:</w:t>
       </w:r>
       <w:r>
-        <w:t xml:space="preserve"> Estado de espera de la máquina maestra mientras la máquina esclava INCHECK está en funcionamiento. Existen dos posibilidades: Que se finalice el juego ganando (se recibe un DONE_INCHECK = “01”), o que se finalice el juego perdiendo </w:t>
-      </w:r>
-      <w:r>
-        <w:t>(se recibe un DONE_INCHECK = “</w:t>
-      </w:r>
-      <w:r>
-        <w:t>10</w:t>
-      </w:r>
-      <w:r>
-        <w:t>”)</w:t>
-      </w:r>
-      <w:r>
-        <w:t>.</w:t>
+        <w:t xml:space="preserve"> Estado de espera de la máquina maestra mientras la máquina esclava INCHECK está en funcionamiento. Existen dos posibilidades: Que se finalice el juego ganando (se recibe un DONE_INCHECK = “01”), o que se finalice el juego perdiendo (se recibe un DONE_INCHECK = “10”).</w:t>
       </w:r>
     </w:p>
     <w:p>
@@ -3508,10 +3982,7 @@
         <w:t>:</w:t>
       </w:r>
       <w:r>
-        <w:t xml:space="preserve"> </w:t>
-      </w:r>
-      <w:r>
-        <w:t>Disparo del temporizador durante 2 segundos para mostrar un mensaje.</w:t>
+        <w:t xml:space="preserve"> Disparo del temporizador durante 2 segundos para mostrar un mensaje.</w:t>
       </w:r>
     </w:p>
     <w:p>
@@ -3533,15 +4004,7 @@
         <w:t>:</w:t>
       </w:r>
       <w:r>
-        <w:t xml:space="preserve"> En caso de ganar, se muestra un mensaje de “WIN” por los </w:t>
-      </w:r>
-      <w:proofErr w:type="spellStart"/>
-      <w:r>
-        <w:t>dispalys</w:t>
-      </w:r>
-      <w:proofErr w:type="spellEnd"/>
-      <w:r>
-        <w:t>.</w:t>
+        <w:t xml:space="preserve"> En caso de ganar, se muestra un mensaje de “WIN” por los dispalys.</w:t>
       </w:r>
     </w:p>
     <w:p>
@@ -3563,10 +4026,7 @@
         <w:t>:</w:t>
       </w:r>
       <w:r>
-        <w:t xml:space="preserve"> </w:t>
-      </w:r>
-      <w:r>
-        <w:t>Disparo del temporizador durante 2 segundos para mostrar un mensaje.</w:t>
+        <w:t xml:space="preserve"> Disparo del temporizador durante 2 segundos para mostrar un mensaje.</w:t>
       </w:r>
     </w:p>
     <w:p>
@@ -3588,30 +4048,7 @@
         <w:t>:</w:t>
       </w:r>
       <w:r>
-        <w:t xml:space="preserve"> </w:t>
-      </w:r>
-      <w:r>
-        <w:t xml:space="preserve">En caso de </w:t>
-      </w:r>
-      <w:r>
-        <w:t>perde</w:t>
-      </w:r>
-      <w:r>
-        <w:t>r, se muestra un mensaje de “</w:t>
-      </w:r>
-      <w:r>
-        <w:t>GAME OVER</w:t>
-      </w:r>
-      <w:r>
-        <w:t xml:space="preserve">” por los </w:t>
-      </w:r>
-      <w:proofErr w:type="spellStart"/>
-      <w:r>
-        <w:t>dispalys</w:t>
-      </w:r>
-      <w:proofErr w:type="spellEnd"/>
-      <w:r>
-        <w:t>.</w:t>
+        <w:t xml:space="preserve"> En caso de perder, se muestra un mensaje de “GAME OVER” por los dispalys.</w:t>
       </w:r>
     </w:p>
     <w:p>
@@ -3633,16 +4070,7 @@
         <w:t>:</w:t>
       </w:r>
       <w:r>
-        <w:t xml:space="preserve"> </w:t>
-      </w:r>
-      <w:r>
-        <w:t xml:space="preserve">Disparo de la máquina de estados esclava de </w:t>
-      </w:r>
-      <w:r>
-        <w:t>SHOWSEQ</w:t>
-      </w:r>
-      <w:r>
-        <w:t>.</w:t>
+        <w:t xml:space="preserve"> Disparo de la máquina de estados esclava de SHOWSEQ.</w:t>
       </w:r>
     </w:p>
     <w:p>
@@ -3714,7 +4142,6 @@
           <w:numId w:val="2"/>
         </w:numPr>
       </w:pPr>
-      <w:proofErr w:type="spellStart"/>
       <w:r>
         <w:rPr>
           <w:b/>
@@ -3722,7 +4149,6 @@
         </w:rPr>
         <w:t>state_register</w:t>
       </w:r>
-      <w:proofErr w:type="spellEnd"/>
       <w:r>
         <w:t xml:space="preserve">: Encargado de actualizar el estado de la máquina de estados a cada pulso de reloj. En caso de </w:t>
       </w:r>
@@ -3738,7 +4164,6 @@
           <w:numId w:val="2"/>
         </w:numPr>
       </w:pPr>
-      <w:proofErr w:type="spellStart"/>
       <w:r>
         <w:rPr>
           <w:b/>
@@ -3746,7 +4171,6 @@
         </w:rPr>
         <w:t>nxt_state_decoder</w:t>
       </w:r>
-      <w:proofErr w:type="spellEnd"/>
       <w:r>
         <w:t>: En este proceso quedan reflejadas todas las transiciones entre los diferentes estados, producidas por las entradas a la máquinas de estados.</w:t>
       </w:r>
@@ -3759,7 +4183,6 @@
           <w:numId w:val="2"/>
         </w:numPr>
       </w:pPr>
-      <w:proofErr w:type="spellStart"/>
       <w:r>
         <w:rPr>
           <w:b/>
@@ -3767,22 +4190,31 @@
         </w:rPr>
         <w:t>output_decoder</w:t>
       </w:r>
-      <w:proofErr w:type="spellEnd"/>
       <w:r>
         <w:t>: Proceso dedicado a, según el estado actual de la máquina de estados, activar unas salidas u otras.</w:t>
       </w:r>
     </w:p>
-    <w:p/>
+    <w:p>
+      <w:pPr>
+        <w:jc w:val="left"/>
+      </w:pPr>
+      <w:r>
+        <w:br w:type="page"/>
+      </w:r>
+    </w:p>
     <w:p>
       <w:pPr>
         <w:pStyle w:val="Ttulo4"/>
         <w:ind w:left="360"/>
       </w:pPr>
-      <w:bookmarkStart w:id="35" w:name="_Toc91704716"/>
-      <w:r>
+      <w:bookmarkStart w:id="73" w:name="_Toc91704716"/>
+      <w:bookmarkStart w:id="74" w:name="_Toc91778973"/>
+      <w:r>
+        <w:lastRenderedPageBreak/>
         <w:t>FSM_INCHECK</w:t>
       </w:r>
-      <w:bookmarkEnd w:id="35"/>
+      <w:bookmarkEnd w:id="73"/>
+      <w:bookmarkEnd w:id="74"/>
     </w:p>
     <w:p>
       <w:r>
@@ -3797,7 +4229,121 @@
     </w:p>
     <w:p>
       <w:r>
-        <w:t xml:space="preserve">Cabe destacar que los valores de la secuencia a adivinar solo pueden tomar </w:t>
+        <w:t xml:space="preserve">Cabe destacar que los </w:t>
+      </w:r>
+      <w:r>
+        <w:t>elemento</w:t>
+      </w:r>
+      <w:r>
+        <w:t xml:space="preserve">s de la secuencia a adivinar solo pueden tomar </w:t>
+      </w:r>
+      <w:r>
+        <w:t>cuatro valores diferentes (00: UP; 01: DOWN; 10: LEFT; 11: RIGHT).</w:t>
+      </w:r>
+    </w:p>
+    <w:p>
+      <w:r>
+        <w:t>La entidad del componente es la siguiente:</w:t>
+      </w:r>
+    </w:p>
+    <w:p>
+      <w:pPr>
+        <w:jc w:val="center"/>
+      </w:pPr>
+      <w:r>
+        <w:drawing>
+          <wp:inline distT="0" distB="0" distL="0" distR="0" wp14:anchorId="265287EF" wp14:editId="58A54B9B">
+            <wp:extent cx="4801011" cy="2429934"/>
+            <wp:effectExtent l="0" t="0" r="0" b="8890"/>
+            <wp:docPr id="7" name="Imagen 7" descr="Texto&#10;&#10;Descripción generada automáticamente"/>
+            <wp:cNvGraphicFramePr>
+              <a:graphicFrameLocks xmlns:a="http://schemas.openxmlformats.org/drawingml/2006/main" noChangeAspect="1"/>
+            </wp:cNvGraphicFramePr>
+            <a:graphic xmlns:a="http://schemas.openxmlformats.org/drawingml/2006/main">
+              <a:graphicData uri="http://schemas.openxmlformats.org/drawingml/2006/picture">
+                <pic:pic xmlns:pic="http://schemas.openxmlformats.org/drawingml/2006/picture">
+                  <pic:nvPicPr>
+                    <pic:cNvPr id="7" name="Imagen 7" descr="Texto&#10;&#10;Descripción generada automáticamente"/>
+                    <pic:cNvPicPr/>
+                  </pic:nvPicPr>
+                  <pic:blipFill>
+                    <a:blip r:embed="rId13"/>
+                    <a:stretch>
+                      <a:fillRect/>
+                    </a:stretch>
+                  </pic:blipFill>
+                  <pic:spPr>
+                    <a:xfrm>
+                      <a:off x="0" y="0"/>
+                      <a:ext cx="4805366" cy="2432138"/>
+                    </a:xfrm>
+                    <a:prstGeom prst="rect">
+                      <a:avLst/>
+                    </a:prstGeom>
+                  </pic:spPr>
+                </pic:pic>
+              </a:graphicData>
+            </a:graphic>
+          </wp:inline>
+        </w:drawing>
+      </w:r>
+    </w:p>
+    <w:p>
+      <w:r>
+        <w:t>A este componente entran el resto de las señales de los botones (</w:t>
+      </w:r>
+      <w:r>
+        <w:rPr>
+          <w:b/>
+          <w:bCs/>
+        </w:rPr>
+        <w:t>x_BTN</w:t>
+      </w:r>
+      <w:r>
+        <w:t>) y la secuencia a adivinar (</w:t>
+      </w:r>
+      <w:r>
+        <w:rPr>
+          <w:b/>
+          <w:bCs/>
+        </w:rPr>
+        <w:t>PARAM_SEQ</w:t>
+      </w:r>
+      <w:r>
+        <w:t>). Por otro lado además de la salida que indica el fin de la ejecución de la máquina de estados (</w:t>
+      </w:r>
+      <w:r>
+        <w:rPr>
+          <w:b/>
+          <w:bCs/>
+        </w:rPr>
+        <w:t>DONE_INCHECK</w:t>
+      </w:r>
+      <w:r>
+        <w:t xml:space="preserve">) que tomará 3 valores diferentes para indicar el estado de finalización de la máquina, está </w:t>
+      </w:r>
+      <w:r>
+        <w:t xml:space="preserve">la salida de </w:t>
+      </w:r>
+      <w:r>
+        <w:rPr>
+          <w:b/>
+          <w:bCs/>
+        </w:rPr>
+        <w:t>INTENTOS</w:t>
+      </w:r>
+      <w:r>
+        <w:t xml:space="preserve">, que le indicará a </w:t>
+      </w:r>
+      <w:r>
+        <w:rPr>
+          <w:b/>
+          <w:bCs/>
+        </w:rPr>
+        <w:t xml:space="preserve">VISUALIZER </w:t>
+      </w:r>
+      <w:r>
+        <w:t>los intentos restantes del jugador que hay que mostrar por los displays.</w:t>
       </w:r>
     </w:p>
     <w:p>
@@ -3808,6 +4354,9 @@
         <w:t>de la máquina FSM_INCHECK</w:t>
       </w:r>
       <w:r>
+        <w:t xml:space="preserve"> es el siguiente</w:t>
+      </w:r>
+      <w:r>
         <w:t>:</w:t>
       </w:r>
     </w:p>
@@ -3816,10 +4365,13 @@
         <w:jc w:val="center"/>
       </w:pPr>
       <w:r>
+        <w:rPr>
+          <w:noProof/>
+        </w:rPr>
         <w:drawing>
-          <wp:inline distT="0" distB="0" distL="0" distR="0" wp14:anchorId="05FC404A" wp14:editId="47CA4CB9">
-            <wp:extent cx="3699934" cy="2520863"/>
-            <wp:effectExtent l="0" t="0" r="0" b="0"/>
+          <wp:inline distT="0" distB="0" distL="0" distR="0" wp14:anchorId="05FC404A" wp14:editId="6F34ED4B">
+            <wp:extent cx="5157095" cy="3513666"/>
+            <wp:effectExtent l="0" t="0" r="5715" b="0"/>
             <wp:docPr id="12" name="Imagen 12" descr="Diagrama&#10;&#10;Descripción generada automáticamente"/>
             <wp:cNvGraphicFramePr>
               <a:graphicFrameLocks xmlns:a="http://schemas.openxmlformats.org/drawingml/2006/main" noChangeAspect="1"/>
@@ -3832,7 +4384,7 @@
                     <pic:cNvPicPr/>
                   </pic:nvPicPr>
                   <pic:blipFill>
-                    <a:blip r:embed="rId10"/>
+                    <a:blip r:embed="rId14"/>
                     <a:stretch>
                       <a:fillRect/>
                     </a:stretch>
@@ -3840,7 +4392,7 @@
                   <pic:spPr>
                     <a:xfrm>
                       <a:off x="0" y="0"/>
-                      <a:ext cx="3708271" cy="2526543"/>
+                      <a:ext cx="5210763" cy="3550231"/>
                     </a:xfrm>
                     <a:prstGeom prst="rect">
                       <a:avLst/>
@@ -3854,22 +4406,520 @@
       </w:r>
     </w:p>
     <w:p>
+      <w:r>
+        <w:lastRenderedPageBreak/>
+        <w:t>A continuación se describe el significado de los diferentes estados:</w:t>
+      </w:r>
+    </w:p>
+    <w:p>
+      <w:pPr>
+        <w:pStyle w:val="Prrafodelista"/>
+        <w:numPr>
+          <w:ilvl w:val="0"/>
+          <w:numId w:val="2"/>
+        </w:numPr>
+      </w:pPr>
+      <w:r>
+        <w:rPr>
+          <w:b/>
+          <w:bCs/>
+        </w:rPr>
+        <w:t>S_STBY</w:t>
+      </w:r>
+      <w:r>
+        <w:t xml:space="preserve">: </w:t>
+      </w:r>
+      <w:r>
+        <w:t>Estado de reposo de la máquina de estados. Hasta que la FSM_</w:t>
+      </w:r>
+      <w:proofErr w:type="gramStart"/>
+      <w:r>
+        <w:t>MASTER</w:t>
+      </w:r>
+      <w:proofErr w:type="gramEnd"/>
+      <w:r>
+        <w:t xml:space="preserve"> no indique el comienzo de la ejecución de la máquina esclava, no se produce ninguna transición.</w:t>
+      </w:r>
+    </w:p>
+    <w:p>
+      <w:pPr>
+        <w:pStyle w:val="Prrafodelista"/>
+        <w:numPr>
+          <w:ilvl w:val="0"/>
+          <w:numId w:val="2"/>
+        </w:numPr>
+      </w:pPr>
+      <w:r>
+        <w:rPr>
+          <w:b/>
+          <w:bCs/>
+        </w:rPr>
+        <w:t>S0</w:t>
+      </w:r>
+      <w:r>
+        <w:t>:</w:t>
+      </w:r>
+      <w:r>
+        <w:t xml:space="preserve"> Estado en el que se comprueba el elemento actual a adivinar de la secuencia. Dependiendo del valor del elemento, se realizará una transición</w:t>
+      </w:r>
+      <w:r>
+        <w:t xml:space="preserve"> </w:t>
+      </w:r>
+    </w:p>
+    <w:p>
+      <w:pPr>
+        <w:pStyle w:val="Prrafodelista"/>
+        <w:numPr>
+          <w:ilvl w:val="0"/>
+          <w:numId w:val="2"/>
+        </w:numPr>
+      </w:pPr>
+      <w:r>
+        <w:rPr>
+          <w:b/>
+          <w:bCs/>
+        </w:rPr>
+        <w:t>S1 a S4</w:t>
+      </w:r>
+      <w:r>
+        <w:t>:</w:t>
+      </w:r>
+      <w:r>
+        <w:t xml:space="preserve"> Estados de espera al input co</w:t>
+      </w:r>
+      <w:r>
+        <w:t>rrecto que el jugador debe adivinar.</w:t>
+      </w:r>
+    </w:p>
+    <w:p>
+      <w:pPr>
+        <w:pStyle w:val="Prrafodelista"/>
+        <w:numPr>
+          <w:ilvl w:val="0"/>
+          <w:numId w:val="2"/>
+        </w:numPr>
+        <w:rPr>
+          <w:b/>
+          <w:bCs/>
+        </w:rPr>
+      </w:pPr>
+      <w:r>
+        <w:rPr>
+          <w:b/>
+          <w:bCs/>
+        </w:rPr>
+        <w:t>S5</w:t>
+      </w:r>
+      <w:r>
+        <w:t>:</w:t>
+      </w:r>
+      <w:r>
+        <w:t xml:space="preserve"> En caso de que el jugador acierte el botón que debía ser pulsado, se pasa a este estado. Llegados ha este punto hay que determinar si aún quedan elementos por adivinar o si se ha llegado al final de la secuencia. Ambas comparaciones se realizan mediante la señal </w:t>
+      </w:r>
+      <w:r>
+        <w:rPr>
+          <w:b/>
+          <w:bCs/>
+        </w:rPr>
+        <w:t>size</w:t>
+      </w:r>
+      <w:r>
+        <w:t>. Si su valor es 0, significa que el jugador adivinó toda la secuencia</w:t>
+      </w:r>
+      <w:r>
+        <w:t xml:space="preserve"> (paso a S7)</w:t>
+      </w:r>
+      <w:r>
+        <w:t xml:space="preserve">. En caso contrario, </w:t>
+      </w:r>
+      <w:r>
+        <w:t>significa que aún quedan elementos de la secuencia que adivinar</w:t>
+      </w:r>
+      <w:r>
+        <w:t xml:space="preserve"> (paso a S0)</w:t>
+      </w:r>
+      <w:r>
+        <w:t>.</w:t>
+      </w:r>
+    </w:p>
+    <w:p>
+      <w:pPr>
+        <w:pStyle w:val="Prrafodelista"/>
+        <w:numPr>
+          <w:ilvl w:val="0"/>
+          <w:numId w:val="2"/>
+        </w:numPr>
+      </w:pPr>
+      <w:r>
+        <w:rPr>
+          <w:b/>
+          <w:bCs/>
+        </w:rPr>
+        <w:t>S6</w:t>
+      </w:r>
+      <w:r>
+        <w:t>:</w:t>
+      </w:r>
+      <w:r>
+        <w:t xml:space="preserve"> Es el estado opuesto a S5. El jugador ha </w:t>
+      </w:r>
+      <w:r>
+        <w:t>introducido</w:t>
+      </w:r>
+      <w:r>
+        <w:t xml:space="preserve"> erróneamente el valor a adivinar de la secuencia,</w:t>
+      </w:r>
+      <w:r>
+        <w:t xml:space="preserve"> por lo que se le restará un intento y se volverá al inicio de la secuencia. En caso de no haber consumido todos los intentos (</w:t>
+      </w:r>
+      <w:r>
+        <w:rPr>
+          <w:b/>
+          <w:bCs/>
+        </w:rPr>
+        <w:t>try</w:t>
+      </w:r>
+      <w:r>
+        <w:t>&gt;0), se vuelve al estado S0. En caso contrario</w:t>
+      </w:r>
+      <w:r>
+        <w:t>, se ha perdido, por lo que se pasa al estado S8.</w:t>
+      </w:r>
+    </w:p>
+    <w:p>
+      <w:pPr>
+        <w:pStyle w:val="Prrafodelista"/>
+        <w:numPr>
+          <w:ilvl w:val="0"/>
+          <w:numId w:val="2"/>
+        </w:numPr>
+      </w:pPr>
+      <w:r>
+        <w:rPr>
+          <w:b/>
+          <w:bCs/>
+        </w:rPr>
+        <w:t>S7</w:t>
+      </w:r>
+      <w:r>
+        <w:t>:</w:t>
+      </w:r>
+      <w:r>
+        <w:t xml:space="preserve"> Estado de termin</w:t>
+      </w:r>
+      <w:r>
+        <w:t>ación del juego WIN</w:t>
+      </w:r>
+      <w:r>
+        <w:t>. Se manda un valor de ter</w:t>
+      </w:r>
+      <w:r>
+        <w:t>minación para indicar a FSM_</w:t>
+      </w:r>
+      <w:proofErr w:type="gramStart"/>
+      <w:r>
+        <w:t>MASTER</w:t>
+      </w:r>
+      <w:proofErr w:type="gramEnd"/>
+      <w:r>
+        <w:t xml:space="preserve"> que se ha ganado el juego (</w:t>
+      </w:r>
+      <w:r>
+        <w:rPr>
+          <w:b/>
+          <w:bCs/>
+        </w:rPr>
+        <w:t>DONE_INCHECK = “01”</w:t>
+      </w:r>
+      <w:r>
+        <w:t>).</w:t>
+      </w:r>
+    </w:p>
+    <w:p>
+      <w:pPr>
+        <w:pStyle w:val="Prrafodelista"/>
+        <w:numPr>
+          <w:ilvl w:val="0"/>
+          <w:numId w:val="2"/>
+        </w:numPr>
+      </w:pPr>
+      <w:r>
+        <w:rPr>
+          <w:b/>
+          <w:bCs/>
+        </w:rPr>
+        <w:t>S8</w:t>
+      </w:r>
+      <w:r>
+        <w:t>:</w:t>
+      </w:r>
+      <w:r>
+        <w:t xml:space="preserve"> </w:t>
+      </w:r>
+      <w:r>
+        <w:t xml:space="preserve">Estado de terminación del juego </w:t>
+      </w:r>
+      <w:r>
+        <w:t>GAME OVER</w:t>
+      </w:r>
+      <w:r>
+        <w:t>. Se manda un valor de terminación para indicar a FSM_</w:t>
+      </w:r>
+      <w:proofErr w:type="gramStart"/>
+      <w:r>
+        <w:t>MASTER</w:t>
+      </w:r>
+      <w:proofErr w:type="gramEnd"/>
+      <w:r>
+        <w:t xml:space="preserve"> que se ha </w:t>
+      </w:r>
+      <w:r>
+        <w:t>perdido</w:t>
+      </w:r>
+      <w:r>
+        <w:t xml:space="preserve"> el juego (</w:t>
+      </w:r>
+      <w:r>
+        <w:rPr>
+          <w:b/>
+          <w:bCs/>
+        </w:rPr>
+        <w:t>DONE_INCHECK = “1</w:t>
+      </w:r>
+      <w:r>
+        <w:rPr>
+          <w:b/>
+          <w:bCs/>
+        </w:rPr>
+        <w:t>0</w:t>
+      </w:r>
+      <w:r>
+        <w:rPr>
+          <w:b/>
+          <w:bCs/>
+        </w:rPr>
+        <w:t>”</w:t>
+      </w:r>
+      <w:r>
+        <w:t>).</w:t>
+      </w:r>
+    </w:p>
+    <w:p>
+      <w:r>
+        <w:t xml:space="preserve">La salida </w:t>
+      </w:r>
+      <w:r>
+        <w:rPr>
+          <w:b/>
+          <w:bCs/>
+        </w:rPr>
+        <w:t>DONE_INCHECK</w:t>
+      </w:r>
+      <w:r>
+        <w:t xml:space="preserve"> toma u</w:t>
+      </w:r>
+      <w:r>
+        <w:t>n valor de “00” en todo momento excepto en los estados S7 y S8. De esta forma se le indica a FSM_</w:t>
+      </w:r>
+      <w:proofErr w:type="gramStart"/>
+      <w:r>
+        <w:t>MASTER</w:t>
+      </w:r>
+      <w:proofErr w:type="gramEnd"/>
+      <w:r>
+        <w:t>.</w:t>
+      </w:r>
+    </w:p>
+    <w:p>
+      <w:r>
+        <w:t xml:space="preserve">La máquina de estados FSM_INCHECK también se ha planteado con una </w:t>
+      </w:r>
+      <w:r>
+        <w:rPr>
+          <w:b/>
+          <w:bCs/>
+        </w:rPr>
+        <w:t>estructura</w:t>
+      </w:r>
+      <w:r>
+        <w:rPr>
+          <w:b/>
+          <w:bCs/>
+        </w:rPr>
+        <w:t xml:space="preserve"> de 3 procesos</w:t>
+      </w:r>
+      <w:r>
+        <w:t xml:space="preserve"> diferentes que se mostró en el apartado </w:t>
+      </w:r>
+      <w:r>
+        <w:t>de FSM_</w:t>
+      </w:r>
+      <w:proofErr w:type="gramStart"/>
+      <w:r>
+        <w:t>MASTER</w:t>
+      </w:r>
+      <w:proofErr w:type="gramEnd"/>
+      <w:r>
+        <w:t>.</w:t>
+      </w:r>
+    </w:p>
+    <w:p>
+      <w:r>
+        <w:t xml:space="preserve">Otro aspecto a destacar de la programación del componente son las señales </w:t>
+      </w:r>
+      <w:r>
+        <w:rPr>
+          <w:b/>
+          <w:bCs/>
+        </w:rPr>
+        <w:t>size</w:t>
+      </w:r>
+      <w:r>
+        <w:t xml:space="preserve"> y </w:t>
+      </w:r>
+      <w:r>
+        <w:rPr>
+          <w:b/>
+          <w:bCs/>
+        </w:rPr>
+        <w:t>try</w:t>
+      </w:r>
+      <w:r>
+        <w:t xml:space="preserve">. Con el fin de simplificar </w:t>
+      </w:r>
+      <w:r>
+        <w:t xml:space="preserve">la programación, en vez de tener que utilizar un contador para cada una de las señales para recordar sus valores, se ha optado por hacerlas </w:t>
+      </w:r>
+      <w:r>
+        <w:rPr>
+          <w:b/>
+          <w:bCs/>
+        </w:rPr>
+        <w:t>variables de estado</w:t>
+      </w:r>
+      <w:r>
+        <w:t xml:space="preserve">. Sus valores se van actualizando continuamente en el proceso de </w:t>
+      </w:r>
+      <w:r>
+        <w:rPr>
+          <w:b/>
+          <w:bCs/>
+        </w:rPr>
+        <w:t>state_register</w:t>
+      </w:r>
+      <w:r>
+        <w:t xml:space="preserve">, y en el </w:t>
+      </w:r>
+      <w:r>
+        <w:rPr>
+          <w:b/>
+          <w:bCs/>
+        </w:rPr>
+        <w:t>nxt_state_decoder</w:t>
+      </w:r>
+      <w:r>
+        <w:t xml:space="preserve"> se varía su valor dependiendo del estado en el que se encuentre la máquina de estados.</w:t>
+      </w:r>
+    </w:p>
+    <w:p>
       <w:pPr>
         <w:pStyle w:val="Ttulo4"/>
         <w:ind w:left="360"/>
       </w:pPr>
-      <w:bookmarkStart w:id="36" w:name="_Toc91704717"/>
+      <w:bookmarkStart w:id="75" w:name="_Toc91704717"/>
+      <w:bookmarkStart w:id="76" w:name="_Toc91778974"/>
+      <w:r>
+        <w:t>FSM_SHOWSEQ</w:t>
+      </w:r>
+      <w:bookmarkEnd w:id="75"/>
+      <w:bookmarkEnd w:id="76"/>
+    </w:p>
+    <w:p>
+      <w:r>
+        <w:t>Esta es la segunda máquina de estados esclavas utilizada en el sistema. Su objetivo es, al final del juego, mostrar la secuencia que el jugador debería haber adivinado. Esto se realiza a través de los LEDs dispuestos en la protoboard externa a la placa de desarrollo.</w:t>
+      </w:r>
+      <w:r>
+        <w:t xml:space="preserve"> Cada LED corresponde a un valor que puede tomar cada elemento de la secuencia, que quedará encendido 2 segundos.</w:t>
+      </w:r>
+    </w:p>
+    <w:p>
+      <w:r>
+        <w:t>Entonces, las entradas y salidas requeridas para el funcionamiento de la máquina de estados serán</w:t>
+      </w:r>
+      <w:r>
+        <w:t xml:space="preserve"> las que se muestran en la entidad del componente:</w:t>
+      </w:r>
+    </w:p>
+    <w:p>
+      <w:pPr>
+        <w:jc w:val="center"/>
+      </w:pPr>
+      <w:r>
+        <w:drawing>
+          <wp:inline distT="0" distB="0" distL="0" distR="0" wp14:anchorId="3E734325" wp14:editId="0E7368DD">
+            <wp:extent cx="4878714" cy="2222500"/>
+            <wp:effectExtent l="0" t="0" r="0" b="6350"/>
+            <wp:docPr id="14" name="Imagen 14" descr="Interfaz de usuario gráfica, Texto, Aplicación&#10;&#10;Descripción generada automáticamente"/>
+            <wp:cNvGraphicFramePr>
+              <a:graphicFrameLocks xmlns:a="http://schemas.openxmlformats.org/drawingml/2006/main" noChangeAspect="1"/>
+            </wp:cNvGraphicFramePr>
+            <a:graphic xmlns:a="http://schemas.openxmlformats.org/drawingml/2006/main">
+              <a:graphicData uri="http://schemas.openxmlformats.org/drawingml/2006/picture">
+                <pic:pic xmlns:pic="http://schemas.openxmlformats.org/drawingml/2006/picture">
+                  <pic:nvPicPr>
+                    <pic:cNvPr id="14" name="Imagen 14" descr="Interfaz de usuario gráfica, Texto, Aplicación&#10;&#10;Descripción generada automáticamente"/>
+                    <pic:cNvPicPr/>
+                  </pic:nvPicPr>
+                  <pic:blipFill>
+                    <a:blip r:embed="rId15"/>
+                    <a:stretch>
+                      <a:fillRect/>
+                    </a:stretch>
+                  </pic:blipFill>
+                  <pic:spPr>
+                    <a:xfrm>
+                      <a:off x="0" y="0"/>
+                      <a:ext cx="4895586" cy="2230186"/>
+                    </a:xfrm>
+                    <a:prstGeom prst="rect">
+                      <a:avLst/>
+                    </a:prstGeom>
+                  </pic:spPr>
+                </pic:pic>
+              </a:graphicData>
+            </a:graphic>
+          </wp:inline>
+        </w:drawing>
+      </w:r>
+    </w:p>
+    <w:p>
       <w:r>
         <w:lastRenderedPageBreak/>
-        <w:t>FSM_SHOWSEQ</w:t>
-      </w:r>
-      <w:bookmarkEnd w:id="36"/>
-    </w:p>
-    <w:p>
-      <w:pPr>
-        <w:pStyle w:val="Ttulo4"/>
-      </w:pPr>
-      <w:r>
+        <w:t>A FSM_SHOWSEQ entra</w:t>
+      </w:r>
+      <w:r>
+        <w:t xml:space="preserve"> la secuencia del juego, que será mostrada a partir de los LEDS. Además se incluye una interfaz con la FSM_SLAVE_TIMER para realizar las esperas en la muestra de los elementos.</w:t>
+      </w:r>
+    </w:p>
+    <w:p>
+      <w:r>
+        <w:t>El diagrama de estados de la máquina FSM_</w:t>
+      </w:r>
+      <w:r>
+        <w:t>SHOWSEQ</w:t>
+      </w:r>
+      <w:r>
+        <w:t xml:space="preserve"> es el siguiente:</w:t>
+      </w:r>
+    </w:p>
+    <w:p>
+      <w:pPr>
+        <w:jc w:val="center"/>
+      </w:pPr>
+      <w:r>
+        <w:rPr>
+          <w:noProof/>
+        </w:rPr>
         <w:drawing>
           <wp:inline distT="0" distB="0" distL="0" distR="0" wp14:anchorId="5B22EE09" wp14:editId="6612B2C6">
             <wp:extent cx="3718882" cy="2499577"/>
@@ -3886,7 +4936,7 @@
                     <pic:cNvPicPr/>
                   </pic:nvPicPr>
                   <pic:blipFill>
-                    <a:blip r:embed="rId11"/>
+                    <a:blip r:embed="rId16"/>
                     <a:stretch>
                       <a:fillRect/>
                     </a:stretch>
@@ -3908,218 +4958,189 @@
       </w:r>
     </w:p>
     <w:p>
+      <w:bookmarkStart w:id="77" w:name="_Toc91704718"/>
+      <w:r>
+        <w:t>A continuación se describe el significado de los diferentes estados:</w:t>
+      </w:r>
+    </w:p>
+    <w:p>
+      <w:pPr>
+        <w:pStyle w:val="Prrafodelista"/>
+        <w:numPr>
+          <w:ilvl w:val="0"/>
+          <w:numId w:val="2"/>
+        </w:numPr>
+      </w:pPr>
+      <w:r>
+        <w:rPr>
+          <w:b/>
+          <w:bCs/>
+        </w:rPr>
+        <w:t>S_STBY</w:t>
+      </w:r>
+      <w:r>
+        <w:t>: Estado de reposo de la máquina de estados.</w:t>
+      </w:r>
+    </w:p>
+    <w:p>
+      <w:pPr>
+        <w:pStyle w:val="Prrafodelista"/>
+        <w:numPr>
+          <w:ilvl w:val="0"/>
+          <w:numId w:val="2"/>
+        </w:numPr>
+      </w:pPr>
+      <w:r>
+        <w:rPr>
+          <w:b/>
+          <w:bCs/>
+        </w:rPr>
+        <w:t>S0</w:t>
+      </w:r>
+      <w:r>
+        <w:t>: Estado para el disparo del temporizador.</w:t>
+      </w:r>
+    </w:p>
+    <w:p>
+      <w:pPr>
+        <w:pStyle w:val="Prrafodelista"/>
+        <w:numPr>
+          <w:ilvl w:val="0"/>
+          <w:numId w:val="2"/>
+        </w:numPr>
+      </w:pPr>
+      <w:r>
+        <w:rPr>
+          <w:b/>
+          <w:bCs/>
+        </w:rPr>
+        <w:t>S1</w:t>
+      </w:r>
+      <w:r>
+        <w:t>: Estado de espera al temporizador. Aquí se muestra el l</w:t>
+      </w:r>
+      <w:r>
+        <w:t>e</w:t>
+      </w:r>
+      <w:r>
+        <w:t>d correspondiente al valor del elemento</w:t>
+      </w:r>
+      <w:r>
+        <w:t xml:space="preserve"> de la secuencia.</w:t>
+      </w:r>
+    </w:p>
+    <w:p>
+      <w:pPr>
+        <w:pStyle w:val="Prrafodelista"/>
+        <w:numPr>
+          <w:ilvl w:val="0"/>
+          <w:numId w:val="2"/>
+        </w:numPr>
+      </w:pPr>
+      <w:r>
+        <w:rPr>
+          <w:b/>
+          <w:bCs/>
+        </w:rPr>
+        <w:t>S2</w:t>
+      </w:r>
+      <w:r>
+        <w:t>: Estado de finalización. Mandamos señal de DONE a FSM_</w:t>
+      </w:r>
+      <w:proofErr w:type="gramStart"/>
+      <w:r>
+        <w:t>MASTER</w:t>
+      </w:r>
+      <w:proofErr w:type="gramEnd"/>
+      <w:r>
+        <w:t>.</w:t>
+      </w:r>
+    </w:p>
+    <w:p>
+      <w:r>
+        <w:t xml:space="preserve">Cabe destacar que también se utiliza una señal </w:t>
+      </w:r>
+      <w:r>
+        <w:rPr>
+          <w:b/>
+          <w:bCs/>
+        </w:rPr>
+        <w:t>size</w:t>
+      </w:r>
+      <w:r>
+        <w:t xml:space="preserve"> como </w:t>
+      </w:r>
+      <w:r>
+        <w:rPr>
+          <w:b/>
+          <w:bCs/>
+        </w:rPr>
+        <w:t>variable de estado</w:t>
+      </w:r>
+      <w:r>
+        <w:t xml:space="preserve"> en vez de utilizar un contador anexo, como se ha explicado anteriormente.</w:t>
+      </w:r>
+    </w:p>
+    <w:p>
       <w:pPr>
         <w:pStyle w:val="Ttulo4"/>
         <w:ind w:left="360"/>
-        <w:rPr>
-          <w:lang w:val="en-US"/>
-        </w:rPr>
-      </w:pPr>
-      <w:bookmarkStart w:id="37" w:name="_Toc91704718"/>
-      <w:r>
-        <w:rPr>
-          <w:lang w:val="en-US"/>
-        </w:rPr>
+      </w:pPr>
+      <w:bookmarkStart w:id="78" w:name="_Toc91778975"/>
+      <w:r>
         <w:t>LFSR</w:t>
       </w:r>
-      <w:bookmarkEnd w:id="37"/>
-    </w:p>
-    <w:p>
-      <w:pPr>
-        <w:ind w:left="360"/>
-        <w:rPr>
-          <w:lang w:val="en-US"/>
-        </w:rPr>
-      </w:pPr>
-    </w:p>
-    <w:p>
-      <w:pPr>
-        <w:pStyle w:val="Ttulo4"/>
-        <w:ind w:left="360"/>
-        <w:rPr>
-          <w:lang w:val="en-US"/>
-        </w:rPr>
-      </w:pPr>
-      <w:bookmarkStart w:id="38" w:name="_Toc91704719"/>
-      <w:r>
-        <w:rPr>
-          <w:lang w:val="en-US"/>
-        </w:rPr>
-        <w:t>FSM_SLAVE_TIMER</w:t>
-      </w:r>
-      <w:bookmarkEnd w:id="38"/>
-    </w:p>
-    <w:p>
-      <w:pPr>
-        <w:pStyle w:val="Ttulo4"/>
-        <w:rPr>
-          <w:lang w:val="en-US"/>
-        </w:rPr>
-      </w:pPr>
-      <w:r>
-        <w:rPr>
-          <w:lang w:val="en-US"/>
-        </w:rPr>
-        <w:br w:type="page"/>
-      </w:r>
-    </w:p>
-    <w:p>
-      <w:pPr>
-        <w:pStyle w:val="Ttulo2"/>
-      </w:pPr>
-      <w:bookmarkStart w:id="39" w:name="_Toc91704622"/>
-      <w:bookmarkStart w:id="40" w:name="_Toc91704720"/>
-      <w:r>
-        <w:lastRenderedPageBreak/>
-        <w:t>VISUALIZER_TOP</w:t>
-      </w:r>
-      <w:bookmarkEnd w:id="39"/>
-      <w:bookmarkEnd w:id="40"/>
-    </w:p>
-    <w:p>
-      <w:pPr>
-        <w:pStyle w:val="Ttulo3"/>
-      </w:pPr>
-      <w:bookmarkStart w:id="41" w:name="_Toc91704623"/>
-      <w:bookmarkStart w:id="42" w:name="_Toc91704721"/>
-      <w:r>
-        <w:t>Descripción del componente</w:t>
-      </w:r>
-      <w:bookmarkEnd w:id="41"/>
-      <w:bookmarkEnd w:id="42"/>
-    </w:p>
-    <w:p/>
-    <w:p>
-      <w:pPr>
-        <w:pStyle w:val="Ttulo3"/>
-      </w:pPr>
-      <w:bookmarkStart w:id="43" w:name="_Toc91704624"/>
-      <w:bookmarkStart w:id="44" w:name="_Toc91704722"/>
-      <w:r>
-        <w:t>Estructura interna del componente (diagrama RTL)</w:t>
-      </w:r>
-      <w:bookmarkEnd w:id="43"/>
-      <w:bookmarkEnd w:id="44"/>
-    </w:p>
-    <w:p>
-      <w:r>
-        <w:t>El código de esta entidad es del estilo estructural, ya que se interconectan los distintos componentes, entradas y salidas mediante señales. El código es el siguiente:</w:t>
-      </w:r>
-    </w:p>
-    <w:p>
-      <w:r>
-        <w:t>De esta forma, el diagrama de bloques RTL de la entidad quedará de la siguiente forma:</w:t>
-      </w:r>
-    </w:p>
-    <w:p/>
-    <w:p>
-      <w:pPr>
-        <w:pStyle w:val="Ttulo3"/>
-      </w:pPr>
-      <w:bookmarkStart w:id="45" w:name="_Toc91704625"/>
-      <w:bookmarkStart w:id="46" w:name="_Toc91704723"/>
-      <w:r>
-        <w:t>C</w:t>
-      </w:r>
-      <w:r>
-        <w:t>omponentes internos</w:t>
-      </w:r>
-      <w:bookmarkEnd w:id="45"/>
-      <w:bookmarkEnd w:id="46"/>
-    </w:p>
-    <w:p>
-      <w:r>
-        <w:t>A continuación se</w:t>
-      </w:r>
-      <w:r>
-        <w:t xml:space="preserve"> describen todos los componentes internos de la </w:t>
-      </w:r>
-      <w:r>
-        <w:t>VISUALIZER</w:t>
-      </w:r>
-      <w:r>
-        <w:t>_TOP.</w:t>
-      </w:r>
-    </w:p>
-    <w:p>
-      <w:pPr>
-        <w:pStyle w:val="Ttulo4"/>
-        <w:ind w:left="708"/>
-      </w:pPr>
-      <w:r>
-        <w:t>NATURAL_DECODER</w:t>
-      </w:r>
-    </w:p>
-    <w:p>
-      <w:pPr>
-        <w:ind w:left="708"/>
-      </w:pPr>
-    </w:p>
-    <w:p>
-      <w:pPr>
-        <w:pStyle w:val="Ttulo4"/>
-        <w:ind w:left="708"/>
-      </w:pPr>
-      <w:r>
-        <w:t>DISPLAY_CONTROLLER</w:t>
-      </w:r>
-    </w:p>
-    <w:p/>
-    <w:p>
-      <w:pPr>
-        <w:rPr>
-          <w:rFonts w:eastAsiaTheme="majorEastAsia" w:cstheme="majorBidi"/>
-          <w:b/>
-          <w:color w:val="C00000"/>
-          <w:sz w:val="36"/>
-          <w:szCs w:val="32"/>
-          <w:u w:val="single"/>
-        </w:rPr>
-      </w:pPr>
-      <w:r>
-        <w:br w:type="page"/>
-      </w:r>
-    </w:p>
-    <w:p>
-      <w:pPr>
-        <w:pStyle w:val="Ttulo1"/>
-      </w:pPr>
-      <w:bookmarkStart w:id="47" w:name="_Toc91704626"/>
-      <w:bookmarkStart w:id="48" w:name="_Toc91704724"/>
-      <w:r>
-        <w:lastRenderedPageBreak/>
-        <w:t>Conclusiones e impresiones</w:t>
-      </w:r>
-      <w:bookmarkEnd w:id="47"/>
-      <w:bookmarkEnd w:id="48"/>
-    </w:p>
-    <w:p>
-      <w:pPr>
-        <w:pStyle w:val="Ttulo1"/>
-      </w:pPr>
-      <w:r>
-        <w:br w:type="page"/>
-      </w:r>
-    </w:p>
-    <w:p>
-      <w:r>
-        <w:rPr>
-          <w:noProof/>
-        </w:rPr>
-        <w:lastRenderedPageBreak/>
+      <w:bookmarkEnd w:id="77"/>
+      <w:bookmarkEnd w:id="78"/>
+    </w:p>
+    <w:p>
+      <w:r>
+        <w:t>Este componente</w:t>
+      </w:r>
+      <w:r>
+        <w:t xml:space="preserve"> es el encargado de la creación de la secuencia de </w:t>
+      </w:r>
+      <w:r>
+        <w:t xml:space="preserve">4 </w:t>
+      </w:r>
+      <w:r>
+        <w:t>valores aleatorios</w:t>
+      </w:r>
+      <w:r>
+        <w:t xml:space="preserve"> a adivinar por el jugador.</w:t>
+      </w:r>
+    </w:p>
+    <w:p>
+      <w:r>
+        <w:t>Al ser 4 elementos los que hay que rellenar, este componente está continuamente creando nuevas secuencias, y cuando llegue a una nueva secuencia completa</w:t>
+      </w:r>
+      <w:r>
+        <w:t>, avisa a FSM_</w:t>
+      </w:r>
+      <w:proofErr w:type="gramStart"/>
+      <w:r>
+        <w:t>MASTER</w:t>
+      </w:r>
+      <w:proofErr w:type="gramEnd"/>
+      <w:r>
+        <w:t xml:space="preserve"> co una señal de DONE.</w:t>
+      </w:r>
+    </w:p>
+    <w:p>
+      <w:r>
+        <w:t>La entidad es la siguiente:</w:t>
+      </w:r>
+    </w:p>
+    <w:p>
+      <w:pPr>
+        <w:jc w:val="center"/>
+      </w:pPr>
+      <w:r>
         <w:drawing>
-          <wp:anchor distT="0" distB="0" distL="114300" distR="114300" simplePos="0" relativeHeight="251658240" behindDoc="0" locked="0" layoutInCell="1" allowOverlap="1" wp14:anchorId="40E40AFC" wp14:editId="6077DB50">
-            <wp:simplePos x="0" y="0"/>
-            <wp:positionH relativeFrom="column">
-              <wp:posOffset>-318225</wp:posOffset>
-            </wp:positionH>
-            <wp:positionV relativeFrom="paragraph">
-              <wp:posOffset>79647</wp:posOffset>
-            </wp:positionV>
-            <wp:extent cx="6026966" cy="2159624"/>
-            <wp:effectExtent l="0" t="0" r="0" b="0"/>
-            <wp:wrapNone/>
-            <wp:docPr id="1" name="Imagen 1" descr="Interfaz de usuario gráfica, Diagrama&#10;&#10;Descripción generada automáticamente con confianza media"/>
+          <wp:inline distT="0" distB="0" distL="0" distR="0" wp14:anchorId="03ACC68C" wp14:editId="3FB00939">
+            <wp:extent cx="6220794" cy="1212850"/>
+            <wp:effectExtent l="0" t="0" r="8890" b="6350"/>
+            <wp:docPr id="15" name="Imagen 15" descr="Interfaz de usuario gráfica, Texto, Aplicación, Correo electrónico&#10;&#10;Descripción generada automáticamente"/>
             <wp:cNvGraphicFramePr>
               <a:graphicFrameLocks xmlns:a="http://schemas.openxmlformats.org/drawingml/2006/main" noChangeAspect="1"/>
             </wp:cNvGraphicFramePr>
@@ -4127,17 +5148,11 @@
               <a:graphicData uri="http://schemas.openxmlformats.org/drawingml/2006/picture">
                 <pic:pic xmlns:pic="http://schemas.openxmlformats.org/drawingml/2006/picture">
                   <pic:nvPicPr>
-                    <pic:cNvPr id="1" name="Imagen 1" descr="Interfaz de usuario gráfica, Diagrama&#10;&#10;Descripción generada automáticamente con confianza media"/>
+                    <pic:cNvPr id="15" name="Imagen 15" descr="Interfaz de usuario gráfica, Texto, Aplicación, Correo electrónico&#10;&#10;Descripción generada automáticamente"/>
                     <pic:cNvPicPr/>
                   </pic:nvPicPr>
                   <pic:blipFill>
-                    <a:blip r:embed="rId12" cstate="print">
-                      <a:extLst>
-                        <a:ext uri="{28A0092B-C50C-407E-A947-70E740481C1C}">
-                          <a14:useLocalDpi xmlns:a14="http://schemas.microsoft.com/office/drawing/2010/main" val="0"/>
-                        </a:ext>
-                      </a:extLst>
-                    </a:blip>
+                    <a:blip r:embed="rId17"/>
                     <a:stretch>
                       <a:fillRect/>
                     </a:stretch>
@@ -4145,7 +5160,7 @@
                   <pic:spPr>
                     <a:xfrm>
                       <a:off x="0" y="0"/>
-                      <a:ext cx="6026966" cy="2159624"/>
+                      <a:ext cx="6232266" cy="1215087"/>
                     </a:xfrm>
                     <a:prstGeom prst="rect">
                       <a:avLst/>
@@ -4154,38 +5169,143 @@
                 </pic:pic>
               </a:graphicData>
             </a:graphic>
-            <wp14:sizeRelH relativeFrom="margin">
-              <wp14:pctWidth>0</wp14:pctWidth>
-            </wp14:sizeRelH>
-            <wp14:sizeRelV relativeFrom="margin">
-              <wp14:pctHeight>0</wp14:pctHeight>
-            </wp14:sizeRelV>
-          </wp:anchor>
+          </wp:inline>
         </w:drawing>
       </w:r>
     </w:p>
-    <w:p/>
-    <w:p/>
-    <w:p/>
-    <w:p/>
-    <w:p>
-      <w:r>
-        <w:rPr>
-          <w:noProof/>
-        </w:rPr>
+    <w:p>
+      <w:r>
+        <w:t xml:space="preserve">Para la generación de estos valores se ha programado un </w:t>
+      </w:r>
+      <w:r>
+        <w:rPr>
+          <w:b/>
+          <w:bCs/>
+        </w:rPr>
+        <w:t>Linear Feedback Shift Register</w:t>
+      </w:r>
+      <w:r>
+        <w:rPr>
+          <w:b/>
+          <w:bCs/>
+        </w:rPr>
+        <w:t xml:space="preserve"> (LFSR)</w:t>
+      </w:r>
+      <w:r>
+        <w:t>. Consiste en un registro de desplazamiento realimentado por su entrada con un valor producto de una operación lógica de varios de sus valores internos. En este caso es un registro de 10 elementos, que se realimenta con el resultado del XOR de los elementos 7 y 10. De esta forma se consigue la generación de una secuencia pseudoaleatoria de 2</w:t>
+      </w:r>
+      <w:r>
+        <w:rPr>
+          <w:vertAlign w:val="superscript"/>
+        </w:rPr>
+        <w:t>n</w:t>
+      </w:r>
+      <w:r>
+        <w:t xml:space="preserve"> – 1 elementos. </w:t>
+      </w:r>
+    </w:p>
+    <w:p>
+      <w:r>
+        <w:t>La secuenc</w:t>
+      </w:r>
+      <w:r>
+        <w:t>ia se irá rellenando con los 2 elementos finales del registro en cada ciclo de reloj.</w:t>
+      </w:r>
+    </w:p>
+    <w:p>
+      <w:r>
+        <w:lastRenderedPageBreak/>
+        <w:t>La programación se lleva a</w:t>
+      </w:r>
+      <w:r>
+        <w:t xml:space="preserve"> cabo a partir de 2 procesos concurrentes. El primero, </w:t>
+      </w:r>
+      <w:r>
+        <w:rPr>
+          <w:b/>
+          <w:bCs/>
+        </w:rPr>
+        <w:t>register_updater</w:t>
+      </w:r>
+      <w:r>
+        <w:t xml:space="preserve">, es el encargado de actualizar el registro de desplazamiento en cada ciclo de reloj. Y el segundo, </w:t>
+      </w:r>
+      <w:r>
+        <w:rPr>
+          <w:b/>
+          <w:bCs/>
+        </w:rPr>
+        <w:t>output_updater</w:t>
+      </w:r>
+      <w:r>
+        <w:t>, se encarga de ir rellenando la secuencia con los</w:t>
+      </w:r>
+      <w:r>
+        <w:t xml:space="preserve"> 2 últimos</w:t>
+      </w:r>
+      <w:r>
+        <w:t xml:space="preserve"> valores del registro.</w:t>
+      </w:r>
+      <w:r>
+        <w:t xml:space="preserve"> Cuando esta secuencia queda rellenada, activa la salida NEW_SEQ para indicar al FSM_</w:t>
+      </w:r>
+      <w:proofErr w:type="gramStart"/>
+      <w:r>
+        <w:t>MASTER</w:t>
+      </w:r>
+      <w:proofErr w:type="gramEnd"/>
+      <w:r>
+        <w:t xml:space="preserve"> que hay una nueva secuencia disponible.</w:t>
+      </w:r>
+    </w:p>
+    <w:p>
+      <w:pPr>
+        <w:pStyle w:val="Ttulo4"/>
+        <w:ind w:left="360"/>
+      </w:pPr>
+      <w:bookmarkStart w:id="79" w:name="_Toc91704719"/>
+      <w:bookmarkStart w:id="80" w:name="_Toc91778976"/>
+      <w:r>
+        <w:t>FSM_SLAVE_TIMER</w:t>
+      </w:r>
+      <w:bookmarkEnd w:id="79"/>
+      <w:bookmarkEnd w:id="80"/>
+    </w:p>
+    <w:p>
+      <w:r>
+        <w:t xml:space="preserve">Este </w:t>
+      </w:r>
+      <w:r>
+        <w:t>último</w:t>
+      </w:r>
+      <w:r>
+        <w:t xml:space="preserve"> componente</w:t>
+      </w:r>
+      <w:r>
+        <w:t xml:space="preserve"> consiste e</w:t>
+      </w:r>
+      <w:r>
+        <w:t>n un contador de ciclos de reloj</w:t>
+      </w:r>
+      <w:r>
+        <w:t>. Su entidad está programada para únicamente recibir una señal de entrada de inicio de la cuenta y otra señal de salida para indicar la finalización de la misma.</w:t>
+      </w:r>
+    </w:p>
+    <w:p>
+      <w:r>
+        <w:t>La entidad del componente es la siguiente:</w:t>
+      </w:r>
+    </w:p>
+    <w:p>
+      <w:pPr>
+        <w:jc w:val="center"/>
+      </w:pPr>
+      <w:r>
         <w:drawing>
-          <wp:anchor distT="0" distB="0" distL="114300" distR="114300" simplePos="0" relativeHeight="251660288" behindDoc="0" locked="0" layoutInCell="1" allowOverlap="1" wp14:anchorId="2F52FF25" wp14:editId="23E8B1CD">
-            <wp:simplePos x="0" y="0"/>
-            <wp:positionH relativeFrom="column">
-              <wp:posOffset>215900</wp:posOffset>
-            </wp:positionH>
-            <wp:positionV relativeFrom="paragraph">
-              <wp:posOffset>2411185</wp:posOffset>
-            </wp:positionV>
-            <wp:extent cx="5158739" cy="2696723"/>
-            <wp:effectExtent l="0" t="0" r="4445" b="8890"/>
-            <wp:wrapNone/>
-            <wp:docPr id="3" name="Imagen 3" descr="Diagrama, Esquemático&#10;&#10;Descripción generada automáticamente"/>
+          <wp:inline distT="0" distB="0" distL="0" distR="0" wp14:anchorId="676A3D7B" wp14:editId="71C5945D">
+            <wp:extent cx="3033023" cy="1394581"/>
+            <wp:effectExtent l="0" t="0" r="0" b="0"/>
+            <wp:docPr id="8" name="Imagen 8" descr="Texto&#10;&#10;Descripción generada automáticamente"/>
             <wp:cNvGraphicFramePr>
               <a:graphicFrameLocks xmlns:a="http://schemas.openxmlformats.org/drawingml/2006/main" noChangeAspect="1"/>
             </wp:cNvGraphicFramePr>
@@ -4193,17 +5313,11 @@
               <a:graphicData uri="http://schemas.openxmlformats.org/drawingml/2006/picture">
                 <pic:pic xmlns:pic="http://schemas.openxmlformats.org/drawingml/2006/picture">
                   <pic:nvPicPr>
-                    <pic:cNvPr id="3" name="Imagen 3" descr="Diagrama, Esquemático&#10;&#10;Descripción generada automáticamente"/>
+                    <pic:cNvPr id="8" name="Imagen 8" descr="Texto&#10;&#10;Descripción generada automáticamente"/>
                     <pic:cNvPicPr/>
                   </pic:nvPicPr>
                   <pic:blipFill>
-                    <a:blip r:embed="rId13">
-                      <a:extLst>
-                        <a:ext uri="{28A0092B-C50C-407E-A947-70E740481C1C}">
-                          <a14:useLocalDpi xmlns:a14="http://schemas.microsoft.com/office/drawing/2010/main" val="0"/>
-                        </a:ext>
-                      </a:extLst>
-                    </a:blip>
+                    <a:blip r:embed="rId18"/>
                     <a:stretch>
                       <a:fillRect/>
                     </a:stretch>
@@ -4211,7 +5325,7 @@
                   <pic:spPr>
                     <a:xfrm>
                       <a:off x="0" y="0"/>
-                      <a:ext cx="5158739" cy="2696723"/>
+                      <a:ext cx="3033023" cy="1394581"/>
                     </a:xfrm>
                     <a:prstGeom prst="rect">
                       <a:avLst/>
@@ -4220,32 +5334,91 @@
                 </pic:pic>
               </a:graphicData>
             </a:graphic>
-            <wp14:sizeRelH relativeFrom="margin">
-              <wp14:pctWidth>0</wp14:pctWidth>
-            </wp14:sizeRelH>
-            <wp14:sizeRelV relativeFrom="margin">
-              <wp14:pctHeight>0</wp14:pctHeight>
-            </wp14:sizeRelV>
-          </wp:anchor>
+          </wp:inline>
         </w:drawing>
       </w:r>
-      <w:r>
-        <w:rPr>
-          <w:noProof/>
-        </w:rPr>
+    </w:p>
+    <w:p>
+      <w:r>
+        <w:t>Como es posible comprobar en el genérico DELAY, este contador se cargará con un valor de doscientos millones, lo que ha una velocidad de 100MHz del reloj, el periodo del reloj será de 2 segundos.</w:t>
+      </w:r>
+      <w:r>
+        <w:br w:type="page"/>
+      </w:r>
+    </w:p>
+    <w:p>
+      <w:pPr>
+        <w:pStyle w:val="Ttulo2"/>
+        <w:rPr>
+          <w:lang w:val="en-US"/>
+        </w:rPr>
+      </w:pPr>
+      <w:bookmarkStart w:id="81" w:name="_Toc91704622"/>
+      <w:bookmarkStart w:id="82" w:name="_Toc91704720"/>
+      <w:bookmarkStart w:id="83" w:name="_Toc91778912"/>
+      <w:bookmarkStart w:id="84" w:name="_Toc91778977"/>
+      <w:r>
+        <w:rPr>
+          <w:lang w:val="en-US"/>
+        </w:rPr>
+        <w:lastRenderedPageBreak/>
+        <w:t>VISUALIZER_TOP</w:t>
+      </w:r>
+      <w:bookmarkEnd w:id="81"/>
+      <w:bookmarkEnd w:id="82"/>
+      <w:bookmarkEnd w:id="83"/>
+      <w:bookmarkEnd w:id="84"/>
+    </w:p>
+    <w:p>
+      <w:pPr>
+        <w:pStyle w:val="Ttulo3"/>
+      </w:pPr>
+      <w:bookmarkStart w:id="85" w:name="_Toc91704623"/>
+      <w:bookmarkStart w:id="86" w:name="_Toc91704721"/>
+      <w:bookmarkStart w:id="87" w:name="_Toc91778913"/>
+      <w:bookmarkStart w:id="88" w:name="_Toc91778978"/>
+      <w:r>
+        <w:t>Descripción del componente</w:t>
+      </w:r>
+      <w:bookmarkEnd w:id="85"/>
+      <w:bookmarkEnd w:id="86"/>
+      <w:bookmarkEnd w:id="87"/>
+      <w:bookmarkEnd w:id="88"/>
+    </w:p>
+    <w:p/>
+    <w:p>
+      <w:pPr>
+        <w:pStyle w:val="Ttulo3"/>
+      </w:pPr>
+      <w:bookmarkStart w:id="89" w:name="_Toc91704624"/>
+      <w:bookmarkStart w:id="90" w:name="_Toc91704722"/>
+      <w:bookmarkStart w:id="91" w:name="_Toc91778914"/>
+      <w:bookmarkStart w:id="92" w:name="_Toc91778979"/>
+      <w:r>
+        <w:t>Estructura interna del componente (diagrama RTL)</w:t>
+      </w:r>
+      <w:bookmarkEnd w:id="89"/>
+      <w:bookmarkEnd w:id="90"/>
+      <w:bookmarkEnd w:id="91"/>
+      <w:bookmarkEnd w:id="92"/>
+    </w:p>
+    <w:p>
+      <w:r>
+        <w:t>El código de esta entidad es del estilo estructural, ya que se interconectan los distintos componentes, entradas y salidas mediante señales. El código es el siguiente:</w:t>
+      </w:r>
+    </w:p>
+    <w:p>
+      <w:r>
+        <w:t>De esta forma, el diagrama de bloques RTL de la entidad quedará de la siguiente forma:</w:t>
+      </w:r>
+    </w:p>
+    <w:p>
+      <w:r>
         <w:drawing>
-          <wp:anchor distT="0" distB="0" distL="114300" distR="114300" simplePos="0" relativeHeight="251659264" behindDoc="0" locked="0" layoutInCell="1" allowOverlap="1" wp14:anchorId="54B29B16" wp14:editId="5E22601B">
-            <wp:simplePos x="0" y="0"/>
-            <wp:positionH relativeFrom="column">
-              <wp:posOffset>-645251</wp:posOffset>
-            </wp:positionH>
-            <wp:positionV relativeFrom="paragraph">
-              <wp:posOffset>1449433</wp:posOffset>
-            </wp:positionV>
-            <wp:extent cx="7316833" cy="766481"/>
+          <wp:inline distT="0" distB="0" distL="0" distR="0" wp14:anchorId="55025835" wp14:editId="63840977">
+            <wp:extent cx="5400040" cy="958850"/>
             <wp:effectExtent l="0" t="0" r="0" b="0"/>
-            <wp:wrapNone/>
-            <wp:docPr id="2" name="Imagen 2"/>
+            <wp:docPr id="16" name="Imagen 16" descr="Imagen que contiene Tabla&#10;&#10;Descripción generada automáticamente"/>
             <wp:cNvGraphicFramePr>
               <a:graphicFrameLocks xmlns:a="http://schemas.openxmlformats.org/drawingml/2006/main" noChangeAspect="1"/>
             </wp:cNvGraphicFramePr>
@@ -4253,17 +5426,11 @@
               <a:graphicData uri="http://schemas.openxmlformats.org/drawingml/2006/picture">
                 <pic:pic xmlns:pic="http://schemas.openxmlformats.org/drawingml/2006/picture">
                   <pic:nvPicPr>
-                    <pic:cNvPr id="1" name=""/>
+                    <pic:cNvPr id="16" name="Imagen 16" descr="Imagen que contiene Tabla&#10;&#10;Descripción generada automáticamente"/>
                     <pic:cNvPicPr/>
                   </pic:nvPicPr>
                   <pic:blipFill>
-                    <a:blip r:embed="rId14">
-                      <a:extLst>
-                        <a:ext uri="{28A0092B-C50C-407E-A947-70E740481C1C}">
-                          <a14:useLocalDpi xmlns:a14="http://schemas.microsoft.com/office/drawing/2010/main" val="0"/>
-                        </a:ext>
-                      </a:extLst>
-                    </a:blip>
+                    <a:blip r:embed="rId19"/>
                     <a:stretch>
                       <a:fillRect/>
                     </a:stretch>
@@ -4271,7 +5438,7 @@
                   <pic:spPr>
                     <a:xfrm>
                       <a:off x="0" y="0"/>
-                      <a:ext cx="7316833" cy="766481"/>
+                      <a:ext cx="5400040" cy="958850"/>
                     </a:xfrm>
                     <a:prstGeom prst="rect">
                       <a:avLst/>
@@ -4280,16 +5447,104 @@
                 </pic:pic>
               </a:graphicData>
             </a:graphic>
-            <wp14:sizeRelH relativeFrom="margin">
-              <wp14:pctWidth>0</wp14:pctWidth>
-            </wp14:sizeRelH>
-            <wp14:sizeRelV relativeFrom="margin">
-              <wp14:pctHeight>0</wp14:pctHeight>
-            </wp14:sizeRelV>
-          </wp:anchor>
+          </wp:inline>
         </w:drawing>
       </w:r>
     </w:p>
+    <w:p>
+      <w:pPr>
+        <w:pStyle w:val="Ttulo3"/>
+      </w:pPr>
+      <w:bookmarkStart w:id="93" w:name="_Toc91704625"/>
+      <w:bookmarkStart w:id="94" w:name="_Toc91704723"/>
+      <w:bookmarkStart w:id="95" w:name="_Toc91778915"/>
+      <w:bookmarkStart w:id="96" w:name="_Toc91778980"/>
+      <w:r>
+        <w:t>C</w:t>
+      </w:r>
+      <w:r>
+        <w:t>omponentes internos</w:t>
+      </w:r>
+      <w:bookmarkEnd w:id="93"/>
+      <w:bookmarkEnd w:id="94"/>
+      <w:bookmarkEnd w:id="95"/>
+      <w:bookmarkEnd w:id="96"/>
+    </w:p>
+    <w:p>
+      <w:r>
+        <w:t>A continuación se</w:t>
+      </w:r>
+      <w:r>
+        <w:t xml:space="preserve"> describen todos los componentes internos de la VISUALIZER_TOP.</w:t>
+      </w:r>
+    </w:p>
+    <w:p>
+      <w:pPr>
+        <w:pStyle w:val="Ttulo4"/>
+        <w:ind w:left="708"/>
+      </w:pPr>
+      <w:bookmarkStart w:id="97" w:name="_Toc91778981"/>
+      <w:r>
+        <w:t>NATURAL_DECODER</w:t>
+      </w:r>
+      <w:bookmarkEnd w:id="97"/>
+    </w:p>
+    <w:p>
+      <w:pPr>
+        <w:ind w:left="708"/>
+      </w:pPr>
+    </w:p>
+    <w:p>
+      <w:pPr>
+        <w:pStyle w:val="Ttulo4"/>
+        <w:ind w:left="708"/>
+      </w:pPr>
+      <w:bookmarkStart w:id="98" w:name="_Toc91778982"/>
+      <w:r>
+        <w:t>DISPLAY_CONTROLLER</w:t>
+      </w:r>
+      <w:bookmarkEnd w:id="98"/>
+    </w:p>
+    <w:p/>
+    <w:p>
+      <w:pPr>
+        <w:rPr>
+          <w:rFonts w:eastAsiaTheme="majorEastAsia" w:cstheme="majorBidi"/>
+          <w:b/>
+          <w:color w:val="C00000"/>
+          <w:sz w:val="36"/>
+          <w:szCs w:val="32"/>
+          <w:u w:val="single"/>
+        </w:rPr>
+      </w:pPr>
+      <w:r>
+        <w:br w:type="page"/>
+      </w:r>
+    </w:p>
+    <w:p>
+      <w:pPr>
+        <w:pStyle w:val="Ttulo1"/>
+      </w:pPr>
+      <w:bookmarkStart w:id="99" w:name="_Toc91704626"/>
+      <w:bookmarkStart w:id="100" w:name="_Toc91704724"/>
+      <w:bookmarkStart w:id="101" w:name="_Toc91778916"/>
+      <w:bookmarkStart w:id="102" w:name="_Toc91778983"/>
+      <w:r>
+        <w:lastRenderedPageBreak/>
+        <w:t>Conclusiones e impresiones</w:t>
+      </w:r>
+      <w:bookmarkEnd w:id="99"/>
+      <w:bookmarkEnd w:id="100"/>
+      <w:bookmarkEnd w:id="101"/>
+      <w:bookmarkEnd w:id="102"/>
+    </w:p>
+    <w:p/>
+    <w:p>
+      <w:r>
+        <w:t>Enlace al repositorio:</w:t>
+      </w:r>
+    </w:p>
+    <w:p/>
     <w:sectPr>
       <w:pgSz w:w="11906" w:h="16838"/>
       <w:pgMar w:top="1417" w:right="1701" w:bottom="1417" w:left="1701" w:header="708" w:footer="708" w:gutter="0"/>

</xml_diff>

<commit_message>
Actualización de la memo.
Parte de BOTONES_TOP e intro de la memo
</commit_message>
<xml_diff>
--- a/Trabajo_FPGA/Memoria/Memo_FPGA.docx
+++ b/Trabajo_FPGA/Memoria/Memo_FPGA.docx
@@ -218,7 +218,21 @@
         <w:rPr>
           <w:sz w:val="22"/>
         </w:rPr>
-        <w:t xml:space="preserve">Gómez-Pamo González-Cela, Jorge </w:t>
+        <w:t>Gómez-</w:t>
+      </w:r>
+      <w:proofErr w:type="spellStart"/>
+      <w:r>
+        <w:rPr>
+          <w:sz w:val="22"/>
+        </w:rPr>
+        <w:t>Pamo</w:t>
+      </w:r>
+      <w:proofErr w:type="spellEnd"/>
+      <w:r>
+        <w:rPr>
+          <w:sz w:val="22"/>
+        </w:rPr>
+        <w:t xml:space="preserve"> González-Cela, Jorge </w:t>
       </w:r>
       <w:r>
         <w:rPr>
@@ -2679,6 +2693,50 @@
     </w:p>
     <w:p>
       <w:r>
+        <w:t xml:space="preserve">Se propone el juego Descifra el Código que </w:t>
+      </w:r>
+      <w:r>
+        <w:t>trata,</w:t>
+      </w:r>
+      <w:r>
+        <w:t xml:space="preserve"> como su nombre indica</w:t>
+      </w:r>
+      <w:r>
+        <w:t>,</w:t>
+      </w:r>
+      <w:r>
+        <w:t xml:space="preserve"> de adivinar una secuencia de cuatro </w:t>
+      </w:r>
+      <w:r>
+        <w:t>elementos</w:t>
+      </w:r>
+      <w:r>
+        <w:t xml:space="preserve"> utilizando botones. Dicha secuencia se genera de forma aleatoria y será representada mediante leds de colores. La base del juego trata de hacer coincidir el botón pulsado con el led correspondiente en orden.</w:t>
+      </w:r>
+    </w:p>
+    <w:p>
+      <w:r>
+        <w:t xml:space="preserve">En caso de acertar la secuencia completa, el usuario habrá ganado y el juego acabará. </w:t>
+      </w:r>
+    </w:p>
+    <w:p>
+      <w:r>
+        <w:t>Por el contrario, si una pulsación no corresponde con algún parámetro del orden de la secuencia, se perderá un intento y habrá que volver a introducir el código desde el principio. Si el usuario se queda sin intentos, habrá perdido y el juego acabará.</w:t>
+      </w:r>
+    </w:p>
+    <w:p>
+      <w:r>
+        <w:t>A continuación, se presenta el diagrama de flujo del diseño:</w:t>
+      </w:r>
+    </w:p>
+    <w:p>
+      <w:pPr>
+        <w:jc w:val="center"/>
+      </w:pPr>
+      <w:r>
+        <w:rPr>
+          <w:noProof/>
+        </w:rPr>
         <w:drawing>
           <wp:inline distT="0" distB="0" distL="0" distR="0" wp14:anchorId="092C6D60" wp14:editId="29AE9BD5">
             <wp:extent cx="2573079" cy="2504625"/>
@@ -2798,7 +2856,15 @@
     </w:p>
     <w:p>
       <w:r>
-        <w:t xml:space="preserve">A continuación se muestra el árbol de ficheros del proyecto. En el se muestran todos los componentes que constituyen </w:t>
+        <w:t xml:space="preserve">A continuación se muestra el árbol de ficheros del proyecto. En </w:t>
+      </w:r>
+      <w:proofErr w:type="spellStart"/>
+      <w:r>
+        <w:t>el</w:t>
+      </w:r>
+      <w:proofErr w:type="spellEnd"/>
+      <w:r>
+        <w:t xml:space="preserve"> se muestran todos los componentes que constituyen </w:t>
       </w:r>
       <w:r>
         <w:t>el sistema del juego:</w:t>
@@ -2911,15 +2977,7 @@
         <w:t>FSM_TOP:</w:t>
       </w:r>
       <w:r>
-        <w:t xml:space="preserve"> Entidad dedicada a la coordinación de los eventos y fases del juego. Está compuesta por una máquina de estado maestra (FSM_</w:t>
-      </w:r>
-      <w:proofErr w:type="gramStart"/>
-      <w:r>
-        <w:t>MASTER</w:t>
-      </w:r>
-      <w:proofErr w:type="gramEnd"/>
-      <w:r>
-        <w:t>) encargada de determinar las fase</w:t>
+        <w:t xml:space="preserve"> Entidad dedicada a la coordinación de los eventos y fases del juego. Está compuesta por una máquina de estado maestra (FSM_MASTER) encargada de determinar las fase</w:t>
       </w:r>
       <w:r>
         <w:t>s</w:t>
@@ -2960,7 +3018,23 @@
         <w:t xml:space="preserve">: </w:t>
       </w:r>
       <w:r>
-        <w:t>Entidad encargada de la muestra de mensajes a través de los displays de 7 segmentos integrados en la placa. Estos mensajes le indicarán al jugador en la fase en la que se encuentra (inicio del juego, si ha ganado o perdido, etc…).</w:t>
+        <w:t xml:space="preserve">Entidad encargada de la muestra de mensajes a través de los </w:t>
+      </w:r>
+      <w:proofErr w:type="spellStart"/>
+      <w:r>
+        <w:t>displays</w:t>
+      </w:r>
+      <w:proofErr w:type="spellEnd"/>
+      <w:r>
+        <w:t xml:space="preserve"> de 7 segmentos integrados en la placa. Estos mensajes le indicarán al jugador en la fase en la que se encuentra (inicio del juego, si ha ganado o perdido, </w:t>
+      </w:r>
+      <w:proofErr w:type="spellStart"/>
+      <w:r>
+        <w:t>etc</w:t>
+      </w:r>
+      <w:proofErr w:type="spellEnd"/>
+      <w:r>
+        <w:t>…).</w:t>
       </w:r>
     </w:p>
     <w:p>
@@ -2976,7 +3050,15 @@
         </w:rPr>
       </w:pPr>
       <w:r>
-        <w:t>A lo largo del los siguientes puntos se realizará una descripción más detallada de cada componente por separado.</w:t>
+        <w:t xml:space="preserve">A lo largo </w:t>
+      </w:r>
+      <w:proofErr w:type="spellStart"/>
+      <w:r>
+        <w:t>del</w:t>
+      </w:r>
+      <w:proofErr w:type="spellEnd"/>
+      <w:r>
+        <w:t xml:space="preserve"> los siguientes puntos se realizará una descripción más detallada de cada componente por separado.</w:t>
       </w:r>
       <w:r>
         <w:rPr>
@@ -3140,6 +3222,7 @@
           <w:bCs/>
         </w:rPr>
       </w:pPr>
+      <w:proofErr w:type="spellStart"/>
       <w:r>
         <w:rPr>
           <w:b/>
@@ -3154,6 +3237,7 @@
         </w:rPr>
         <w:t>node</w:t>
       </w:r>
+      <w:proofErr w:type="spellEnd"/>
       <w:r>
         <w:rPr>
           <w:b/>
@@ -3162,7 +3246,23 @@
         <w:t xml:space="preserve">: </w:t>
       </w:r>
       <w:r>
-        <w:t>Salida de un vector de 8 elementos. Utilizado para indicar el display de 7 segmentos en el que se desea encender. Cada elemento corresponde a un display diferente.</w:t>
+        <w:t xml:space="preserve">Salida de un vector de 8 elementos. Utilizado para indicar el </w:t>
+      </w:r>
+      <w:proofErr w:type="spellStart"/>
+      <w:r>
+        <w:t>display</w:t>
+      </w:r>
+      <w:proofErr w:type="spellEnd"/>
+      <w:r>
+        <w:t xml:space="preserve"> de 7 segmentos en el que se desea encender. Cada elemento corresponde a un </w:t>
+      </w:r>
+      <w:proofErr w:type="spellStart"/>
+      <w:r>
+        <w:t>display</w:t>
+      </w:r>
+      <w:proofErr w:type="spellEnd"/>
+      <w:r>
+        <w:t xml:space="preserve"> diferente.</w:t>
       </w:r>
     </w:p>
     <w:p>
@@ -3177,6 +3277,7 @@
           <w:bCs/>
         </w:rPr>
       </w:pPr>
+      <w:proofErr w:type="spellStart"/>
       <w:r>
         <w:rPr>
           <w:b/>
@@ -3191,6 +3292,7 @@
         </w:rPr>
         <w:t>egment</w:t>
       </w:r>
+      <w:proofErr w:type="spellEnd"/>
       <w:r>
         <w:rPr>
           <w:b/>
@@ -3199,7 +3301,31 @@
         <w:t xml:space="preserve">: </w:t>
       </w:r>
       <w:r>
-        <w:t>Salida de un vector de 7 elementos. Utilizado para indicar los segemntos ha encender en cada display según el mensaje que se quiera mostrar.</w:t>
+        <w:t xml:space="preserve">Salida de un vector de 7 elementos. Utilizado para indicar los </w:t>
+      </w:r>
+      <w:proofErr w:type="spellStart"/>
+      <w:r>
+        <w:t>segemntos</w:t>
+      </w:r>
+      <w:proofErr w:type="spellEnd"/>
+      <w:r>
+        <w:t xml:space="preserve"> </w:t>
+      </w:r>
+      <w:proofErr w:type="spellStart"/>
+      <w:r>
+        <w:t>ha</w:t>
+      </w:r>
+      <w:proofErr w:type="spellEnd"/>
+      <w:r>
+        <w:t xml:space="preserve"> encender en cada </w:t>
+      </w:r>
+      <w:proofErr w:type="spellStart"/>
+      <w:r>
+        <w:t>display</w:t>
+      </w:r>
+      <w:proofErr w:type="spellEnd"/>
+      <w:r>
+        <w:t xml:space="preserve"> según el mensaje que se quiera mostrar.</w:t>
       </w:r>
     </w:p>
     <w:p>
@@ -3245,7 +3371,15 @@
         <w:t xml:space="preserve"> </w:t>
       </w:r>
       <w:r>
-        <w:t>la placa. Estos son utilizados para controlar el encendido y apagado de los LEDs externos que muestra la secuencia que el jugador tendría que haber introducido para ganar.</w:t>
+        <w:t xml:space="preserve">la placa. Estos son utilizados para controlar el encendido y apagado de los </w:t>
+      </w:r>
+      <w:proofErr w:type="spellStart"/>
+      <w:r>
+        <w:t>LEDs</w:t>
+      </w:r>
+      <w:proofErr w:type="spellEnd"/>
+      <w:r>
+        <w:t xml:space="preserve"> externos que muestra la secuencia que el jugador tendría que haber introducido para ganar.</w:t>
       </w:r>
     </w:p>
     <w:p>
@@ -3368,22 +3502,132 @@
       <w:bookmarkEnd w:id="42"/>
       <w:bookmarkEnd w:id="43"/>
     </w:p>
-    <w:p/>
+    <w:p>
+      <w:bookmarkStart w:id="44" w:name="_Hlk91778812"/>
+      <w:r>
+        <w:t>Se trata de la entidad top que instancia los cinco botones que se deben utilizar mediante el componente BOTON_DEBOUNCER</w:t>
+      </w:r>
+      <w:r>
+        <w:t xml:space="preserve">, siendo una conexión entre las entradas asíncronas y la máquina de estados principal. </w:t>
+      </w:r>
+    </w:p>
+    <w:p>
+      <w:r>
+        <w:t>Considerándose como “caja negra” se establecen como entradas:</w:t>
+      </w:r>
+    </w:p>
+    <w:p>
+      <w:pPr>
+        <w:pStyle w:val="Prrafodelista"/>
+        <w:numPr>
+          <w:ilvl w:val="0"/>
+          <w:numId w:val="2"/>
+        </w:numPr>
+      </w:pPr>
+      <w:proofErr w:type="spellStart"/>
+      <w:r>
+        <w:rPr>
+          <w:b/>
+          <w:bCs/>
+        </w:rPr>
+        <w:t>Button_in</w:t>
+      </w:r>
+      <w:proofErr w:type="spellEnd"/>
+      <w:r>
+        <w:rPr>
+          <w:b/>
+          <w:bCs/>
+        </w:rPr>
+        <w:t>:</w:t>
+      </w:r>
+      <w:r>
+        <w:t xml:space="preserve"> Vector de 5 elementos de entrada. Correspondientes con el vector de entradas BTN de la entidad top.</w:t>
+      </w:r>
+    </w:p>
+    <w:p>
+      <w:pPr>
+        <w:pStyle w:val="Prrafodelista"/>
+        <w:numPr>
+          <w:ilvl w:val="0"/>
+          <w:numId w:val="2"/>
+        </w:numPr>
+      </w:pPr>
+      <w:r>
+        <w:rPr>
+          <w:b/>
+          <w:bCs/>
+        </w:rPr>
+        <w:t>CLK:</w:t>
+      </w:r>
+      <w:r>
+        <w:t xml:space="preserve"> Señal de reloj que sincronizará el proceso.</w:t>
+      </w:r>
+    </w:p>
+    <w:p>
+      <w:r>
+        <w:t>Siendo las salidas:</w:t>
+      </w:r>
+    </w:p>
+    <w:p>
+      <w:pPr>
+        <w:pStyle w:val="Prrafodelista"/>
+        <w:numPr>
+          <w:ilvl w:val="0"/>
+          <w:numId w:val="2"/>
+        </w:numPr>
+      </w:pPr>
+      <w:proofErr w:type="spellStart"/>
+      <w:r>
+        <w:rPr>
+          <w:b/>
+          <w:bCs/>
+        </w:rPr>
+        <w:t>Button_out</w:t>
+      </w:r>
+      <w:proofErr w:type="spellEnd"/>
+      <w:r>
+        <w:rPr>
+          <w:b/>
+          <w:bCs/>
+        </w:rPr>
+        <w:t>:</w:t>
+      </w:r>
+      <w:r>
+        <w:t xml:space="preserve"> Vector de 5 elementos de salida. Dicha salida será la pulsación sincronizada a un pulso de reloj evitando rebotes.</w:t>
+      </w:r>
+    </w:p>
+    <w:p>
+      <w:bookmarkStart w:id="45" w:name="_Hlk91778794"/>
+      <w:bookmarkEnd w:id="44"/>
+      <w:r>
+        <w:t>A su vez, el componente BOTON_DEB</w:t>
+      </w:r>
+      <w:r>
+        <w:t>O</w:t>
+      </w:r>
+      <w:r>
+        <w:t>UNCER se trata de una entidad top donde se instancian los componentes correspondientes con la sincronización de los pulsos.</w:t>
+      </w:r>
+      <w:bookmarkEnd w:id="45"/>
+      <w:r>
+        <w:t xml:space="preserve"> Las entradas y salidas de dicho componente son las mismas que la entidad BOTON_TOP, de tal forma que al instanciarse cinco veces, cada instancia de entrada como salida corresponden con un elemento del vector.</w:t>
+      </w:r>
+    </w:p>
     <w:p>
       <w:pPr>
         <w:pStyle w:val="Ttulo3"/>
       </w:pPr>
-      <w:bookmarkStart w:id="44" w:name="_Toc91704616"/>
-      <w:bookmarkStart w:id="45" w:name="_Toc91704709"/>
-      <w:bookmarkStart w:id="46" w:name="_Toc91778906"/>
-      <w:bookmarkStart w:id="47" w:name="_Toc91778963"/>
+      <w:bookmarkStart w:id="46" w:name="_Toc91704616"/>
+      <w:bookmarkStart w:id="47" w:name="_Toc91704709"/>
+      <w:bookmarkStart w:id="48" w:name="_Toc91778906"/>
+      <w:bookmarkStart w:id="49" w:name="_Toc91778963"/>
       <w:r>
         <w:t>Estructura interna del componente (diagrama RTL)</w:t>
       </w:r>
-      <w:bookmarkEnd w:id="44"/>
-      <w:bookmarkEnd w:id="45"/>
       <w:bookmarkEnd w:id="46"/>
       <w:bookmarkEnd w:id="47"/>
+      <w:bookmarkEnd w:id="48"/>
+      <w:bookmarkEnd w:id="49"/>
     </w:p>
     <w:p>
       <w:r>
@@ -3392,11 +3636,59 @@
     </w:p>
     <w:p>
       <w:r>
+        <w:rPr>
+          <w:noProof/>
+        </w:rPr>
+        <w:drawing>
+          <wp:inline distT="0" distB="0" distL="0" distR="0" wp14:anchorId="1AA48AAA" wp14:editId="067FEF27">
+            <wp:extent cx="5400040" cy="2945130"/>
+            <wp:effectExtent l="0" t="0" r="0" b="7620"/>
+            <wp:docPr id="18" name="Imagen 18" descr="Aplicación&#10;&#10;Descripción generada automáticamente con confianza baja"/>
+            <wp:cNvGraphicFramePr>
+              <a:graphicFrameLocks xmlns:a="http://schemas.openxmlformats.org/drawingml/2006/main" noChangeAspect="1"/>
+            </wp:cNvGraphicFramePr>
+            <a:graphic xmlns:a="http://schemas.openxmlformats.org/drawingml/2006/main">
+              <a:graphicData uri="http://schemas.openxmlformats.org/drawingml/2006/picture">
+                <pic:pic xmlns:pic="http://schemas.openxmlformats.org/drawingml/2006/picture">
+                  <pic:nvPicPr>
+                    <pic:cNvPr id="18" name="Imagen 18" descr="Aplicación&#10;&#10;Descripción generada automáticamente con confianza baja"/>
+                    <pic:cNvPicPr>
+                      <a:picLocks noChangeAspect="1"/>
+                    </pic:cNvPicPr>
+                  </pic:nvPicPr>
+                  <pic:blipFill>
+                    <a:blip r:embed="rId9"/>
+                    <a:stretch>
+                      <a:fillRect/>
+                    </a:stretch>
+                  </pic:blipFill>
+                  <pic:spPr>
+                    <a:xfrm>
+                      <a:off x="0" y="0"/>
+                      <a:ext cx="5400040" cy="2945130"/>
+                    </a:xfrm>
+                    <a:prstGeom prst="rect">
+                      <a:avLst/>
+                    </a:prstGeom>
+                  </pic:spPr>
+                </pic:pic>
+              </a:graphicData>
+            </a:graphic>
+          </wp:inline>
+        </w:drawing>
+      </w:r>
+    </w:p>
+    <w:p>
+      <w:r>
         <w:t>De esta forma, el diagrama de bloques RTL de la entidad quedará de la siguiente forma:</w:t>
       </w:r>
     </w:p>
     <w:p>
       <w:r>
+        <w:rPr>
+          <w:noProof/>
+        </w:rPr>
+        <w:lastRenderedPageBreak/>
         <w:drawing>
           <wp:inline distT="0" distB="0" distL="0" distR="0" wp14:anchorId="43884F2C" wp14:editId="45098E3B">
             <wp:extent cx="5400040" cy="3075305"/>
@@ -3413,7 +3705,7 @@
                     <pic:cNvPicPr/>
                   </pic:nvPicPr>
                   <pic:blipFill>
-                    <a:blip r:embed="rId9"/>
+                    <a:blip r:embed="rId10"/>
                     <a:stretch>
                       <a:fillRect/>
                     </a:stretch>
@@ -3438,17 +3730,17 @@
       <w:pPr>
         <w:pStyle w:val="Ttulo3"/>
       </w:pPr>
-      <w:bookmarkStart w:id="48" w:name="_Toc91704617"/>
-      <w:bookmarkStart w:id="49" w:name="_Toc91704710"/>
-      <w:bookmarkStart w:id="50" w:name="_Toc91778907"/>
-      <w:bookmarkStart w:id="51" w:name="_Toc91778964"/>
+      <w:bookmarkStart w:id="50" w:name="_Toc91704617"/>
+      <w:bookmarkStart w:id="51" w:name="_Toc91704710"/>
+      <w:bookmarkStart w:id="52" w:name="_Toc91778907"/>
+      <w:bookmarkStart w:id="53" w:name="_Toc91778964"/>
       <w:r>
         <w:t>Componentes internos</w:t>
       </w:r>
-      <w:bookmarkEnd w:id="48"/>
-      <w:bookmarkEnd w:id="49"/>
       <w:bookmarkEnd w:id="50"/>
       <w:bookmarkEnd w:id="51"/>
+      <w:bookmarkEnd w:id="52"/>
+      <w:bookmarkEnd w:id="53"/>
     </w:p>
     <w:p>
       <w:r>
@@ -3463,48 +3755,255 @@
         <w:pStyle w:val="Ttulo4"/>
         <w:ind w:left="708"/>
       </w:pPr>
-      <w:bookmarkStart w:id="52" w:name="_Toc91778965"/>
-      <w:r>
-        <w:t>DEBOUNCER</w:t>
-      </w:r>
-      <w:bookmarkEnd w:id="52"/>
-    </w:p>
-    <w:p>
-      <w:pPr>
-        <w:ind w:left="708"/>
-      </w:pPr>
+      <w:bookmarkStart w:id="54" w:name="_Toc91778967"/>
+      <w:r>
+        <w:t>SYNCHRNZR</w:t>
+      </w:r>
+      <w:bookmarkEnd w:id="54"/>
+    </w:p>
+    <w:p>
+      <w:bookmarkStart w:id="55" w:name="_Hlk91778483"/>
+      <w:r>
+        <w:t xml:space="preserve">Se utiliza para evitar la inestabilidad ante la pulsación de los botones donde se quiere detectar el flanco de subida en la pulsación. Consiste en varios </w:t>
+      </w:r>
+      <w:proofErr w:type="spellStart"/>
+      <w:r>
+        <w:t>Flip-Flop</w:t>
+      </w:r>
+      <w:proofErr w:type="spellEnd"/>
+      <w:r>
+        <w:t xml:space="preserve"> de manera que la entrada asíncrona, en este caso la pulsación, se sincronice con la señal de reloj.</w:t>
+      </w:r>
+      <w:bookmarkEnd w:id="55"/>
+    </w:p>
+    <w:p>
+      <w:pPr>
+        <w:jc w:val="center"/>
+      </w:pPr>
+      <w:r>
+        <w:rPr>
+          <w:noProof/>
+        </w:rPr>
+        <w:drawing>
+          <wp:inline distT="0" distB="0" distL="0" distR="0" wp14:anchorId="13B0A582" wp14:editId="386B4272">
+            <wp:extent cx="4410075" cy="1804686"/>
+            <wp:effectExtent l="0" t="0" r="0" b="5080"/>
+            <wp:docPr id="17" name="Imagen 17" descr="Diagrama&#10;&#10;Descripción generada automáticamente"/>
+            <wp:cNvGraphicFramePr>
+              <a:graphicFrameLocks xmlns:a="http://schemas.openxmlformats.org/drawingml/2006/main" noChangeAspect="1"/>
+            </wp:cNvGraphicFramePr>
+            <a:graphic xmlns:a="http://schemas.openxmlformats.org/drawingml/2006/main">
+              <a:graphicData uri="http://schemas.openxmlformats.org/drawingml/2006/picture">
+                <pic:pic xmlns:pic="http://schemas.openxmlformats.org/drawingml/2006/picture">
+                  <pic:nvPicPr>
+                    <pic:cNvPr id="0" name="Imagen 2" descr="Diagrama&#10;&#10;Descripción generada automáticamente"/>
+                    <pic:cNvPicPr>
+                      <a:picLocks noChangeAspect="1" noChangeArrowheads="1"/>
+                    </pic:cNvPicPr>
+                  </pic:nvPicPr>
+                  <pic:blipFill>
+                    <a:blip r:embed="rId11">
+                      <a:extLst>
+                        <a:ext uri="{28A0092B-C50C-407E-A947-70E740481C1C}">
+                          <a14:useLocalDpi xmlns:a14="http://schemas.microsoft.com/office/drawing/2010/main" val="0"/>
+                        </a:ext>
+                      </a:extLst>
+                    </a:blip>
+                    <a:srcRect/>
+                    <a:stretch>
+                      <a:fillRect/>
+                    </a:stretch>
+                  </pic:blipFill>
+                  <pic:spPr bwMode="auto">
+                    <a:xfrm>
+                      <a:off x="0" y="0"/>
+                      <a:ext cx="4433305" cy="1814192"/>
+                    </a:xfrm>
+                    <a:prstGeom prst="rect">
+                      <a:avLst/>
+                    </a:prstGeom>
+                    <a:noFill/>
+                    <a:ln>
+                      <a:noFill/>
+                    </a:ln>
+                  </pic:spPr>
+                </pic:pic>
+              </a:graphicData>
+            </a:graphic>
+          </wp:inline>
+        </w:drawing>
+      </w:r>
     </w:p>
     <w:p>
       <w:pPr>
         <w:pStyle w:val="Ttulo4"/>
         <w:ind w:left="708"/>
       </w:pPr>
-      <w:bookmarkStart w:id="53" w:name="_Toc91778966"/>
+      <w:bookmarkStart w:id="56" w:name="_Toc91778966"/>
       <w:r>
         <w:t>EDGEDTCTR</w:t>
       </w:r>
-      <w:bookmarkEnd w:id="53"/>
-    </w:p>
-    <w:p>
-      <w:pPr>
-        <w:ind w:left="708"/>
-      </w:pPr>
+      <w:bookmarkEnd w:id="56"/>
+    </w:p>
+    <w:p>
+      <w:bookmarkStart w:id="57" w:name="_Hlk91778576"/>
+      <w:bookmarkStart w:id="58" w:name="_Toc91778965"/>
+      <w:r>
+        <w:t>Complementa al sincronizador de manera que cuando se produce el pulso del botón, la duración del pulso es mucho mayor que la duración de un ciclo de reloj. Con este componente se produce un único pulso del tamaño del periodo del reloj con el flanco de bajada del botón.</w:t>
+      </w:r>
+      <w:bookmarkEnd w:id="57"/>
+    </w:p>
+    <w:p>
+      <w:pPr>
+        <w:jc w:val="center"/>
+      </w:pPr>
+      <w:r>
+        <w:rPr>
+          <w:noProof/>
+        </w:rPr>
+        <w:drawing>
+          <wp:inline distT="0" distB="0" distL="0" distR="0" wp14:anchorId="7ACA2DDC" wp14:editId="69B8031F">
+            <wp:extent cx="4455032" cy="1571625"/>
+            <wp:effectExtent l="0" t="0" r="3175" b="0"/>
+            <wp:docPr id="3" name="Imagen 3" descr="Diagrama&#10;&#10;Descripción generada automáticamente"/>
+            <wp:cNvGraphicFramePr>
+              <a:graphicFrameLocks xmlns:a="http://schemas.openxmlformats.org/drawingml/2006/main" noChangeAspect="1"/>
+            </wp:cNvGraphicFramePr>
+            <a:graphic xmlns:a="http://schemas.openxmlformats.org/drawingml/2006/main">
+              <a:graphicData uri="http://schemas.openxmlformats.org/drawingml/2006/picture">
+                <pic:pic xmlns:pic="http://schemas.openxmlformats.org/drawingml/2006/picture">
+                  <pic:nvPicPr>
+                    <pic:cNvPr id="0" name="Imagen 3" descr="Diagrama&#10;&#10;Descripción generada automáticamente"/>
+                    <pic:cNvPicPr>
+                      <a:picLocks noChangeAspect="1" noChangeArrowheads="1"/>
+                    </pic:cNvPicPr>
+                  </pic:nvPicPr>
+                  <pic:blipFill>
+                    <a:blip r:embed="rId12">
+                      <a:extLst>
+                        <a:ext uri="{28A0092B-C50C-407E-A947-70E740481C1C}">
+                          <a14:useLocalDpi xmlns:a14="http://schemas.microsoft.com/office/drawing/2010/main" val="0"/>
+                        </a:ext>
+                      </a:extLst>
+                    </a:blip>
+                    <a:srcRect/>
+                    <a:stretch>
+                      <a:fillRect/>
+                    </a:stretch>
+                  </pic:blipFill>
+                  <pic:spPr bwMode="auto">
+                    <a:xfrm>
+                      <a:off x="0" y="0"/>
+                      <a:ext cx="4493732" cy="1585278"/>
+                    </a:xfrm>
+                    <a:prstGeom prst="rect">
+                      <a:avLst/>
+                    </a:prstGeom>
+                    <a:noFill/>
+                    <a:ln>
+                      <a:noFill/>
+                    </a:ln>
+                  </pic:spPr>
+                </pic:pic>
+              </a:graphicData>
+            </a:graphic>
+          </wp:inline>
+        </w:drawing>
+      </w:r>
     </w:p>
     <w:p>
       <w:pPr>
         <w:pStyle w:val="Ttulo4"/>
         <w:ind w:left="708"/>
       </w:pPr>
-      <w:bookmarkStart w:id="54" w:name="_Toc91778967"/>
-      <w:r>
-        <w:t>SYNCHRNZR</w:t>
-      </w:r>
-      <w:bookmarkEnd w:id="54"/>
-    </w:p>
-    <w:p>
-      <w:pPr>
-        <w:pStyle w:val="Ttulo4"/>
-      </w:pPr>
+      <w:r>
+        <w:lastRenderedPageBreak/>
+        <w:t>DEBOUNCER</w:t>
+      </w:r>
+      <w:bookmarkEnd w:id="58"/>
+    </w:p>
+    <w:p>
+      <w:bookmarkStart w:id="59" w:name="_Hlk91778622"/>
+      <w:r>
+        <w:t>En la Nexys4 DDR suele ser suficiente con los componentes mencionados anteriormente, sin embargo, para la realización de este proyecto, en cuanto se produce una pulsación del botón, es necesario que se realicen una serie de procesos, en este caso la cuenta de un contador, por lo que aún se producen rebotes.</w:t>
+      </w:r>
+    </w:p>
+    <w:p>
+      <w:r>
+        <w:t xml:space="preserve">Para ello se propone el siguiente componente </w:t>
+      </w:r>
+      <w:proofErr w:type="spellStart"/>
+      <w:r>
+        <w:t>antirrebotes</w:t>
+      </w:r>
+      <w:proofErr w:type="spellEnd"/>
+      <w:r>
+        <w:t>, que consiste en la espera de un determinado tiempo, contado mediante ciclos de reloj, para la detección del pulso correcto.</w:t>
+      </w:r>
+    </w:p>
+    <w:p>
+      <w:r>
+        <w:t>Este pulso pasará a los dos siguientes componentes, consiguiendo unos botones correctamente sincronizados y sin rebotes.</w:t>
+      </w:r>
+    </w:p>
+    <w:bookmarkEnd w:id="59"/>
+    <w:p>
+      <w:pPr>
+        <w:jc w:val="center"/>
+      </w:pPr>
+      <w:r>
+        <w:rPr>
+          <w:noProof/>
+        </w:rPr>
+        <w:drawing>
+          <wp:inline distT="0" distB="0" distL="0" distR="0" wp14:anchorId="394E559F" wp14:editId="2AD4D9DE">
+            <wp:extent cx="4810125" cy="1976880"/>
+            <wp:effectExtent l="0" t="0" r="0" b="4445"/>
+            <wp:docPr id="2" name="Imagen 2" descr="Diagrama&#10;&#10;Descripción generada automáticamente"/>
+            <wp:cNvGraphicFramePr>
+              <a:graphicFrameLocks xmlns:a="http://schemas.openxmlformats.org/drawingml/2006/main" noChangeAspect="1"/>
+            </wp:cNvGraphicFramePr>
+            <a:graphic xmlns:a="http://schemas.openxmlformats.org/drawingml/2006/main">
+              <a:graphicData uri="http://schemas.openxmlformats.org/drawingml/2006/picture">
+                <pic:pic xmlns:pic="http://schemas.openxmlformats.org/drawingml/2006/picture">
+                  <pic:nvPicPr>
+                    <pic:cNvPr id="0" name="Imagen 17" descr="Diagrama&#10;&#10;Descripción generada automáticamente"/>
+                    <pic:cNvPicPr>
+                      <a:picLocks noChangeAspect="1" noChangeArrowheads="1"/>
+                    </pic:cNvPicPr>
+                  </pic:nvPicPr>
+                  <pic:blipFill>
+                    <a:blip r:embed="rId13">
+                      <a:extLst>
+                        <a:ext uri="{28A0092B-C50C-407E-A947-70E740481C1C}">
+                          <a14:useLocalDpi xmlns:a14="http://schemas.microsoft.com/office/drawing/2010/main" val="0"/>
+                        </a:ext>
+                      </a:extLst>
+                    </a:blip>
+                    <a:srcRect/>
+                    <a:stretch>
+                      <a:fillRect/>
+                    </a:stretch>
+                  </pic:blipFill>
+                  <pic:spPr bwMode="auto">
+                    <a:xfrm>
+                      <a:off x="0" y="0"/>
+                      <a:ext cx="4816418" cy="1979466"/>
+                    </a:xfrm>
+                    <a:prstGeom prst="rect">
+                      <a:avLst/>
+                    </a:prstGeom>
+                    <a:noFill/>
+                    <a:ln>
+                      <a:noFill/>
+                    </a:ln>
+                  </pic:spPr>
+                </pic:pic>
+              </a:graphicData>
+            </a:graphic>
+          </wp:inline>
+        </w:drawing>
+      </w:r>
       <w:r>
         <w:br w:type="page"/>
       </w:r>
@@ -3513,66 +4012,66 @@
       <w:pPr>
         <w:pStyle w:val="Ttulo2"/>
       </w:pPr>
-      <w:bookmarkStart w:id="55" w:name="_Toc91704618"/>
-      <w:bookmarkStart w:id="56" w:name="_Toc91704711"/>
-      <w:bookmarkStart w:id="57" w:name="_Toc91778908"/>
-      <w:bookmarkStart w:id="58" w:name="_Toc91778968"/>
+      <w:bookmarkStart w:id="60" w:name="_Toc91704618"/>
+      <w:bookmarkStart w:id="61" w:name="_Toc91704711"/>
+      <w:bookmarkStart w:id="62" w:name="_Toc91778908"/>
+      <w:bookmarkStart w:id="63" w:name="_Toc91778968"/>
       <w:r>
         <w:lastRenderedPageBreak/>
         <w:t>FSM_TOP</w:t>
       </w:r>
-      <w:bookmarkEnd w:id="55"/>
-      <w:bookmarkEnd w:id="56"/>
-      <w:bookmarkEnd w:id="57"/>
-      <w:bookmarkEnd w:id="58"/>
-    </w:p>
-    <w:p>
-      <w:pPr>
-        <w:pStyle w:val="Ttulo3"/>
-      </w:pPr>
-      <w:bookmarkStart w:id="59" w:name="_Toc91704619"/>
-      <w:bookmarkStart w:id="60" w:name="_Toc91704712"/>
-      <w:bookmarkStart w:id="61" w:name="_Toc91778909"/>
-      <w:bookmarkStart w:id="62" w:name="_Toc91778969"/>
-      <w:r>
-        <w:t>Descripción del componente</w:t>
-      </w:r>
-      <w:bookmarkEnd w:id="59"/>
       <w:bookmarkEnd w:id="60"/>
       <w:bookmarkEnd w:id="61"/>
       <w:bookmarkEnd w:id="62"/>
-    </w:p>
-    <w:p>
-      <w:r>
-        <w:t xml:space="preserve">El componente FSM_TOP es el encargado de juntar todos los elementos necesarios </w:t>
-      </w:r>
-      <w:r>
-        <w:t>para conformar la lógica secuencial del sistema.</w:t>
-      </w:r>
-      <w:r>
-        <w:t xml:space="preserve"> En los siguientes puntos se describirá de forma detallada cada uno de los componentes que conforma FSM_TOP. A modo aclarativo, a continuación se muestra un esquema de diseño de FSM_TOP:</w:t>
-      </w:r>
-    </w:p>
-    <w:p>
-      <w:r>
-        <w:t>ESQUEMA FSM TOP</w:t>
-      </w:r>
+      <w:bookmarkEnd w:id="63"/>
     </w:p>
     <w:p>
       <w:pPr>
         <w:pStyle w:val="Ttulo3"/>
       </w:pPr>
-      <w:bookmarkStart w:id="63" w:name="_Toc91704620"/>
-      <w:bookmarkStart w:id="64" w:name="_Toc91704713"/>
-      <w:bookmarkStart w:id="65" w:name="_Toc91778910"/>
-      <w:bookmarkStart w:id="66" w:name="_Toc91778970"/>
-      <w:r>
-        <w:t>Estructura interna del componente (diagrama RTL)</w:t>
-      </w:r>
-      <w:bookmarkEnd w:id="63"/>
+      <w:bookmarkStart w:id="64" w:name="_Toc91704619"/>
+      <w:bookmarkStart w:id="65" w:name="_Toc91704712"/>
+      <w:bookmarkStart w:id="66" w:name="_Toc91778909"/>
+      <w:bookmarkStart w:id="67" w:name="_Toc91778969"/>
+      <w:r>
+        <w:t>Descripción del componente</w:t>
+      </w:r>
       <w:bookmarkEnd w:id="64"/>
       <w:bookmarkEnd w:id="65"/>
       <w:bookmarkEnd w:id="66"/>
+      <w:bookmarkEnd w:id="67"/>
+    </w:p>
+    <w:p>
+      <w:r>
+        <w:t xml:space="preserve">El componente FSM_TOP es el encargado de juntar todos los elementos necesarios </w:t>
+      </w:r>
+      <w:r>
+        <w:t>para conformar la lógica secuencial del sistema.</w:t>
+      </w:r>
+      <w:r>
+        <w:t xml:space="preserve"> En los siguientes puntos se describirá de forma detallada cada uno de los componentes que conforma FSM_TOP. A modo aclarativo, a continuación se muestra un esquema de diseño de FSM_TOP:</w:t>
+      </w:r>
+    </w:p>
+    <w:p>
+      <w:r>
+        <w:t>ESQUEMA FSM TOP</w:t>
+      </w:r>
+    </w:p>
+    <w:p>
+      <w:pPr>
+        <w:pStyle w:val="Ttulo3"/>
+      </w:pPr>
+      <w:bookmarkStart w:id="68" w:name="_Toc91704620"/>
+      <w:bookmarkStart w:id="69" w:name="_Toc91704713"/>
+      <w:bookmarkStart w:id="70" w:name="_Toc91778910"/>
+      <w:bookmarkStart w:id="71" w:name="_Toc91778970"/>
+      <w:r>
+        <w:t>Estructura interna del componente (diagrama RTL)</w:t>
+      </w:r>
+      <w:bookmarkEnd w:id="68"/>
+      <w:bookmarkEnd w:id="69"/>
+      <w:bookmarkEnd w:id="70"/>
+      <w:bookmarkEnd w:id="71"/>
     </w:p>
     <w:p>
       <w:r>
@@ -3605,7 +4104,7 @@
                     <pic:cNvPicPr/>
                   </pic:nvPicPr>
                   <pic:blipFill>
-                    <a:blip r:embed="rId10"/>
+                    <a:blip r:embed="rId14"/>
                     <a:stretch>
                       <a:fillRect/>
                     </a:stretch>
@@ -3630,20 +4129,20 @@
       <w:pPr>
         <w:pStyle w:val="Ttulo3"/>
       </w:pPr>
-      <w:bookmarkStart w:id="67" w:name="_Toc91704621"/>
-      <w:bookmarkStart w:id="68" w:name="_Toc91704714"/>
-      <w:bookmarkStart w:id="69" w:name="_Toc91778911"/>
-      <w:bookmarkStart w:id="70" w:name="_Toc91778971"/>
+      <w:bookmarkStart w:id="72" w:name="_Toc91704621"/>
+      <w:bookmarkStart w:id="73" w:name="_Toc91704714"/>
+      <w:bookmarkStart w:id="74" w:name="_Toc91778911"/>
+      <w:bookmarkStart w:id="75" w:name="_Toc91778971"/>
       <w:r>
         <w:t>Componente</w:t>
       </w:r>
       <w:r>
         <w:t>s internos</w:t>
       </w:r>
-      <w:bookmarkEnd w:id="67"/>
-      <w:bookmarkEnd w:id="68"/>
-      <w:bookmarkEnd w:id="69"/>
-      <w:bookmarkEnd w:id="70"/>
+      <w:bookmarkEnd w:id="72"/>
+      <w:bookmarkEnd w:id="73"/>
+      <w:bookmarkEnd w:id="74"/>
+      <w:bookmarkEnd w:id="75"/>
     </w:p>
     <w:p>
       <w:r>
@@ -3664,18 +4163,13 @@
         <w:pStyle w:val="Ttulo4"/>
         <w:ind w:firstLine="708"/>
       </w:pPr>
-      <w:bookmarkStart w:id="71" w:name="_Toc91704715"/>
-      <w:bookmarkStart w:id="72" w:name="_Toc91778972"/>
-      <w:r>
-        <w:t>FSM_</w:t>
-      </w:r>
-      <w:proofErr w:type="gramStart"/>
-      <w:r>
-        <w:t>MASTER</w:t>
-      </w:r>
-      <w:bookmarkEnd w:id="71"/>
-      <w:bookmarkEnd w:id="72"/>
-      <w:proofErr w:type="gramEnd"/>
+      <w:bookmarkStart w:id="76" w:name="_Toc91704715"/>
+      <w:bookmarkStart w:id="77" w:name="_Toc91778972"/>
+      <w:r>
+        <w:t>FSM_MASTER</w:t>
+      </w:r>
+      <w:bookmarkEnd w:id="76"/>
+      <w:bookmarkEnd w:id="77"/>
     </w:p>
     <w:p>
       <w:r>
@@ -3693,6 +4187,9 @@
         <w:jc w:val="center"/>
       </w:pPr>
       <w:r>
+        <w:rPr>
+          <w:noProof/>
+        </w:rPr>
         <w:drawing>
           <wp:inline distT="0" distB="0" distL="0" distR="0" wp14:anchorId="196A9621" wp14:editId="2E9B64AA">
             <wp:extent cx="4105351" cy="3437466"/>
@@ -3709,7 +4206,7 @@
                     <pic:cNvPicPr/>
                   </pic:nvPicPr>
                   <pic:blipFill>
-                    <a:blip r:embed="rId11"/>
+                    <a:blip r:embed="rId15"/>
                     <a:stretch>
                       <a:fillRect/>
                     </a:stretch>
@@ -3733,18 +4230,18 @@
     <w:p>
       <w:r>
         <w:lastRenderedPageBreak/>
-        <w:t>Como puede observarse, a FMS_</w:t>
-      </w:r>
-      <w:proofErr w:type="gramStart"/>
-      <w:r>
-        <w:t>MASTER</w:t>
-      </w:r>
-      <w:proofErr w:type="gramEnd"/>
-      <w:r>
-        <w:t xml:space="preserve"> solo entra la señal del botón OK desde el componente de botones. Otr</w:t>
-      </w:r>
-      <w:r>
-        <w:t>o aspecto a destacar es la salida OUT_MESSAGE, que tomará distintos valores en función del mensaje que se quiera mostrar por los displays.</w:t>
+        <w:t>Como puede observarse, a FMS_MASTER solo entra la señal del botón OK desde el componente de botones. Otr</w:t>
+      </w:r>
+      <w:r>
+        <w:t xml:space="preserve">o aspecto a destacar es la salida OUT_MESSAGE, que tomará distintos valores en función del mensaje que se quiera mostrar por los </w:t>
+      </w:r>
+      <w:proofErr w:type="spellStart"/>
+      <w:r>
+        <w:t>displays</w:t>
+      </w:r>
+      <w:proofErr w:type="spellEnd"/>
+      <w:r>
+        <w:t>.</w:t>
       </w:r>
     </w:p>
     <w:p>
@@ -3752,15 +4249,7 @@
         <w:t>El diagrama d</w:t>
       </w:r>
       <w:r>
-        <w:t>e estados de la máquina FSM_</w:t>
-      </w:r>
-      <w:proofErr w:type="gramStart"/>
-      <w:r>
-        <w:t>MASTER</w:t>
-      </w:r>
-      <w:proofErr w:type="gramEnd"/>
-      <w:r>
-        <w:t xml:space="preserve"> es el siguiente:</w:t>
+        <w:t>e estados de la máquina FSM_MASTER es el siguiente:</w:t>
       </w:r>
     </w:p>
     <w:p>
@@ -3787,7 +4276,7 @@
                     <pic:cNvPicPr/>
                   </pic:nvPicPr>
                   <pic:blipFill>
-                    <a:blip r:embed="rId12"/>
+                    <a:blip r:embed="rId16"/>
                     <a:stretch>
                       <a:fillRect/>
                     </a:stretch>
@@ -3835,7 +4324,15 @@
         <w:t xml:space="preserve">: El juego aún no se </w:t>
       </w:r>
       <w:r>
-        <w:t xml:space="preserve">ha iniciado. Para iniciarlo, se espera una pulsación del botón central (OK) de los 5 de la placa. Hasta que no se inicie, se muestra un mensaje de “START” por los displays. </w:t>
+        <w:t xml:space="preserve">ha iniciado. Para iniciarlo, se espera una pulsación del botón central (OK) de los 5 de la placa. Hasta que no se inicie, se muestra un mensaje de “START” por los </w:t>
+      </w:r>
+      <w:proofErr w:type="spellStart"/>
+      <w:r>
+        <w:t>displays</w:t>
+      </w:r>
+      <w:proofErr w:type="spellEnd"/>
+      <w:r>
+        <w:t xml:space="preserve">. </w:t>
       </w:r>
     </w:p>
     <w:p>
@@ -4004,7 +4501,15 @@
         <w:t>:</w:t>
       </w:r>
       <w:r>
-        <w:t xml:space="preserve"> En caso de ganar, se muestra un mensaje de “WIN” por los dispalys.</w:t>
+        <w:t xml:space="preserve"> En caso de ganar, se muestra un mensaje de “WIN” por los </w:t>
+      </w:r>
+      <w:proofErr w:type="spellStart"/>
+      <w:r>
+        <w:t>dispalys</w:t>
+      </w:r>
+      <w:proofErr w:type="spellEnd"/>
+      <w:r>
+        <w:t>.</w:t>
       </w:r>
     </w:p>
     <w:p>
@@ -4048,7 +4553,15 @@
         <w:t>:</w:t>
       </w:r>
       <w:r>
-        <w:t xml:space="preserve"> En caso de perder, se muestra un mensaje de “GAME OVER” por los dispalys.</w:t>
+        <w:t xml:space="preserve"> En caso de perder, se muestra un mensaje de “GAME OVER” por los </w:t>
+      </w:r>
+      <w:proofErr w:type="spellStart"/>
+      <w:r>
+        <w:t>dispalys</w:t>
+      </w:r>
+      <w:proofErr w:type="spellEnd"/>
+      <w:r>
+        <w:t>.</w:t>
       </w:r>
     </w:p>
     <w:p>
@@ -4104,23 +4617,7 @@
           <w:b/>
           <w:bCs/>
         </w:rPr>
-        <w:t>STATE_</w:t>
-      </w:r>
-      <w:proofErr w:type="gramStart"/>
-      <w:r>
-        <w:rPr>
-          <w:b/>
-          <w:bCs/>
-        </w:rPr>
-        <w:t>MASTER</w:t>
-      </w:r>
-      <w:proofErr w:type="gramEnd"/>
-      <w:r>
-        <w:rPr>
-          <w:b/>
-          <w:bCs/>
-        </w:rPr>
-        <w:t>_T</w:t>
+        <w:t>STATE_MASTER_T</w:t>
       </w:r>
       <w:r>
         <w:t>. En el quedan incluidos todos los estados mostrados anteriormente.</w:t>
@@ -4142,6 +4639,7 @@
           <w:numId w:val="2"/>
         </w:numPr>
       </w:pPr>
+      <w:proofErr w:type="spellStart"/>
       <w:r>
         <w:rPr>
           <w:b/>
@@ -4149,6 +4647,7 @@
         </w:rPr>
         <w:t>state_register</w:t>
       </w:r>
+      <w:proofErr w:type="spellEnd"/>
       <w:r>
         <w:t xml:space="preserve">: Encargado de actualizar el estado de la máquina de estados a cada pulso de reloj. En caso de </w:t>
       </w:r>
@@ -4164,6 +4663,7 @@
           <w:numId w:val="2"/>
         </w:numPr>
       </w:pPr>
+      <w:proofErr w:type="spellStart"/>
       <w:r>
         <w:rPr>
           <w:b/>
@@ -4171,6 +4671,7 @@
         </w:rPr>
         <w:t>nxt_state_decoder</w:t>
       </w:r>
+      <w:proofErr w:type="spellEnd"/>
       <w:r>
         <w:t>: En este proceso quedan reflejadas todas las transiciones entre los diferentes estados, producidas por las entradas a la máquinas de estados.</w:t>
       </w:r>
@@ -4183,6 +4684,7 @@
           <w:numId w:val="2"/>
         </w:numPr>
       </w:pPr>
+      <w:proofErr w:type="spellStart"/>
       <w:r>
         <w:rPr>
           <w:b/>
@@ -4190,6 +4692,7 @@
         </w:rPr>
         <w:t>output_decoder</w:t>
       </w:r>
+      <w:proofErr w:type="spellEnd"/>
       <w:r>
         <w:t>: Proceso dedicado a, según el estado actual de la máquina de estados, activar unas salidas u otras.</w:t>
       </w:r>
@@ -4207,14 +4710,14 @@
         <w:pStyle w:val="Ttulo4"/>
         <w:ind w:left="360"/>
       </w:pPr>
-      <w:bookmarkStart w:id="73" w:name="_Toc91704716"/>
-      <w:bookmarkStart w:id="74" w:name="_Toc91778973"/>
+      <w:bookmarkStart w:id="78" w:name="_Toc91704716"/>
+      <w:bookmarkStart w:id="79" w:name="_Toc91778973"/>
       <w:r>
         <w:lastRenderedPageBreak/>
         <w:t>FSM_INCHECK</w:t>
       </w:r>
-      <w:bookmarkEnd w:id="73"/>
-      <w:bookmarkEnd w:id="74"/>
+      <w:bookmarkEnd w:id="78"/>
+      <w:bookmarkEnd w:id="79"/>
     </w:p>
     <w:p>
       <w:r>
@@ -4251,6 +4754,9 @@
         <w:jc w:val="center"/>
       </w:pPr>
       <w:r>
+        <w:rPr>
+          <w:noProof/>
+        </w:rPr>
         <w:drawing>
           <wp:inline distT="0" distB="0" distL="0" distR="0" wp14:anchorId="265287EF" wp14:editId="58A54B9B">
             <wp:extent cx="4801011" cy="2429934"/>
@@ -4267,7 +4773,7 @@
                     <pic:cNvPicPr/>
                   </pic:nvPicPr>
                   <pic:blipFill>
-                    <a:blip r:embed="rId13"/>
+                    <a:blip r:embed="rId17"/>
                     <a:stretch>
                       <a:fillRect/>
                     </a:stretch>
@@ -4292,6 +4798,7 @@
       <w:r>
         <w:t>A este componente entran el resto de las señales de los botones (</w:t>
       </w:r>
+      <w:proofErr w:type="spellStart"/>
       <w:r>
         <w:rPr>
           <w:b/>
@@ -4299,6 +4806,7 @@
         </w:rPr>
         <w:t>x_BTN</w:t>
       </w:r>
+      <w:proofErr w:type="spellEnd"/>
       <w:r>
         <w:t>) y la secuencia a adivinar (</w:t>
       </w:r>
@@ -4343,7 +4851,15 @@
         <w:t xml:space="preserve">VISUALIZER </w:t>
       </w:r>
       <w:r>
-        <w:t>los intentos restantes del jugador que hay que mostrar por los displays.</w:t>
+        <w:t xml:space="preserve">los intentos restantes del jugador que hay que mostrar por los </w:t>
+      </w:r>
+      <w:proofErr w:type="spellStart"/>
+      <w:r>
+        <w:t>displays</w:t>
+      </w:r>
+      <w:proofErr w:type="spellEnd"/>
+      <w:r>
+        <w:t>.</w:t>
       </w:r>
     </w:p>
     <w:p>
@@ -4384,7 +4900,7 @@
                     <pic:cNvPicPr/>
                   </pic:nvPicPr>
                   <pic:blipFill>
-                    <a:blip r:embed="rId14"/>
+                    <a:blip r:embed="rId18"/>
                     <a:stretch>
                       <a:fillRect/>
                     </a:stretch>
@@ -4430,15 +4946,7 @@
         <w:t xml:space="preserve">: </w:t>
       </w:r>
       <w:r>
-        <w:t>Estado de reposo de la máquina de estados. Hasta que la FSM_</w:t>
-      </w:r>
-      <w:proofErr w:type="gramStart"/>
-      <w:r>
-        <w:t>MASTER</w:t>
-      </w:r>
-      <w:proofErr w:type="gramEnd"/>
-      <w:r>
-        <w:t xml:space="preserve"> no indique el comienzo de la ejecución de la máquina esclava, no se produce ninguna transición.</w:t>
+        <w:t>Estado de reposo de la máquina de estados. Hasta que la FSM_MASTER no indique el comienzo de la ejecución de la máquina esclava, no se produce ninguna transición.</w:t>
       </w:r>
     </w:p>
     <w:p>
@@ -4514,8 +5022,17 @@
         <w:t>:</w:t>
       </w:r>
       <w:r>
-        <w:t xml:space="preserve"> En caso de que el jugador acierte el botón que debía ser pulsado, se pasa a este estado. Llegados ha este punto hay que determinar si aún quedan elementos por adivinar o si se ha llegado al final de la secuencia. Ambas comparaciones se realizan mediante la señal </w:t>
-      </w:r>
+        <w:t xml:space="preserve"> En caso de que el jugador acierte el botón que debía ser pulsado, se pasa a este estado. Llegados </w:t>
+      </w:r>
+      <w:proofErr w:type="spellStart"/>
+      <w:r>
+        <w:t>ha</w:t>
+      </w:r>
+      <w:proofErr w:type="spellEnd"/>
+      <w:r>
+        <w:t xml:space="preserve"> este punto hay que determinar si aún quedan elementos por adivinar o si se ha llegado al final de la secuencia. Ambas comparaciones se realizan mediante la señal </w:t>
+      </w:r>
+      <w:proofErr w:type="spellStart"/>
       <w:r>
         <w:rPr>
           <w:b/>
@@ -4523,6 +5040,7 @@
         </w:rPr>
         <w:t>size</w:t>
       </w:r>
+      <w:proofErr w:type="spellEnd"/>
       <w:r>
         <w:t>. Si su valor es 0, significa que el jugador adivinó toda la secuencia</w:t>
       </w:r>
@@ -4614,15 +5132,7 @@
         <w:t>. Se manda un valor de ter</w:t>
       </w:r>
       <w:r>
-        <w:t>minación para indicar a FSM_</w:t>
-      </w:r>
-      <w:proofErr w:type="gramStart"/>
-      <w:r>
-        <w:t>MASTER</w:t>
-      </w:r>
-      <w:proofErr w:type="gramEnd"/>
-      <w:r>
-        <w:t xml:space="preserve"> que se ha ganado el juego (</w:t>
+        <w:t>minación para indicar a FSM_MASTER que se ha ganado el juego (</w:t>
       </w:r>
       <w:r>
         <w:rPr>
@@ -4654,51 +5164,14 @@
         <w:t>:</w:t>
       </w:r>
       <w:r>
-        <w:t xml:space="preserve"> </w:t>
-      </w:r>
-      <w:r>
-        <w:t xml:space="preserve">Estado de terminación del juego </w:t>
-      </w:r>
-      <w:r>
-        <w:t>GAME OVER</w:t>
-      </w:r>
-      <w:r>
-        <w:t>. Se manda un valor de terminación para indicar a FSM_</w:t>
-      </w:r>
-      <w:proofErr w:type="gramStart"/>
-      <w:r>
-        <w:t>MASTER</w:t>
-      </w:r>
-      <w:proofErr w:type="gramEnd"/>
-      <w:r>
-        <w:t xml:space="preserve"> que se ha </w:t>
-      </w:r>
-      <w:r>
-        <w:t>perdido</w:t>
-      </w:r>
-      <w:r>
-        <w:t xml:space="preserve"> el juego (</w:t>
-      </w:r>
-      <w:r>
-        <w:rPr>
-          <w:b/>
-          <w:bCs/>
-        </w:rPr>
-        <w:t>DONE_INCHECK = “1</w:t>
-      </w:r>
-      <w:r>
-        <w:rPr>
-          <w:b/>
-          <w:bCs/>
-        </w:rPr>
-        <w:t>0</w:t>
-      </w:r>
-      <w:r>
-        <w:rPr>
-          <w:b/>
-          <w:bCs/>
-        </w:rPr>
-        <w:t>”</w:t>
+        <w:t xml:space="preserve"> Estado de terminación del juego GAME OVER. Se manda un valor de terminación para indicar a FSM_MASTER que se ha perdido el juego (</w:t>
+      </w:r>
+      <w:r>
+        <w:rPr>
+          <w:b/>
+          <w:bCs/>
+        </w:rPr>
+        <w:t>DONE_INCHECK = “10”</w:t>
       </w:r>
       <w:r>
         <w:t>).</w:t>
@@ -4719,15 +5192,7 @@
         <w:t xml:space="preserve"> toma u</w:t>
       </w:r>
       <w:r>
-        <w:t>n valor de “00” en todo momento excepto en los estados S7 y S8. De esta forma se le indica a FSM_</w:t>
-      </w:r>
-      <w:proofErr w:type="gramStart"/>
-      <w:r>
-        <w:t>MASTER</w:t>
-      </w:r>
-      <w:proofErr w:type="gramEnd"/>
-      <w:r>
-        <w:t>.</w:t>
+        <w:t>n valor de “00” en todo momento excepto en los estados S7 y S8. De esta forma se le indica a FSM_MASTER.</w:t>
       </w:r>
     </w:p>
     <w:p>
@@ -4752,21 +5217,14 @@
         <w:t xml:space="preserve"> diferentes que se mostró en el apartado </w:t>
       </w:r>
       <w:r>
-        <w:t>de FSM_</w:t>
-      </w:r>
-      <w:proofErr w:type="gramStart"/>
-      <w:r>
-        <w:t>MASTER</w:t>
-      </w:r>
-      <w:proofErr w:type="gramEnd"/>
-      <w:r>
-        <w:t>.</w:t>
+        <w:t>de FSM_MASTER.</w:t>
       </w:r>
     </w:p>
     <w:p>
       <w:r>
         <w:t xml:space="preserve">Otro aspecto a destacar de la programación del componente son las señales </w:t>
       </w:r>
+      <w:proofErr w:type="spellStart"/>
       <w:r>
         <w:rPr>
           <w:b/>
@@ -4774,6 +5232,7 @@
         </w:rPr>
         <w:t>size</w:t>
       </w:r>
+      <w:proofErr w:type="spellEnd"/>
       <w:r>
         <w:t xml:space="preserve"> y </w:t>
       </w:r>
@@ -4800,6 +5259,7 @@
       <w:r>
         <w:t xml:space="preserve">. Sus valores se van actualizando continuamente en el proceso de </w:t>
       </w:r>
+      <w:proofErr w:type="spellStart"/>
       <w:r>
         <w:rPr>
           <w:b/>
@@ -4807,9 +5267,11 @@
         </w:rPr>
         <w:t>state_register</w:t>
       </w:r>
+      <w:proofErr w:type="spellEnd"/>
       <w:r>
         <w:t xml:space="preserve">, y en el </w:t>
       </w:r>
+      <w:proofErr w:type="spellStart"/>
       <w:r>
         <w:rPr>
           <w:b/>
@@ -4817,6 +5279,7 @@
         </w:rPr>
         <w:t>nxt_state_decoder</w:t>
       </w:r>
+      <w:proofErr w:type="spellEnd"/>
       <w:r>
         <w:t xml:space="preserve"> se varía su valor dependiendo del estado en el que se encuentre la máquina de estados.</w:t>
       </w:r>
@@ -4826,17 +5289,33 @@
         <w:pStyle w:val="Ttulo4"/>
         <w:ind w:left="360"/>
       </w:pPr>
-      <w:bookmarkStart w:id="75" w:name="_Toc91704717"/>
-      <w:bookmarkStart w:id="76" w:name="_Toc91778974"/>
+      <w:bookmarkStart w:id="80" w:name="_Toc91704717"/>
+      <w:bookmarkStart w:id="81" w:name="_Toc91778974"/>
       <w:r>
         <w:t>FSM_SHOWSEQ</w:t>
       </w:r>
-      <w:bookmarkEnd w:id="75"/>
-      <w:bookmarkEnd w:id="76"/>
-    </w:p>
-    <w:p>
-      <w:r>
-        <w:t>Esta es la segunda máquina de estados esclavas utilizada en el sistema. Su objetivo es, al final del juego, mostrar la secuencia que el jugador debería haber adivinado. Esto se realiza a través de los LEDs dispuestos en la protoboard externa a la placa de desarrollo.</w:t>
+      <w:bookmarkEnd w:id="80"/>
+      <w:bookmarkEnd w:id="81"/>
+    </w:p>
+    <w:p>
+      <w:r>
+        <w:t xml:space="preserve">Esta es la segunda máquina de estados esclavas utilizada en el sistema. Su objetivo es, al final del juego, mostrar la secuencia que el jugador debería haber adivinado. Esto se realiza a través de los </w:t>
+      </w:r>
+      <w:proofErr w:type="spellStart"/>
+      <w:r>
+        <w:t>LEDs</w:t>
+      </w:r>
+      <w:proofErr w:type="spellEnd"/>
+      <w:r>
+        <w:t xml:space="preserve"> dispuestos en la </w:t>
+      </w:r>
+      <w:proofErr w:type="spellStart"/>
+      <w:r>
+        <w:t>protoboard</w:t>
+      </w:r>
+      <w:proofErr w:type="spellEnd"/>
+      <w:r>
+        <w:t xml:space="preserve"> externa a la placa de desarrollo.</w:t>
       </w:r>
       <w:r>
         <w:t xml:space="preserve"> Cada LED corresponde a un valor que puede tomar cada elemento de la secuencia, que quedará encendido 2 segundos.</w:t>
@@ -4855,6 +5334,9 @@
         <w:jc w:val="center"/>
       </w:pPr>
       <w:r>
+        <w:rPr>
+          <w:noProof/>
+        </w:rPr>
         <w:drawing>
           <wp:inline distT="0" distB="0" distL="0" distR="0" wp14:anchorId="3E734325" wp14:editId="0E7368DD">
             <wp:extent cx="4878714" cy="2222500"/>
@@ -4871,7 +5353,7 @@
                     <pic:cNvPicPr/>
                   </pic:nvPicPr>
                   <pic:blipFill>
-                    <a:blip r:embed="rId15"/>
+                    <a:blip r:embed="rId19"/>
                     <a:stretch>
                       <a:fillRect/>
                     </a:stretch>
@@ -4903,13 +5385,7 @@
     </w:p>
     <w:p>
       <w:r>
-        <w:t>El diagrama de estados de la máquina FSM_</w:t>
-      </w:r>
-      <w:r>
-        <w:t>SHOWSEQ</w:t>
-      </w:r>
-      <w:r>
-        <w:t xml:space="preserve"> es el siguiente:</w:t>
+        <w:t>El diagrama de estados de la máquina FSM_SHOWSEQ es el siguiente:</w:t>
       </w:r>
     </w:p>
     <w:p>
@@ -4936,7 +5412,7 @@
                     <pic:cNvPicPr/>
                   </pic:nvPicPr>
                   <pic:blipFill>
-                    <a:blip r:embed="rId16"/>
+                    <a:blip r:embed="rId20"/>
                     <a:stretch>
                       <a:fillRect/>
                     </a:stretch>
@@ -4958,7 +5434,7 @@
       </w:r>
     </w:p>
     <w:p>
-      <w:bookmarkStart w:id="77" w:name="_Toc91704718"/>
+      <w:bookmarkStart w:id="82" w:name="_Toc91704718"/>
       <w:r>
         <w:t>A continuación se describe el significado de los diferentes estados:</w:t>
       </w:r>
@@ -5045,21 +5521,14 @@
         <w:t>S2</w:t>
       </w:r>
       <w:r>
-        <w:t>: Estado de finalización. Mandamos señal de DONE a FSM_</w:t>
-      </w:r>
-      <w:proofErr w:type="gramStart"/>
-      <w:r>
-        <w:t>MASTER</w:t>
-      </w:r>
-      <w:proofErr w:type="gramEnd"/>
-      <w:r>
-        <w:t>.</w:t>
+        <w:t>: Estado de finalización. Mandamos señal de DONE a FSM_MASTER.</w:t>
       </w:r>
     </w:p>
     <w:p>
       <w:r>
         <w:t xml:space="preserve">Cabe destacar que también se utiliza una señal </w:t>
       </w:r>
+      <w:proofErr w:type="spellStart"/>
       <w:r>
         <w:rPr>
           <w:b/>
@@ -5067,6 +5536,7 @@
         </w:rPr>
         <w:t>size</w:t>
       </w:r>
+      <w:proofErr w:type="spellEnd"/>
       <w:r>
         <w:t xml:space="preserve"> como </w:t>
       </w:r>
@@ -5086,12 +5556,12 @@
         <w:pStyle w:val="Ttulo4"/>
         <w:ind w:left="360"/>
       </w:pPr>
-      <w:bookmarkStart w:id="78" w:name="_Toc91778975"/>
+      <w:bookmarkStart w:id="83" w:name="_Toc91778975"/>
       <w:r>
         <w:t>LFSR</w:t>
       </w:r>
-      <w:bookmarkEnd w:id="77"/>
-      <w:bookmarkEnd w:id="78"/>
+      <w:bookmarkEnd w:id="82"/>
+      <w:bookmarkEnd w:id="83"/>
     </w:p>
     <w:p>
       <w:r>
@@ -5115,15 +5585,15 @@
         <w:t>Al ser 4 elementos los que hay que rellenar, este componente está continuamente creando nuevas secuencias, y cuando llegue a una nueva secuencia completa</w:t>
       </w:r>
       <w:r>
-        <w:t>, avisa a FSM_</w:t>
-      </w:r>
-      <w:proofErr w:type="gramStart"/>
-      <w:r>
-        <w:t>MASTER</w:t>
-      </w:r>
-      <w:proofErr w:type="gramEnd"/>
-      <w:r>
-        <w:t xml:space="preserve"> co una señal de DONE.</w:t>
+        <w:t xml:space="preserve">, avisa a FSM_MASTER </w:t>
+      </w:r>
+      <w:proofErr w:type="spellStart"/>
+      <w:r>
+        <w:t>co</w:t>
+      </w:r>
+      <w:proofErr w:type="spellEnd"/>
+      <w:r>
+        <w:t xml:space="preserve"> una señal de DONE.</w:t>
       </w:r>
     </w:p>
     <w:p>
@@ -5136,6 +5606,9 @@
         <w:jc w:val="center"/>
       </w:pPr>
       <w:r>
+        <w:rPr>
+          <w:noProof/>
+        </w:rPr>
         <w:drawing>
           <wp:inline distT="0" distB="0" distL="0" distR="0" wp14:anchorId="03ACC68C" wp14:editId="3FB00939">
             <wp:extent cx="6220794" cy="1212850"/>
@@ -5152,7 +5625,7 @@
                     <pic:cNvPicPr/>
                   </pic:nvPicPr>
                   <pic:blipFill>
-                    <a:blip r:embed="rId17"/>
+                    <a:blip r:embed="rId21"/>
                     <a:stretch>
                       <a:fillRect/>
                     </a:stretch>
@@ -5182,8 +5655,33 @@
           <w:b/>
           <w:bCs/>
         </w:rPr>
-        <w:t>Linear Feedback Shift Register</w:t>
-      </w:r>
+        <w:t xml:space="preserve">Linear </w:t>
+      </w:r>
+      <w:proofErr w:type="spellStart"/>
+      <w:r>
+        <w:rPr>
+          <w:b/>
+          <w:bCs/>
+        </w:rPr>
+        <w:t>Feedback</w:t>
+      </w:r>
+      <w:proofErr w:type="spellEnd"/>
+      <w:r>
+        <w:rPr>
+          <w:b/>
+          <w:bCs/>
+        </w:rPr>
+        <w:t xml:space="preserve"> Shift </w:t>
+      </w:r>
+      <w:proofErr w:type="spellStart"/>
+      <w:r>
+        <w:rPr>
+          <w:b/>
+          <w:bCs/>
+        </w:rPr>
+        <w:t>Register</w:t>
+      </w:r>
+      <w:proofErr w:type="spellEnd"/>
       <w:r>
         <w:rPr>
           <w:b/>
@@ -5220,6 +5718,7 @@
       <w:r>
         <w:t xml:space="preserve"> cabo a partir de 2 procesos concurrentes. El primero, </w:t>
       </w:r>
+      <w:proofErr w:type="spellStart"/>
       <w:r>
         <w:rPr>
           <w:b/>
@@ -5227,9 +5726,11 @@
         </w:rPr>
         <w:t>register_updater</w:t>
       </w:r>
+      <w:proofErr w:type="spellEnd"/>
       <w:r>
         <w:t xml:space="preserve">, es el encargado de actualizar el registro de desplazamiento en cada ciclo de reloj. Y el segundo, </w:t>
       </w:r>
+      <w:proofErr w:type="spellStart"/>
       <w:r>
         <w:rPr>
           <w:b/>
@@ -5237,6 +5738,7 @@
         </w:rPr>
         <w:t>output_updater</w:t>
       </w:r>
+      <w:proofErr w:type="spellEnd"/>
       <w:r>
         <w:t>, se encarga de ir rellenando la secuencia con los</w:t>
       </w:r>
@@ -5247,15 +5749,7 @@
         <w:t xml:space="preserve"> valores del registro.</w:t>
       </w:r>
       <w:r>
-        <w:t xml:space="preserve"> Cuando esta secuencia queda rellenada, activa la salida NEW_SEQ para indicar al FSM_</w:t>
-      </w:r>
-      <w:proofErr w:type="gramStart"/>
-      <w:r>
-        <w:t>MASTER</w:t>
-      </w:r>
-      <w:proofErr w:type="gramEnd"/>
-      <w:r>
-        <w:t xml:space="preserve"> que hay una nueva secuencia disponible.</w:t>
+        <w:t xml:space="preserve"> Cuando esta secuencia queda rellenada, activa la salida NEW_SEQ para indicar al FSM_MASTER que hay una nueva secuencia disponible.</w:t>
       </w:r>
     </w:p>
     <w:p>
@@ -5263,13 +5757,13 @@
         <w:pStyle w:val="Ttulo4"/>
         <w:ind w:left="360"/>
       </w:pPr>
-      <w:bookmarkStart w:id="79" w:name="_Toc91704719"/>
-      <w:bookmarkStart w:id="80" w:name="_Toc91778976"/>
+      <w:bookmarkStart w:id="84" w:name="_Toc91704719"/>
+      <w:bookmarkStart w:id="85" w:name="_Toc91778976"/>
       <w:r>
         <w:t>FSM_SLAVE_TIMER</w:t>
       </w:r>
-      <w:bookmarkEnd w:id="79"/>
-      <w:bookmarkEnd w:id="80"/>
+      <w:bookmarkEnd w:id="84"/>
+      <w:bookmarkEnd w:id="85"/>
     </w:p>
     <w:p>
       <w:r>
@@ -5301,6 +5795,9 @@
         <w:jc w:val="center"/>
       </w:pPr>
       <w:r>
+        <w:rPr>
+          <w:noProof/>
+        </w:rPr>
         <w:drawing>
           <wp:inline distT="0" distB="0" distL="0" distR="0" wp14:anchorId="676A3D7B" wp14:editId="71C5945D">
             <wp:extent cx="3033023" cy="1394581"/>
@@ -5317,7 +5814,7 @@
                     <pic:cNvPicPr/>
                   </pic:nvPicPr>
                   <pic:blipFill>
-                    <a:blip r:embed="rId18"/>
+                    <a:blip r:embed="rId22"/>
                     <a:stretch>
                       <a:fillRect/>
                     </a:stretch>
@@ -5349,58 +5846,52 @@
     <w:p>
       <w:pPr>
         <w:pStyle w:val="Ttulo2"/>
-        <w:rPr>
-          <w:lang w:val="en-US"/>
-        </w:rPr>
-      </w:pPr>
-      <w:bookmarkStart w:id="81" w:name="_Toc91704622"/>
-      <w:bookmarkStart w:id="82" w:name="_Toc91704720"/>
-      <w:bookmarkStart w:id="83" w:name="_Toc91778912"/>
-      <w:bookmarkStart w:id="84" w:name="_Toc91778977"/>
-      <w:r>
-        <w:rPr>
-          <w:lang w:val="en-US"/>
-        </w:rPr>
+      </w:pPr>
+      <w:bookmarkStart w:id="86" w:name="_Toc91704622"/>
+      <w:bookmarkStart w:id="87" w:name="_Toc91704720"/>
+      <w:bookmarkStart w:id="88" w:name="_Toc91778912"/>
+      <w:bookmarkStart w:id="89" w:name="_Toc91778977"/>
+      <w:r>
         <w:lastRenderedPageBreak/>
         <w:t>VISUALIZER_TOP</w:t>
       </w:r>
-      <w:bookmarkEnd w:id="81"/>
-      <w:bookmarkEnd w:id="82"/>
-      <w:bookmarkEnd w:id="83"/>
-      <w:bookmarkEnd w:id="84"/>
-    </w:p>
-    <w:p>
-      <w:pPr>
-        <w:pStyle w:val="Ttulo3"/>
-      </w:pPr>
-      <w:bookmarkStart w:id="85" w:name="_Toc91704623"/>
-      <w:bookmarkStart w:id="86" w:name="_Toc91704721"/>
-      <w:bookmarkStart w:id="87" w:name="_Toc91778913"/>
-      <w:bookmarkStart w:id="88" w:name="_Toc91778978"/>
-      <w:r>
-        <w:t>Descripción del componente</w:t>
-      </w:r>
-      <w:bookmarkEnd w:id="85"/>
       <w:bookmarkEnd w:id="86"/>
       <w:bookmarkEnd w:id="87"/>
       <w:bookmarkEnd w:id="88"/>
-    </w:p>
-    <w:p/>
+      <w:bookmarkEnd w:id="89"/>
+    </w:p>
     <w:p>
       <w:pPr>
         <w:pStyle w:val="Ttulo3"/>
       </w:pPr>
-      <w:bookmarkStart w:id="89" w:name="_Toc91704624"/>
-      <w:bookmarkStart w:id="90" w:name="_Toc91704722"/>
-      <w:bookmarkStart w:id="91" w:name="_Toc91778914"/>
-      <w:bookmarkStart w:id="92" w:name="_Toc91778979"/>
-      <w:r>
-        <w:t>Estructura interna del componente (diagrama RTL)</w:t>
-      </w:r>
-      <w:bookmarkEnd w:id="89"/>
+      <w:bookmarkStart w:id="90" w:name="_Toc91704623"/>
+      <w:bookmarkStart w:id="91" w:name="_Toc91704721"/>
+      <w:bookmarkStart w:id="92" w:name="_Toc91778913"/>
+      <w:bookmarkStart w:id="93" w:name="_Toc91778978"/>
+      <w:r>
+        <w:t>Descripción del componente</w:t>
+      </w:r>
       <w:bookmarkEnd w:id="90"/>
       <w:bookmarkEnd w:id="91"/>
       <w:bookmarkEnd w:id="92"/>
+      <w:bookmarkEnd w:id="93"/>
+    </w:p>
+    <w:p/>
+    <w:p>
+      <w:pPr>
+        <w:pStyle w:val="Ttulo3"/>
+      </w:pPr>
+      <w:bookmarkStart w:id="94" w:name="_Toc91704624"/>
+      <w:bookmarkStart w:id="95" w:name="_Toc91704722"/>
+      <w:bookmarkStart w:id="96" w:name="_Toc91778914"/>
+      <w:bookmarkStart w:id="97" w:name="_Toc91778979"/>
+      <w:r>
+        <w:t>Estructura interna del componente (diagrama RTL)</w:t>
+      </w:r>
+      <w:bookmarkEnd w:id="94"/>
+      <w:bookmarkEnd w:id="95"/>
+      <w:bookmarkEnd w:id="96"/>
+      <w:bookmarkEnd w:id="97"/>
     </w:p>
     <w:p>
       <w:r>
@@ -5414,6 +5905,9 @@
     </w:p>
     <w:p>
       <w:r>
+        <w:rPr>
+          <w:noProof/>
+        </w:rPr>
         <w:drawing>
           <wp:inline distT="0" distB="0" distL="0" distR="0" wp14:anchorId="55025835" wp14:editId="63840977">
             <wp:extent cx="5400040" cy="958850"/>
@@ -5430,7 +5924,7 @@
                     <pic:cNvPicPr/>
                   </pic:nvPicPr>
                   <pic:blipFill>
-                    <a:blip r:embed="rId19"/>
+                    <a:blip r:embed="rId23"/>
                     <a:stretch>
                       <a:fillRect/>
                     </a:stretch>
@@ -5455,20 +5949,20 @@
       <w:pPr>
         <w:pStyle w:val="Ttulo3"/>
       </w:pPr>
-      <w:bookmarkStart w:id="93" w:name="_Toc91704625"/>
-      <w:bookmarkStart w:id="94" w:name="_Toc91704723"/>
-      <w:bookmarkStart w:id="95" w:name="_Toc91778915"/>
-      <w:bookmarkStart w:id="96" w:name="_Toc91778980"/>
+      <w:bookmarkStart w:id="98" w:name="_Toc91704625"/>
+      <w:bookmarkStart w:id="99" w:name="_Toc91704723"/>
+      <w:bookmarkStart w:id="100" w:name="_Toc91778915"/>
+      <w:bookmarkStart w:id="101" w:name="_Toc91778980"/>
       <w:r>
         <w:t>C</w:t>
       </w:r>
       <w:r>
         <w:t>omponentes internos</w:t>
       </w:r>
-      <w:bookmarkEnd w:id="93"/>
-      <w:bookmarkEnd w:id="94"/>
-      <w:bookmarkEnd w:id="95"/>
-      <w:bookmarkEnd w:id="96"/>
+      <w:bookmarkEnd w:id="98"/>
+      <w:bookmarkEnd w:id="99"/>
+      <w:bookmarkEnd w:id="100"/>
+      <w:bookmarkEnd w:id="101"/>
     </w:p>
     <w:p>
       <w:r>
@@ -5483,11 +5977,11 @@
         <w:pStyle w:val="Ttulo4"/>
         <w:ind w:left="708"/>
       </w:pPr>
-      <w:bookmarkStart w:id="97" w:name="_Toc91778981"/>
+      <w:bookmarkStart w:id="102" w:name="_Toc91778981"/>
       <w:r>
         <w:t>NATURAL_DECODER</w:t>
       </w:r>
-      <w:bookmarkEnd w:id="97"/>
+      <w:bookmarkEnd w:id="102"/>
     </w:p>
     <w:p>
       <w:pPr>
@@ -5499,11 +5993,11 @@
         <w:pStyle w:val="Ttulo4"/>
         <w:ind w:left="708"/>
       </w:pPr>
-      <w:bookmarkStart w:id="98" w:name="_Toc91778982"/>
+      <w:bookmarkStart w:id="103" w:name="_Toc91778982"/>
       <w:r>
         <w:t>DISPLAY_CONTROLLER</w:t>
       </w:r>
-      <w:bookmarkEnd w:id="98"/>
+      <w:bookmarkEnd w:id="103"/>
     </w:p>
     <w:p/>
     <w:p>
@@ -5525,18 +6019,18 @@
       <w:pPr>
         <w:pStyle w:val="Ttulo1"/>
       </w:pPr>
-      <w:bookmarkStart w:id="99" w:name="_Toc91704626"/>
-      <w:bookmarkStart w:id="100" w:name="_Toc91704724"/>
-      <w:bookmarkStart w:id="101" w:name="_Toc91778916"/>
-      <w:bookmarkStart w:id="102" w:name="_Toc91778983"/>
+      <w:bookmarkStart w:id="104" w:name="_Toc91704626"/>
+      <w:bookmarkStart w:id="105" w:name="_Toc91704724"/>
+      <w:bookmarkStart w:id="106" w:name="_Toc91778916"/>
+      <w:bookmarkStart w:id="107" w:name="_Toc91778983"/>
       <w:r>
         <w:lastRenderedPageBreak/>
         <w:t>Conclusiones e impresiones</w:t>
       </w:r>
-      <w:bookmarkEnd w:id="99"/>
-      <w:bookmarkEnd w:id="100"/>
-      <w:bookmarkEnd w:id="101"/>
-      <w:bookmarkEnd w:id="102"/>
+      <w:bookmarkEnd w:id="104"/>
+      <w:bookmarkEnd w:id="105"/>
+      <w:bookmarkEnd w:id="106"/>
+      <w:bookmarkEnd w:id="107"/>
     </w:p>
     <w:p/>
     <w:p>

</xml_diff>

<commit_message>
descripción de la entidad visualizer en la memoria
</commit_message>
<xml_diff>
--- a/Trabajo_FPGA/Memoria/Memo_FPGA.docx
+++ b/Trabajo_FPGA/Memoria/Memo_FPGA.docx
@@ -218,21 +218,7 @@
         <w:rPr>
           <w:sz w:val="22"/>
         </w:rPr>
-        <w:t>Gómez-</w:t>
-      </w:r>
-      <w:proofErr w:type="spellStart"/>
-      <w:r>
-        <w:rPr>
-          <w:sz w:val="22"/>
-        </w:rPr>
-        <w:t>Pamo</w:t>
-      </w:r>
-      <w:proofErr w:type="spellEnd"/>
-      <w:r>
-        <w:rPr>
-          <w:sz w:val="22"/>
-        </w:rPr>
-        <w:t xml:space="preserve"> González-Cela, Jorge </w:t>
+        <w:t xml:space="preserve">Gómez-Pamo González-Cela, Jorge </w:t>
       </w:r>
       <w:r>
         <w:rPr>
@@ -334,7 +320,7 @@
     </w:p>
     <w:p>
       <w:pPr>
-        <w:pStyle w:val="TtuloTDC"/>
+        <w:pStyle w:val="TOCHeading"/>
         <w:rPr>
           <w:rFonts w:ascii="Verdana" w:hAnsi="Verdana"/>
           <w:b/>
@@ -362,7 +348,7 @@
     </w:p>
     <w:p>
       <w:pPr>
-        <w:pStyle w:val="TDC1"/>
+        <w:pStyle w:val="TOC1"/>
         <w:tabs>
           <w:tab w:val="right" w:leader="dot" w:pos="8494"/>
         </w:tabs>
@@ -385,7 +371,7 @@
       <w:hyperlink w:anchor="_Toc91778952" w:history="1">
         <w:r>
           <w:rPr>
-            <w:rStyle w:val="Hipervnculo"/>
+            <w:rStyle w:val="Hyperlink"/>
             <w:noProof/>
           </w:rPr>
           <w:t>Introducción</w:t>
@@ -442,7 +428,7 @@
     </w:p>
     <w:p>
       <w:pPr>
-        <w:pStyle w:val="TDC2"/>
+        <w:pStyle w:val="TOC2"/>
         <w:tabs>
           <w:tab w:val="right" w:leader="dot" w:pos="8494"/>
         </w:tabs>
@@ -456,7 +442,7 @@
       <w:hyperlink w:anchor="_Toc91778953" w:history="1">
         <w:r>
           <w:rPr>
-            <w:rStyle w:val="Hipervnculo"/>
+            <w:rStyle w:val="Hyperlink"/>
             <w:noProof/>
           </w:rPr>
           <w:t>Explicación y normas del juego</w:t>
@@ -513,7 +499,7 @@
     </w:p>
     <w:p>
       <w:pPr>
-        <w:pStyle w:val="TDC2"/>
+        <w:pStyle w:val="TOC2"/>
         <w:tabs>
           <w:tab w:val="right" w:leader="dot" w:pos="8494"/>
         </w:tabs>
@@ -527,7 +513,7 @@
       <w:hyperlink w:anchor="_Toc91778954" w:history="1">
         <w:r>
           <w:rPr>
-            <w:rStyle w:val="Hipervnculo"/>
+            <w:rStyle w:val="Hyperlink"/>
             <w:noProof/>
           </w:rPr>
           <w:t>Componentes del sistema</w:t>
@@ -584,7 +570,7 @@
     </w:p>
     <w:p>
       <w:pPr>
-        <w:pStyle w:val="TDC2"/>
+        <w:pStyle w:val="TOC2"/>
         <w:tabs>
           <w:tab w:val="right" w:leader="dot" w:pos="8494"/>
         </w:tabs>
@@ -598,7 +584,7 @@
       <w:hyperlink w:anchor="_Toc91778955" w:history="1">
         <w:r>
           <w:rPr>
-            <w:rStyle w:val="Hipervnculo"/>
+            <w:rStyle w:val="Hyperlink"/>
             <w:noProof/>
           </w:rPr>
           <w:t>Fotos del proyecto</w:t>
@@ -655,7 +641,7 @@
     </w:p>
     <w:p>
       <w:pPr>
-        <w:pStyle w:val="TDC1"/>
+        <w:pStyle w:val="TOC1"/>
         <w:tabs>
           <w:tab w:val="right" w:leader="dot" w:pos="8494"/>
         </w:tabs>
@@ -669,7 +655,7 @@
       <w:hyperlink w:anchor="_Toc91778956" w:history="1">
         <w:r>
           <w:rPr>
-            <w:rStyle w:val="Hipervnculo"/>
+            <w:rStyle w:val="Hyperlink"/>
             <w:noProof/>
           </w:rPr>
           <w:t>Estructura del código</w:t>
@@ -726,7 +712,7 @@
     </w:p>
     <w:p>
       <w:pPr>
-        <w:pStyle w:val="TDC2"/>
+        <w:pStyle w:val="TOC2"/>
         <w:tabs>
           <w:tab w:val="right" w:leader="dot" w:pos="8494"/>
         </w:tabs>
@@ -740,7 +726,7 @@
       <w:hyperlink w:anchor="_Toc91778957" w:history="1">
         <w:r>
           <w:rPr>
-            <w:rStyle w:val="Hipervnculo"/>
+            <w:rStyle w:val="Hyperlink"/>
             <w:noProof/>
           </w:rPr>
           <w:t>Jerarquía de ficheros del proyecto</w:t>
@@ -797,7 +783,7 @@
     </w:p>
     <w:p>
       <w:pPr>
-        <w:pStyle w:val="TDC2"/>
+        <w:pStyle w:val="TOC2"/>
         <w:tabs>
           <w:tab w:val="right" w:leader="dot" w:pos="8494"/>
         </w:tabs>
@@ -811,7 +797,7 @@
       <w:hyperlink w:anchor="_Toc91778958" w:history="1">
         <w:r>
           <w:rPr>
-            <w:rStyle w:val="Hipervnculo"/>
+            <w:rStyle w:val="Hyperlink"/>
             <w:noProof/>
           </w:rPr>
           <w:t>DESCIFRA_EL_CODIGO_TOP</w:t>
@@ -868,7 +854,7 @@
     </w:p>
     <w:p>
       <w:pPr>
-        <w:pStyle w:val="TDC3"/>
+        <w:pStyle w:val="TOC3"/>
         <w:tabs>
           <w:tab w:val="right" w:leader="dot" w:pos="8494"/>
         </w:tabs>
@@ -882,7 +868,7 @@
       <w:hyperlink w:anchor="_Toc91778959" w:history="1">
         <w:r>
           <w:rPr>
-            <w:rStyle w:val="Hipervnculo"/>
+            <w:rStyle w:val="Hyperlink"/>
             <w:noProof/>
           </w:rPr>
           <w:t>Descripción del componente</w:t>
@@ -939,7 +925,7 @@
     </w:p>
     <w:p>
       <w:pPr>
-        <w:pStyle w:val="TDC3"/>
+        <w:pStyle w:val="TOC3"/>
         <w:tabs>
           <w:tab w:val="right" w:leader="dot" w:pos="8494"/>
         </w:tabs>
@@ -953,7 +939,7 @@
       <w:hyperlink w:anchor="_Toc91778960" w:history="1">
         <w:r>
           <w:rPr>
-            <w:rStyle w:val="Hipervnculo"/>
+            <w:rStyle w:val="Hyperlink"/>
             <w:noProof/>
           </w:rPr>
           <w:t>Estructura interna del componente (diagrama RTL)</w:t>
@@ -1010,7 +996,7 @@
     </w:p>
     <w:p>
       <w:pPr>
-        <w:pStyle w:val="TDC2"/>
+        <w:pStyle w:val="TOC2"/>
         <w:tabs>
           <w:tab w:val="right" w:leader="dot" w:pos="8494"/>
         </w:tabs>
@@ -1024,7 +1010,7 @@
       <w:hyperlink w:anchor="_Toc91778961" w:history="1">
         <w:r>
           <w:rPr>
-            <w:rStyle w:val="Hipervnculo"/>
+            <w:rStyle w:val="Hyperlink"/>
             <w:noProof/>
           </w:rPr>
           <w:t>BOTON_TOP</w:t>
@@ -1081,7 +1067,7 @@
     </w:p>
     <w:p>
       <w:pPr>
-        <w:pStyle w:val="TDC3"/>
+        <w:pStyle w:val="TOC3"/>
         <w:tabs>
           <w:tab w:val="right" w:leader="dot" w:pos="8494"/>
         </w:tabs>
@@ -1095,7 +1081,7 @@
       <w:hyperlink w:anchor="_Toc91778962" w:history="1">
         <w:r>
           <w:rPr>
-            <w:rStyle w:val="Hipervnculo"/>
+            <w:rStyle w:val="Hyperlink"/>
             <w:noProof/>
           </w:rPr>
           <w:t>Descripción del componente</w:t>
@@ -1152,7 +1138,7 @@
     </w:p>
     <w:p>
       <w:pPr>
-        <w:pStyle w:val="TDC3"/>
+        <w:pStyle w:val="TOC3"/>
         <w:tabs>
           <w:tab w:val="right" w:leader="dot" w:pos="8494"/>
         </w:tabs>
@@ -1166,7 +1152,7 @@
       <w:hyperlink w:anchor="_Toc91778963" w:history="1">
         <w:r>
           <w:rPr>
-            <w:rStyle w:val="Hipervnculo"/>
+            <w:rStyle w:val="Hyperlink"/>
             <w:noProof/>
           </w:rPr>
           <w:t>Estructura interna del componente (diagrama RTL)</w:t>
@@ -1223,7 +1209,7 @@
     </w:p>
     <w:p>
       <w:pPr>
-        <w:pStyle w:val="TDC3"/>
+        <w:pStyle w:val="TOC3"/>
         <w:tabs>
           <w:tab w:val="right" w:leader="dot" w:pos="8494"/>
         </w:tabs>
@@ -1237,7 +1223,7 @@
       <w:hyperlink w:anchor="_Toc91778964" w:history="1">
         <w:r>
           <w:rPr>
-            <w:rStyle w:val="Hipervnculo"/>
+            <w:rStyle w:val="Hyperlink"/>
             <w:noProof/>
           </w:rPr>
           <w:t>Componentes internos</w:t>
@@ -1294,7 +1280,7 @@
     </w:p>
     <w:p>
       <w:pPr>
-        <w:pStyle w:val="TDC4"/>
+        <w:pStyle w:val="TOC4"/>
         <w:tabs>
           <w:tab w:val="right" w:leader="dot" w:pos="8494"/>
         </w:tabs>
@@ -1308,7 +1294,7 @@
       <w:hyperlink w:anchor="_Toc91778965" w:history="1">
         <w:r>
           <w:rPr>
-            <w:rStyle w:val="Hipervnculo"/>
+            <w:rStyle w:val="Hyperlink"/>
             <w:noProof/>
           </w:rPr>
           <w:t>DEBOUNCER</w:t>
@@ -1365,7 +1351,7 @@
     </w:p>
     <w:p>
       <w:pPr>
-        <w:pStyle w:val="TDC4"/>
+        <w:pStyle w:val="TOC4"/>
         <w:tabs>
           <w:tab w:val="right" w:leader="dot" w:pos="8494"/>
         </w:tabs>
@@ -1379,7 +1365,7 @@
       <w:hyperlink w:anchor="_Toc91778966" w:history="1">
         <w:r>
           <w:rPr>
-            <w:rStyle w:val="Hipervnculo"/>
+            <w:rStyle w:val="Hyperlink"/>
             <w:noProof/>
           </w:rPr>
           <w:t>EDGEDTCTR</w:t>
@@ -1436,7 +1422,7 @@
     </w:p>
     <w:p>
       <w:pPr>
-        <w:pStyle w:val="TDC4"/>
+        <w:pStyle w:val="TOC4"/>
         <w:tabs>
           <w:tab w:val="right" w:leader="dot" w:pos="8494"/>
         </w:tabs>
@@ -1450,7 +1436,7 @@
       <w:hyperlink w:anchor="_Toc91778967" w:history="1">
         <w:r>
           <w:rPr>
-            <w:rStyle w:val="Hipervnculo"/>
+            <w:rStyle w:val="Hyperlink"/>
             <w:noProof/>
           </w:rPr>
           <w:t>SYNCHRNZR</w:t>
@@ -1507,7 +1493,7 @@
     </w:p>
     <w:p>
       <w:pPr>
-        <w:pStyle w:val="TDC2"/>
+        <w:pStyle w:val="TOC2"/>
         <w:tabs>
           <w:tab w:val="right" w:leader="dot" w:pos="8494"/>
         </w:tabs>
@@ -1521,7 +1507,7 @@
       <w:hyperlink w:anchor="_Toc91778968" w:history="1">
         <w:r>
           <w:rPr>
-            <w:rStyle w:val="Hipervnculo"/>
+            <w:rStyle w:val="Hyperlink"/>
             <w:noProof/>
           </w:rPr>
           <w:t>FSM_TOP</w:t>
@@ -1578,7 +1564,7 @@
     </w:p>
     <w:p>
       <w:pPr>
-        <w:pStyle w:val="TDC3"/>
+        <w:pStyle w:val="TOC3"/>
         <w:tabs>
           <w:tab w:val="right" w:leader="dot" w:pos="8494"/>
         </w:tabs>
@@ -1592,7 +1578,7 @@
       <w:hyperlink w:anchor="_Toc91778969" w:history="1">
         <w:r>
           <w:rPr>
-            <w:rStyle w:val="Hipervnculo"/>
+            <w:rStyle w:val="Hyperlink"/>
             <w:noProof/>
           </w:rPr>
           <w:t>Descripción del componente</w:t>
@@ -1649,7 +1635,7 @@
     </w:p>
     <w:p>
       <w:pPr>
-        <w:pStyle w:val="TDC3"/>
+        <w:pStyle w:val="TOC3"/>
         <w:tabs>
           <w:tab w:val="right" w:leader="dot" w:pos="8494"/>
         </w:tabs>
@@ -1663,7 +1649,7 @@
       <w:hyperlink w:anchor="_Toc91778970" w:history="1">
         <w:r>
           <w:rPr>
-            <w:rStyle w:val="Hipervnculo"/>
+            <w:rStyle w:val="Hyperlink"/>
             <w:noProof/>
           </w:rPr>
           <w:t>Estructura interna del componente (diagrama RTL)</w:t>
@@ -1720,7 +1706,7 @@
     </w:p>
     <w:p>
       <w:pPr>
-        <w:pStyle w:val="TDC3"/>
+        <w:pStyle w:val="TOC3"/>
         <w:tabs>
           <w:tab w:val="right" w:leader="dot" w:pos="8494"/>
         </w:tabs>
@@ -1734,7 +1720,7 @@
       <w:hyperlink w:anchor="_Toc91778971" w:history="1">
         <w:r>
           <w:rPr>
-            <w:rStyle w:val="Hipervnculo"/>
+            <w:rStyle w:val="Hyperlink"/>
             <w:noProof/>
           </w:rPr>
           <w:t>Componentes internos</w:t>
@@ -1791,7 +1777,7 @@
     </w:p>
     <w:p>
       <w:pPr>
-        <w:pStyle w:val="TDC4"/>
+        <w:pStyle w:val="TOC4"/>
         <w:tabs>
           <w:tab w:val="right" w:leader="dot" w:pos="8494"/>
         </w:tabs>
@@ -1805,7 +1791,7 @@
       <w:hyperlink w:anchor="_Toc91778972" w:history="1">
         <w:r>
           <w:rPr>
-            <w:rStyle w:val="Hipervnculo"/>
+            <w:rStyle w:val="Hyperlink"/>
             <w:noProof/>
           </w:rPr>
           <w:t>FSM_MASTER</w:t>
@@ -1862,7 +1848,7 @@
     </w:p>
     <w:p>
       <w:pPr>
-        <w:pStyle w:val="TDC4"/>
+        <w:pStyle w:val="TOC4"/>
         <w:tabs>
           <w:tab w:val="right" w:leader="dot" w:pos="8494"/>
         </w:tabs>
@@ -1876,7 +1862,7 @@
       <w:hyperlink w:anchor="_Toc91778973" w:history="1">
         <w:r>
           <w:rPr>
-            <w:rStyle w:val="Hipervnculo"/>
+            <w:rStyle w:val="Hyperlink"/>
             <w:noProof/>
           </w:rPr>
           <w:t>FSM_INCHECK</w:t>
@@ -1933,7 +1919,7 @@
     </w:p>
     <w:p>
       <w:pPr>
-        <w:pStyle w:val="TDC4"/>
+        <w:pStyle w:val="TOC4"/>
         <w:tabs>
           <w:tab w:val="right" w:leader="dot" w:pos="8494"/>
         </w:tabs>
@@ -1947,7 +1933,7 @@
       <w:hyperlink w:anchor="_Toc91778974" w:history="1">
         <w:r>
           <w:rPr>
-            <w:rStyle w:val="Hipervnculo"/>
+            <w:rStyle w:val="Hyperlink"/>
             <w:noProof/>
           </w:rPr>
           <w:t>FSM_SHOWSEQ</w:t>
@@ -2004,7 +1990,7 @@
     </w:p>
     <w:p>
       <w:pPr>
-        <w:pStyle w:val="TDC4"/>
+        <w:pStyle w:val="TOC4"/>
         <w:tabs>
           <w:tab w:val="right" w:leader="dot" w:pos="8494"/>
         </w:tabs>
@@ -2018,7 +2004,7 @@
       <w:hyperlink w:anchor="_Toc91778975" w:history="1">
         <w:r>
           <w:rPr>
-            <w:rStyle w:val="Hipervnculo"/>
+            <w:rStyle w:val="Hyperlink"/>
             <w:noProof/>
           </w:rPr>
           <w:t>LFSR</w:t>
@@ -2075,7 +2061,7 @@
     </w:p>
     <w:p>
       <w:pPr>
-        <w:pStyle w:val="TDC4"/>
+        <w:pStyle w:val="TOC4"/>
         <w:tabs>
           <w:tab w:val="right" w:leader="dot" w:pos="8494"/>
         </w:tabs>
@@ -2089,7 +2075,7 @@
       <w:hyperlink w:anchor="_Toc91778976" w:history="1">
         <w:r>
           <w:rPr>
-            <w:rStyle w:val="Hipervnculo"/>
+            <w:rStyle w:val="Hyperlink"/>
             <w:noProof/>
           </w:rPr>
           <w:t>FSM_SLAVE_TIMER</w:t>
@@ -2146,7 +2132,7 @@
     </w:p>
     <w:p>
       <w:pPr>
-        <w:pStyle w:val="TDC2"/>
+        <w:pStyle w:val="TOC2"/>
         <w:tabs>
           <w:tab w:val="right" w:leader="dot" w:pos="8494"/>
         </w:tabs>
@@ -2160,7 +2146,7 @@
       <w:hyperlink w:anchor="_Toc91778977" w:history="1">
         <w:r>
           <w:rPr>
-            <w:rStyle w:val="Hipervnculo"/>
+            <w:rStyle w:val="Hyperlink"/>
             <w:noProof/>
             <w:lang w:val="en-US"/>
           </w:rPr>
@@ -2218,7 +2204,7 @@
     </w:p>
     <w:p>
       <w:pPr>
-        <w:pStyle w:val="TDC3"/>
+        <w:pStyle w:val="TOC3"/>
         <w:tabs>
           <w:tab w:val="right" w:leader="dot" w:pos="8494"/>
         </w:tabs>
@@ -2232,7 +2218,7 @@
       <w:hyperlink w:anchor="_Toc91778978" w:history="1">
         <w:r>
           <w:rPr>
-            <w:rStyle w:val="Hipervnculo"/>
+            <w:rStyle w:val="Hyperlink"/>
             <w:noProof/>
           </w:rPr>
           <w:t>Descripción del componente</w:t>
@@ -2289,7 +2275,7 @@
     </w:p>
     <w:p>
       <w:pPr>
-        <w:pStyle w:val="TDC3"/>
+        <w:pStyle w:val="TOC3"/>
         <w:tabs>
           <w:tab w:val="right" w:leader="dot" w:pos="8494"/>
         </w:tabs>
@@ -2303,7 +2289,7 @@
       <w:hyperlink w:anchor="_Toc91778979" w:history="1">
         <w:r>
           <w:rPr>
-            <w:rStyle w:val="Hipervnculo"/>
+            <w:rStyle w:val="Hyperlink"/>
             <w:noProof/>
           </w:rPr>
           <w:t>Estructura interna del componente (diagrama RTL)</w:t>
@@ -2360,7 +2346,7 @@
     </w:p>
     <w:p>
       <w:pPr>
-        <w:pStyle w:val="TDC3"/>
+        <w:pStyle w:val="TOC3"/>
         <w:tabs>
           <w:tab w:val="right" w:leader="dot" w:pos="8494"/>
         </w:tabs>
@@ -2374,7 +2360,7 @@
       <w:hyperlink w:anchor="_Toc91778980" w:history="1">
         <w:r>
           <w:rPr>
-            <w:rStyle w:val="Hipervnculo"/>
+            <w:rStyle w:val="Hyperlink"/>
             <w:noProof/>
           </w:rPr>
           <w:t>Componentes internos</w:t>
@@ -2431,7 +2417,7 @@
     </w:p>
     <w:p>
       <w:pPr>
-        <w:pStyle w:val="TDC4"/>
+        <w:pStyle w:val="TOC4"/>
         <w:tabs>
           <w:tab w:val="right" w:leader="dot" w:pos="8494"/>
         </w:tabs>
@@ -2445,7 +2431,7 @@
       <w:hyperlink w:anchor="_Toc91778981" w:history="1">
         <w:r>
           <w:rPr>
-            <w:rStyle w:val="Hipervnculo"/>
+            <w:rStyle w:val="Hyperlink"/>
             <w:noProof/>
           </w:rPr>
           <w:t>NATURAL_DECODER</w:t>
@@ -2502,7 +2488,7 @@
     </w:p>
     <w:p>
       <w:pPr>
-        <w:pStyle w:val="TDC4"/>
+        <w:pStyle w:val="TOC4"/>
         <w:tabs>
           <w:tab w:val="right" w:leader="dot" w:pos="8494"/>
         </w:tabs>
@@ -2516,7 +2502,7 @@
       <w:hyperlink w:anchor="_Toc91778982" w:history="1">
         <w:r>
           <w:rPr>
-            <w:rStyle w:val="Hipervnculo"/>
+            <w:rStyle w:val="Hyperlink"/>
             <w:noProof/>
           </w:rPr>
           <w:t>DISPLAY_CONTROLLER</w:t>
@@ -2573,7 +2559,7 @@
     </w:p>
     <w:p>
       <w:pPr>
-        <w:pStyle w:val="TDC1"/>
+        <w:pStyle w:val="TOC1"/>
         <w:tabs>
           <w:tab w:val="right" w:leader="dot" w:pos="8494"/>
         </w:tabs>
@@ -2587,7 +2573,7 @@
       <w:hyperlink w:anchor="_Toc91778983" w:history="1">
         <w:r>
           <w:rPr>
-            <w:rStyle w:val="Hipervnculo"/>
+            <w:rStyle w:val="Hyperlink"/>
             <w:noProof/>
           </w:rPr>
           <w:t>Conclusiones e impresiones</w:t>
@@ -2663,7 +2649,7 @@
     </w:p>
     <w:p>
       <w:pPr>
-        <w:pStyle w:val="Ttulo1"/>
+        <w:pStyle w:val="Heading1"/>
       </w:pPr>
       <w:bookmarkStart w:id="3" w:name="_Toc91778952"/>
       <w:r>
@@ -2677,7 +2663,7 @@
     </w:p>
     <w:p>
       <w:pPr>
-        <w:pStyle w:val="Ttulo2"/>
+        <w:pStyle w:val="Heading2"/>
       </w:pPr>
       <w:bookmarkStart w:id="4" w:name="_Toc91704606"/>
       <w:bookmarkStart w:id="5" w:name="_Toc91704699"/>
@@ -2776,7 +2762,7 @@
     </w:p>
     <w:p>
       <w:pPr>
-        <w:pStyle w:val="Ttulo2"/>
+        <w:pStyle w:val="Heading2"/>
       </w:pPr>
       <w:bookmarkStart w:id="8" w:name="_Toc91704607"/>
       <w:bookmarkStart w:id="9" w:name="_Toc91704700"/>
@@ -2792,7 +2778,7 @@
     </w:p>
     <w:p>
       <w:pPr>
-        <w:pStyle w:val="Ttulo2"/>
+        <w:pStyle w:val="Heading2"/>
       </w:pPr>
       <w:bookmarkStart w:id="12" w:name="_Toc91704608"/>
       <w:bookmarkStart w:id="13" w:name="_Toc91704701"/>
@@ -2823,7 +2809,7 @@
     </w:p>
     <w:p>
       <w:pPr>
-        <w:pStyle w:val="Ttulo1"/>
+        <w:pStyle w:val="Heading1"/>
       </w:pPr>
       <w:bookmarkStart w:id="16" w:name="_Toc91704609"/>
       <w:bookmarkStart w:id="17" w:name="_Toc91704702"/>
@@ -2840,7 +2826,7 @@
     </w:p>
     <w:p>
       <w:pPr>
-        <w:pStyle w:val="Ttulo2"/>
+        <w:pStyle w:val="Heading2"/>
       </w:pPr>
       <w:bookmarkStart w:id="20" w:name="_Toc91704610"/>
       <w:bookmarkStart w:id="21" w:name="_Toc91704703"/>
@@ -2919,7 +2905,7 @@
     </w:p>
     <w:p>
       <w:pPr>
-        <w:pStyle w:val="Prrafodelista"/>
+        <w:pStyle w:val="ListParagraph"/>
         <w:numPr>
           <w:ilvl w:val="0"/>
           <w:numId w:val="2"/>
@@ -2955,7 +2941,7 @@
     </w:p>
     <w:p>
       <w:pPr>
-        <w:pStyle w:val="Prrafodelista"/>
+        <w:pStyle w:val="ListParagraph"/>
         <w:numPr>
           <w:ilvl w:val="0"/>
           <w:numId w:val="2"/>
@@ -2988,7 +2974,7 @@
     </w:p>
     <w:p>
       <w:pPr>
-        <w:pStyle w:val="Prrafodelista"/>
+        <w:pStyle w:val="ListParagraph"/>
         <w:numPr>
           <w:ilvl w:val="0"/>
           <w:numId w:val="2"/>
@@ -3050,15 +3036,7 @@
         </w:rPr>
       </w:pPr>
       <w:r>
-        <w:t xml:space="preserve">A lo largo </w:t>
-      </w:r>
-      <w:proofErr w:type="spellStart"/>
-      <w:r>
-        <w:t>del</w:t>
-      </w:r>
-      <w:proofErr w:type="spellEnd"/>
-      <w:r>
-        <w:t xml:space="preserve"> los siguientes puntos se realizará una descripción más detallada de cada componente por separado.</w:t>
+        <w:t>A lo largo de los siguientes puntos se realizará una descripción más detallada de cada componente por separado.</w:t>
       </w:r>
       <w:r>
         <w:rPr>
@@ -3070,7 +3048,7 @@
     </w:p>
     <w:p>
       <w:pPr>
-        <w:pStyle w:val="Ttulo2"/>
+        <w:pStyle w:val="Heading2"/>
       </w:pPr>
       <w:bookmarkStart w:id="24" w:name="_Toc91704611"/>
       <w:bookmarkStart w:id="25" w:name="_Toc91704704"/>
@@ -3087,7 +3065,7 @@
     </w:p>
     <w:p>
       <w:pPr>
-        <w:pStyle w:val="Ttulo3"/>
+        <w:pStyle w:val="Heading3"/>
       </w:pPr>
       <w:bookmarkStart w:id="28" w:name="_Toc91704612"/>
       <w:bookmarkStart w:id="29" w:name="_Toc91704705"/>
@@ -3111,7 +3089,7 @@
     </w:p>
     <w:p>
       <w:pPr>
-        <w:pStyle w:val="Prrafodelista"/>
+        <w:pStyle w:val="ListParagraph"/>
         <w:numPr>
           <w:ilvl w:val="0"/>
           <w:numId w:val="2"/>
@@ -3150,7 +3128,7 @@
     </w:p>
     <w:p>
       <w:pPr>
-        <w:pStyle w:val="Prrafodelista"/>
+        <w:pStyle w:val="ListParagraph"/>
         <w:numPr>
           <w:ilvl w:val="0"/>
           <w:numId w:val="2"/>
@@ -3182,7 +3160,7 @@
     </w:p>
     <w:p>
       <w:pPr>
-        <w:pStyle w:val="Prrafodelista"/>
+        <w:pStyle w:val="ListParagraph"/>
         <w:numPr>
           <w:ilvl w:val="0"/>
           <w:numId w:val="2"/>
@@ -3212,7 +3190,7 @@
     </w:p>
     <w:p>
       <w:pPr>
-        <w:pStyle w:val="Prrafodelista"/>
+        <w:pStyle w:val="ListParagraph"/>
         <w:numPr>
           <w:ilvl w:val="0"/>
           <w:numId w:val="2"/>
@@ -3267,7 +3245,7 @@
     </w:p>
     <w:p>
       <w:pPr>
-        <w:pStyle w:val="Prrafodelista"/>
+        <w:pStyle w:val="ListParagraph"/>
         <w:numPr>
           <w:ilvl w:val="0"/>
           <w:numId w:val="2"/>
@@ -3330,7 +3308,7 @@
     </w:p>
     <w:p>
       <w:pPr>
-        <w:pStyle w:val="Prrafodelista"/>
+        <w:pStyle w:val="ListParagraph"/>
         <w:numPr>
           <w:ilvl w:val="0"/>
           <w:numId w:val="2"/>
@@ -3384,7 +3362,7 @@
     </w:p>
     <w:p>
       <w:pPr>
-        <w:pStyle w:val="Ttulo3"/>
+        <w:pStyle w:val="Heading3"/>
       </w:pPr>
       <w:bookmarkStart w:id="32" w:name="_Toc91704613"/>
       <w:bookmarkStart w:id="33" w:name="_Toc91704706"/>
@@ -3468,7 +3446,7 @@
     </w:p>
     <w:p>
       <w:pPr>
-        <w:pStyle w:val="Ttulo2"/>
+        <w:pStyle w:val="Heading2"/>
       </w:pPr>
       <w:bookmarkStart w:id="36" w:name="_Toc91704614"/>
       <w:bookmarkStart w:id="37" w:name="_Toc91704707"/>
@@ -3488,7 +3466,7 @@
     </w:p>
     <w:p>
       <w:pPr>
-        <w:pStyle w:val="Ttulo3"/>
+        <w:pStyle w:val="Heading3"/>
       </w:pPr>
       <w:bookmarkStart w:id="40" w:name="_Toc91704615"/>
       <w:bookmarkStart w:id="41" w:name="_Toc91704708"/>
@@ -3518,7 +3496,7 @@
     </w:p>
     <w:p>
       <w:pPr>
-        <w:pStyle w:val="Prrafodelista"/>
+        <w:pStyle w:val="ListParagraph"/>
         <w:numPr>
           <w:ilvl w:val="0"/>
           <w:numId w:val="2"/>
@@ -3546,7 +3524,7 @@
     </w:p>
     <w:p>
       <w:pPr>
-        <w:pStyle w:val="Prrafodelista"/>
+        <w:pStyle w:val="ListParagraph"/>
         <w:numPr>
           <w:ilvl w:val="0"/>
           <w:numId w:val="2"/>
@@ -3570,7 +3548,7 @@
     </w:p>
     <w:p>
       <w:pPr>
-        <w:pStyle w:val="Prrafodelista"/>
+        <w:pStyle w:val="ListParagraph"/>
         <w:numPr>
           <w:ilvl w:val="0"/>
           <w:numId w:val="2"/>
@@ -3615,7 +3593,7 @@
     </w:p>
     <w:p>
       <w:pPr>
-        <w:pStyle w:val="Ttulo3"/>
+        <w:pStyle w:val="Heading3"/>
       </w:pPr>
       <w:bookmarkStart w:id="46" w:name="_Toc91704616"/>
       <w:bookmarkStart w:id="47" w:name="_Toc91704709"/>
@@ -3728,7 +3706,7 @@
     </w:p>
     <w:p>
       <w:pPr>
-        <w:pStyle w:val="Ttulo3"/>
+        <w:pStyle w:val="Heading3"/>
       </w:pPr>
       <w:bookmarkStart w:id="50" w:name="_Toc91704617"/>
       <w:bookmarkStart w:id="51" w:name="_Toc91704710"/>
@@ -3752,7 +3730,7 @@
     </w:p>
     <w:p>
       <w:pPr>
-        <w:pStyle w:val="Ttulo4"/>
+        <w:pStyle w:val="Heading4"/>
         <w:ind w:left="708"/>
       </w:pPr>
       <w:bookmarkStart w:id="54" w:name="_Toc91778967"/>
@@ -3836,7 +3814,7 @@
     </w:p>
     <w:p>
       <w:pPr>
-        <w:pStyle w:val="Ttulo4"/>
+        <w:pStyle w:val="Heading4"/>
         <w:ind w:left="708"/>
       </w:pPr>
       <w:bookmarkStart w:id="56" w:name="_Toc91778966"/>
@@ -3913,7 +3891,7 @@
     </w:p>
     <w:p>
       <w:pPr>
-        <w:pStyle w:val="Ttulo4"/>
+        <w:pStyle w:val="Heading4"/>
         <w:ind w:left="708"/>
       </w:pPr>
       <w:r>
@@ -4010,7 +3988,7 @@
     </w:p>
     <w:p>
       <w:pPr>
-        <w:pStyle w:val="Ttulo2"/>
+        <w:pStyle w:val="Heading2"/>
       </w:pPr>
       <w:bookmarkStart w:id="60" w:name="_Toc91704618"/>
       <w:bookmarkStart w:id="61" w:name="_Toc91704711"/>
@@ -4027,7 +4005,7 @@
     </w:p>
     <w:p>
       <w:pPr>
-        <w:pStyle w:val="Ttulo3"/>
+        <w:pStyle w:val="Heading3"/>
       </w:pPr>
       <w:bookmarkStart w:id="64" w:name="_Toc91704619"/>
       <w:bookmarkStart w:id="65" w:name="_Toc91704712"/>
@@ -4059,7 +4037,7 @@
     </w:p>
     <w:p>
       <w:pPr>
-        <w:pStyle w:val="Ttulo3"/>
+        <w:pStyle w:val="Heading3"/>
       </w:pPr>
       <w:bookmarkStart w:id="68" w:name="_Toc91704620"/>
       <w:bookmarkStart w:id="69" w:name="_Toc91704713"/>
@@ -4127,7 +4105,7 @@
     </w:p>
     <w:p>
       <w:pPr>
-        <w:pStyle w:val="Ttulo3"/>
+        <w:pStyle w:val="Heading3"/>
       </w:pPr>
       <w:bookmarkStart w:id="72" w:name="_Toc91704621"/>
       <w:bookmarkStart w:id="73" w:name="_Toc91704714"/>
@@ -4160,7 +4138,7 @@
     </w:p>
     <w:p>
       <w:pPr>
-        <w:pStyle w:val="Ttulo4"/>
+        <w:pStyle w:val="Heading4"/>
         <w:ind w:firstLine="708"/>
       </w:pPr>
       <w:bookmarkStart w:id="76" w:name="_Toc91704715"/>
@@ -4307,7 +4285,7 @@
     </w:p>
     <w:p>
       <w:pPr>
-        <w:pStyle w:val="Prrafodelista"/>
+        <w:pStyle w:val="ListParagraph"/>
         <w:numPr>
           <w:ilvl w:val="0"/>
           <w:numId w:val="2"/>
@@ -4337,7 +4315,7 @@
     </w:p>
     <w:p>
       <w:pPr>
-        <w:pStyle w:val="Prrafodelista"/>
+        <w:pStyle w:val="ListParagraph"/>
         <w:numPr>
           <w:ilvl w:val="0"/>
           <w:numId w:val="2"/>
@@ -4368,7 +4346,7 @@
     </w:p>
     <w:p>
       <w:pPr>
-        <w:pStyle w:val="Prrafodelista"/>
+        <w:pStyle w:val="ListParagraph"/>
         <w:numPr>
           <w:ilvl w:val="0"/>
           <w:numId w:val="2"/>
@@ -4393,7 +4371,7 @@
     </w:p>
     <w:p>
       <w:pPr>
-        <w:pStyle w:val="Prrafodelista"/>
+        <w:pStyle w:val="ListParagraph"/>
         <w:numPr>
           <w:ilvl w:val="0"/>
           <w:numId w:val="2"/>
@@ -4415,7 +4393,7 @@
     </w:p>
     <w:p>
       <w:pPr>
-        <w:pStyle w:val="Prrafodelista"/>
+        <w:pStyle w:val="ListParagraph"/>
         <w:numPr>
           <w:ilvl w:val="0"/>
           <w:numId w:val="2"/>
@@ -4440,7 +4418,7 @@
     </w:p>
     <w:p>
       <w:pPr>
-        <w:pStyle w:val="Prrafodelista"/>
+        <w:pStyle w:val="ListParagraph"/>
         <w:numPr>
           <w:ilvl w:val="0"/>
           <w:numId w:val="2"/>
@@ -4462,7 +4440,7 @@
     </w:p>
     <w:p>
       <w:pPr>
-        <w:pStyle w:val="Prrafodelista"/>
+        <w:pStyle w:val="ListParagraph"/>
         <w:numPr>
           <w:ilvl w:val="0"/>
           <w:numId w:val="2"/>
@@ -4484,7 +4462,7 @@
     </w:p>
     <w:p>
       <w:pPr>
-        <w:pStyle w:val="Prrafodelista"/>
+        <w:pStyle w:val="ListParagraph"/>
         <w:numPr>
           <w:ilvl w:val="0"/>
           <w:numId w:val="2"/>
@@ -4514,7 +4492,7 @@
     </w:p>
     <w:p>
       <w:pPr>
-        <w:pStyle w:val="Prrafodelista"/>
+        <w:pStyle w:val="ListParagraph"/>
         <w:numPr>
           <w:ilvl w:val="0"/>
           <w:numId w:val="2"/>
@@ -4536,7 +4514,7 @@
     </w:p>
     <w:p>
       <w:pPr>
-        <w:pStyle w:val="Prrafodelista"/>
+        <w:pStyle w:val="ListParagraph"/>
         <w:numPr>
           <w:ilvl w:val="0"/>
           <w:numId w:val="2"/>
@@ -4566,7 +4544,7 @@
     </w:p>
     <w:p>
       <w:pPr>
-        <w:pStyle w:val="Prrafodelista"/>
+        <w:pStyle w:val="ListParagraph"/>
         <w:numPr>
           <w:ilvl w:val="0"/>
           <w:numId w:val="2"/>
@@ -4588,7 +4566,7 @@
     </w:p>
     <w:p>
       <w:pPr>
-        <w:pStyle w:val="Prrafodelista"/>
+        <w:pStyle w:val="ListParagraph"/>
         <w:numPr>
           <w:ilvl w:val="0"/>
           <w:numId w:val="2"/>
@@ -4633,7 +4611,7 @@
     </w:p>
     <w:p>
       <w:pPr>
-        <w:pStyle w:val="Prrafodelista"/>
+        <w:pStyle w:val="ListParagraph"/>
         <w:numPr>
           <w:ilvl w:val="0"/>
           <w:numId w:val="2"/>
@@ -4657,7 +4635,7 @@
     </w:p>
     <w:p>
       <w:pPr>
-        <w:pStyle w:val="Prrafodelista"/>
+        <w:pStyle w:val="ListParagraph"/>
         <w:numPr>
           <w:ilvl w:val="0"/>
           <w:numId w:val="2"/>
@@ -4678,7 +4656,7 @@
     </w:p>
     <w:p>
       <w:pPr>
-        <w:pStyle w:val="Prrafodelista"/>
+        <w:pStyle w:val="ListParagraph"/>
         <w:numPr>
           <w:ilvl w:val="0"/>
           <w:numId w:val="2"/>
@@ -4707,7 +4685,7 @@
     </w:p>
     <w:p>
       <w:pPr>
-        <w:pStyle w:val="Ttulo4"/>
+        <w:pStyle w:val="Heading4"/>
         <w:ind w:left="360"/>
       </w:pPr>
       <w:bookmarkStart w:id="78" w:name="_Toc91704716"/>
@@ -4929,7 +4907,7 @@
     </w:p>
     <w:p>
       <w:pPr>
-        <w:pStyle w:val="Prrafodelista"/>
+        <w:pStyle w:val="ListParagraph"/>
         <w:numPr>
           <w:ilvl w:val="0"/>
           <w:numId w:val="2"/>
@@ -4951,7 +4929,7 @@
     </w:p>
     <w:p>
       <w:pPr>
-        <w:pStyle w:val="Prrafodelista"/>
+        <w:pStyle w:val="ListParagraph"/>
         <w:numPr>
           <w:ilvl w:val="0"/>
           <w:numId w:val="2"/>
@@ -4976,7 +4954,7 @@
     </w:p>
     <w:p>
       <w:pPr>
-        <w:pStyle w:val="Prrafodelista"/>
+        <w:pStyle w:val="ListParagraph"/>
         <w:numPr>
           <w:ilvl w:val="0"/>
           <w:numId w:val="2"/>
@@ -5001,7 +4979,7 @@
     </w:p>
     <w:p>
       <w:pPr>
-        <w:pStyle w:val="Prrafodelista"/>
+        <w:pStyle w:val="ListParagraph"/>
         <w:numPr>
           <w:ilvl w:val="0"/>
           <w:numId w:val="2"/>
@@ -5062,7 +5040,7 @@
     </w:p>
     <w:p>
       <w:pPr>
-        <w:pStyle w:val="Prrafodelista"/>
+        <w:pStyle w:val="ListParagraph"/>
         <w:numPr>
           <w:ilvl w:val="0"/>
           <w:numId w:val="2"/>
@@ -5106,7 +5084,7 @@
     </w:p>
     <w:p>
       <w:pPr>
-        <w:pStyle w:val="Prrafodelista"/>
+        <w:pStyle w:val="ListParagraph"/>
         <w:numPr>
           <w:ilvl w:val="0"/>
           <w:numId w:val="2"/>
@@ -5147,7 +5125,7 @@
     </w:p>
     <w:p>
       <w:pPr>
-        <w:pStyle w:val="Prrafodelista"/>
+        <w:pStyle w:val="ListParagraph"/>
         <w:numPr>
           <w:ilvl w:val="0"/>
           <w:numId w:val="2"/>
@@ -5286,7 +5264,7 @@
     </w:p>
     <w:p>
       <w:pPr>
-        <w:pStyle w:val="Ttulo4"/>
+        <w:pStyle w:val="Heading4"/>
         <w:ind w:left="360"/>
       </w:pPr>
       <w:bookmarkStart w:id="80" w:name="_Toc91704717"/>
@@ -5307,15 +5285,7 @@
       </w:r>
       <w:proofErr w:type="spellEnd"/>
       <w:r>
-        <w:t xml:space="preserve"> dispuestos en la </w:t>
-      </w:r>
-      <w:proofErr w:type="spellStart"/>
-      <w:r>
-        <w:t>protoboard</w:t>
-      </w:r>
-      <w:proofErr w:type="spellEnd"/>
-      <w:r>
-        <w:t xml:space="preserve"> externa a la placa de desarrollo.</w:t>
+        <w:t xml:space="preserve"> dispuestos en la protoboard externa a la placa de desarrollo.</w:t>
       </w:r>
       <w:r>
         <w:t xml:space="preserve"> Cada LED corresponde a un valor que puede tomar cada elemento de la secuencia, que quedará encendido 2 segundos.</w:t>
@@ -5441,7 +5411,7 @@
     </w:p>
     <w:p>
       <w:pPr>
-        <w:pStyle w:val="Prrafodelista"/>
+        <w:pStyle w:val="ListParagraph"/>
         <w:numPr>
           <w:ilvl w:val="0"/>
           <w:numId w:val="2"/>
@@ -5460,7 +5430,7 @@
     </w:p>
     <w:p>
       <w:pPr>
-        <w:pStyle w:val="Prrafodelista"/>
+        <w:pStyle w:val="ListParagraph"/>
         <w:numPr>
           <w:ilvl w:val="0"/>
           <w:numId w:val="2"/>
@@ -5479,7 +5449,7 @@
     </w:p>
     <w:p>
       <w:pPr>
-        <w:pStyle w:val="Prrafodelista"/>
+        <w:pStyle w:val="ListParagraph"/>
         <w:numPr>
           <w:ilvl w:val="0"/>
           <w:numId w:val="2"/>
@@ -5507,7 +5477,7 @@
     </w:p>
     <w:p>
       <w:pPr>
-        <w:pStyle w:val="Prrafodelista"/>
+        <w:pStyle w:val="ListParagraph"/>
         <w:numPr>
           <w:ilvl w:val="0"/>
           <w:numId w:val="2"/>
@@ -5553,7 +5523,7 @@
     </w:p>
     <w:p>
       <w:pPr>
-        <w:pStyle w:val="Ttulo4"/>
+        <w:pStyle w:val="Heading4"/>
         <w:ind w:left="360"/>
       </w:pPr>
       <w:bookmarkStart w:id="83" w:name="_Toc91778975"/>
@@ -5754,7 +5724,7 @@
     </w:p>
     <w:p>
       <w:pPr>
-        <w:pStyle w:val="Ttulo4"/>
+        <w:pStyle w:val="Heading4"/>
         <w:ind w:left="360"/>
       </w:pPr>
       <w:bookmarkStart w:id="84" w:name="_Toc91704719"/>
@@ -5845,7 +5815,7 @@
     </w:p>
     <w:p>
       <w:pPr>
-        <w:pStyle w:val="Ttulo2"/>
+        <w:pStyle w:val="Heading2"/>
       </w:pPr>
       <w:bookmarkStart w:id="86" w:name="_Toc91704622"/>
       <w:bookmarkStart w:id="87" w:name="_Toc91704720"/>
@@ -5862,7 +5832,7 @@
     </w:p>
     <w:p>
       <w:pPr>
-        <w:pStyle w:val="Ttulo3"/>
+        <w:pStyle w:val="Heading3"/>
       </w:pPr>
       <w:bookmarkStart w:id="90" w:name="_Toc91704623"/>
       <w:bookmarkStart w:id="91" w:name="_Toc91704721"/>
@@ -5878,8 +5848,199 @@
     </w:p>
     <w:p/>
     <w:p>
-      <w:pPr>
-        <w:pStyle w:val="Ttulo3"/>
+      <w:r>
+        <w:t>El componente tiene como entradas:</w:t>
+      </w:r>
+    </w:p>
+    <w:p>
+      <w:pPr>
+        <w:pStyle w:val="ListParagraph"/>
+        <w:numPr>
+          <w:ilvl w:val="0"/>
+          <w:numId w:val="2"/>
+        </w:numPr>
+      </w:pPr>
+      <w:r>
+        <w:t xml:space="preserve">CLK: corresponde con la señal del reloj, se utiliza como referencia para el encendido y apagado de cada </w:t>
+      </w:r>
+      <w:r>
+        <w:t>uno</w:t>
+      </w:r>
+      <w:r>
+        <w:t xml:space="preserve"> de los </w:t>
+      </w:r>
+      <w:proofErr w:type="spellStart"/>
+      <w:r>
+        <w:t>displays</w:t>
+      </w:r>
+      <w:proofErr w:type="spellEnd"/>
+      <w:r>
+        <w:t xml:space="preserve"> de 7 segmentos</w:t>
+      </w:r>
+      <w:r>
+        <w:t>.</w:t>
+      </w:r>
+    </w:p>
+    <w:p>
+      <w:pPr>
+        <w:pStyle w:val="ListParagraph"/>
+        <w:numPr>
+          <w:ilvl w:val="0"/>
+          <w:numId w:val="2"/>
+        </w:numPr>
+      </w:pPr>
+      <w:r>
+        <w:rPr>
+          <w:highlight w:val="green"/>
+        </w:rPr>
+        <w:t>round</w:t>
+      </w:r>
+      <w:r>
+        <w:t xml:space="preserve">: es un natural con rango de 0 a 99 que representa el número de vidas que tiene el jugador, para así poder mostrarlo en los </w:t>
+      </w:r>
+      <w:proofErr w:type="spellStart"/>
+      <w:r>
+        <w:t>displays</w:t>
+      </w:r>
+      <w:proofErr w:type="spellEnd"/>
+      <w:r>
+        <w:t>.</w:t>
+      </w:r>
+    </w:p>
+    <w:p>
+      <w:pPr>
+        <w:pStyle w:val="ListParagraph"/>
+        <w:numPr>
+          <w:ilvl w:val="0"/>
+          <w:numId w:val="2"/>
+        </w:numPr>
+      </w:pPr>
+      <w:r>
+        <w:t xml:space="preserve">selector: es una señal que de tipo </w:t>
+      </w:r>
+      <w:proofErr w:type="spellStart"/>
+      <w:r>
+        <w:t>std_logic_vector</w:t>
+      </w:r>
+      <w:proofErr w:type="spellEnd"/>
+      <w:r>
+        <w:t xml:space="preserve">(2 </w:t>
+      </w:r>
+      <w:proofErr w:type="spellStart"/>
+      <w:r>
+        <w:t>downto</w:t>
+      </w:r>
+      <w:proofErr w:type="spellEnd"/>
+      <w:r>
+        <w:t xml:space="preserve"> 0) que informa según su valor a visualizar de qué debe mostrar por pantalla. El visualizar puede poner por pantalla un mensaje predeterminado que tiene guardado como </w:t>
+      </w:r>
+      <w:proofErr w:type="spellStart"/>
+      <w:r>
+        <w:t>gameover</w:t>
+      </w:r>
+      <w:proofErr w:type="spellEnd"/>
+      <w:r>
+        <w:t xml:space="preserve">, </w:t>
+      </w:r>
+      <w:proofErr w:type="spellStart"/>
+      <w:r>
+        <w:t>start</w:t>
+      </w:r>
+      <w:proofErr w:type="spellEnd"/>
+      <w:r>
+        <w:t xml:space="preserve">, </w:t>
+      </w:r>
+      <w:proofErr w:type="spellStart"/>
+      <w:r>
+        <w:t>go</w:t>
+      </w:r>
+      <w:proofErr w:type="spellEnd"/>
+      <w:r>
+        <w:t>… o poner por pantalla el numero de vidas que le queda al jugador.</w:t>
+      </w:r>
+    </w:p>
+    <w:p>
+      <w:r>
+        <w:t>Como salidas tiene:</w:t>
+      </w:r>
+    </w:p>
+    <w:p>
+      <w:pPr>
+        <w:pStyle w:val="ListParagraph"/>
+        <w:numPr>
+          <w:ilvl w:val="0"/>
+          <w:numId w:val="2"/>
+        </w:numPr>
+      </w:pPr>
+      <w:proofErr w:type="spellStart"/>
+      <w:r>
+        <w:t>segments</w:t>
+      </w:r>
+      <w:proofErr w:type="spellEnd"/>
+      <w:r>
+        <w:t xml:space="preserve">: está conectado a los cátodos del </w:t>
+      </w:r>
+      <w:proofErr w:type="spellStart"/>
+      <w:r>
+        <w:t>display</w:t>
+      </w:r>
+      <w:proofErr w:type="spellEnd"/>
+      <w:r>
+        <w:t xml:space="preserve"> y representa los segmentos del </w:t>
+      </w:r>
+      <w:proofErr w:type="spellStart"/>
+      <w:r>
+        <w:t>display</w:t>
+      </w:r>
+      <w:proofErr w:type="spellEnd"/>
+      <w:r>
+        <w:t xml:space="preserve"> que se deben de encender, un valor bajo significa que se encenderá el segmento y valor alto que estará apagado.</w:t>
+      </w:r>
+    </w:p>
+    <w:p>
+      <w:pPr>
+        <w:pStyle w:val="ListParagraph"/>
+        <w:numPr>
+          <w:ilvl w:val="0"/>
+          <w:numId w:val="2"/>
+        </w:numPr>
+      </w:pPr>
+      <w:proofErr w:type="spellStart"/>
+      <w:r>
+        <w:t>anode</w:t>
+      </w:r>
+      <w:proofErr w:type="spellEnd"/>
+      <w:r>
+        <w:t xml:space="preserve">: está conectado a los ánodos del </w:t>
+      </w:r>
+      <w:proofErr w:type="spellStart"/>
+      <w:r>
+        <w:t>display</w:t>
+      </w:r>
+      <w:proofErr w:type="spellEnd"/>
+      <w:r>
+        <w:t xml:space="preserve"> y podemos seleccionar que </w:t>
+      </w:r>
+      <w:proofErr w:type="spellStart"/>
+      <w:r>
+        <w:t>displays</w:t>
+      </w:r>
+      <w:proofErr w:type="spellEnd"/>
+      <w:r>
+        <w:t xml:space="preserve"> estén encendidos y cuales apagados. Un nivel bajo significa que le </w:t>
+      </w:r>
+      <w:proofErr w:type="spellStart"/>
+      <w:r>
+        <w:t>display</w:t>
+      </w:r>
+      <w:proofErr w:type="spellEnd"/>
+      <w:r>
+        <w:t xml:space="preserve"> estará encendido.</w:t>
+      </w:r>
+    </w:p>
+    <w:p>
+      <w:pPr>
+        <w:pStyle w:val="Heading3"/>
       </w:pPr>
       <w:bookmarkStart w:id="94" w:name="_Toc91704624"/>
       <w:bookmarkStart w:id="95" w:name="_Toc91704722"/>
@@ -5947,7 +6108,7 @@
     </w:p>
     <w:p>
       <w:pPr>
-        <w:pStyle w:val="Ttulo3"/>
+        <w:pStyle w:val="Heading3"/>
       </w:pPr>
       <w:bookmarkStart w:id="98" w:name="_Toc91704625"/>
       <w:bookmarkStart w:id="99" w:name="_Toc91704723"/>
@@ -5966,7 +6127,13 @@
     </w:p>
     <w:p>
       <w:r>
-        <w:t>A continuación se</w:t>
+        <w:t xml:space="preserve">A </w:t>
+      </w:r>
+      <w:r>
+        <w:t>continuación,</w:t>
+      </w:r>
+      <w:r>
+        <w:t xml:space="preserve"> se</w:t>
       </w:r>
       <w:r>
         <w:t xml:space="preserve"> describen todos los componentes internos de la VISUALIZER_TOP.</w:t>
@@ -5974,7 +6141,7 @@
     </w:p>
     <w:p>
       <w:pPr>
-        <w:pStyle w:val="Ttulo4"/>
+        <w:pStyle w:val="Heading4"/>
         <w:ind w:left="708"/>
       </w:pPr>
       <w:bookmarkStart w:id="102" w:name="_Toc91778981"/>
@@ -5984,22 +6151,387 @@
       <w:bookmarkEnd w:id="102"/>
     </w:p>
     <w:p>
-      <w:pPr>
+      <w:r>
+        <w:drawing>
+          <wp:anchor distT="0" distB="0" distL="114300" distR="114300" simplePos="0" relativeHeight="251658240" behindDoc="0" locked="0" layoutInCell="1" allowOverlap="1" wp14:anchorId="7208D109" wp14:editId="0650795F">
+            <wp:simplePos x="0" y="0"/>
+            <wp:positionH relativeFrom="margin">
+              <wp:align>center</wp:align>
+            </wp:positionH>
+            <wp:positionV relativeFrom="paragraph">
+              <wp:posOffset>907415</wp:posOffset>
+            </wp:positionV>
+            <wp:extent cx="7250430" cy="1447800"/>
+            <wp:effectExtent l="0" t="0" r="7620" b="0"/>
+            <wp:wrapTopAndBottom/>
+            <wp:docPr id="19" name="Picture 19" descr="Diagram&#10;&#10;Description automatically generated"/>
+            <wp:cNvGraphicFramePr>
+              <a:graphicFrameLocks xmlns:a="http://schemas.openxmlformats.org/drawingml/2006/main" noChangeAspect="1"/>
+            </wp:cNvGraphicFramePr>
+            <a:graphic xmlns:a="http://schemas.openxmlformats.org/drawingml/2006/main">
+              <a:graphicData uri="http://schemas.openxmlformats.org/drawingml/2006/picture">
+                <pic:pic xmlns:pic="http://schemas.openxmlformats.org/drawingml/2006/picture">
+                  <pic:nvPicPr>
+                    <pic:cNvPr id="19" name="Picture 19" descr="Diagram&#10;&#10;Description automatically generated"/>
+                    <pic:cNvPicPr/>
+                  </pic:nvPicPr>
+                  <pic:blipFill>
+                    <a:blip r:embed="rId24">
+                      <a:extLst>
+                        <a:ext uri="{28A0092B-C50C-407E-A947-70E740481C1C}">
+                          <a14:useLocalDpi xmlns:a14="http://schemas.microsoft.com/office/drawing/2010/main" val="0"/>
+                        </a:ext>
+                      </a:extLst>
+                    </a:blip>
+                    <a:stretch>
+                      <a:fillRect/>
+                    </a:stretch>
+                  </pic:blipFill>
+                  <pic:spPr>
+                    <a:xfrm>
+                      <a:off x="0" y="0"/>
+                      <a:ext cx="7250430" cy="1447800"/>
+                    </a:xfrm>
+                    <a:prstGeom prst="rect">
+                      <a:avLst/>
+                    </a:prstGeom>
+                  </pic:spPr>
+                </pic:pic>
+              </a:graphicData>
+            </a:graphic>
+            <wp14:sizeRelH relativeFrom="page">
+              <wp14:pctWidth>0</wp14:pctWidth>
+            </wp14:sizeRelH>
+            <wp14:sizeRelV relativeFrom="page">
+              <wp14:pctHeight>0</wp14:pctHeight>
+            </wp14:sizeRelV>
+          </wp:anchor>
+        </w:drawing>
+      </w:r>
+      <w:r>
+        <w:t xml:space="preserve">Se encarga de convertir la variable de entrada </w:t>
+      </w:r>
+      <w:r>
+        <w:t>“</w:t>
+      </w:r>
+      <w:r>
+        <w:rPr>
+          <w:highlight w:val="green"/>
+        </w:rPr>
+        <w:t>round</w:t>
+      </w:r>
+      <w:r>
+        <w:t>”</w:t>
+      </w:r>
+      <w:r>
+        <w:t xml:space="preserve"> de entero de dos dígitos a su representación en un </w:t>
+      </w:r>
+      <w:proofErr w:type="spellStart"/>
+      <w:r>
+        <w:t>display</w:t>
+      </w:r>
+      <w:proofErr w:type="spellEnd"/>
+      <w:r>
+        <w:t xml:space="preserve"> de siete segmentos por dígito. Primero se separa el numero natural en sus dígitos </w:t>
+      </w:r>
+      <w:r>
+        <w:t xml:space="preserve">y después en función de su valor se </w:t>
+      </w:r>
+      <w:r>
+        <w:t>les</w:t>
+      </w:r>
+      <w:r>
+        <w:t xml:space="preserve"> asigna a las salidas </w:t>
+      </w:r>
+      <w:proofErr w:type="spellStart"/>
+      <w:r>
+        <w:t>segment_larger</w:t>
+      </w:r>
+      <w:proofErr w:type="spellEnd"/>
+      <w:r>
+        <w:t>, que corresponde con el digito de las decenas</w:t>
+      </w:r>
+      <w:r>
+        <w:t>,</w:t>
+      </w:r>
+      <w:r>
+        <w:t xml:space="preserve"> y </w:t>
+      </w:r>
+      <w:proofErr w:type="spellStart"/>
+      <w:r>
+        <w:t>segment_smaller</w:t>
+      </w:r>
+      <w:proofErr w:type="spellEnd"/>
+      <w:r>
+        <w:t xml:space="preserve"> el estado (apagado o encendido) de los segmentos del </w:t>
+      </w:r>
+      <w:proofErr w:type="spellStart"/>
+      <w:r>
+        <w:t>display</w:t>
+      </w:r>
+      <w:proofErr w:type="spellEnd"/>
+      <w:r>
+        <w:t xml:space="preserve"> para dibujar el dígito.</w:t>
+      </w:r>
+    </w:p>
+    <w:p>
+      <w:pPr>
+        <w:pStyle w:val="Heading4"/>
         <w:ind w:left="708"/>
       </w:pPr>
-    </w:p>
-    <w:p>
-      <w:pPr>
-        <w:pStyle w:val="Ttulo4"/>
-        <w:ind w:left="708"/>
-      </w:pPr>
       <w:bookmarkStart w:id="103" w:name="_Toc91778982"/>
       <w:r>
         <w:t>DISPLAY_CONTROLLER</w:t>
       </w:r>
       <w:bookmarkEnd w:id="103"/>
     </w:p>
-    <w:p/>
+    <w:p>
+      <w:r>
+        <w:t xml:space="preserve">Se encarga de seleccionar qué se representa en los </w:t>
+      </w:r>
+      <w:proofErr w:type="spellStart"/>
+      <w:r>
+        <w:t>displays</w:t>
+      </w:r>
+      <w:proofErr w:type="spellEnd"/>
+      <w:r>
+        <w:t xml:space="preserve"> y el encendido y apagado de estos para </w:t>
+      </w:r>
+      <w:r>
+        <w:t xml:space="preserve">poder da la ilusión de que se representan valores distintos en cada </w:t>
+      </w:r>
+      <w:proofErr w:type="spellStart"/>
+      <w:r>
+        <w:t>display</w:t>
+      </w:r>
+      <w:proofErr w:type="spellEnd"/>
+      <w:r>
+        <w:t xml:space="preserve"> aunque los cátodos estén todos unidos. Para la selección de qué ánodo se activa en cada momento se </w:t>
+      </w:r>
+      <w:r>
+        <w:lastRenderedPageBreak/>
+        <w:t xml:space="preserve">hace uso de la </w:t>
+      </w:r>
+      <w:r>
+        <w:rPr>
+          <w:highlight w:val="green"/>
+        </w:rPr>
+        <w:t>señal</w:t>
+      </w:r>
+      <w:r>
+        <w:t xml:space="preserve"> “</w:t>
+      </w:r>
+      <w:proofErr w:type="spellStart"/>
+      <w:r>
+        <w:t>anode_s</w:t>
+      </w:r>
+      <w:proofErr w:type="spellEnd"/>
+      <w:r>
+        <w:t xml:space="preserve">”, la cual empieza valiendo cero pero que va aumentando hasta llegar al valor siete y vuelve a valer cero. Esta </w:t>
+      </w:r>
+      <w:r>
+        <w:rPr>
+          <w:highlight w:val="green"/>
+        </w:rPr>
+        <w:t>señal</w:t>
+      </w:r>
+      <w:r>
+        <w:t xml:space="preserve"> aumenta de valor cada ver que la variable “</w:t>
+      </w:r>
+      <w:proofErr w:type="spellStart"/>
+      <w:r>
+        <w:t>counter</w:t>
+      </w:r>
+      <w:proofErr w:type="spellEnd"/>
+      <w:r>
+        <w:t>” llega a cero. Esta variable empieza valiendo 10000 y en cada flanco de subida de la señal “CLK” que representa el reloj esta variable se reduce en una unidad y cuando llega a cero vuelve a pasar a valer 10000.</w:t>
+      </w:r>
+    </w:p>
+    <w:p>
+      <w:r>
+        <w:t xml:space="preserve">La variable de entrada “selector” informa de qué se debe mostrar, </w:t>
+      </w:r>
+    </w:p>
+    <w:p>
+      <w:pPr>
+        <w:pStyle w:val="ListParagraph"/>
+        <w:numPr>
+          <w:ilvl w:val="0"/>
+          <w:numId w:val="2"/>
+        </w:numPr>
+      </w:pPr>
+      <w:r>
+        <w:t xml:space="preserve">si vale </w:t>
+      </w:r>
+      <w:r>
+        <w:t>“000”</w:t>
+      </w:r>
+      <w:r>
+        <w:t xml:space="preserve"> </w:t>
+      </w:r>
+      <w:r>
+        <w:t>no se muestra nada</w:t>
+      </w:r>
+    </w:p>
+    <w:p>
+      <w:pPr>
+        <w:pStyle w:val="ListParagraph"/>
+        <w:numPr>
+          <w:ilvl w:val="0"/>
+          <w:numId w:val="2"/>
+        </w:numPr>
+      </w:pPr>
+      <w:r>
+        <w:t>si vale “001” se muestra el mensaje “</w:t>
+      </w:r>
+      <w:proofErr w:type="spellStart"/>
+      <w:r>
+        <w:t>start</w:t>
+      </w:r>
+      <w:proofErr w:type="spellEnd"/>
+      <w:r>
+        <w:t>” en la pantalla</w:t>
+      </w:r>
+    </w:p>
+    <w:p>
+      <w:pPr>
+        <w:pStyle w:val="ListParagraph"/>
+        <w:numPr>
+          <w:ilvl w:val="0"/>
+          <w:numId w:val="2"/>
+        </w:numPr>
+      </w:pPr>
+      <w:r>
+        <w:t>si vale “010” se muestra el mensaje “</w:t>
+      </w:r>
+      <w:proofErr w:type="spellStart"/>
+      <w:r>
+        <w:t>go</w:t>
+      </w:r>
+      <w:proofErr w:type="spellEnd"/>
+      <w:r>
+        <w:t>”</w:t>
+      </w:r>
+    </w:p>
+    <w:p>
+      <w:pPr>
+        <w:pStyle w:val="ListParagraph"/>
+        <w:numPr>
+          <w:ilvl w:val="0"/>
+          <w:numId w:val="2"/>
+        </w:numPr>
+      </w:pPr>
+      <w:r>
+        <w:t>si vale “011” se muestra el mensaje “</w:t>
+      </w:r>
+      <w:proofErr w:type="spellStart"/>
+      <w:r>
+        <w:t>gameover</w:t>
+      </w:r>
+      <w:proofErr w:type="spellEnd"/>
+      <w:r>
+        <w:t>”</w:t>
+      </w:r>
+    </w:p>
+    <w:p>
+      <w:pPr>
+        <w:pStyle w:val="ListParagraph"/>
+        <w:numPr>
+          <w:ilvl w:val="0"/>
+          <w:numId w:val="2"/>
+        </w:numPr>
+      </w:pPr>
+      <w:r>
+        <w:t>si vale “100” se muestra el mensaje “done”</w:t>
+      </w:r>
+    </w:p>
+    <w:p>
+      <w:pPr>
+        <w:pStyle w:val="ListParagraph"/>
+        <w:numPr>
+          <w:ilvl w:val="0"/>
+          <w:numId w:val="2"/>
+        </w:numPr>
+      </w:pPr>
+      <w:r>
+        <w:drawing>
+          <wp:anchor distT="0" distB="0" distL="114300" distR="114300" simplePos="0" relativeHeight="251659264" behindDoc="0" locked="0" layoutInCell="1" allowOverlap="1" wp14:anchorId="28D063B9" wp14:editId="569602F7">
+            <wp:simplePos x="0" y="0"/>
+            <wp:positionH relativeFrom="margin">
+              <wp:align>center</wp:align>
+            </wp:positionH>
+            <wp:positionV relativeFrom="paragraph">
+              <wp:posOffset>455930</wp:posOffset>
+            </wp:positionV>
+            <wp:extent cx="7080885" cy="1843405"/>
+            <wp:effectExtent l="0" t="0" r="5715" b="4445"/>
+            <wp:wrapTopAndBottom/>
+            <wp:docPr id="20" name="Picture 20" descr="A picture containing text, electronics&#10;&#10;Description automatically generated"/>
+            <wp:cNvGraphicFramePr>
+              <a:graphicFrameLocks xmlns:a="http://schemas.openxmlformats.org/drawingml/2006/main" noChangeAspect="1"/>
+            </wp:cNvGraphicFramePr>
+            <a:graphic xmlns:a="http://schemas.openxmlformats.org/drawingml/2006/main">
+              <a:graphicData uri="http://schemas.openxmlformats.org/drawingml/2006/picture">
+                <pic:pic xmlns:pic="http://schemas.openxmlformats.org/drawingml/2006/picture">
+                  <pic:nvPicPr>
+                    <pic:cNvPr id="20" name="Picture 20" descr="A picture containing text, electronics&#10;&#10;Description automatically generated"/>
+                    <pic:cNvPicPr/>
+                  </pic:nvPicPr>
+                  <pic:blipFill>
+                    <a:blip r:embed="rId25">
+                      <a:extLst>
+                        <a:ext uri="{28A0092B-C50C-407E-A947-70E740481C1C}">
+                          <a14:useLocalDpi xmlns:a14="http://schemas.microsoft.com/office/drawing/2010/main" val="0"/>
+                        </a:ext>
+                      </a:extLst>
+                    </a:blip>
+                    <a:stretch>
+                      <a:fillRect/>
+                    </a:stretch>
+                  </pic:blipFill>
+                  <pic:spPr>
+                    <a:xfrm>
+                      <a:off x="0" y="0"/>
+                      <a:ext cx="7080885" cy="1843405"/>
+                    </a:xfrm>
+                    <a:prstGeom prst="rect">
+                      <a:avLst/>
+                    </a:prstGeom>
+                  </pic:spPr>
+                </pic:pic>
+              </a:graphicData>
+            </a:graphic>
+            <wp14:sizeRelH relativeFrom="page">
+              <wp14:pctWidth>0</wp14:pctWidth>
+            </wp14:sizeRelH>
+            <wp14:sizeRelV relativeFrom="page">
+              <wp14:pctHeight>0</wp14:pctHeight>
+            </wp14:sizeRelV>
+          </wp:anchor>
+        </w:drawing>
+      </w:r>
+      <w:r>
+        <w:t>si vale “101” se el valor del numero de vidas que le queda al jugador, dibujando el valor de las señales de entrada “</w:t>
+      </w:r>
+      <w:r>
+        <w:rPr>
+          <w:highlight w:val="green"/>
+        </w:rPr>
+        <w:t>round</w:t>
+      </w:r>
+      <w:r>
+        <w:t>_7seg_smaller” y “</w:t>
+      </w:r>
+      <w:r>
+        <w:rPr>
+          <w:highlight w:val="green"/>
+        </w:rPr>
+        <w:t>round</w:t>
+      </w:r>
+      <w:r>
+        <w:t>_7seg_larger”.</w:t>
+      </w:r>
+    </w:p>
     <w:p>
       <w:pPr>
         <w:rPr>
@@ -6017,7 +6549,7 @@
     </w:p>
     <w:p>
       <w:pPr>
-        <w:pStyle w:val="Ttulo1"/>
+        <w:pStyle w:val="Heading1"/>
       </w:pPr>
       <w:bookmarkStart w:id="104" w:name="_Toc91704626"/>
       <w:bookmarkStart w:id="105" w:name="_Toc91704724"/>
@@ -6691,11 +7223,11 @@
       <w:sz w:val="18"/>
     </w:rPr>
   </w:style>
-  <w:style w:type="paragraph" w:styleId="Ttulo1">
+  <w:style w:type="paragraph" w:styleId="Heading1">
     <w:name w:val="heading 1"/>
     <w:basedOn w:val="Normal"/>
     <w:next w:val="Normal"/>
-    <w:link w:val="Ttulo1Car"/>
+    <w:link w:val="Heading1Char"/>
     <w:uiPriority w:val="9"/>
     <w:qFormat/>
     <w:rsid w:val="00C31CCF"/>
@@ -6714,11 +7246,11 @@
       <w:u w:val="single"/>
     </w:rPr>
   </w:style>
-  <w:style w:type="paragraph" w:styleId="Ttulo2">
+  <w:style w:type="paragraph" w:styleId="Heading2">
     <w:name w:val="heading 2"/>
     <w:basedOn w:val="Normal"/>
     <w:next w:val="Normal"/>
-    <w:link w:val="Ttulo2Car"/>
+    <w:link w:val="Heading2Char"/>
     <w:uiPriority w:val="9"/>
     <w:unhideWhenUsed/>
     <w:qFormat/>
@@ -6738,11 +7270,11 @@
       <w:szCs w:val="26"/>
     </w:rPr>
   </w:style>
-  <w:style w:type="paragraph" w:styleId="Ttulo3">
+  <w:style w:type="paragraph" w:styleId="Heading3">
     <w:name w:val="heading 3"/>
     <w:basedOn w:val="Normal"/>
     <w:next w:val="Normal"/>
-    <w:link w:val="Ttulo3Car"/>
+    <w:link w:val="Heading3Char"/>
     <w:uiPriority w:val="9"/>
     <w:unhideWhenUsed/>
     <w:qFormat/>
@@ -6761,11 +7293,11 @@
       <w:szCs w:val="24"/>
     </w:rPr>
   </w:style>
-  <w:style w:type="paragraph" w:styleId="Ttulo4">
+  <w:style w:type="paragraph" w:styleId="Heading4">
     <w:name w:val="heading 4"/>
     <w:basedOn w:val="Normal"/>
     <w:next w:val="Normal"/>
-    <w:link w:val="Ttulo4Car"/>
+    <w:link w:val="Heading4Char"/>
     <w:uiPriority w:val="9"/>
     <w:unhideWhenUsed/>
     <w:qFormat/>
@@ -6784,13 +7316,13 @@
       <w:color w:val="C00000"/>
     </w:rPr>
   </w:style>
-  <w:style w:type="character" w:default="1" w:styleId="Fuentedeprrafopredeter">
+  <w:style w:type="character" w:default="1" w:styleId="DefaultParagraphFont">
     <w:name w:val="Default Paragraph Font"/>
     <w:uiPriority w:val="1"/>
     <w:semiHidden/>
     <w:unhideWhenUsed/>
   </w:style>
-  <w:style w:type="table" w:default="1" w:styleId="Tablanormal">
+  <w:style w:type="table" w:default="1" w:styleId="TableNormal">
     <w:name w:val="Normal Table"/>
     <w:uiPriority w:val="99"/>
     <w:semiHidden/>
@@ -6805,13 +7337,13 @@
       </w:tblCellMar>
     </w:tblPr>
   </w:style>
-  <w:style w:type="numbering" w:default="1" w:styleId="Sinlista">
+  <w:style w:type="numbering" w:default="1" w:styleId="NoList">
     <w:name w:val="No List"/>
     <w:uiPriority w:val="99"/>
     <w:semiHidden/>
     <w:unhideWhenUsed/>
   </w:style>
-  <w:style w:type="paragraph" w:styleId="Prrafodelista">
+  <w:style w:type="paragraph" w:styleId="ListParagraph">
     <w:name w:val="List Paragraph"/>
     <w:basedOn w:val="Normal"/>
     <w:uiPriority w:val="34"/>
@@ -6822,10 +7354,10 @@
       <w:contextualSpacing/>
     </w:pPr>
   </w:style>
-  <w:style w:type="character" w:customStyle="1" w:styleId="Ttulo1Car">
-    <w:name w:val="Título 1 Car"/>
-    <w:basedOn w:val="Fuentedeprrafopredeter"/>
-    <w:link w:val="Ttulo1"/>
+  <w:style w:type="character" w:customStyle="1" w:styleId="Heading1Char">
+    <w:name w:val="Heading 1 Char"/>
+    <w:basedOn w:val="DefaultParagraphFont"/>
+    <w:link w:val="Heading1"/>
     <w:uiPriority w:val="9"/>
     <w:rsid w:val="00C31CCF"/>
     <w:rPr>
@@ -6837,9 +7369,9 @@
       <w:u w:val="single"/>
     </w:rPr>
   </w:style>
-  <w:style w:type="paragraph" w:styleId="TtuloTDC">
+  <w:style w:type="paragraph" w:styleId="TOCHeading">
     <w:name w:val="TOC Heading"/>
-    <w:basedOn w:val="Ttulo1"/>
+    <w:basedOn w:val="Heading1"/>
     <w:next w:val="Normal"/>
     <w:uiPriority w:val="39"/>
     <w:unhideWhenUsed/>
@@ -6857,7 +7389,7 @@
       <w:lang w:eastAsia="es-ES"/>
     </w:rPr>
   </w:style>
-  <w:style w:type="paragraph" w:styleId="TDC1">
+  <w:style w:type="paragraph" w:styleId="TOC1">
     <w:name w:val="toc 1"/>
     <w:basedOn w:val="Normal"/>
     <w:next w:val="Normal"/>
@@ -6869,9 +7401,9 @@
       <w:spacing w:after="100"/>
     </w:pPr>
   </w:style>
-  <w:style w:type="character" w:styleId="Hipervnculo">
+  <w:style w:type="character" w:styleId="Hyperlink">
     <w:name w:val="Hyperlink"/>
-    <w:basedOn w:val="Fuentedeprrafopredeter"/>
+    <w:basedOn w:val="DefaultParagraphFont"/>
     <w:uiPriority w:val="99"/>
     <w:unhideWhenUsed/>
     <w:rsid w:val="00C31CCF"/>
@@ -6880,10 +7412,10 @@
       <w:u w:val="single"/>
     </w:rPr>
   </w:style>
-  <w:style w:type="character" w:customStyle="1" w:styleId="Ttulo2Car">
-    <w:name w:val="Título 2 Car"/>
-    <w:basedOn w:val="Fuentedeprrafopredeter"/>
-    <w:link w:val="Ttulo2"/>
+  <w:style w:type="character" w:customStyle="1" w:styleId="Heading2Char">
+    <w:name w:val="Heading 2 Char"/>
+    <w:basedOn w:val="DefaultParagraphFont"/>
+    <w:link w:val="Heading2"/>
     <w:uiPriority w:val="9"/>
     <w:rsid w:val="00B30791"/>
     <w:rPr>
@@ -6895,10 +7427,10 @@
       <w:szCs w:val="26"/>
     </w:rPr>
   </w:style>
-  <w:style w:type="character" w:customStyle="1" w:styleId="Ttulo3Car">
-    <w:name w:val="Título 3 Car"/>
-    <w:basedOn w:val="Fuentedeprrafopredeter"/>
-    <w:link w:val="Ttulo3"/>
+  <w:style w:type="character" w:customStyle="1" w:styleId="Heading3Char">
+    <w:name w:val="Heading 3 Char"/>
+    <w:basedOn w:val="DefaultParagraphFont"/>
+    <w:link w:val="Heading3"/>
     <w:uiPriority w:val="9"/>
     <w:rsid w:val="00957D7A"/>
     <w:rPr>
@@ -6909,7 +7441,7 @@
       <w:szCs w:val="24"/>
     </w:rPr>
   </w:style>
-  <w:style w:type="paragraph" w:styleId="TDC2">
+  <w:style w:type="paragraph" w:styleId="TOC2">
     <w:name w:val="toc 2"/>
     <w:basedOn w:val="Normal"/>
     <w:next w:val="Normal"/>
@@ -6922,7 +7454,7 @@
       <w:ind w:left="220"/>
     </w:pPr>
   </w:style>
-  <w:style w:type="paragraph" w:styleId="TDC3">
+  <w:style w:type="paragraph" w:styleId="TOC3">
     <w:name w:val="toc 3"/>
     <w:basedOn w:val="Normal"/>
     <w:next w:val="Normal"/>
@@ -6935,10 +7467,10 @@
       <w:ind w:left="440"/>
     </w:pPr>
   </w:style>
-  <w:style w:type="character" w:customStyle="1" w:styleId="Ttulo4Car">
-    <w:name w:val="Título 4 Car"/>
-    <w:basedOn w:val="Fuentedeprrafopredeter"/>
-    <w:link w:val="Ttulo4"/>
+  <w:style w:type="character" w:customStyle="1" w:styleId="Heading4Char">
+    <w:name w:val="Heading 4 Char"/>
+    <w:basedOn w:val="DefaultParagraphFont"/>
+    <w:link w:val="Heading4"/>
     <w:uiPriority w:val="9"/>
     <w:rsid w:val="001F3A7E"/>
     <w:rPr>
@@ -6950,7 +7482,7 @@
       <w:sz w:val="18"/>
     </w:rPr>
   </w:style>
-  <w:style w:type="paragraph" w:styleId="TDC4">
+  <w:style w:type="paragraph" w:styleId="TOC4">
     <w:name w:val="toc 4"/>
     <w:basedOn w:val="Normal"/>
     <w:next w:val="Normal"/>

</xml_diff>

<commit_message>
MEMO VHDL casi finalizada
Solo falta repasar y meter fotos
</commit_message>
<xml_diff>
--- a/Trabajo_FPGA/Memoria/Memo_FPGA.docx
+++ b/Trabajo_FPGA/Memoria/Memo_FPGA.docx
@@ -218,7 +218,21 @@
         <w:rPr>
           <w:sz w:val="22"/>
         </w:rPr>
-        <w:t xml:space="preserve">Gómez-Pamo González-Cela, Jorge </w:t>
+        <w:t>Gómez-</w:t>
+      </w:r>
+      <w:proofErr w:type="spellStart"/>
+      <w:r>
+        <w:rPr>
+          <w:sz w:val="22"/>
+        </w:rPr>
+        <w:t>Pamo</w:t>
+      </w:r>
+      <w:proofErr w:type="spellEnd"/>
+      <w:r>
+        <w:rPr>
+          <w:sz w:val="22"/>
+        </w:rPr>
+        <w:t xml:space="preserve"> González-Cela, Jorge </w:t>
       </w:r>
       <w:r>
         <w:rPr>
@@ -320,7 +334,7 @@
     </w:p>
     <w:p>
       <w:pPr>
-        <w:pStyle w:val="TOCHeading"/>
+        <w:pStyle w:val="TtuloTDC"/>
         <w:rPr>
           <w:rFonts w:ascii="Verdana" w:hAnsi="Verdana"/>
           <w:b/>
@@ -348,7 +362,7 @@
     </w:p>
     <w:p>
       <w:pPr>
-        <w:pStyle w:val="TOC1"/>
+        <w:pStyle w:val="TDC1"/>
         <w:tabs>
           <w:tab w:val="right" w:leader="dot" w:pos="8494"/>
         </w:tabs>
@@ -368,10 +382,10 @@
       <w:r>
         <w:fldChar w:fldCharType="separate"/>
       </w:r>
-      <w:hyperlink w:anchor="_Toc91778952" w:history="1">
-        <w:r>
-          <w:rPr>
-            <w:rStyle w:val="Hyperlink"/>
+      <w:hyperlink w:anchor="_Toc92633104" w:history="1">
+        <w:r>
+          <w:rPr>
+            <w:rStyle w:val="Hipervnculo"/>
             <w:noProof/>
           </w:rPr>
           <w:t>Introducción</w:t>
@@ -395,7 +409,7 @@
             <w:noProof/>
             <w:webHidden/>
           </w:rPr>
-          <w:instrText xml:space="preserve"> PAGEREF _Toc91778952 \h </w:instrText>
+          <w:instrText xml:space="preserve"> PAGEREF _Toc92633104 \h </w:instrText>
         </w:r>
         <w:r>
           <w:rPr>
@@ -428,7 +442,7 @@
     </w:p>
     <w:p>
       <w:pPr>
-        <w:pStyle w:val="TOC2"/>
+        <w:pStyle w:val="TDC2"/>
         <w:tabs>
           <w:tab w:val="right" w:leader="dot" w:pos="8494"/>
         </w:tabs>
@@ -439,10 +453,10 @@
           <w:lang w:eastAsia="es-ES"/>
         </w:rPr>
       </w:pPr>
-      <w:hyperlink w:anchor="_Toc91778953" w:history="1">
-        <w:r>
-          <w:rPr>
-            <w:rStyle w:val="Hyperlink"/>
+      <w:hyperlink w:anchor="_Toc92633105" w:history="1">
+        <w:r>
+          <w:rPr>
+            <w:rStyle w:val="Hipervnculo"/>
             <w:noProof/>
           </w:rPr>
           <w:t>Explicación y normas del juego</w:t>
@@ -466,7 +480,7 @@
             <w:noProof/>
             <w:webHidden/>
           </w:rPr>
-          <w:instrText xml:space="preserve"> PAGEREF _Toc91778953 \h </w:instrText>
+          <w:instrText xml:space="preserve"> PAGEREF _Toc92633105 \h </w:instrText>
         </w:r>
         <w:r>
           <w:rPr>
@@ -499,7 +513,7 @@
     </w:p>
     <w:p>
       <w:pPr>
-        <w:pStyle w:val="TOC2"/>
+        <w:pStyle w:val="TDC2"/>
         <w:tabs>
           <w:tab w:val="right" w:leader="dot" w:pos="8494"/>
         </w:tabs>
@@ -510,13 +524,13 @@
           <w:lang w:eastAsia="es-ES"/>
         </w:rPr>
       </w:pPr>
-      <w:hyperlink w:anchor="_Toc91778954" w:history="1">
-        <w:r>
-          <w:rPr>
-            <w:rStyle w:val="Hyperlink"/>
-            <w:noProof/>
-          </w:rPr>
-          <w:t>Componentes del sistema</w:t>
+      <w:hyperlink w:anchor="_Toc92633106" w:history="1">
+        <w:r>
+          <w:rPr>
+            <w:rStyle w:val="Hipervnculo"/>
+            <w:noProof/>
+          </w:rPr>
+          <w:t>Fotos del proyecto</w:t>
         </w:r>
         <w:r>
           <w:rPr>
@@ -537,7 +551,7 @@
             <w:noProof/>
             <w:webHidden/>
           </w:rPr>
-          <w:instrText xml:space="preserve"> PAGEREF _Toc91778954 \h </w:instrText>
+          <w:instrText xml:space="preserve"> PAGEREF _Toc92633106 \h </w:instrText>
         </w:r>
         <w:r>
           <w:rPr>
@@ -570,7 +584,7 @@
     </w:p>
     <w:p>
       <w:pPr>
-        <w:pStyle w:val="TOC2"/>
+        <w:pStyle w:val="TDC1"/>
         <w:tabs>
           <w:tab w:val="right" w:leader="dot" w:pos="8494"/>
         </w:tabs>
@@ -581,13 +595,13 @@
           <w:lang w:eastAsia="es-ES"/>
         </w:rPr>
       </w:pPr>
-      <w:hyperlink w:anchor="_Toc91778955" w:history="1">
-        <w:r>
-          <w:rPr>
-            <w:rStyle w:val="Hyperlink"/>
-            <w:noProof/>
-          </w:rPr>
-          <w:t>Fotos del proyecto</w:t>
+      <w:hyperlink w:anchor="_Toc92633107" w:history="1">
+        <w:r>
+          <w:rPr>
+            <w:rStyle w:val="Hipervnculo"/>
+            <w:noProof/>
+          </w:rPr>
+          <w:t>Estructura del código</w:t>
         </w:r>
         <w:r>
           <w:rPr>
@@ -608,7 +622,7 @@
             <w:noProof/>
             <w:webHidden/>
           </w:rPr>
-          <w:instrText xml:space="preserve"> PAGEREF _Toc91778955 \h </w:instrText>
+          <w:instrText xml:space="preserve"> PAGEREF _Toc92633107 \h </w:instrText>
         </w:r>
         <w:r>
           <w:rPr>
@@ -628,7 +642,7 @@
             <w:noProof/>
             <w:webHidden/>
           </w:rPr>
-          <w:t>3</w:t>
+          <w:t>4</w:t>
         </w:r>
         <w:r>
           <w:rPr>
@@ -641,7 +655,7 @@
     </w:p>
     <w:p>
       <w:pPr>
-        <w:pStyle w:val="TOC1"/>
+        <w:pStyle w:val="TDC2"/>
         <w:tabs>
           <w:tab w:val="right" w:leader="dot" w:pos="8494"/>
         </w:tabs>
@@ -652,13 +666,13 @@
           <w:lang w:eastAsia="es-ES"/>
         </w:rPr>
       </w:pPr>
-      <w:hyperlink w:anchor="_Toc91778956" w:history="1">
-        <w:r>
-          <w:rPr>
-            <w:rStyle w:val="Hyperlink"/>
-            <w:noProof/>
-          </w:rPr>
-          <w:t>Estructura del código</w:t>
+      <w:hyperlink w:anchor="_Toc92633108" w:history="1">
+        <w:r>
+          <w:rPr>
+            <w:rStyle w:val="Hipervnculo"/>
+            <w:noProof/>
+          </w:rPr>
+          <w:t>Jerarquía de ficheros del proyecto</w:t>
         </w:r>
         <w:r>
           <w:rPr>
@@ -679,7 +693,7 @@
             <w:noProof/>
             <w:webHidden/>
           </w:rPr>
-          <w:instrText xml:space="preserve"> PAGEREF _Toc91778956 \h </w:instrText>
+          <w:instrText xml:space="preserve"> PAGEREF _Toc92633108 \h </w:instrText>
         </w:r>
         <w:r>
           <w:rPr>
@@ -712,7 +726,7 @@
     </w:p>
     <w:p>
       <w:pPr>
-        <w:pStyle w:val="TOC2"/>
+        <w:pStyle w:val="TDC2"/>
         <w:tabs>
           <w:tab w:val="right" w:leader="dot" w:pos="8494"/>
         </w:tabs>
@@ -723,13 +737,13 @@
           <w:lang w:eastAsia="es-ES"/>
         </w:rPr>
       </w:pPr>
-      <w:hyperlink w:anchor="_Toc91778957" w:history="1">
-        <w:r>
-          <w:rPr>
-            <w:rStyle w:val="Hyperlink"/>
-            <w:noProof/>
-          </w:rPr>
-          <w:t>Jerarquía de ficheros del proyecto</w:t>
+      <w:hyperlink w:anchor="_Toc92633109" w:history="1">
+        <w:r>
+          <w:rPr>
+            <w:rStyle w:val="Hipervnculo"/>
+            <w:noProof/>
+          </w:rPr>
+          <w:t>DESCIFRA_EL_CODIGO_TOP</w:t>
         </w:r>
         <w:r>
           <w:rPr>
@@ -750,7 +764,7 @@
             <w:noProof/>
             <w:webHidden/>
           </w:rPr>
-          <w:instrText xml:space="preserve"> PAGEREF _Toc91778957 \h </w:instrText>
+          <w:instrText xml:space="preserve"> PAGEREF _Toc92633109 \h </w:instrText>
         </w:r>
         <w:r>
           <w:rPr>
@@ -770,7 +784,7 @@
             <w:noProof/>
             <w:webHidden/>
           </w:rPr>
-          <w:t>4</w:t>
+          <w:t>5</w:t>
         </w:r>
         <w:r>
           <w:rPr>
@@ -783,7 +797,7 @@
     </w:p>
     <w:p>
       <w:pPr>
-        <w:pStyle w:val="TOC2"/>
+        <w:pStyle w:val="TDC3"/>
         <w:tabs>
           <w:tab w:val="right" w:leader="dot" w:pos="8494"/>
         </w:tabs>
@@ -794,13 +808,13 @@
           <w:lang w:eastAsia="es-ES"/>
         </w:rPr>
       </w:pPr>
-      <w:hyperlink w:anchor="_Toc91778958" w:history="1">
-        <w:r>
-          <w:rPr>
-            <w:rStyle w:val="Hyperlink"/>
-            <w:noProof/>
-          </w:rPr>
-          <w:t>DESCIFRA_EL_CODIGO_TOP</w:t>
+      <w:hyperlink w:anchor="_Toc92633110" w:history="1">
+        <w:r>
+          <w:rPr>
+            <w:rStyle w:val="Hipervnculo"/>
+            <w:noProof/>
+          </w:rPr>
+          <w:t>Descripción del componente</w:t>
         </w:r>
         <w:r>
           <w:rPr>
@@ -821,7 +835,7 @@
             <w:noProof/>
             <w:webHidden/>
           </w:rPr>
-          <w:instrText xml:space="preserve"> PAGEREF _Toc91778958 \h </w:instrText>
+          <w:instrText xml:space="preserve"> PAGEREF _Toc92633110 \h </w:instrText>
         </w:r>
         <w:r>
           <w:rPr>
@@ -854,7 +868,7 @@
     </w:p>
     <w:p>
       <w:pPr>
-        <w:pStyle w:val="TOC3"/>
+        <w:pStyle w:val="TDC3"/>
         <w:tabs>
           <w:tab w:val="right" w:leader="dot" w:pos="8494"/>
         </w:tabs>
@@ -865,13 +879,13 @@
           <w:lang w:eastAsia="es-ES"/>
         </w:rPr>
       </w:pPr>
-      <w:hyperlink w:anchor="_Toc91778959" w:history="1">
-        <w:r>
-          <w:rPr>
-            <w:rStyle w:val="Hyperlink"/>
-            <w:noProof/>
-          </w:rPr>
-          <w:t>Descripción del componente</w:t>
+      <w:hyperlink w:anchor="_Toc92633111" w:history="1">
+        <w:r>
+          <w:rPr>
+            <w:rStyle w:val="Hipervnculo"/>
+            <w:noProof/>
+          </w:rPr>
+          <w:t>Estructura interna del componente (diagrama RTL)</w:t>
         </w:r>
         <w:r>
           <w:rPr>
@@ -892,7 +906,7 @@
             <w:noProof/>
             <w:webHidden/>
           </w:rPr>
-          <w:instrText xml:space="preserve"> PAGEREF _Toc91778959 \h </w:instrText>
+          <w:instrText xml:space="preserve"> PAGEREF _Toc92633111 \h </w:instrText>
         </w:r>
         <w:r>
           <w:rPr>
@@ -925,7 +939,7 @@
     </w:p>
     <w:p>
       <w:pPr>
-        <w:pStyle w:val="TOC3"/>
+        <w:pStyle w:val="TDC2"/>
         <w:tabs>
           <w:tab w:val="right" w:leader="dot" w:pos="8494"/>
         </w:tabs>
@@ -936,13 +950,13 @@
           <w:lang w:eastAsia="es-ES"/>
         </w:rPr>
       </w:pPr>
-      <w:hyperlink w:anchor="_Toc91778960" w:history="1">
-        <w:r>
-          <w:rPr>
-            <w:rStyle w:val="Hyperlink"/>
-            <w:noProof/>
-          </w:rPr>
-          <w:t>Estructura interna del componente (diagrama RTL)</w:t>
+      <w:hyperlink w:anchor="_Toc92633112" w:history="1">
+        <w:r>
+          <w:rPr>
+            <w:rStyle w:val="Hipervnculo"/>
+            <w:noProof/>
+          </w:rPr>
+          <w:t>Funcionalidades y componentes del sistema</w:t>
         </w:r>
         <w:r>
           <w:rPr>
@@ -963,7 +977,7 @@
             <w:noProof/>
             <w:webHidden/>
           </w:rPr>
-          <w:instrText xml:space="preserve"> PAGEREF _Toc91778960 \h </w:instrText>
+          <w:instrText xml:space="preserve"> PAGEREF _Toc92633112 \h </w:instrText>
         </w:r>
         <w:r>
           <w:rPr>
@@ -996,7 +1010,7 @@
     </w:p>
     <w:p>
       <w:pPr>
-        <w:pStyle w:val="TOC2"/>
+        <w:pStyle w:val="TDC2"/>
         <w:tabs>
           <w:tab w:val="right" w:leader="dot" w:pos="8494"/>
         </w:tabs>
@@ -1007,10 +1021,10 @@
           <w:lang w:eastAsia="es-ES"/>
         </w:rPr>
       </w:pPr>
-      <w:hyperlink w:anchor="_Toc91778961" w:history="1">
-        <w:r>
-          <w:rPr>
-            <w:rStyle w:val="Hyperlink"/>
+      <w:hyperlink w:anchor="_Toc92633113" w:history="1">
+        <w:r>
+          <w:rPr>
+            <w:rStyle w:val="Hipervnculo"/>
             <w:noProof/>
           </w:rPr>
           <w:t>BOTON_TOP</w:t>
@@ -1034,7 +1048,7 @@
             <w:noProof/>
             <w:webHidden/>
           </w:rPr>
-          <w:instrText xml:space="preserve"> PAGEREF _Toc91778961 \h </w:instrText>
+          <w:instrText xml:space="preserve"> PAGEREF _Toc92633113 \h </w:instrText>
         </w:r>
         <w:r>
           <w:rPr>
@@ -1067,7 +1081,7 @@
     </w:p>
     <w:p>
       <w:pPr>
-        <w:pStyle w:val="TOC3"/>
+        <w:pStyle w:val="TDC3"/>
         <w:tabs>
           <w:tab w:val="right" w:leader="dot" w:pos="8494"/>
         </w:tabs>
@@ -1078,10 +1092,10 @@
           <w:lang w:eastAsia="es-ES"/>
         </w:rPr>
       </w:pPr>
-      <w:hyperlink w:anchor="_Toc91778962" w:history="1">
-        <w:r>
-          <w:rPr>
-            <w:rStyle w:val="Hyperlink"/>
+      <w:hyperlink w:anchor="_Toc92633114" w:history="1">
+        <w:r>
+          <w:rPr>
+            <w:rStyle w:val="Hipervnculo"/>
             <w:noProof/>
           </w:rPr>
           <w:t>Descripción del componente</w:t>
@@ -1105,7 +1119,7 @@
             <w:noProof/>
             <w:webHidden/>
           </w:rPr>
-          <w:instrText xml:space="preserve"> PAGEREF _Toc91778962 \h </w:instrText>
+          <w:instrText xml:space="preserve"> PAGEREF _Toc92633114 \h </w:instrText>
         </w:r>
         <w:r>
           <w:rPr>
@@ -1138,7 +1152,7 @@
     </w:p>
     <w:p>
       <w:pPr>
-        <w:pStyle w:val="TOC3"/>
+        <w:pStyle w:val="TDC3"/>
         <w:tabs>
           <w:tab w:val="right" w:leader="dot" w:pos="8494"/>
         </w:tabs>
@@ -1149,10 +1163,10 @@
           <w:lang w:eastAsia="es-ES"/>
         </w:rPr>
       </w:pPr>
-      <w:hyperlink w:anchor="_Toc91778963" w:history="1">
-        <w:r>
-          <w:rPr>
-            <w:rStyle w:val="Hyperlink"/>
+      <w:hyperlink w:anchor="_Toc92633115" w:history="1">
+        <w:r>
+          <w:rPr>
+            <w:rStyle w:val="Hipervnculo"/>
             <w:noProof/>
           </w:rPr>
           <w:t>Estructura interna del componente (diagrama RTL)</w:t>
@@ -1176,7 +1190,7 @@
             <w:noProof/>
             <w:webHidden/>
           </w:rPr>
-          <w:instrText xml:space="preserve"> PAGEREF _Toc91778963 \h </w:instrText>
+          <w:instrText xml:space="preserve"> PAGEREF _Toc92633115 \h </w:instrText>
         </w:r>
         <w:r>
           <w:rPr>
@@ -1209,7 +1223,7 @@
     </w:p>
     <w:p>
       <w:pPr>
-        <w:pStyle w:val="TOC3"/>
+        <w:pStyle w:val="TDC3"/>
         <w:tabs>
           <w:tab w:val="right" w:leader="dot" w:pos="8494"/>
         </w:tabs>
@@ -1220,10 +1234,10 @@
           <w:lang w:eastAsia="es-ES"/>
         </w:rPr>
       </w:pPr>
-      <w:hyperlink w:anchor="_Toc91778964" w:history="1">
-        <w:r>
-          <w:rPr>
-            <w:rStyle w:val="Hyperlink"/>
+      <w:hyperlink w:anchor="_Toc92633116" w:history="1">
+        <w:r>
+          <w:rPr>
+            <w:rStyle w:val="Hipervnculo"/>
             <w:noProof/>
           </w:rPr>
           <w:t>Componentes internos</w:t>
@@ -1247,7 +1261,7 @@
             <w:noProof/>
             <w:webHidden/>
           </w:rPr>
-          <w:instrText xml:space="preserve"> PAGEREF _Toc91778964 \h </w:instrText>
+          <w:instrText xml:space="preserve"> PAGEREF _Toc92633116 \h </w:instrText>
         </w:r>
         <w:r>
           <w:rPr>
@@ -1267,7 +1281,7 @@
             <w:noProof/>
             <w:webHidden/>
           </w:rPr>
-          <w:t>6</w:t>
+          <w:t>7</w:t>
         </w:r>
         <w:r>
           <w:rPr>
@@ -1280,7 +1294,7 @@
     </w:p>
     <w:p>
       <w:pPr>
-        <w:pStyle w:val="TOC4"/>
+        <w:pStyle w:val="TDC4"/>
         <w:tabs>
           <w:tab w:val="right" w:leader="dot" w:pos="8494"/>
         </w:tabs>
@@ -1291,13 +1305,13 @@
           <w:lang w:eastAsia="es-ES"/>
         </w:rPr>
       </w:pPr>
-      <w:hyperlink w:anchor="_Toc91778965" w:history="1">
-        <w:r>
-          <w:rPr>
-            <w:rStyle w:val="Hyperlink"/>
-            <w:noProof/>
-          </w:rPr>
-          <w:t>DEBOUNCER</w:t>
+      <w:hyperlink w:anchor="_Toc92633117" w:history="1">
+        <w:r>
+          <w:rPr>
+            <w:rStyle w:val="Hipervnculo"/>
+            <w:noProof/>
+          </w:rPr>
+          <w:t>SYNCHRNZR</w:t>
         </w:r>
         <w:r>
           <w:rPr>
@@ -1318,7 +1332,7 @@
             <w:noProof/>
             <w:webHidden/>
           </w:rPr>
-          <w:instrText xml:space="preserve"> PAGEREF _Toc91778965 \h </w:instrText>
+          <w:instrText xml:space="preserve"> PAGEREF _Toc92633117 \h </w:instrText>
         </w:r>
         <w:r>
           <w:rPr>
@@ -1338,7 +1352,7 @@
             <w:noProof/>
             <w:webHidden/>
           </w:rPr>
-          <w:t>6</w:t>
+          <w:t>7</w:t>
         </w:r>
         <w:r>
           <w:rPr>
@@ -1351,7 +1365,7 @@
     </w:p>
     <w:p>
       <w:pPr>
-        <w:pStyle w:val="TOC4"/>
+        <w:pStyle w:val="TDC4"/>
         <w:tabs>
           <w:tab w:val="right" w:leader="dot" w:pos="8494"/>
         </w:tabs>
@@ -1362,10 +1376,10 @@
           <w:lang w:eastAsia="es-ES"/>
         </w:rPr>
       </w:pPr>
-      <w:hyperlink w:anchor="_Toc91778966" w:history="1">
-        <w:r>
-          <w:rPr>
-            <w:rStyle w:val="Hyperlink"/>
+      <w:hyperlink w:anchor="_Toc92633118" w:history="1">
+        <w:r>
+          <w:rPr>
+            <w:rStyle w:val="Hipervnculo"/>
             <w:noProof/>
           </w:rPr>
           <w:t>EDGEDTCTR</w:t>
@@ -1389,7 +1403,7 @@
             <w:noProof/>
             <w:webHidden/>
           </w:rPr>
-          <w:instrText xml:space="preserve"> PAGEREF _Toc91778966 \h </w:instrText>
+          <w:instrText xml:space="preserve"> PAGEREF _Toc92633118 \h </w:instrText>
         </w:r>
         <w:r>
           <w:rPr>
@@ -1409,7 +1423,7 @@
             <w:noProof/>
             <w:webHidden/>
           </w:rPr>
-          <w:t>6</w:t>
+          <w:t>7</w:t>
         </w:r>
         <w:r>
           <w:rPr>
@@ -1422,7 +1436,7 @@
     </w:p>
     <w:p>
       <w:pPr>
-        <w:pStyle w:val="TOC4"/>
+        <w:pStyle w:val="TDC4"/>
         <w:tabs>
           <w:tab w:val="right" w:leader="dot" w:pos="8494"/>
         </w:tabs>
@@ -1433,13 +1447,13 @@
           <w:lang w:eastAsia="es-ES"/>
         </w:rPr>
       </w:pPr>
-      <w:hyperlink w:anchor="_Toc91778967" w:history="1">
-        <w:r>
-          <w:rPr>
-            <w:rStyle w:val="Hyperlink"/>
-            <w:noProof/>
-          </w:rPr>
-          <w:t>SYNCHRNZR</w:t>
+      <w:hyperlink w:anchor="_Toc92633119" w:history="1">
+        <w:r>
+          <w:rPr>
+            <w:rStyle w:val="Hipervnculo"/>
+            <w:noProof/>
+          </w:rPr>
+          <w:t>DEBOUNCER</w:t>
         </w:r>
         <w:r>
           <w:rPr>
@@ -1460,7 +1474,7 @@
             <w:noProof/>
             <w:webHidden/>
           </w:rPr>
-          <w:instrText xml:space="preserve"> PAGEREF _Toc91778967 \h </w:instrText>
+          <w:instrText xml:space="preserve"> PAGEREF _Toc92633119 \h </w:instrText>
         </w:r>
         <w:r>
           <w:rPr>
@@ -1480,7 +1494,7 @@
             <w:noProof/>
             <w:webHidden/>
           </w:rPr>
-          <w:t>6</w:t>
+          <w:t>7</w:t>
         </w:r>
         <w:r>
           <w:rPr>
@@ -1493,7 +1507,7 @@
     </w:p>
     <w:p>
       <w:pPr>
-        <w:pStyle w:val="TOC2"/>
+        <w:pStyle w:val="TDC2"/>
         <w:tabs>
           <w:tab w:val="right" w:leader="dot" w:pos="8494"/>
         </w:tabs>
@@ -1504,10 +1518,10 @@
           <w:lang w:eastAsia="es-ES"/>
         </w:rPr>
       </w:pPr>
-      <w:hyperlink w:anchor="_Toc91778968" w:history="1">
-        <w:r>
-          <w:rPr>
-            <w:rStyle w:val="Hyperlink"/>
+      <w:hyperlink w:anchor="_Toc92633120" w:history="1">
+        <w:r>
+          <w:rPr>
+            <w:rStyle w:val="Hipervnculo"/>
             <w:noProof/>
           </w:rPr>
           <w:t>FSM_TOP</w:t>
@@ -1531,7 +1545,7 @@
             <w:noProof/>
             <w:webHidden/>
           </w:rPr>
-          <w:instrText xml:space="preserve"> PAGEREF _Toc91778968 \h </w:instrText>
+          <w:instrText xml:space="preserve"> PAGEREF _Toc92633120 \h </w:instrText>
         </w:r>
         <w:r>
           <w:rPr>
@@ -1551,7 +1565,7 @@
             <w:noProof/>
             <w:webHidden/>
           </w:rPr>
-          <w:t>7</w:t>
+          <w:t>8</w:t>
         </w:r>
         <w:r>
           <w:rPr>
@@ -1564,7 +1578,7 @@
     </w:p>
     <w:p>
       <w:pPr>
-        <w:pStyle w:val="TOC3"/>
+        <w:pStyle w:val="TDC3"/>
         <w:tabs>
           <w:tab w:val="right" w:leader="dot" w:pos="8494"/>
         </w:tabs>
@@ -1575,10 +1589,10 @@
           <w:lang w:eastAsia="es-ES"/>
         </w:rPr>
       </w:pPr>
-      <w:hyperlink w:anchor="_Toc91778969" w:history="1">
-        <w:r>
-          <w:rPr>
-            <w:rStyle w:val="Hyperlink"/>
+      <w:hyperlink w:anchor="_Toc92633121" w:history="1">
+        <w:r>
+          <w:rPr>
+            <w:rStyle w:val="Hipervnculo"/>
             <w:noProof/>
           </w:rPr>
           <w:t>Descripción del componente</w:t>
@@ -1602,7 +1616,7 @@
             <w:noProof/>
             <w:webHidden/>
           </w:rPr>
-          <w:instrText xml:space="preserve"> PAGEREF _Toc91778969 \h </w:instrText>
+          <w:instrText xml:space="preserve"> PAGEREF _Toc92633121 \h </w:instrText>
         </w:r>
         <w:r>
           <w:rPr>
@@ -1622,7 +1636,7 @@
             <w:noProof/>
             <w:webHidden/>
           </w:rPr>
-          <w:t>7</w:t>
+          <w:t>8</w:t>
         </w:r>
         <w:r>
           <w:rPr>
@@ -1635,7 +1649,7 @@
     </w:p>
     <w:p>
       <w:pPr>
-        <w:pStyle w:val="TOC3"/>
+        <w:pStyle w:val="TDC3"/>
         <w:tabs>
           <w:tab w:val="right" w:leader="dot" w:pos="8494"/>
         </w:tabs>
@@ -1646,10 +1660,10 @@
           <w:lang w:eastAsia="es-ES"/>
         </w:rPr>
       </w:pPr>
-      <w:hyperlink w:anchor="_Toc91778970" w:history="1">
-        <w:r>
-          <w:rPr>
-            <w:rStyle w:val="Hyperlink"/>
+      <w:hyperlink w:anchor="_Toc92633122" w:history="1">
+        <w:r>
+          <w:rPr>
+            <w:rStyle w:val="Hipervnculo"/>
             <w:noProof/>
           </w:rPr>
           <w:t>Estructura interna del componente (diagrama RTL)</w:t>
@@ -1673,7 +1687,7 @@
             <w:noProof/>
             <w:webHidden/>
           </w:rPr>
-          <w:instrText xml:space="preserve"> PAGEREF _Toc91778970 \h </w:instrText>
+          <w:instrText xml:space="preserve"> PAGEREF _Toc92633122 \h </w:instrText>
         </w:r>
         <w:r>
           <w:rPr>
@@ -1693,7 +1707,7 @@
             <w:noProof/>
             <w:webHidden/>
           </w:rPr>
-          <w:t>7</w:t>
+          <w:t>9</w:t>
         </w:r>
         <w:r>
           <w:rPr>
@@ -1706,7 +1720,7 @@
     </w:p>
     <w:p>
       <w:pPr>
-        <w:pStyle w:val="TOC3"/>
+        <w:pStyle w:val="TDC3"/>
         <w:tabs>
           <w:tab w:val="right" w:leader="dot" w:pos="8494"/>
         </w:tabs>
@@ -1717,10 +1731,10 @@
           <w:lang w:eastAsia="es-ES"/>
         </w:rPr>
       </w:pPr>
-      <w:hyperlink w:anchor="_Toc91778971" w:history="1">
-        <w:r>
-          <w:rPr>
-            <w:rStyle w:val="Hyperlink"/>
+      <w:hyperlink w:anchor="_Toc92633123" w:history="1">
+        <w:r>
+          <w:rPr>
+            <w:rStyle w:val="Hipervnculo"/>
             <w:noProof/>
           </w:rPr>
           <w:t>Componentes internos</w:t>
@@ -1744,7 +1758,7 @@
             <w:noProof/>
             <w:webHidden/>
           </w:rPr>
-          <w:instrText xml:space="preserve"> PAGEREF _Toc91778971 \h </w:instrText>
+          <w:instrText xml:space="preserve"> PAGEREF _Toc92633123 \h </w:instrText>
         </w:r>
         <w:r>
           <w:rPr>
@@ -1764,7 +1778,7 @@
             <w:noProof/>
             <w:webHidden/>
           </w:rPr>
-          <w:t>7</w:t>
+          <w:t>9</w:t>
         </w:r>
         <w:r>
           <w:rPr>
@@ -1777,7 +1791,7 @@
     </w:p>
     <w:p>
       <w:pPr>
-        <w:pStyle w:val="TOC4"/>
+        <w:pStyle w:val="TDC4"/>
         <w:tabs>
           <w:tab w:val="right" w:leader="dot" w:pos="8494"/>
         </w:tabs>
@@ -1788,10 +1802,10 @@
           <w:lang w:eastAsia="es-ES"/>
         </w:rPr>
       </w:pPr>
-      <w:hyperlink w:anchor="_Toc91778972" w:history="1">
-        <w:r>
-          <w:rPr>
-            <w:rStyle w:val="Hyperlink"/>
+      <w:hyperlink w:anchor="_Toc92633124" w:history="1">
+        <w:r>
+          <w:rPr>
+            <w:rStyle w:val="Hipervnculo"/>
             <w:noProof/>
           </w:rPr>
           <w:t>FSM_MASTER</w:t>
@@ -1815,7 +1829,7 @@
             <w:noProof/>
             <w:webHidden/>
           </w:rPr>
-          <w:instrText xml:space="preserve"> PAGEREF _Toc91778972 \h </w:instrText>
+          <w:instrText xml:space="preserve"> PAGEREF _Toc92633124 \h </w:instrText>
         </w:r>
         <w:r>
           <w:rPr>
@@ -1835,7 +1849,7 @@
             <w:noProof/>
             <w:webHidden/>
           </w:rPr>
-          <w:t>7</w:t>
+          <w:t>9</w:t>
         </w:r>
         <w:r>
           <w:rPr>
@@ -1848,7 +1862,7 @@
     </w:p>
     <w:p>
       <w:pPr>
-        <w:pStyle w:val="TOC4"/>
+        <w:pStyle w:val="TDC4"/>
         <w:tabs>
           <w:tab w:val="right" w:leader="dot" w:pos="8494"/>
         </w:tabs>
@@ -1859,10 +1873,10 @@
           <w:lang w:eastAsia="es-ES"/>
         </w:rPr>
       </w:pPr>
-      <w:hyperlink w:anchor="_Toc91778973" w:history="1">
-        <w:r>
-          <w:rPr>
-            <w:rStyle w:val="Hyperlink"/>
+      <w:hyperlink w:anchor="_Toc92633125" w:history="1">
+        <w:r>
+          <w:rPr>
+            <w:rStyle w:val="Hipervnculo"/>
             <w:noProof/>
           </w:rPr>
           <w:t>FSM_INCHECK</w:t>
@@ -1886,7 +1900,7 @@
             <w:noProof/>
             <w:webHidden/>
           </w:rPr>
-          <w:instrText xml:space="preserve"> PAGEREF _Toc91778973 \h </w:instrText>
+          <w:instrText xml:space="preserve"> PAGEREF _Toc92633125 \h </w:instrText>
         </w:r>
         <w:r>
           <w:rPr>
@@ -1906,7 +1920,7 @@
             <w:noProof/>
             <w:webHidden/>
           </w:rPr>
-          <w:t>9</w:t>
+          <w:t>11</w:t>
         </w:r>
         <w:r>
           <w:rPr>
@@ -1919,7 +1933,7 @@
     </w:p>
     <w:p>
       <w:pPr>
-        <w:pStyle w:val="TOC4"/>
+        <w:pStyle w:val="TDC4"/>
         <w:tabs>
           <w:tab w:val="right" w:leader="dot" w:pos="8494"/>
         </w:tabs>
@@ -1930,13 +1944,27 @@
           <w:lang w:eastAsia="es-ES"/>
         </w:rPr>
       </w:pPr>
-      <w:hyperlink w:anchor="_Toc91778974" w:history="1">
-        <w:r>
-          <w:rPr>
-            <w:rStyle w:val="Hyperlink"/>
-            <w:noProof/>
-          </w:rPr>
-          <w:t>FSM_SHOWSEQ</w:t>
+      <w:hyperlink w:anchor="_Toc92633126" w:history="1">
+        <w:r>
+          <w:rPr>
+            <w:rStyle w:val="Hipervnculo"/>
+            <w:noProof/>
+          </w:rPr>
+          <w:t>FSM_SHOW</w:t>
+        </w:r>
+        <w:r>
+          <w:rPr>
+            <w:rStyle w:val="Hipervnculo"/>
+            <w:noProof/>
+          </w:rPr>
+          <w:t>S</w:t>
+        </w:r>
+        <w:r>
+          <w:rPr>
+            <w:rStyle w:val="Hipervnculo"/>
+            <w:noProof/>
+          </w:rPr>
+          <w:t>EQ</w:t>
         </w:r>
         <w:r>
           <w:rPr>
@@ -1957,7 +1985,7 @@
             <w:noProof/>
             <w:webHidden/>
           </w:rPr>
-          <w:instrText xml:space="preserve"> PAGEREF _Toc91778974 \h </w:instrText>
+          <w:instrText xml:space="preserve"> PAGEREF _Toc92633126 \h </w:instrText>
         </w:r>
         <w:r>
           <w:rPr>
@@ -1977,7 +2005,7 @@
             <w:noProof/>
             <w:webHidden/>
           </w:rPr>
-          <w:t>10</w:t>
+          <w:t>12</w:t>
         </w:r>
         <w:r>
           <w:rPr>
@@ -1990,7 +2018,7 @@
     </w:p>
     <w:p>
       <w:pPr>
-        <w:pStyle w:val="TOC4"/>
+        <w:pStyle w:val="TDC4"/>
         <w:tabs>
           <w:tab w:val="right" w:leader="dot" w:pos="8494"/>
         </w:tabs>
@@ -2001,10 +2029,10 @@
           <w:lang w:eastAsia="es-ES"/>
         </w:rPr>
       </w:pPr>
-      <w:hyperlink w:anchor="_Toc91778975" w:history="1">
-        <w:r>
-          <w:rPr>
-            <w:rStyle w:val="Hyperlink"/>
+      <w:hyperlink w:anchor="_Toc92633127" w:history="1">
+        <w:r>
+          <w:rPr>
+            <w:rStyle w:val="Hipervnculo"/>
             <w:noProof/>
           </w:rPr>
           <w:t>LFSR</w:t>
@@ -2028,7 +2056,7 @@
             <w:noProof/>
             <w:webHidden/>
           </w:rPr>
-          <w:instrText xml:space="preserve"> PAGEREF _Toc91778975 \h </w:instrText>
+          <w:instrText xml:space="preserve"> PAGEREF _Toc92633127 \h </w:instrText>
         </w:r>
         <w:r>
           <w:rPr>
@@ -2048,7 +2076,7 @@
             <w:noProof/>
             <w:webHidden/>
           </w:rPr>
-          <w:t>11</w:t>
+          <w:t>13</w:t>
         </w:r>
         <w:r>
           <w:rPr>
@@ -2061,7 +2089,7 @@
     </w:p>
     <w:p>
       <w:pPr>
-        <w:pStyle w:val="TOC4"/>
+        <w:pStyle w:val="TDC4"/>
         <w:tabs>
           <w:tab w:val="right" w:leader="dot" w:pos="8494"/>
         </w:tabs>
@@ -2072,10 +2100,10 @@
           <w:lang w:eastAsia="es-ES"/>
         </w:rPr>
       </w:pPr>
-      <w:hyperlink w:anchor="_Toc91778976" w:history="1">
-        <w:r>
-          <w:rPr>
-            <w:rStyle w:val="Hyperlink"/>
+      <w:hyperlink w:anchor="_Toc92633128" w:history="1">
+        <w:r>
+          <w:rPr>
+            <w:rStyle w:val="Hipervnculo"/>
             <w:noProof/>
           </w:rPr>
           <w:t>FSM_SLAVE_TIMER</w:t>
@@ -2099,7 +2127,7 @@
             <w:noProof/>
             <w:webHidden/>
           </w:rPr>
-          <w:instrText xml:space="preserve"> PAGEREF _Toc91778976 \h </w:instrText>
+          <w:instrText xml:space="preserve"> PAGEREF _Toc92633128 \h </w:instrText>
         </w:r>
         <w:r>
           <w:rPr>
@@ -2119,7 +2147,7 @@
             <w:noProof/>
             <w:webHidden/>
           </w:rPr>
-          <w:t>12</w:t>
+          <w:t>14</w:t>
         </w:r>
         <w:r>
           <w:rPr>
@@ -2132,7 +2160,7 @@
     </w:p>
     <w:p>
       <w:pPr>
-        <w:pStyle w:val="TOC2"/>
+        <w:pStyle w:val="TDC2"/>
         <w:tabs>
           <w:tab w:val="right" w:leader="dot" w:pos="8494"/>
         </w:tabs>
@@ -2143,12 +2171,11 @@
           <w:lang w:eastAsia="es-ES"/>
         </w:rPr>
       </w:pPr>
-      <w:hyperlink w:anchor="_Toc91778977" w:history="1">
-        <w:r>
-          <w:rPr>
-            <w:rStyle w:val="Hyperlink"/>
-            <w:noProof/>
-            <w:lang w:val="en-US"/>
+      <w:hyperlink w:anchor="_Toc92633129" w:history="1">
+        <w:r>
+          <w:rPr>
+            <w:rStyle w:val="Hipervnculo"/>
+            <w:noProof/>
           </w:rPr>
           <w:t>VISUALIZER_TOP</w:t>
         </w:r>
@@ -2171,7 +2198,7 @@
             <w:noProof/>
             <w:webHidden/>
           </w:rPr>
-          <w:instrText xml:space="preserve"> PAGEREF _Toc91778977 \h </w:instrText>
+          <w:instrText xml:space="preserve"> PAGEREF _Toc92633129 \h </w:instrText>
         </w:r>
         <w:r>
           <w:rPr>
@@ -2191,7 +2218,7 @@
             <w:noProof/>
             <w:webHidden/>
           </w:rPr>
-          <w:t>13</w:t>
+          <w:t>15</w:t>
         </w:r>
         <w:r>
           <w:rPr>
@@ -2204,7 +2231,7 @@
     </w:p>
     <w:p>
       <w:pPr>
-        <w:pStyle w:val="TOC3"/>
+        <w:pStyle w:val="TDC3"/>
         <w:tabs>
           <w:tab w:val="right" w:leader="dot" w:pos="8494"/>
         </w:tabs>
@@ -2215,10 +2242,10 @@
           <w:lang w:eastAsia="es-ES"/>
         </w:rPr>
       </w:pPr>
-      <w:hyperlink w:anchor="_Toc91778978" w:history="1">
-        <w:r>
-          <w:rPr>
-            <w:rStyle w:val="Hyperlink"/>
+      <w:hyperlink w:anchor="_Toc92633130" w:history="1">
+        <w:r>
+          <w:rPr>
+            <w:rStyle w:val="Hipervnculo"/>
             <w:noProof/>
           </w:rPr>
           <w:t>Descripción del componente</w:t>
@@ -2242,7 +2269,7 @@
             <w:noProof/>
             <w:webHidden/>
           </w:rPr>
-          <w:instrText xml:space="preserve"> PAGEREF _Toc91778978 \h </w:instrText>
+          <w:instrText xml:space="preserve"> PAGEREF _Toc92633130 \h </w:instrText>
         </w:r>
         <w:r>
           <w:rPr>
@@ -2262,7 +2289,7 @@
             <w:noProof/>
             <w:webHidden/>
           </w:rPr>
-          <w:t>13</w:t>
+          <w:t>15</w:t>
         </w:r>
         <w:r>
           <w:rPr>
@@ -2275,7 +2302,7 @@
     </w:p>
     <w:p>
       <w:pPr>
-        <w:pStyle w:val="TOC3"/>
+        <w:pStyle w:val="TDC3"/>
         <w:tabs>
           <w:tab w:val="right" w:leader="dot" w:pos="8494"/>
         </w:tabs>
@@ -2286,10 +2313,10 @@
           <w:lang w:eastAsia="es-ES"/>
         </w:rPr>
       </w:pPr>
-      <w:hyperlink w:anchor="_Toc91778979" w:history="1">
-        <w:r>
-          <w:rPr>
-            <w:rStyle w:val="Hyperlink"/>
+      <w:hyperlink w:anchor="_Toc92633131" w:history="1">
+        <w:r>
+          <w:rPr>
+            <w:rStyle w:val="Hipervnculo"/>
             <w:noProof/>
           </w:rPr>
           <w:t>Estructura interna del componente (diagrama RTL)</w:t>
@@ -2313,7 +2340,7 @@
             <w:noProof/>
             <w:webHidden/>
           </w:rPr>
-          <w:instrText xml:space="preserve"> PAGEREF _Toc91778979 \h </w:instrText>
+          <w:instrText xml:space="preserve"> PAGEREF _Toc92633131 \h </w:instrText>
         </w:r>
         <w:r>
           <w:rPr>
@@ -2333,7 +2360,7 @@
             <w:noProof/>
             <w:webHidden/>
           </w:rPr>
-          <w:t>13</w:t>
+          <w:t>15</w:t>
         </w:r>
         <w:r>
           <w:rPr>
@@ -2346,7 +2373,7 @@
     </w:p>
     <w:p>
       <w:pPr>
-        <w:pStyle w:val="TOC3"/>
+        <w:pStyle w:val="TDC3"/>
         <w:tabs>
           <w:tab w:val="right" w:leader="dot" w:pos="8494"/>
         </w:tabs>
@@ -2357,10 +2384,10 @@
           <w:lang w:eastAsia="es-ES"/>
         </w:rPr>
       </w:pPr>
-      <w:hyperlink w:anchor="_Toc91778980" w:history="1">
-        <w:r>
-          <w:rPr>
-            <w:rStyle w:val="Hyperlink"/>
+      <w:hyperlink w:anchor="_Toc92633132" w:history="1">
+        <w:r>
+          <w:rPr>
+            <w:rStyle w:val="Hipervnculo"/>
             <w:noProof/>
           </w:rPr>
           <w:t>Componentes internos</w:t>
@@ -2384,7 +2411,7 @@
             <w:noProof/>
             <w:webHidden/>
           </w:rPr>
-          <w:instrText xml:space="preserve"> PAGEREF _Toc91778980 \h </w:instrText>
+          <w:instrText xml:space="preserve"> PAGEREF _Toc92633132 \h </w:instrText>
         </w:r>
         <w:r>
           <w:rPr>
@@ -2404,7 +2431,7 @@
             <w:noProof/>
             <w:webHidden/>
           </w:rPr>
-          <w:t>13</w:t>
+          <w:t>15</w:t>
         </w:r>
         <w:r>
           <w:rPr>
@@ -2417,7 +2444,7 @@
     </w:p>
     <w:p>
       <w:pPr>
-        <w:pStyle w:val="TOC4"/>
+        <w:pStyle w:val="TDC4"/>
         <w:tabs>
           <w:tab w:val="right" w:leader="dot" w:pos="8494"/>
         </w:tabs>
@@ -2428,10 +2455,10 @@
           <w:lang w:eastAsia="es-ES"/>
         </w:rPr>
       </w:pPr>
-      <w:hyperlink w:anchor="_Toc91778981" w:history="1">
-        <w:r>
-          <w:rPr>
-            <w:rStyle w:val="Hyperlink"/>
+      <w:hyperlink w:anchor="_Toc92633133" w:history="1">
+        <w:r>
+          <w:rPr>
+            <w:rStyle w:val="Hipervnculo"/>
             <w:noProof/>
           </w:rPr>
           <w:t>NATURAL_DECODER</w:t>
@@ -2455,7 +2482,7 @@
             <w:noProof/>
             <w:webHidden/>
           </w:rPr>
-          <w:instrText xml:space="preserve"> PAGEREF _Toc91778981 \h </w:instrText>
+          <w:instrText xml:space="preserve"> PAGEREF _Toc92633133 \h </w:instrText>
         </w:r>
         <w:r>
           <w:rPr>
@@ -2475,7 +2502,7 @@
             <w:noProof/>
             <w:webHidden/>
           </w:rPr>
-          <w:t>13</w:t>
+          <w:t>15</w:t>
         </w:r>
         <w:r>
           <w:rPr>
@@ -2488,7 +2515,7 @@
     </w:p>
     <w:p>
       <w:pPr>
-        <w:pStyle w:val="TOC4"/>
+        <w:pStyle w:val="TDC4"/>
         <w:tabs>
           <w:tab w:val="right" w:leader="dot" w:pos="8494"/>
         </w:tabs>
@@ -2499,10 +2526,10 @@
           <w:lang w:eastAsia="es-ES"/>
         </w:rPr>
       </w:pPr>
-      <w:hyperlink w:anchor="_Toc91778982" w:history="1">
-        <w:r>
-          <w:rPr>
-            <w:rStyle w:val="Hyperlink"/>
+      <w:hyperlink w:anchor="_Toc92633134" w:history="1">
+        <w:r>
+          <w:rPr>
+            <w:rStyle w:val="Hipervnculo"/>
             <w:noProof/>
           </w:rPr>
           <w:t>DISPLAY_CONTROLLER</w:t>
@@ -2526,7 +2553,7 @@
             <w:noProof/>
             <w:webHidden/>
           </w:rPr>
-          <w:instrText xml:space="preserve"> PAGEREF _Toc91778982 \h </w:instrText>
+          <w:instrText xml:space="preserve"> PAGEREF _Toc92633134 \h </w:instrText>
         </w:r>
         <w:r>
           <w:rPr>
@@ -2546,7 +2573,7 @@
             <w:noProof/>
             <w:webHidden/>
           </w:rPr>
-          <w:t>13</w:t>
+          <w:t>15</w:t>
         </w:r>
         <w:r>
           <w:rPr>
@@ -2559,7 +2586,7 @@
     </w:p>
     <w:p>
       <w:pPr>
-        <w:pStyle w:val="TOC1"/>
+        <w:pStyle w:val="TDC1"/>
         <w:tabs>
           <w:tab w:val="right" w:leader="dot" w:pos="8494"/>
         </w:tabs>
@@ -2570,10 +2597,10 @@
           <w:lang w:eastAsia="es-ES"/>
         </w:rPr>
       </w:pPr>
-      <w:hyperlink w:anchor="_Toc91778983" w:history="1">
-        <w:r>
-          <w:rPr>
-            <w:rStyle w:val="Hyperlink"/>
+      <w:hyperlink w:anchor="_Toc92633135" w:history="1">
+        <w:r>
+          <w:rPr>
+            <w:rStyle w:val="Hipervnculo"/>
             <w:noProof/>
           </w:rPr>
           <w:t>Conclusiones e impresiones</w:t>
@@ -2597,7 +2624,7 @@
             <w:noProof/>
             <w:webHidden/>
           </w:rPr>
-          <w:instrText xml:space="preserve"> PAGEREF _Toc91778983 \h </w:instrText>
+          <w:instrText xml:space="preserve"> PAGEREF _Toc92633135 \h </w:instrText>
         </w:r>
         <w:r>
           <w:rPr>
@@ -2617,7 +2644,7 @@
             <w:noProof/>
             <w:webHidden/>
           </w:rPr>
-          <w:t>14</w:t>
+          <w:t>17</w:t>
         </w:r>
         <w:r>
           <w:rPr>
@@ -2649,9 +2676,10 @@
     </w:p>
     <w:p>
       <w:pPr>
-        <w:pStyle w:val="Heading1"/>
+        <w:pStyle w:val="Ttulo1"/>
       </w:pPr>
       <w:bookmarkStart w:id="3" w:name="_Toc91778952"/>
+      <w:bookmarkStart w:id="4" w:name="_Toc92633104"/>
       <w:r>
         <w:lastRenderedPageBreak/>
         <w:t>Introducción</w:t>
@@ -2660,22 +2688,25 @@
       <w:bookmarkEnd w:id="1"/>
       <w:bookmarkEnd w:id="2"/>
       <w:bookmarkEnd w:id="3"/>
-    </w:p>
-    <w:p>
-      <w:pPr>
-        <w:pStyle w:val="Heading2"/>
-      </w:pPr>
-      <w:bookmarkStart w:id="4" w:name="_Toc91704606"/>
-      <w:bookmarkStart w:id="5" w:name="_Toc91704699"/>
-      <w:bookmarkStart w:id="6" w:name="_Toc91778896"/>
-      <w:bookmarkStart w:id="7" w:name="_Toc91778953"/>
+      <w:bookmarkEnd w:id="4"/>
+    </w:p>
+    <w:p>
+      <w:pPr>
+        <w:pStyle w:val="Ttulo2"/>
+      </w:pPr>
+      <w:bookmarkStart w:id="5" w:name="_Toc91704606"/>
+      <w:bookmarkStart w:id="6" w:name="_Toc91704699"/>
+      <w:bookmarkStart w:id="7" w:name="_Toc91778896"/>
+      <w:bookmarkStart w:id="8" w:name="_Toc91778953"/>
+      <w:bookmarkStart w:id="9" w:name="_Toc92633105"/>
       <w:r>
         <w:t>Explicación y normas del juego</w:t>
       </w:r>
-      <w:bookmarkEnd w:id="4"/>
       <w:bookmarkEnd w:id="5"/>
       <w:bookmarkEnd w:id="6"/>
       <w:bookmarkEnd w:id="7"/>
+      <w:bookmarkEnd w:id="8"/>
+      <w:bookmarkEnd w:id="9"/>
     </w:p>
     <w:p>
       <w:r>
@@ -2724,9 +2755,9 @@
           <w:noProof/>
         </w:rPr>
         <w:drawing>
-          <wp:inline distT="0" distB="0" distL="0" distR="0" wp14:anchorId="092C6D60" wp14:editId="29AE9BD5">
-            <wp:extent cx="2573079" cy="2504625"/>
-            <wp:effectExtent l="0" t="0" r="0" b="0"/>
+          <wp:inline distT="0" distB="0" distL="0" distR="0" wp14:anchorId="092C6D60" wp14:editId="74F48387">
+            <wp:extent cx="3327012" cy="3238500"/>
+            <wp:effectExtent l="0" t="0" r="6985" b="0"/>
             <wp:docPr id="1" name="Imagen 1" descr="Diagrama&#10;&#10;Descripción generada automáticamente"/>
             <wp:cNvGraphicFramePr>
               <a:graphicFrameLocks xmlns:a="http://schemas.openxmlformats.org/drawingml/2006/main" noChangeAspect="1"/>
@@ -2747,7 +2778,7 @@
                   <pic:spPr>
                     <a:xfrm>
                       <a:off x="0" y="0"/>
-                      <a:ext cx="2576118" cy="2507583"/>
+                      <a:ext cx="3337084" cy="3248304"/>
                     </a:xfrm>
                     <a:prstGeom prst="rect">
                       <a:avLst/>
@@ -2762,35 +2793,21 @@
     </w:p>
     <w:p>
       <w:pPr>
-        <w:pStyle w:val="Heading2"/>
-      </w:pPr>
-      <w:bookmarkStart w:id="8" w:name="_Toc91704607"/>
-      <w:bookmarkStart w:id="9" w:name="_Toc91704700"/>
-      <w:bookmarkStart w:id="10" w:name="_Toc91778897"/>
-      <w:bookmarkStart w:id="11" w:name="_Toc91778954"/>
-      <w:r>
-        <w:t>Componentes del sistema</w:t>
-      </w:r>
-      <w:bookmarkEnd w:id="8"/>
-      <w:bookmarkEnd w:id="9"/>
+        <w:pStyle w:val="Ttulo2"/>
+      </w:pPr>
+      <w:bookmarkStart w:id="10" w:name="_Toc91704608"/>
+      <w:bookmarkStart w:id="11" w:name="_Toc91704701"/>
+      <w:bookmarkStart w:id="12" w:name="_Toc91778898"/>
+      <w:bookmarkStart w:id="13" w:name="_Toc91778955"/>
+      <w:bookmarkStart w:id="14" w:name="_Toc92633106"/>
+      <w:r>
+        <w:t>Fotos del proyecto</w:t>
+      </w:r>
       <w:bookmarkEnd w:id="10"/>
       <w:bookmarkEnd w:id="11"/>
-    </w:p>
-    <w:p>
-      <w:pPr>
-        <w:pStyle w:val="Heading2"/>
-      </w:pPr>
-      <w:bookmarkStart w:id="12" w:name="_Toc91704608"/>
-      <w:bookmarkStart w:id="13" w:name="_Toc91704701"/>
-      <w:bookmarkStart w:id="14" w:name="_Toc91778898"/>
-      <w:bookmarkStart w:id="15" w:name="_Toc91778955"/>
-      <w:r>
-        <w:t>Fotos del proyecto</w:t>
-      </w:r>
       <w:bookmarkEnd w:id="12"/>
       <w:bookmarkEnd w:id="13"/>
       <w:bookmarkEnd w:id="14"/>
-      <w:bookmarkEnd w:id="15"/>
     </w:p>
     <w:p>
       <w:pPr>
@@ -2806,19 +2823,24 @@
       <w:r>
         <w:br w:type="page"/>
       </w:r>
-    </w:p>
-    <w:p>
-      <w:pPr>
-        <w:pStyle w:val="Heading1"/>
-      </w:pPr>
-      <w:bookmarkStart w:id="16" w:name="_Toc91704609"/>
-      <w:bookmarkStart w:id="17" w:name="_Toc91704702"/>
-      <w:bookmarkStart w:id="18" w:name="_Toc91778899"/>
-      <w:bookmarkStart w:id="19" w:name="_Toc91778956"/>
       <w:r>
         <w:lastRenderedPageBreak/>
+        <w:t>¡</w:t>
+      </w:r>
+    </w:p>
+    <w:p>
+      <w:pPr>
+        <w:pStyle w:val="Ttulo1"/>
+      </w:pPr>
+      <w:bookmarkStart w:id="15" w:name="_Toc91704609"/>
+      <w:bookmarkStart w:id="16" w:name="_Toc91704702"/>
+      <w:bookmarkStart w:id="17" w:name="_Toc91778899"/>
+      <w:bookmarkStart w:id="18" w:name="_Toc91778956"/>
+      <w:bookmarkStart w:id="19" w:name="_Toc92633107"/>
+      <w:r>
         <w:t>Estructura del código</w:t>
       </w:r>
+      <w:bookmarkEnd w:id="15"/>
       <w:bookmarkEnd w:id="16"/>
       <w:bookmarkEnd w:id="17"/>
       <w:bookmarkEnd w:id="18"/>
@@ -2826,12 +2848,13 @@
     </w:p>
     <w:p>
       <w:pPr>
-        <w:pStyle w:val="Heading2"/>
+        <w:pStyle w:val="Ttulo2"/>
       </w:pPr>
       <w:bookmarkStart w:id="20" w:name="_Toc91704610"/>
       <w:bookmarkStart w:id="21" w:name="_Toc91704703"/>
       <w:bookmarkStart w:id="22" w:name="_Toc91778900"/>
       <w:bookmarkStart w:id="23" w:name="_Toc91778957"/>
+      <w:bookmarkStart w:id="24" w:name="_Toc92633108"/>
       <w:r>
         <w:t>Jerarquía de ficheros del proyecto</w:t>
       </w:r>
@@ -2839,6 +2862,7 @@
       <w:bookmarkEnd w:id="21"/>
       <w:bookmarkEnd w:id="22"/>
       <w:bookmarkEnd w:id="23"/>
+      <w:bookmarkEnd w:id="24"/>
     </w:p>
     <w:p>
       <w:r>
@@ -2905,7 +2929,7 @@
     </w:p>
     <w:p>
       <w:pPr>
-        <w:pStyle w:val="ListParagraph"/>
+        <w:pStyle w:val="Prrafodelista"/>
         <w:numPr>
           <w:ilvl w:val="0"/>
           <w:numId w:val="2"/>
@@ -2941,7 +2965,7 @@
     </w:p>
     <w:p>
       <w:pPr>
-        <w:pStyle w:val="ListParagraph"/>
+        <w:pStyle w:val="Prrafodelista"/>
         <w:numPr>
           <w:ilvl w:val="0"/>
           <w:numId w:val="2"/>
@@ -2963,7 +2987,15 @@
         <w:t>FSM_TOP:</w:t>
       </w:r>
       <w:r>
-        <w:t xml:space="preserve"> Entidad dedicada a la coordinación de los eventos y fases del juego. Está compuesta por una máquina de estado maestra (FSM_MASTER) encargada de determinar las fase</w:t>
+        <w:t xml:space="preserve"> Entidad dedicada a la coordinación de los eventos y fases del juego. Está compuesta por una máquina de estado maestra (FSM_</w:t>
+      </w:r>
+      <w:proofErr w:type="gramStart"/>
+      <w:r>
+        <w:t>MASTER</w:t>
+      </w:r>
+      <w:proofErr w:type="gramEnd"/>
+      <w:r>
+        <w:t>) encargada de determinar las fase</w:t>
       </w:r>
       <w:r>
         <w:t>s</w:t>
@@ -2974,7 +3006,7 @@
     </w:p>
     <w:p>
       <w:pPr>
-        <w:pStyle w:val="ListParagraph"/>
+        <w:pStyle w:val="Prrafodelista"/>
         <w:numPr>
           <w:ilvl w:val="0"/>
           <w:numId w:val="2"/>
@@ -3004,15 +3036,7 @@
         <w:t xml:space="preserve">: </w:t>
       </w:r>
       <w:r>
-        <w:t xml:space="preserve">Entidad encargada de la muestra de mensajes a través de los </w:t>
-      </w:r>
-      <w:proofErr w:type="spellStart"/>
-      <w:r>
-        <w:t>displays</w:t>
-      </w:r>
-      <w:proofErr w:type="spellEnd"/>
-      <w:r>
-        <w:t xml:space="preserve"> de 7 segmentos integrados en la placa. Estos mensajes le indicarán al jugador en la fase en la que se encuentra (inicio del juego, si ha ganado o perdido, </w:t>
+        <w:t xml:space="preserve">Entidad encargada de la muestra de mensajes a través de los displays de 7 segmentos integrados en la placa. Estos mensajes le indicarán al jugador en la fase en la que se encuentra (inicio del juego, si ha ganado o perdido, </w:t>
       </w:r>
       <w:proofErr w:type="spellStart"/>
       <w:r>
@@ -3048,36 +3072,40 @@
     </w:p>
     <w:p>
       <w:pPr>
-        <w:pStyle w:val="Heading2"/>
-      </w:pPr>
-      <w:bookmarkStart w:id="24" w:name="_Toc91704611"/>
-      <w:bookmarkStart w:id="25" w:name="_Toc91704704"/>
-      <w:bookmarkStart w:id="26" w:name="_Toc91778901"/>
-      <w:bookmarkStart w:id="27" w:name="_Toc91778958"/>
+        <w:pStyle w:val="Ttulo2"/>
+      </w:pPr>
+      <w:bookmarkStart w:id="25" w:name="_Toc91704611"/>
+      <w:bookmarkStart w:id="26" w:name="_Toc91704704"/>
+      <w:bookmarkStart w:id="27" w:name="_Toc91778901"/>
+      <w:bookmarkStart w:id="28" w:name="_Toc91778958"/>
+      <w:bookmarkStart w:id="29" w:name="_Toc92633109"/>
       <w:r>
         <w:lastRenderedPageBreak/>
         <w:t>DESCIFRA_EL_CODIGO_TOP</w:t>
       </w:r>
-      <w:bookmarkEnd w:id="24"/>
       <w:bookmarkEnd w:id="25"/>
       <w:bookmarkEnd w:id="26"/>
       <w:bookmarkEnd w:id="27"/>
-    </w:p>
-    <w:p>
-      <w:pPr>
-        <w:pStyle w:val="Heading3"/>
-      </w:pPr>
-      <w:bookmarkStart w:id="28" w:name="_Toc91704612"/>
-      <w:bookmarkStart w:id="29" w:name="_Toc91704705"/>
-      <w:bookmarkStart w:id="30" w:name="_Toc91778902"/>
-      <w:bookmarkStart w:id="31" w:name="_Toc91778959"/>
-      <w:r>
-        <w:t>Descripción del componente</w:t>
-      </w:r>
       <w:bookmarkEnd w:id="28"/>
       <w:bookmarkEnd w:id="29"/>
+    </w:p>
+    <w:p>
+      <w:pPr>
+        <w:pStyle w:val="Ttulo3"/>
+      </w:pPr>
+      <w:bookmarkStart w:id="30" w:name="_Toc91704612"/>
+      <w:bookmarkStart w:id="31" w:name="_Toc91704705"/>
+      <w:bookmarkStart w:id="32" w:name="_Toc91778902"/>
+      <w:bookmarkStart w:id="33" w:name="_Toc91778959"/>
+      <w:bookmarkStart w:id="34" w:name="_Toc92633110"/>
+      <w:r>
+        <w:t>Descripción del componente</w:t>
+      </w:r>
       <w:bookmarkEnd w:id="30"/>
       <w:bookmarkEnd w:id="31"/>
+      <w:bookmarkEnd w:id="32"/>
+      <w:bookmarkEnd w:id="33"/>
+      <w:bookmarkEnd w:id="34"/>
     </w:p>
     <w:p>
       <w:r>
@@ -3089,7 +3117,7 @@
     </w:p>
     <w:p>
       <w:pPr>
-        <w:pStyle w:val="ListParagraph"/>
+        <w:pStyle w:val="Prrafodelista"/>
         <w:numPr>
           <w:ilvl w:val="0"/>
           <w:numId w:val="2"/>
@@ -3128,7 +3156,7 @@
     </w:p>
     <w:p>
       <w:pPr>
-        <w:pStyle w:val="ListParagraph"/>
+        <w:pStyle w:val="Prrafodelista"/>
         <w:numPr>
           <w:ilvl w:val="0"/>
           <w:numId w:val="2"/>
@@ -3160,7 +3188,7 @@
     </w:p>
     <w:p>
       <w:pPr>
-        <w:pStyle w:val="ListParagraph"/>
+        <w:pStyle w:val="Prrafodelista"/>
         <w:numPr>
           <w:ilvl w:val="0"/>
           <w:numId w:val="2"/>
@@ -3190,7 +3218,7 @@
     </w:p>
     <w:p>
       <w:pPr>
-        <w:pStyle w:val="ListParagraph"/>
+        <w:pStyle w:val="Prrafodelista"/>
         <w:numPr>
           <w:ilvl w:val="0"/>
           <w:numId w:val="2"/>
@@ -3245,7 +3273,7 @@
     </w:p>
     <w:p>
       <w:pPr>
-        <w:pStyle w:val="ListParagraph"/>
+        <w:pStyle w:val="Prrafodelista"/>
         <w:numPr>
           <w:ilvl w:val="0"/>
           <w:numId w:val="2"/>
@@ -3308,7 +3336,7 @@
     </w:p>
     <w:p>
       <w:pPr>
-        <w:pStyle w:val="ListParagraph"/>
+        <w:pStyle w:val="Prrafodelista"/>
         <w:numPr>
           <w:ilvl w:val="0"/>
           <w:numId w:val="2"/>
@@ -3362,19 +3390,21 @@
     </w:p>
     <w:p>
       <w:pPr>
-        <w:pStyle w:val="Heading3"/>
-      </w:pPr>
-      <w:bookmarkStart w:id="32" w:name="_Toc91704613"/>
-      <w:bookmarkStart w:id="33" w:name="_Toc91704706"/>
-      <w:bookmarkStart w:id="34" w:name="_Toc91778903"/>
-      <w:bookmarkStart w:id="35" w:name="_Toc91778960"/>
+        <w:pStyle w:val="Ttulo3"/>
+      </w:pPr>
+      <w:bookmarkStart w:id="35" w:name="_Toc91704613"/>
+      <w:bookmarkStart w:id="36" w:name="_Toc91704706"/>
+      <w:bookmarkStart w:id="37" w:name="_Toc91778903"/>
+      <w:bookmarkStart w:id="38" w:name="_Toc91778960"/>
+      <w:bookmarkStart w:id="39" w:name="_Toc92633111"/>
       <w:r>
         <w:t>Estructura interna del componente (diagrama RTL)</w:t>
       </w:r>
-      <w:bookmarkEnd w:id="32"/>
-      <w:bookmarkEnd w:id="33"/>
-      <w:bookmarkEnd w:id="34"/>
       <w:bookmarkEnd w:id="35"/>
+      <w:bookmarkEnd w:id="36"/>
+      <w:bookmarkEnd w:id="37"/>
+      <w:bookmarkEnd w:id="38"/>
+      <w:bookmarkEnd w:id="39"/>
     </w:p>
     <w:p>
       <w:r>
@@ -3398,9 +3428,17 @@
           <w:noProof/>
         </w:rPr>
         <w:drawing>
-          <wp:inline distT="0" distB="0" distL="0" distR="0" wp14:anchorId="74BD1E70" wp14:editId="2C681B09">
-            <wp:extent cx="5515926" cy="795866"/>
-            <wp:effectExtent l="0" t="0" r="0" b="4445"/>
+          <wp:anchor distT="0" distB="0" distL="114300" distR="114300" simplePos="0" relativeHeight="251660288" behindDoc="0" locked="0" layoutInCell="1" allowOverlap="1" wp14:anchorId="74BD1E70" wp14:editId="6520D418">
+            <wp:simplePos x="0" y="0"/>
+            <wp:positionH relativeFrom="column">
+              <wp:posOffset>-803910</wp:posOffset>
+            </wp:positionH>
+            <wp:positionV relativeFrom="paragraph">
+              <wp:posOffset>142875</wp:posOffset>
+            </wp:positionV>
+            <wp:extent cx="6997065" cy="1009650"/>
+            <wp:effectExtent l="0" t="0" r="0" b="0"/>
+            <wp:wrapTopAndBottom/>
             <wp:docPr id="6" name="Imagen 6" descr="Gráfico&#10;&#10;Descripción generada automáticamente"/>
             <wp:cNvGraphicFramePr>
               <a:graphicFrameLocks xmlns:a="http://schemas.openxmlformats.org/drawingml/2006/main" noChangeAspect="1"/>
@@ -3413,7 +3451,13 @@
                     <pic:cNvPicPr/>
                   </pic:nvPicPr>
                   <pic:blipFill>
-                    <a:blip r:embed="rId8"/>
+                    <a:blip r:embed="rId8">
+                      <a:extLst>
+                        <a:ext uri="{28A0092B-C50C-407E-A947-70E740481C1C}">
+                          <a14:useLocalDpi xmlns:a14="http://schemas.microsoft.com/office/drawing/2010/main" val="0"/>
+                        </a:ext>
+                      </a:extLst>
+                    </a:blip>
                     <a:stretch>
                       <a:fillRect/>
                     </a:stretch>
@@ -3421,7 +3465,7 @@
                   <pic:spPr>
                     <a:xfrm>
                       <a:off x="0" y="0"/>
-                      <a:ext cx="5668352" cy="817859"/>
+                      <a:ext cx="6997065" cy="1009650"/>
                     </a:xfrm>
                     <a:prstGeom prst="rect">
                       <a:avLst/>
@@ -3430,10 +3474,167 @@
                 </pic:pic>
               </a:graphicData>
             </a:graphic>
-          </wp:inline>
+            <wp14:sizeRelH relativeFrom="margin">
+              <wp14:pctWidth>0</wp14:pctWidth>
+            </wp14:sizeRelH>
+            <wp14:sizeRelV relativeFrom="margin">
+              <wp14:pctHeight>0</wp14:pctHeight>
+            </wp14:sizeRelV>
+          </wp:anchor>
         </w:drawing>
       </w:r>
     </w:p>
+    <w:p>
+      <w:pPr>
+        <w:pStyle w:val="Ttulo2"/>
+      </w:pPr>
+      <w:bookmarkStart w:id="40" w:name="_Toc92633112"/>
+      <w:r>
+        <w:t>Funcionalidades y c</w:t>
+      </w:r>
+      <w:r>
+        <w:t>omponentes del sistema</w:t>
+      </w:r>
+      <w:bookmarkEnd w:id="40"/>
+    </w:p>
+    <w:p>
+      <w:r>
+        <w:t>A continuación se numerarán las distintas funcionalidades del sistema y los componentes que se han programado para cada una de ellas.</w:t>
+      </w:r>
+    </w:p>
+    <w:tbl>
+      <w:tblPr>
+        <w:tblStyle w:val="Tablaconcuadrcula"/>
+        <w:tblW w:w="0" w:type="auto"/>
+        <w:tblLook w:val="04A0" w:firstRow="1" w:lastRow="0" w:firstColumn="1" w:lastColumn="0" w:noHBand="0" w:noVBand="1"/>
+      </w:tblPr>
+      <w:tblGrid>
+        <w:gridCol w:w="6091"/>
+        <w:gridCol w:w="2403"/>
+      </w:tblGrid>
+      <w:tr>
+        <w:tc>
+          <w:tcPr>
+            <w:tcW w:w="6091" w:type="dxa"/>
+          </w:tcPr>
+          <w:p>
+            <w:pPr>
+              <w:jc w:val="center"/>
+              <w:rPr>
+                <w:b/>
+                <w:bCs/>
+              </w:rPr>
+            </w:pPr>
+            <w:r>
+              <w:rPr>
+                <w:b/>
+                <w:bCs/>
+              </w:rPr>
+              <w:t>FUNCIONALIDAD</w:t>
+            </w:r>
+          </w:p>
+        </w:tc>
+        <w:tc>
+          <w:tcPr>
+            <w:tcW w:w="2403" w:type="dxa"/>
+          </w:tcPr>
+          <w:p>
+            <w:pPr>
+              <w:jc w:val="center"/>
+              <w:rPr>
+                <w:b/>
+                <w:bCs/>
+              </w:rPr>
+            </w:pPr>
+            <w:r>
+              <w:rPr>
+                <w:b/>
+                <w:bCs/>
+              </w:rPr>
+              <w:t>COMPONENTE</w:t>
+            </w:r>
+          </w:p>
+        </w:tc>
+      </w:tr>
+      <w:tr>
+        <w:tc>
+          <w:tcPr>
+            <w:tcW w:w="6091" w:type="dxa"/>
+          </w:tcPr>
+          <w:p>
+            <w:pPr>
+              <w:jc w:val="left"/>
+            </w:pPr>
+            <w:r>
+              <w:t>Recepción de las señales del jugador mediante los 5 botones de la placa.</w:t>
+            </w:r>
+          </w:p>
+        </w:tc>
+        <w:tc>
+          <w:tcPr>
+            <w:tcW w:w="2403" w:type="dxa"/>
+          </w:tcPr>
+          <w:p>
+            <w:pPr>
+              <w:jc w:val="center"/>
+            </w:pPr>
+            <w:r>
+              <w:t>BOTON_TOP</w:t>
+            </w:r>
+          </w:p>
+        </w:tc>
+      </w:tr>
+      <w:tr>
+        <w:tc>
+          <w:tcPr>
+            <w:tcW w:w="6091" w:type="dxa"/>
+          </w:tcPr>
+          <w:p>
+            <w:r>
+              <w:t>Control de las fases del juego según la interacción del jugador.</w:t>
+            </w:r>
+          </w:p>
+        </w:tc>
+        <w:tc>
+          <w:tcPr>
+            <w:tcW w:w="2403" w:type="dxa"/>
+          </w:tcPr>
+          <w:p>
+            <w:pPr>
+              <w:jc w:val="center"/>
+            </w:pPr>
+            <w:r>
+              <w:t>FSM_TOP</w:t>
+            </w:r>
+          </w:p>
+        </w:tc>
+      </w:tr>
+      <w:tr>
+        <w:tc>
+          <w:tcPr>
+            <w:tcW w:w="6091" w:type="dxa"/>
+          </w:tcPr>
+          <w:p>
+            <w:r>
+              <w:t>Interfaz visual del juego, incluyendo el control de los displays de 7 segmentos y leds externos a la placa.</w:t>
+            </w:r>
+          </w:p>
+        </w:tc>
+        <w:tc>
+          <w:tcPr>
+            <w:tcW w:w="2403" w:type="dxa"/>
+          </w:tcPr>
+          <w:p>
+            <w:pPr>
+              <w:jc w:val="center"/>
+            </w:pPr>
+            <w:r>
+              <w:t>VISUALIZER_TOP</w:t>
+            </w:r>
+          </w:p>
+        </w:tc>
+      </w:tr>
+    </w:tbl>
     <w:p/>
     <w:p/>
     <w:p>
@@ -3446,12 +3647,13 @@
     </w:p>
     <w:p>
       <w:pPr>
-        <w:pStyle w:val="Heading2"/>
-      </w:pPr>
-      <w:bookmarkStart w:id="36" w:name="_Toc91704614"/>
-      <w:bookmarkStart w:id="37" w:name="_Toc91704707"/>
-      <w:bookmarkStart w:id="38" w:name="_Toc91778904"/>
-      <w:bookmarkStart w:id="39" w:name="_Toc91778961"/>
+        <w:pStyle w:val="Ttulo2"/>
+      </w:pPr>
+      <w:bookmarkStart w:id="41" w:name="_Toc91704614"/>
+      <w:bookmarkStart w:id="42" w:name="_Toc91704707"/>
+      <w:bookmarkStart w:id="43" w:name="_Toc91778904"/>
+      <w:bookmarkStart w:id="44" w:name="_Toc91778961"/>
+      <w:bookmarkStart w:id="45" w:name="_Toc92633113"/>
       <w:r>
         <w:lastRenderedPageBreak/>
         <w:t>BOTON_</w:t>
@@ -3459,29 +3661,32 @@
       <w:r>
         <w:t>TOP</w:t>
       </w:r>
-      <w:bookmarkEnd w:id="36"/>
-      <w:bookmarkEnd w:id="37"/>
-      <w:bookmarkEnd w:id="38"/>
-      <w:bookmarkEnd w:id="39"/>
-    </w:p>
-    <w:p>
-      <w:pPr>
-        <w:pStyle w:val="Heading3"/>
-      </w:pPr>
-      <w:bookmarkStart w:id="40" w:name="_Toc91704615"/>
-      <w:bookmarkStart w:id="41" w:name="_Toc91704708"/>
-      <w:bookmarkStart w:id="42" w:name="_Toc91778905"/>
-      <w:bookmarkStart w:id="43" w:name="_Toc91778962"/>
-      <w:r>
-        <w:t>Descripción del componente</w:t>
-      </w:r>
-      <w:bookmarkEnd w:id="40"/>
       <w:bookmarkEnd w:id="41"/>
       <w:bookmarkEnd w:id="42"/>
       <w:bookmarkEnd w:id="43"/>
-    </w:p>
-    <w:p>
-      <w:bookmarkStart w:id="44" w:name="_Hlk91778812"/>
+      <w:bookmarkEnd w:id="44"/>
+      <w:bookmarkEnd w:id="45"/>
+    </w:p>
+    <w:p>
+      <w:pPr>
+        <w:pStyle w:val="Ttulo3"/>
+      </w:pPr>
+      <w:bookmarkStart w:id="46" w:name="_Toc91704615"/>
+      <w:bookmarkStart w:id="47" w:name="_Toc91704708"/>
+      <w:bookmarkStart w:id="48" w:name="_Toc91778905"/>
+      <w:bookmarkStart w:id="49" w:name="_Toc91778962"/>
+      <w:bookmarkStart w:id="50" w:name="_Toc92633114"/>
+      <w:r>
+        <w:t>Descripción del componente</w:t>
+      </w:r>
+      <w:bookmarkEnd w:id="46"/>
+      <w:bookmarkEnd w:id="47"/>
+      <w:bookmarkEnd w:id="48"/>
+      <w:bookmarkEnd w:id="49"/>
+      <w:bookmarkEnd w:id="50"/>
+    </w:p>
+    <w:p>
+      <w:bookmarkStart w:id="51" w:name="_Hlk91778812"/>
       <w:r>
         <w:t>Se trata de la entidad top que instancia los cinco botones que se deben utilizar mediante el componente BOTON_DEBOUNCER</w:t>
       </w:r>
@@ -3496,7 +3701,7 @@
     </w:p>
     <w:p>
       <w:pPr>
-        <w:pStyle w:val="ListParagraph"/>
+        <w:pStyle w:val="Prrafodelista"/>
         <w:numPr>
           <w:ilvl w:val="0"/>
           <w:numId w:val="2"/>
@@ -3524,7 +3729,7 @@
     </w:p>
     <w:p>
       <w:pPr>
-        <w:pStyle w:val="ListParagraph"/>
+        <w:pStyle w:val="Prrafodelista"/>
         <w:numPr>
           <w:ilvl w:val="0"/>
           <w:numId w:val="2"/>
@@ -3548,7 +3753,7 @@
     </w:p>
     <w:p>
       <w:pPr>
-        <w:pStyle w:val="ListParagraph"/>
+        <w:pStyle w:val="Prrafodelista"/>
         <w:numPr>
           <w:ilvl w:val="0"/>
           <w:numId w:val="2"/>
@@ -3575,8 +3780,8 @@
       </w:r>
     </w:p>
     <w:p>
-      <w:bookmarkStart w:id="45" w:name="_Hlk91778794"/>
-      <w:bookmarkEnd w:id="44"/>
+      <w:bookmarkStart w:id="52" w:name="_Hlk91778794"/>
+      <w:bookmarkEnd w:id="51"/>
       <w:r>
         <w:t>A su vez, el componente BOTON_DEB</w:t>
       </w:r>
@@ -3586,26 +3791,28 @@
       <w:r>
         <w:t>UNCER se trata de una entidad top donde se instancian los componentes correspondientes con la sincronización de los pulsos.</w:t>
       </w:r>
-      <w:bookmarkEnd w:id="45"/>
+      <w:bookmarkEnd w:id="52"/>
       <w:r>
         <w:t xml:space="preserve"> Las entradas y salidas de dicho componente son las mismas que la entidad BOTON_TOP, de tal forma que al instanciarse cinco veces, cada instancia de entrada como salida corresponden con un elemento del vector.</w:t>
       </w:r>
     </w:p>
     <w:p>
       <w:pPr>
-        <w:pStyle w:val="Heading3"/>
-      </w:pPr>
-      <w:bookmarkStart w:id="46" w:name="_Toc91704616"/>
-      <w:bookmarkStart w:id="47" w:name="_Toc91704709"/>
-      <w:bookmarkStart w:id="48" w:name="_Toc91778906"/>
-      <w:bookmarkStart w:id="49" w:name="_Toc91778963"/>
+        <w:pStyle w:val="Ttulo3"/>
+      </w:pPr>
+      <w:bookmarkStart w:id="53" w:name="_Toc91704616"/>
+      <w:bookmarkStart w:id="54" w:name="_Toc91704709"/>
+      <w:bookmarkStart w:id="55" w:name="_Toc91778906"/>
+      <w:bookmarkStart w:id="56" w:name="_Toc91778963"/>
+      <w:bookmarkStart w:id="57" w:name="_Toc92633115"/>
       <w:r>
         <w:t>Estructura interna del componente (diagrama RTL)</w:t>
       </w:r>
-      <w:bookmarkEnd w:id="46"/>
-      <w:bookmarkEnd w:id="47"/>
-      <w:bookmarkEnd w:id="48"/>
-      <w:bookmarkEnd w:id="49"/>
+      <w:bookmarkEnd w:id="53"/>
+      <w:bookmarkEnd w:id="54"/>
+      <w:bookmarkEnd w:id="55"/>
+      <w:bookmarkEnd w:id="56"/>
+      <w:bookmarkEnd w:id="57"/>
     </w:p>
     <w:p>
       <w:r>
@@ -3613,14 +3820,17 @@
       </w:r>
     </w:p>
     <w:p>
+      <w:pPr>
+        <w:jc w:val="center"/>
+      </w:pPr>
       <w:r>
         <w:rPr>
           <w:noProof/>
         </w:rPr>
         <w:drawing>
-          <wp:inline distT="0" distB="0" distL="0" distR="0" wp14:anchorId="1AA48AAA" wp14:editId="067FEF27">
-            <wp:extent cx="5400040" cy="2945130"/>
-            <wp:effectExtent l="0" t="0" r="0" b="7620"/>
+          <wp:inline distT="0" distB="0" distL="0" distR="0" wp14:anchorId="1AA48AAA" wp14:editId="5B606192">
+            <wp:extent cx="4695825" cy="2561058"/>
+            <wp:effectExtent l="0" t="0" r="0" b="0"/>
             <wp:docPr id="18" name="Imagen 18" descr="Aplicación&#10;&#10;Descripción generada automáticamente con confianza baja"/>
             <wp:cNvGraphicFramePr>
               <a:graphicFrameLocks xmlns:a="http://schemas.openxmlformats.org/drawingml/2006/main" noChangeAspect="1"/>
@@ -3643,7 +3853,7 @@
                   <pic:spPr>
                     <a:xfrm>
                       <a:off x="0" y="0"/>
-                      <a:ext cx="5400040" cy="2945130"/>
+                      <a:ext cx="4706748" cy="2567015"/>
                     </a:xfrm>
                     <a:prstGeom prst="rect">
                       <a:avLst/>
@@ -3658,19 +3868,21 @@
     </w:p>
     <w:p>
       <w:r>
-        <w:t>De esta forma, el diagrama de bloques RTL de la entidad quedará de la siguiente forma:</w:t>
-      </w:r>
-    </w:p>
-    <w:p>
-      <w:r>
         <w:rPr>
           <w:noProof/>
         </w:rPr>
-        <w:lastRenderedPageBreak/>
         <w:drawing>
-          <wp:inline distT="0" distB="0" distL="0" distR="0" wp14:anchorId="43884F2C" wp14:editId="45098E3B">
-            <wp:extent cx="5400040" cy="3075305"/>
-            <wp:effectExtent l="0" t="0" r="0" b="0"/>
+          <wp:anchor distT="0" distB="0" distL="114300" distR="114300" simplePos="0" relativeHeight="251661312" behindDoc="0" locked="0" layoutInCell="1" allowOverlap="1" wp14:anchorId="43884F2C" wp14:editId="174A5AB2">
+            <wp:simplePos x="0" y="0"/>
+            <wp:positionH relativeFrom="column">
+              <wp:posOffset>291465</wp:posOffset>
+            </wp:positionH>
+            <wp:positionV relativeFrom="paragraph">
+              <wp:posOffset>193040</wp:posOffset>
+            </wp:positionV>
+            <wp:extent cx="4905375" cy="2793595"/>
+            <wp:effectExtent l="0" t="0" r="0" b="6985"/>
+            <wp:wrapNone/>
             <wp:docPr id="9" name="Imagen 9" descr="Interfaz de usuario gráfica, Aplicación&#10;&#10;Descripción generada automáticamente"/>
             <wp:cNvGraphicFramePr>
               <a:graphicFrameLocks xmlns:a="http://schemas.openxmlformats.org/drawingml/2006/main" noChangeAspect="1"/>
@@ -3683,7 +3895,13 @@
                     <pic:cNvPicPr/>
                   </pic:nvPicPr>
                   <pic:blipFill>
-                    <a:blip r:embed="rId10"/>
+                    <a:blip r:embed="rId10" cstate="print">
+                      <a:extLst>
+                        <a:ext uri="{28A0092B-C50C-407E-A947-70E740481C1C}">
+                          <a14:useLocalDpi xmlns:a14="http://schemas.microsoft.com/office/drawing/2010/main" val="0"/>
+                        </a:ext>
+                      </a:extLst>
+                    </a:blip>
                     <a:stretch>
                       <a:fillRect/>
                     </a:stretch>
@@ -3691,7 +3909,7 @@
                   <pic:spPr>
                     <a:xfrm>
                       <a:off x="0" y="0"/>
-                      <a:ext cx="5400040" cy="3075305"/>
+                      <a:ext cx="4905375" cy="2793595"/>
                     </a:xfrm>
                     <a:prstGeom prst="rect">
                       <a:avLst/>
@@ -3700,25 +3918,39 @@
                 </pic:pic>
               </a:graphicData>
             </a:graphic>
-          </wp:inline>
+          </wp:anchor>
         </w:drawing>
       </w:r>
-    </w:p>
-    <w:p>
-      <w:pPr>
-        <w:pStyle w:val="Heading3"/>
-      </w:pPr>
-      <w:bookmarkStart w:id="50" w:name="_Toc91704617"/>
-      <w:bookmarkStart w:id="51" w:name="_Toc91704710"/>
-      <w:bookmarkStart w:id="52" w:name="_Toc91778907"/>
-      <w:bookmarkStart w:id="53" w:name="_Toc91778964"/>
-      <w:r>
+      <w:r>
+        <w:t>De esta forma, el diagrama de bloques RTL de la entidad quedará de la siguiente forma:</w:t>
+      </w:r>
+    </w:p>
+    <w:p>
+      <w:pPr>
+        <w:jc w:val="left"/>
+      </w:pPr>
+      <w:r>
+        <w:br w:type="page"/>
+      </w:r>
+    </w:p>
+    <w:p>
+      <w:pPr>
+        <w:pStyle w:val="Ttulo3"/>
+      </w:pPr>
+      <w:bookmarkStart w:id="58" w:name="_Toc91704617"/>
+      <w:bookmarkStart w:id="59" w:name="_Toc91704710"/>
+      <w:bookmarkStart w:id="60" w:name="_Toc91778907"/>
+      <w:bookmarkStart w:id="61" w:name="_Toc91778964"/>
+      <w:bookmarkStart w:id="62" w:name="_Toc92633116"/>
+      <w:r>
+        <w:lastRenderedPageBreak/>
         <w:t>Componentes internos</w:t>
       </w:r>
-      <w:bookmarkEnd w:id="50"/>
-      <w:bookmarkEnd w:id="51"/>
-      <w:bookmarkEnd w:id="52"/>
-      <w:bookmarkEnd w:id="53"/>
+      <w:bookmarkEnd w:id="58"/>
+      <w:bookmarkEnd w:id="59"/>
+      <w:bookmarkEnd w:id="60"/>
+      <w:bookmarkEnd w:id="61"/>
+      <w:bookmarkEnd w:id="62"/>
     </w:p>
     <w:p>
       <w:r>
@@ -3730,17 +3962,19 @@
     </w:p>
     <w:p>
       <w:pPr>
-        <w:pStyle w:val="Heading4"/>
+        <w:pStyle w:val="Ttulo4"/>
         <w:ind w:left="708"/>
       </w:pPr>
-      <w:bookmarkStart w:id="54" w:name="_Toc91778967"/>
+      <w:bookmarkStart w:id="63" w:name="_Toc91778967"/>
+      <w:bookmarkStart w:id="64" w:name="_Toc92633117"/>
       <w:r>
         <w:t>SYNCHRNZR</w:t>
       </w:r>
-      <w:bookmarkEnd w:id="54"/>
-    </w:p>
-    <w:p>
-      <w:bookmarkStart w:id="55" w:name="_Hlk91778483"/>
+      <w:bookmarkEnd w:id="63"/>
+      <w:bookmarkEnd w:id="64"/>
+    </w:p>
+    <w:p>
+      <w:bookmarkStart w:id="65" w:name="_Hlk91778483"/>
       <w:r>
         <w:t xml:space="preserve">Se utiliza para evitar la inestabilidad ante la pulsación de los botones donde se quiere detectar el flanco de subida en la pulsación. Consiste en varios </w:t>
       </w:r>
@@ -3752,7 +3986,7 @@
       <w:r>
         <w:t xml:space="preserve"> de manera que la entrada asíncrona, en este caso la pulsación, se sincronice con la señal de reloj.</w:t>
       </w:r>
-      <w:bookmarkEnd w:id="55"/>
+      <w:bookmarkEnd w:id="65"/>
     </w:p>
     <w:p>
       <w:pPr>
@@ -3763,9 +3997,9 @@
           <w:noProof/>
         </w:rPr>
         <w:drawing>
-          <wp:inline distT="0" distB="0" distL="0" distR="0" wp14:anchorId="13B0A582" wp14:editId="386B4272">
-            <wp:extent cx="4410075" cy="1804686"/>
-            <wp:effectExtent l="0" t="0" r="0" b="5080"/>
+          <wp:inline distT="0" distB="0" distL="0" distR="0" wp14:anchorId="13B0A582" wp14:editId="65B4FBD3">
+            <wp:extent cx="3700893" cy="1514475"/>
+            <wp:effectExtent l="0" t="0" r="0" b="0"/>
             <wp:docPr id="17" name="Imagen 17" descr="Diagrama&#10;&#10;Descripción generada automáticamente"/>
             <wp:cNvGraphicFramePr>
               <a:graphicFrameLocks xmlns:a="http://schemas.openxmlformats.org/drawingml/2006/main" noChangeAspect="1"/>
@@ -3795,7 +4029,7 @@
                   <pic:spPr bwMode="auto">
                     <a:xfrm>
                       <a:off x="0" y="0"/>
-                      <a:ext cx="4433305" cy="1814192"/>
+                      <a:ext cx="3792382" cy="1551914"/>
                     </a:xfrm>
                     <a:prstGeom prst="rect">
                       <a:avLst/>
@@ -3814,22 +4048,24 @@
     </w:p>
     <w:p>
       <w:pPr>
-        <w:pStyle w:val="Heading4"/>
+        <w:pStyle w:val="Ttulo4"/>
         <w:ind w:left="708"/>
       </w:pPr>
-      <w:bookmarkStart w:id="56" w:name="_Toc91778966"/>
+      <w:bookmarkStart w:id="66" w:name="_Toc91778966"/>
+      <w:bookmarkStart w:id="67" w:name="_Toc92633118"/>
       <w:r>
         <w:t>EDGEDTCTR</w:t>
       </w:r>
-      <w:bookmarkEnd w:id="56"/>
-    </w:p>
-    <w:p>
-      <w:bookmarkStart w:id="57" w:name="_Hlk91778576"/>
-      <w:bookmarkStart w:id="58" w:name="_Toc91778965"/>
+      <w:bookmarkEnd w:id="66"/>
+      <w:bookmarkEnd w:id="67"/>
+    </w:p>
+    <w:p>
+      <w:bookmarkStart w:id="68" w:name="_Hlk91778576"/>
+      <w:bookmarkStart w:id="69" w:name="_Toc91778965"/>
       <w:r>
         <w:t>Complementa al sincronizador de manera que cuando se produce el pulso del botón, la duración del pulso es mucho mayor que la duración de un ciclo de reloj. Con este componente se produce un único pulso del tamaño del periodo del reloj con el flanco de bajada del botón.</w:t>
       </w:r>
-      <w:bookmarkEnd w:id="57"/>
+      <w:bookmarkEnd w:id="68"/>
     </w:p>
     <w:p>
       <w:pPr>
@@ -3840,9 +4076,9 @@
           <w:noProof/>
         </w:rPr>
         <w:drawing>
-          <wp:inline distT="0" distB="0" distL="0" distR="0" wp14:anchorId="7ACA2DDC" wp14:editId="69B8031F">
-            <wp:extent cx="4455032" cy="1571625"/>
-            <wp:effectExtent l="0" t="0" r="3175" b="0"/>
+          <wp:inline distT="0" distB="0" distL="0" distR="0" wp14:anchorId="7ACA2DDC" wp14:editId="1B69E8B2">
+            <wp:extent cx="3699025" cy="1304925"/>
+            <wp:effectExtent l="0" t="0" r="0" b="0"/>
             <wp:docPr id="3" name="Imagen 3" descr="Diagrama&#10;&#10;Descripción generada automáticamente"/>
             <wp:cNvGraphicFramePr>
               <a:graphicFrameLocks xmlns:a="http://schemas.openxmlformats.org/drawingml/2006/main" noChangeAspect="1"/>
@@ -3872,7 +4108,7 @@
                   <pic:spPr bwMode="auto">
                     <a:xfrm>
                       <a:off x="0" y="0"/>
-                      <a:ext cx="4493732" cy="1585278"/>
+                      <a:ext cx="3819351" cy="1347373"/>
                     </a:xfrm>
                     <a:prstGeom prst="rect">
                       <a:avLst/>
@@ -3891,17 +4127,18 @@
     </w:p>
     <w:p>
       <w:pPr>
-        <w:pStyle w:val="Heading4"/>
+        <w:pStyle w:val="Ttulo4"/>
         <w:ind w:left="708"/>
       </w:pPr>
-      <w:r>
-        <w:lastRenderedPageBreak/>
+      <w:bookmarkStart w:id="70" w:name="_Toc92633119"/>
+      <w:r>
         <w:t>DEBOUNCER</w:t>
       </w:r>
-      <w:bookmarkEnd w:id="58"/>
-    </w:p>
-    <w:p>
-      <w:bookmarkStart w:id="59" w:name="_Hlk91778622"/>
+      <w:bookmarkEnd w:id="69"/>
+      <w:bookmarkEnd w:id="70"/>
+    </w:p>
+    <w:p>
+      <w:bookmarkStart w:id="71" w:name="_Hlk91778622"/>
       <w:r>
         <w:t>En la Nexys4 DDR suele ser suficiente con los componentes mencionados anteriormente, sin embargo, para la realización de este proyecto, en cuanto se produce una pulsación del botón, es necesario que se realicen una serie de procesos, en este caso la cuenta de un contador, por lo que aún se producen rebotes.</w:t>
       </w:r>
@@ -3924,7 +4161,7 @@
         <w:t>Este pulso pasará a los dos siguientes componentes, consiguiendo unos botones correctamente sincronizados y sin rebotes.</w:t>
       </w:r>
     </w:p>
-    <w:bookmarkEnd w:id="59"/>
+    <w:bookmarkEnd w:id="71"/>
     <w:p>
       <w:pPr>
         <w:jc w:val="center"/>
@@ -3934,9 +4171,9 @@
           <w:noProof/>
         </w:rPr>
         <w:drawing>
-          <wp:inline distT="0" distB="0" distL="0" distR="0" wp14:anchorId="394E559F" wp14:editId="2AD4D9DE">
-            <wp:extent cx="4810125" cy="1976880"/>
-            <wp:effectExtent l="0" t="0" r="0" b="4445"/>
+          <wp:inline distT="0" distB="0" distL="0" distR="0" wp14:anchorId="394E559F" wp14:editId="282CE6B2">
+            <wp:extent cx="5353689" cy="2200275"/>
+            <wp:effectExtent l="0" t="0" r="0" b="0"/>
             <wp:docPr id="2" name="Imagen 2" descr="Diagrama&#10;&#10;Descripción generada automáticamente"/>
             <wp:cNvGraphicFramePr>
               <a:graphicFrameLocks xmlns:a="http://schemas.openxmlformats.org/drawingml/2006/main" noChangeAspect="1"/>
@@ -3966,7 +4203,7 @@
                   <pic:spPr bwMode="auto">
                     <a:xfrm>
                       <a:off x="0" y="0"/>
-                      <a:ext cx="4816418" cy="1979466"/>
+                      <a:ext cx="5366616" cy="2205588"/>
                     </a:xfrm>
                     <a:prstGeom prst="rect">
                       <a:avLst/>
@@ -3988,36 +4225,40 @@
     </w:p>
     <w:p>
       <w:pPr>
-        <w:pStyle w:val="Heading2"/>
-      </w:pPr>
-      <w:bookmarkStart w:id="60" w:name="_Toc91704618"/>
-      <w:bookmarkStart w:id="61" w:name="_Toc91704711"/>
-      <w:bookmarkStart w:id="62" w:name="_Toc91778908"/>
-      <w:bookmarkStart w:id="63" w:name="_Toc91778968"/>
+        <w:pStyle w:val="Ttulo2"/>
+      </w:pPr>
+      <w:bookmarkStart w:id="72" w:name="_Toc91704618"/>
+      <w:bookmarkStart w:id="73" w:name="_Toc91704711"/>
+      <w:bookmarkStart w:id="74" w:name="_Toc91778908"/>
+      <w:bookmarkStart w:id="75" w:name="_Toc91778968"/>
+      <w:bookmarkStart w:id="76" w:name="_Toc92633120"/>
       <w:r>
         <w:lastRenderedPageBreak/>
         <w:t>FSM_TOP</w:t>
       </w:r>
-      <w:bookmarkEnd w:id="60"/>
-      <w:bookmarkEnd w:id="61"/>
-      <w:bookmarkEnd w:id="62"/>
-      <w:bookmarkEnd w:id="63"/>
-    </w:p>
-    <w:p>
-      <w:pPr>
-        <w:pStyle w:val="Heading3"/>
-      </w:pPr>
-      <w:bookmarkStart w:id="64" w:name="_Toc91704619"/>
-      <w:bookmarkStart w:id="65" w:name="_Toc91704712"/>
-      <w:bookmarkStart w:id="66" w:name="_Toc91778909"/>
-      <w:bookmarkStart w:id="67" w:name="_Toc91778969"/>
+      <w:bookmarkEnd w:id="72"/>
+      <w:bookmarkEnd w:id="73"/>
+      <w:bookmarkEnd w:id="74"/>
+      <w:bookmarkEnd w:id="75"/>
+      <w:bookmarkEnd w:id="76"/>
+    </w:p>
+    <w:p>
+      <w:pPr>
+        <w:pStyle w:val="Ttulo3"/>
+      </w:pPr>
+      <w:bookmarkStart w:id="77" w:name="_Toc91704619"/>
+      <w:bookmarkStart w:id="78" w:name="_Toc91704712"/>
+      <w:bookmarkStart w:id="79" w:name="_Toc91778909"/>
+      <w:bookmarkStart w:id="80" w:name="_Toc91778969"/>
+      <w:bookmarkStart w:id="81" w:name="_Toc92633121"/>
       <w:r>
         <w:t>Descripción del componente</w:t>
       </w:r>
-      <w:bookmarkEnd w:id="64"/>
-      <w:bookmarkEnd w:id="65"/>
-      <w:bookmarkEnd w:id="66"/>
-      <w:bookmarkEnd w:id="67"/>
+      <w:bookmarkEnd w:id="77"/>
+      <w:bookmarkEnd w:id="78"/>
+      <w:bookmarkEnd w:id="79"/>
+      <w:bookmarkEnd w:id="80"/>
+      <w:bookmarkEnd w:id="81"/>
     </w:p>
     <w:p>
       <w:r>
@@ -4027,29 +4268,456 @@
         <w:t>para conformar la lógica secuencial del sistema.</w:t>
       </w:r>
       <w:r>
-        <w:t xml:space="preserve"> En los siguientes puntos se describirá de forma detallada cada uno de los componentes que conforma FSM_TOP. A modo aclarativo, a continuación se muestra un esquema de diseño de FSM_TOP:</w:t>
-      </w:r>
-    </w:p>
-    <w:p>
-      <w:r>
-        <w:t>ESQUEMA FSM TOP</w:t>
-      </w:r>
-    </w:p>
-    <w:p>
-      <w:pPr>
-        <w:pStyle w:val="Heading3"/>
-      </w:pPr>
-      <w:bookmarkStart w:id="68" w:name="_Toc91704620"/>
-      <w:bookmarkStart w:id="69" w:name="_Toc91704713"/>
-      <w:bookmarkStart w:id="70" w:name="_Toc91778910"/>
-      <w:bookmarkStart w:id="71" w:name="_Toc91778970"/>
+        <w:t xml:space="preserve"> </w:t>
+      </w:r>
+      <w:r>
+        <w:t xml:space="preserve">Como realizar todas las tareas en una sola arquitectura, se ha optado por dividir el diseño en varios componentes dedicados </w:t>
+      </w:r>
+      <w:r>
+        <w:t>a cada funcionalidad. La siguiente tabla muestra las distintas funcionalidades de FSM_TOP:</w:t>
+      </w:r>
+    </w:p>
+    <w:tbl>
+      <w:tblPr>
+        <w:tblStyle w:val="Tablaconcuadrcula"/>
+        <w:tblW w:w="0" w:type="auto"/>
+        <w:tblLook w:val="04A0" w:firstRow="1" w:lastRow="0" w:firstColumn="1" w:lastColumn="0" w:noHBand="0" w:noVBand="1"/>
+      </w:tblPr>
+      <w:tblGrid>
+        <w:gridCol w:w="6091"/>
+        <w:gridCol w:w="2403"/>
+      </w:tblGrid>
+      <w:tr>
+        <w:tc>
+          <w:tcPr>
+            <w:tcW w:w="6091" w:type="dxa"/>
+          </w:tcPr>
+          <w:p>
+            <w:pPr>
+              <w:jc w:val="center"/>
+              <w:rPr>
+                <w:b/>
+                <w:bCs/>
+              </w:rPr>
+            </w:pPr>
+            <w:r>
+              <w:rPr>
+                <w:b/>
+                <w:bCs/>
+              </w:rPr>
+              <w:t>FUNCIONALIDAD</w:t>
+            </w:r>
+          </w:p>
+        </w:tc>
+        <w:tc>
+          <w:tcPr>
+            <w:tcW w:w="2403" w:type="dxa"/>
+          </w:tcPr>
+          <w:p>
+            <w:pPr>
+              <w:jc w:val="center"/>
+              <w:rPr>
+                <w:b/>
+                <w:bCs/>
+              </w:rPr>
+            </w:pPr>
+            <w:r>
+              <w:rPr>
+                <w:b/>
+                <w:bCs/>
+              </w:rPr>
+              <w:t>COMPONENTE</w:t>
+            </w:r>
+          </w:p>
+        </w:tc>
+      </w:tr>
+      <w:tr>
+        <w:tc>
+          <w:tcPr>
+            <w:tcW w:w="6091" w:type="dxa"/>
+          </w:tcPr>
+          <w:p>
+            <w:pPr>
+              <w:jc w:val="left"/>
+            </w:pPr>
+            <w:r>
+              <w:t>Control general de las distintas fases del juego, transmitiendo las distintas señales a los componentes esclavos.</w:t>
+            </w:r>
+            <w:r>
+              <w:t xml:space="preserve"> Según su estado, se muestra un mensaje diferente por los displays.</w:t>
+            </w:r>
+          </w:p>
+        </w:tc>
+        <w:tc>
+          <w:tcPr>
+            <w:tcW w:w="2403" w:type="dxa"/>
+          </w:tcPr>
+          <w:p>
+            <w:pPr>
+              <w:jc w:val="center"/>
+            </w:pPr>
+            <w:r>
+              <w:t>FSM_</w:t>
+            </w:r>
+            <w:proofErr w:type="gramStart"/>
+            <w:r>
+              <w:t>MASTER</w:t>
+            </w:r>
+            <w:proofErr w:type="gramEnd"/>
+          </w:p>
+        </w:tc>
+      </w:tr>
+      <w:tr>
+        <w:tc>
+          <w:tcPr>
+            <w:tcW w:w="6091" w:type="dxa"/>
+          </w:tcPr>
+          <w:p>
+            <w:r>
+              <w:t>Generación de secuencias aleatorias para cada partida.</w:t>
+            </w:r>
+          </w:p>
+        </w:tc>
+        <w:tc>
+          <w:tcPr>
+            <w:tcW w:w="2403" w:type="dxa"/>
+          </w:tcPr>
+          <w:p>
+            <w:pPr>
+              <w:jc w:val="center"/>
+            </w:pPr>
+            <w:r>
+              <w:t>LFSR</w:t>
+            </w:r>
+          </w:p>
+        </w:tc>
+      </w:tr>
+      <w:tr>
+        <w:tc>
+          <w:tcPr>
+            <w:tcW w:w="6091" w:type="dxa"/>
+          </w:tcPr>
+          <w:p>
+            <w:r>
+              <w:t>Temporizador para la realización de esperas de varios segundos</w:t>
+            </w:r>
+          </w:p>
+        </w:tc>
+        <w:tc>
+          <w:tcPr>
+            <w:tcW w:w="2403" w:type="dxa"/>
+          </w:tcPr>
+          <w:p>
+            <w:pPr>
+              <w:jc w:val="center"/>
+            </w:pPr>
+            <w:r>
+              <w:t>SLAVE_TIMER</w:t>
+            </w:r>
+          </w:p>
+        </w:tc>
+      </w:tr>
+      <w:tr>
+        <w:tc>
+          <w:tcPr>
+            <w:tcW w:w="6091" w:type="dxa"/>
+          </w:tcPr>
+          <w:p>
+            <w:r>
+              <w:t xml:space="preserve">Comprobación de los inputs del jugador y conteo de los </w:t>
+            </w:r>
+            <w:r>
+              <w:t>intentos restantes.</w:t>
+            </w:r>
+          </w:p>
+        </w:tc>
+        <w:tc>
+          <w:tcPr>
+            <w:tcW w:w="2403" w:type="dxa"/>
+          </w:tcPr>
+          <w:p>
+            <w:pPr>
+              <w:jc w:val="center"/>
+            </w:pPr>
+            <w:r>
+              <w:t>FSM_INCHECK</w:t>
+            </w:r>
+          </w:p>
+        </w:tc>
+      </w:tr>
+      <w:tr>
+        <w:tc>
+          <w:tcPr>
+            <w:tcW w:w="6091" w:type="dxa"/>
+          </w:tcPr>
+          <w:p>
+            <w:r>
+              <w:t xml:space="preserve">Muestra de la secuencia que habría que haber introducido mediante unos </w:t>
+            </w:r>
+            <w:proofErr w:type="spellStart"/>
+            <w:r>
+              <w:t>LEDs</w:t>
+            </w:r>
+            <w:proofErr w:type="spellEnd"/>
+            <w:r>
+              <w:t xml:space="preserve"> externos a la placa.</w:t>
+            </w:r>
+          </w:p>
+        </w:tc>
+        <w:tc>
+          <w:tcPr>
+            <w:tcW w:w="2403" w:type="dxa"/>
+          </w:tcPr>
+          <w:p>
+            <w:pPr>
+              <w:jc w:val="center"/>
+            </w:pPr>
+            <w:r>
+              <w:t>FSM_SHOWSEQ</w:t>
+            </w:r>
+          </w:p>
+        </w:tc>
+      </w:tr>
+    </w:tbl>
+    <w:p>
+      <w:pPr>
+        <w:spacing w:before="240"/>
+      </w:pPr>
+      <w:r>
+        <w:t>En los siguientes puntos se describirá de forma detallada cada uno de los componentes que conforma FSM_TOP.</w:t>
+      </w:r>
+    </w:p>
+    <w:p>
+      <w:r>
+        <w:t xml:space="preserve">A modo aclarativo, a continuación se muestra un </w:t>
+      </w:r>
+      <w:r>
+        <w:rPr>
+          <w:b/>
+          <w:bCs/>
+        </w:rPr>
+        <w:t>esquema de diseño</w:t>
+      </w:r>
+      <w:r>
+        <w:t xml:space="preserve"> de FSM_TOP:</w:t>
+      </w:r>
+    </w:p>
+    <w:p>
+      <w:pPr>
+        <w:jc w:val="center"/>
+      </w:pPr>
+      <w:bookmarkStart w:id="82" w:name="_Toc91704620"/>
+      <w:bookmarkStart w:id="83" w:name="_Toc91704713"/>
+      <w:bookmarkStart w:id="84" w:name="_Toc91778910"/>
+      <w:bookmarkStart w:id="85" w:name="_Toc91778970"/>
+      <w:r>
+        <w:drawing>
+          <wp:inline distT="0" distB="0" distL="0" distR="0" wp14:anchorId="03703E86" wp14:editId="4191382C">
+            <wp:extent cx="3820160" cy="3162952"/>
+            <wp:effectExtent l="0" t="0" r="8890" b="0"/>
+            <wp:docPr id="21" name="Imagen 21" descr="Diagrama&#10;&#10;Descripción generada automáticamente"/>
+            <wp:cNvGraphicFramePr>
+              <a:graphicFrameLocks xmlns:a="http://schemas.openxmlformats.org/drawingml/2006/main" noChangeAspect="1"/>
+            </wp:cNvGraphicFramePr>
+            <a:graphic xmlns:a="http://schemas.openxmlformats.org/drawingml/2006/main">
+              <a:graphicData uri="http://schemas.openxmlformats.org/drawingml/2006/picture">
+                <pic:pic xmlns:pic="http://schemas.openxmlformats.org/drawingml/2006/picture">
+                  <pic:nvPicPr>
+                    <pic:cNvPr id="21" name="Imagen 21" descr="Diagrama&#10;&#10;Descripción generada automáticamente"/>
+                    <pic:cNvPicPr/>
+                  </pic:nvPicPr>
+                  <pic:blipFill>
+                    <a:blip r:embed="rId14"/>
+                    <a:stretch>
+                      <a:fillRect/>
+                    </a:stretch>
+                  </pic:blipFill>
+                  <pic:spPr>
+                    <a:xfrm>
+                      <a:off x="0" y="0"/>
+                      <a:ext cx="3825672" cy="3167516"/>
+                    </a:xfrm>
+                    <a:prstGeom prst="rect">
+                      <a:avLst/>
+                    </a:prstGeom>
+                  </pic:spPr>
+                </pic:pic>
+              </a:graphicData>
+            </a:graphic>
+          </wp:inline>
+        </w:drawing>
+      </w:r>
+    </w:p>
+    <w:p>
+      <w:r>
+        <w:t xml:space="preserve">La </w:t>
+      </w:r>
+      <w:r>
+        <w:rPr>
+          <w:b/>
+          <w:bCs/>
+        </w:rPr>
+        <w:t>entidad</w:t>
+      </w:r>
+      <w:r>
+        <w:t xml:space="preserve"> de la FSM_TOP es la siguiente:</w:t>
+      </w:r>
+    </w:p>
+    <w:p>
+      <w:r>
+        <w:drawing>
+          <wp:inline distT="0" distB="0" distL="0" distR="0" wp14:anchorId="625685BA" wp14:editId="0B6165D9">
+            <wp:extent cx="5400040" cy="1097280"/>
+            <wp:effectExtent l="0" t="0" r="0" b="7620"/>
+            <wp:docPr id="22" name="Imagen 22" descr="Interfaz de usuario gráfica, Texto&#10;&#10;Descripción generada automáticamente"/>
+            <wp:cNvGraphicFramePr>
+              <a:graphicFrameLocks xmlns:a="http://schemas.openxmlformats.org/drawingml/2006/main" noChangeAspect="1"/>
+            </wp:cNvGraphicFramePr>
+            <a:graphic xmlns:a="http://schemas.openxmlformats.org/drawingml/2006/main">
+              <a:graphicData uri="http://schemas.openxmlformats.org/drawingml/2006/picture">
+                <pic:pic xmlns:pic="http://schemas.openxmlformats.org/drawingml/2006/picture">
+                  <pic:nvPicPr>
+                    <pic:cNvPr id="22" name="Imagen 22" descr="Interfaz de usuario gráfica, Texto&#10;&#10;Descripción generada automáticamente"/>
+                    <pic:cNvPicPr/>
+                  </pic:nvPicPr>
+                  <pic:blipFill>
+                    <a:blip r:embed="rId15"/>
+                    <a:stretch>
+                      <a:fillRect/>
+                    </a:stretch>
+                  </pic:blipFill>
+                  <pic:spPr>
+                    <a:xfrm>
+                      <a:off x="0" y="0"/>
+                      <a:ext cx="5400040" cy="1097280"/>
+                    </a:xfrm>
+                    <a:prstGeom prst="rect">
+                      <a:avLst/>
+                    </a:prstGeom>
+                  </pic:spPr>
+                </pic:pic>
+              </a:graphicData>
+            </a:graphic>
+          </wp:inline>
+        </w:drawing>
+      </w:r>
+    </w:p>
+    <w:p>
+      <w:pPr>
+        <w:jc w:val="left"/>
+      </w:pPr>
+      <w:r>
+        <w:t>Explicación de las entradas y salidas de control:</w:t>
+      </w:r>
+    </w:p>
+    <w:p>
+      <w:pPr>
+        <w:pStyle w:val="Prrafodelista"/>
+        <w:numPr>
+          <w:ilvl w:val="0"/>
+          <w:numId w:val="2"/>
+        </w:numPr>
+        <w:jc w:val="left"/>
+      </w:pPr>
+      <w:r>
+        <w:rPr>
+          <w:b/>
+          <w:bCs/>
+        </w:rPr>
+        <w:t>BUTTON</w:t>
+      </w:r>
+      <w:r>
+        <w:t>: Señales correspondientes a los botones de la placa. Vector de 5 elementos al que cada botón le corresponde un elemento.</w:t>
+      </w:r>
+    </w:p>
+    <w:p>
+      <w:pPr>
+        <w:pStyle w:val="Prrafodelista"/>
+        <w:numPr>
+          <w:ilvl w:val="0"/>
+          <w:numId w:val="2"/>
+        </w:numPr>
+        <w:jc w:val="left"/>
+      </w:pPr>
+      <w:r>
+        <w:rPr>
+          <w:b/>
+          <w:bCs/>
+        </w:rPr>
+        <w:lastRenderedPageBreak/>
+        <w:t>LED</w:t>
+      </w:r>
+      <w:r>
+        <w:t xml:space="preserve">: Vector de 4 elementos que indica a </w:t>
+      </w:r>
+      <w:proofErr w:type="spellStart"/>
+      <w:r>
+        <w:t>visualizar_top</w:t>
+      </w:r>
+      <w:proofErr w:type="spellEnd"/>
+      <w:r>
+        <w:t xml:space="preserve"> que led hay que encender en cada momento.</w:t>
+      </w:r>
+    </w:p>
+    <w:p>
+      <w:pPr>
+        <w:pStyle w:val="Prrafodelista"/>
+        <w:numPr>
+          <w:ilvl w:val="0"/>
+          <w:numId w:val="2"/>
+        </w:numPr>
+        <w:jc w:val="left"/>
+      </w:pPr>
+      <w:r>
+        <w:rPr>
+          <w:b/>
+          <w:bCs/>
+        </w:rPr>
+        <w:t>ATTEMPS</w:t>
+      </w:r>
+      <w:r>
+        <w:t xml:space="preserve">: Número que indica a VISUALIZER_TOP cuántos intentos le quedan al jugador </w:t>
+      </w:r>
+      <w:r>
+        <w:t>para mostrarlos por los displays.</w:t>
+      </w:r>
+    </w:p>
+    <w:p>
+      <w:pPr>
+        <w:pStyle w:val="Prrafodelista"/>
+        <w:numPr>
+          <w:ilvl w:val="0"/>
+          <w:numId w:val="2"/>
+        </w:numPr>
+        <w:jc w:val="left"/>
+      </w:pPr>
+      <w:r>
+        <w:rPr>
+          <w:b/>
+          <w:bCs/>
+        </w:rPr>
+        <w:t>OUT_MESSAGE</w:t>
+      </w:r>
+      <w:r>
+        <w:t>: Vector de 3 elementos que</w:t>
+      </w:r>
+      <w:r>
+        <w:t xml:space="preserve"> indica a VISUALIZER_TOP que mensaje mostrar por los displays.</w:t>
+      </w:r>
+    </w:p>
+    <w:p>
+      <w:pPr>
+        <w:pStyle w:val="Ttulo3"/>
+      </w:pPr>
+      <w:bookmarkStart w:id="86" w:name="_Toc92633122"/>
       <w:r>
         <w:t>Estructura interna del componente (diagrama RTL)</w:t>
       </w:r>
-      <w:bookmarkEnd w:id="68"/>
-      <w:bookmarkEnd w:id="69"/>
-      <w:bookmarkEnd w:id="70"/>
-      <w:bookmarkEnd w:id="71"/>
+      <w:bookmarkEnd w:id="82"/>
+      <w:bookmarkEnd w:id="83"/>
+      <w:bookmarkEnd w:id="84"/>
+      <w:bookmarkEnd w:id="85"/>
+      <w:bookmarkEnd w:id="86"/>
     </w:p>
     <w:p>
       <w:r>
@@ -4058,18 +4726,21 @@
     </w:p>
     <w:p>
       <w:r>
-        <w:t>De esta forma, el diagrama de bloques RTL de la entidad quedará de la siguiente forma:</w:t>
-      </w:r>
-    </w:p>
-    <w:p>
-      <w:r>
         <w:rPr>
           <w:noProof/>
         </w:rPr>
         <w:drawing>
-          <wp:inline distT="0" distB="0" distL="0" distR="0" wp14:anchorId="543E8AE7" wp14:editId="05668CBA">
-            <wp:extent cx="5400040" cy="1954530"/>
-            <wp:effectExtent l="0" t="0" r="0" b="7620"/>
+          <wp:anchor distT="0" distB="0" distL="114300" distR="114300" simplePos="0" relativeHeight="251662336" behindDoc="0" locked="0" layoutInCell="1" allowOverlap="1" wp14:anchorId="543E8AE7" wp14:editId="3FD6AFF0">
+            <wp:simplePos x="0" y="0"/>
+            <wp:positionH relativeFrom="column">
+              <wp:posOffset>-776605</wp:posOffset>
+            </wp:positionH>
+            <wp:positionV relativeFrom="paragraph">
+              <wp:posOffset>247812</wp:posOffset>
+            </wp:positionV>
+            <wp:extent cx="7000052" cy="2533650"/>
+            <wp:effectExtent l="0" t="0" r="0" b="0"/>
+            <wp:wrapTopAndBottom/>
             <wp:docPr id="11" name="Imagen 11" descr="Diagrama, Esquemático&#10;&#10;Descripción generada automáticamente"/>
             <wp:cNvGraphicFramePr>
               <a:graphicFrameLocks xmlns:a="http://schemas.openxmlformats.org/drawingml/2006/main" noChangeAspect="1"/>
@@ -4082,7 +4753,13 @@
                     <pic:cNvPicPr/>
                   </pic:nvPicPr>
                   <pic:blipFill>
-                    <a:blip r:embed="rId14"/>
+                    <a:blip r:embed="rId16">
+                      <a:extLst>
+                        <a:ext uri="{28A0092B-C50C-407E-A947-70E740481C1C}">
+                          <a14:useLocalDpi xmlns:a14="http://schemas.microsoft.com/office/drawing/2010/main" val="0"/>
+                        </a:ext>
+                      </a:extLst>
+                    </a:blip>
                     <a:stretch>
                       <a:fillRect/>
                     </a:stretch>
@@ -4090,7 +4767,7 @@
                   <pic:spPr>
                     <a:xfrm>
                       <a:off x="0" y="0"/>
-                      <a:ext cx="5400040" cy="1954530"/>
+                      <a:ext cx="7000052" cy="2533650"/>
                     </a:xfrm>
                     <a:prstGeom prst="rect">
                       <a:avLst/>
@@ -4099,28 +4776,33 @@
                 </pic:pic>
               </a:graphicData>
             </a:graphic>
-          </wp:inline>
+          </wp:anchor>
         </w:drawing>
       </w:r>
-    </w:p>
-    <w:p>
-      <w:pPr>
-        <w:pStyle w:val="Heading3"/>
-      </w:pPr>
-      <w:bookmarkStart w:id="72" w:name="_Toc91704621"/>
-      <w:bookmarkStart w:id="73" w:name="_Toc91704714"/>
-      <w:bookmarkStart w:id="74" w:name="_Toc91778911"/>
-      <w:bookmarkStart w:id="75" w:name="_Toc91778971"/>
+      <w:r>
+        <w:t>De esta forma, el diagrama de bloques RTL de la entidad quedará de la siguiente forma:</w:t>
+      </w:r>
+    </w:p>
+    <w:p>
+      <w:pPr>
+        <w:pStyle w:val="Ttulo3"/>
+      </w:pPr>
+      <w:bookmarkStart w:id="87" w:name="_Toc91704621"/>
+      <w:bookmarkStart w:id="88" w:name="_Toc91704714"/>
+      <w:bookmarkStart w:id="89" w:name="_Toc91778911"/>
+      <w:bookmarkStart w:id="90" w:name="_Toc91778971"/>
+      <w:bookmarkStart w:id="91" w:name="_Toc92633123"/>
       <w:r>
         <w:t>Componente</w:t>
       </w:r>
       <w:r>
         <w:t>s internos</w:t>
       </w:r>
-      <w:bookmarkEnd w:id="72"/>
-      <w:bookmarkEnd w:id="73"/>
-      <w:bookmarkEnd w:id="74"/>
-      <w:bookmarkEnd w:id="75"/>
+      <w:bookmarkEnd w:id="87"/>
+      <w:bookmarkEnd w:id="88"/>
+      <w:bookmarkEnd w:id="89"/>
+      <w:bookmarkEnd w:id="90"/>
+      <w:bookmarkEnd w:id="91"/>
     </w:p>
     <w:p>
       <w:r>
@@ -4138,16 +4820,23 @@
     </w:p>
     <w:p>
       <w:pPr>
-        <w:pStyle w:val="Heading4"/>
+        <w:pStyle w:val="Ttulo4"/>
         <w:ind w:firstLine="708"/>
       </w:pPr>
-      <w:bookmarkStart w:id="76" w:name="_Toc91704715"/>
-      <w:bookmarkStart w:id="77" w:name="_Toc91778972"/>
-      <w:r>
-        <w:t>FSM_MASTER</w:t>
-      </w:r>
-      <w:bookmarkEnd w:id="76"/>
-      <w:bookmarkEnd w:id="77"/>
+      <w:bookmarkStart w:id="92" w:name="_Toc91704715"/>
+      <w:bookmarkStart w:id="93" w:name="_Toc91778972"/>
+      <w:bookmarkStart w:id="94" w:name="_Toc92633124"/>
+      <w:r>
+        <w:t>FSM_</w:t>
+      </w:r>
+      <w:proofErr w:type="gramStart"/>
+      <w:r>
+        <w:t>MASTER</w:t>
+      </w:r>
+      <w:bookmarkEnd w:id="92"/>
+      <w:bookmarkEnd w:id="93"/>
+      <w:bookmarkEnd w:id="94"/>
+      <w:proofErr w:type="gramEnd"/>
     </w:p>
     <w:p>
       <w:r>
@@ -4169,9 +4858,9 @@
           <w:noProof/>
         </w:rPr>
         <w:drawing>
-          <wp:inline distT="0" distB="0" distL="0" distR="0" wp14:anchorId="196A9621" wp14:editId="2E9B64AA">
-            <wp:extent cx="4105351" cy="3437466"/>
-            <wp:effectExtent l="0" t="0" r="0" b="0"/>
+          <wp:inline distT="0" distB="0" distL="0" distR="0" wp14:anchorId="196A9621" wp14:editId="23908ECB">
+            <wp:extent cx="3936511" cy="3296093"/>
+            <wp:effectExtent l="0" t="0" r="6985" b="0"/>
             <wp:docPr id="4" name="Imagen 4" descr="Texto&#10;&#10;Descripción generada automáticamente"/>
             <wp:cNvGraphicFramePr>
               <a:graphicFrameLocks xmlns:a="http://schemas.openxmlformats.org/drawingml/2006/main" noChangeAspect="1"/>
@@ -4184,7 +4873,7 @@
                     <pic:cNvPicPr/>
                   </pic:nvPicPr>
                   <pic:blipFill>
-                    <a:blip r:embed="rId15"/>
+                    <a:blip r:embed="rId17"/>
                     <a:stretch>
                       <a:fillRect/>
                     </a:stretch>
@@ -4192,7 +4881,7 @@
                   <pic:spPr>
                     <a:xfrm>
                       <a:off x="0" y="0"/>
-                      <a:ext cx="4114296" cy="3444955"/>
+                      <a:ext cx="3966169" cy="3320926"/>
                     </a:xfrm>
                     <a:prstGeom prst="rect">
                       <a:avLst/>
@@ -4208,18 +4897,18 @@
     <w:p>
       <w:r>
         <w:lastRenderedPageBreak/>
-        <w:t>Como puede observarse, a FMS_MASTER solo entra la señal del botón OK desde el componente de botones. Otr</w:t>
-      </w:r>
-      <w:r>
-        <w:t xml:space="preserve">o aspecto a destacar es la salida OUT_MESSAGE, que tomará distintos valores en función del mensaje que se quiera mostrar por los </w:t>
-      </w:r>
-      <w:proofErr w:type="spellStart"/>
-      <w:r>
-        <w:t>displays</w:t>
-      </w:r>
-      <w:proofErr w:type="spellEnd"/>
-      <w:r>
-        <w:t>.</w:t>
+        <w:t>Como puede observarse, a FMS_</w:t>
+      </w:r>
+      <w:proofErr w:type="gramStart"/>
+      <w:r>
+        <w:t>MASTER</w:t>
+      </w:r>
+      <w:proofErr w:type="gramEnd"/>
+      <w:r>
+        <w:t xml:space="preserve"> solo entra la señal del botón OK desde el componente de botones. Otr</w:t>
+      </w:r>
+      <w:r>
+        <w:t>o aspecto a destacar es la salida OUT_MESSAGE, que tomará distintos valores en función del mensaje que se quiera mostrar por los displays.</w:t>
       </w:r>
     </w:p>
     <w:p>
@@ -4227,7 +4916,15 @@
         <w:t>El diagrama d</w:t>
       </w:r>
       <w:r>
-        <w:t>e estados de la máquina FSM_MASTER es el siguiente:</w:t>
+        <w:t>e estados de la máquina FSM_</w:t>
+      </w:r>
+      <w:proofErr w:type="gramStart"/>
+      <w:r>
+        <w:t>MASTER</w:t>
+      </w:r>
+      <w:proofErr w:type="gramEnd"/>
+      <w:r>
+        <w:t xml:space="preserve"> es el siguiente:</w:t>
       </w:r>
     </w:p>
     <w:p>
@@ -4254,7 +4951,7 @@
                     <pic:cNvPicPr/>
                   </pic:nvPicPr>
                   <pic:blipFill>
-                    <a:blip r:embed="rId16"/>
+                    <a:blip r:embed="rId18"/>
                     <a:stretch>
                       <a:fillRect/>
                     </a:stretch>
@@ -4285,7 +4982,7 @@
     </w:p>
     <w:p>
       <w:pPr>
-        <w:pStyle w:val="ListParagraph"/>
+        <w:pStyle w:val="Prrafodelista"/>
         <w:numPr>
           <w:ilvl w:val="0"/>
           <w:numId w:val="2"/>
@@ -4302,20 +4999,12 @@
         <w:t xml:space="preserve">: El juego aún no se </w:t>
       </w:r>
       <w:r>
-        <w:t xml:space="preserve">ha iniciado. Para iniciarlo, se espera una pulsación del botón central (OK) de los 5 de la placa. Hasta que no se inicie, se muestra un mensaje de “START” por los </w:t>
-      </w:r>
-      <w:proofErr w:type="spellStart"/>
-      <w:r>
-        <w:t>displays</w:t>
-      </w:r>
-      <w:proofErr w:type="spellEnd"/>
-      <w:r>
-        <w:t xml:space="preserve">. </w:t>
-      </w:r>
-    </w:p>
-    <w:p>
-      <w:pPr>
-        <w:pStyle w:val="ListParagraph"/>
+        <w:t xml:space="preserve">ha iniciado. Para iniciarlo, se espera una pulsación del botón central (OK) de los 5 de la placa. Hasta que no se inicie, se muestra un mensaje de “START” por los displays. </w:t>
+      </w:r>
+    </w:p>
+    <w:p>
+      <w:pPr>
+        <w:pStyle w:val="Prrafodelista"/>
         <w:numPr>
           <w:ilvl w:val="0"/>
           <w:numId w:val="2"/>
@@ -4338,7 +5027,17 @@
         <w:t>Estado de generación de la secuencia a adivinar por el jugador</w:t>
       </w:r>
       <w:r>
-        <w:t>. El componente LFSR está continuamente generando nuevas secuencias aleatorias a adivinar. Cuando se recibe una señal de DONE_LFSR = ‘</w:t>
+        <w:t xml:space="preserve">. El componente LFSR está continuamente generando nuevas secuencias aleatorias a adivinar. Cuando se recibe una señal de </w:t>
+      </w:r>
+      <w:r>
+        <w:rPr>
+          <w:b/>
+          <w:bCs/>
+        </w:rPr>
+        <w:t>DONE_LFSR</w:t>
+      </w:r>
+      <w:r>
+        <w:t xml:space="preserve"> = ‘</w:t>
       </w:r>
       <w:r>
         <w:t>1’, se guarda la nueva secuencia a adivinar en una variable, y se continua con el desarrollo del juego.</w:t>
@@ -4346,7 +5045,7 @@
     </w:p>
     <w:p>
       <w:pPr>
-        <w:pStyle w:val="ListParagraph"/>
+        <w:pStyle w:val="Prrafodelista"/>
         <w:numPr>
           <w:ilvl w:val="0"/>
           <w:numId w:val="2"/>
@@ -4371,7 +5070,7 @@
     </w:p>
     <w:p>
       <w:pPr>
-        <w:pStyle w:val="ListParagraph"/>
+        <w:pStyle w:val="Prrafodelista"/>
         <w:numPr>
           <w:ilvl w:val="0"/>
           <w:numId w:val="2"/>
@@ -4393,7 +5092,7 @@
     </w:p>
     <w:p>
       <w:pPr>
-        <w:pStyle w:val="ListParagraph"/>
+        <w:pStyle w:val="Prrafodelista"/>
         <w:numPr>
           <w:ilvl w:val="0"/>
           <w:numId w:val="2"/>
@@ -4418,7 +5117,7 @@
     </w:p>
     <w:p>
       <w:pPr>
-        <w:pStyle w:val="ListParagraph"/>
+        <w:pStyle w:val="Prrafodelista"/>
         <w:numPr>
           <w:ilvl w:val="0"/>
           <w:numId w:val="2"/>
@@ -4435,12 +5134,32 @@
         <w:t>:</w:t>
       </w:r>
       <w:r>
-        <w:t xml:space="preserve"> Estado de espera de la máquina maestra mientras la máquina esclava INCHECK está en funcionamiento. Existen dos posibilidades: Que se finalice el juego ganando (se recibe un DONE_INCHECK = “01”), o que se finalice el juego perdiendo (se recibe un DONE_INCHECK = “10”).</w:t>
-      </w:r>
-    </w:p>
-    <w:p>
-      <w:pPr>
-        <w:pStyle w:val="ListParagraph"/>
+        <w:t xml:space="preserve"> Estado de espera de la máquina maestra mientras la máquina esclava INCHECK está en funcionamiento. Existen dos posibilidades: Que se finalice el juego ganando (se recibe un </w:t>
+      </w:r>
+      <w:r>
+        <w:rPr>
+          <w:b/>
+          <w:bCs/>
+        </w:rPr>
+        <w:t>DONE_INCHECK</w:t>
+      </w:r>
+      <w:r>
+        <w:t xml:space="preserve"> = “01”), o que se finalice el juego perdiendo (se recibe un </w:t>
+      </w:r>
+      <w:r>
+        <w:rPr>
+          <w:b/>
+          <w:bCs/>
+        </w:rPr>
+        <w:t>DONE_INCHECK</w:t>
+      </w:r>
+      <w:r>
+        <w:t xml:space="preserve"> = “10”).</w:t>
+      </w:r>
+    </w:p>
+    <w:p>
+      <w:pPr>
+        <w:pStyle w:val="Prrafodelista"/>
         <w:numPr>
           <w:ilvl w:val="0"/>
           <w:numId w:val="2"/>
@@ -4462,7 +5181,7 @@
     </w:p>
     <w:p>
       <w:pPr>
-        <w:pStyle w:val="ListParagraph"/>
+        <w:pStyle w:val="Prrafodelista"/>
         <w:numPr>
           <w:ilvl w:val="0"/>
           <w:numId w:val="2"/>
@@ -4492,7 +5211,7 @@
     </w:p>
     <w:p>
       <w:pPr>
-        <w:pStyle w:val="ListParagraph"/>
+        <w:pStyle w:val="Prrafodelista"/>
         <w:numPr>
           <w:ilvl w:val="0"/>
           <w:numId w:val="2"/>
@@ -4514,7 +5233,7 @@
     </w:p>
     <w:p>
       <w:pPr>
-        <w:pStyle w:val="ListParagraph"/>
+        <w:pStyle w:val="Prrafodelista"/>
         <w:numPr>
           <w:ilvl w:val="0"/>
           <w:numId w:val="2"/>
@@ -4544,7 +5263,7 @@
     </w:p>
     <w:p>
       <w:pPr>
-        <w:pStyle w:val="ListParagraph"/>
+        <w:pStyle w:val="Prrafodelista"/>
         <w:numPr>
           <w:ilvl w:val="0"/>
           <w:numId w:val="2"/>
@@ -4566,7 +5285,7 @@
     </w:p>
     <w:p>
       <w:pPr>
-        <w:pStyle w:val="ListParagraph"/>
+        <w:pStyle w:val="Prrafodelista"/>
         <w:numPr>
           <w:ilvl w:val="0"/>
           <w:numId w:val="2"/>
@@ -4595,7 +5314,23 @@
           <w:b/>
           <w:bCs/>
         </w:rPr>
-        <w:t>STATE_MASTER_T</w:t>
+        <w:t>STATE_</w:t>
+      </w:r>
+      <w:proofErr w:type="gramStart"/>
+      <w:r>
+        <w:rPr>
+          <w:b/>
+          <w:bCs/>
+        </w:rPr>
+        <w:t>MASTER</w:t>
+      </w:r>
+      <w:proofErr w:type="gramEnd"/>
+      <w:r>
+        <w:rPr>
+          <w:b/>
+          <w:bCs/>
+        </w:rPr>
+        <w:t>_T</w:t>
       </w:r>
       <w:r>
         <w:t>. En el quedan incluidos todos los estados mostrados anteriormente.</w:t>
@@ -4611,7 +5346,7 @@
     </w:p>
     <w:p>
       <w:pPr>
-        <w:pStyle w:val="ListParagraph"/>
+        <w:pStyle w:val="Prrafodelista"/>
         <w:numPr>
           <w:ilvl w:val="0"/>
           <w:numId w:val="2"/>
@@ -4635,7 +5370,7 @@
     </w:p>
     <w:p>
       <w:pPr>
-        <w:pStyle w:val="ListParagraph"/>
+        <w:pStyle w:val="Prrafodelista"/>
         <w:numPr>
           <w:ilvl w:val="0"/>
           <w:numId w:val="2"/>
@@ -4656,7 +5391,7 @@
     </w:p>
     <w:p>
       <w:pPr>
-        <w:pStyle w:val="ListParagraph"/>
+        <w:pStyle w:val="Prrafodelista"/>
         <w:numPr>
           <w:ilvl w:val="0"/>
           <w:numId w:val="2"/>
@@ -4685,17 +5420,19 @@
     </w:p>
     <w:p>
       <w:pPr>
-        <w:pStyle w:val="Heading4"/>
+        <w:pStyle w:val="Ttulo4"/>
         <w:ind w:left="360"/>
       </w:pPr>
-      <w:bookmarkStart w:id="78" w:name="_Toc91704716"/>
-      <w:bookmarkStart w:id="79" w:name="_Toc91778973"/>
+      <w:bookmarkStart w:id="95" w:name="_Toc91704716"/>
+      <w:bookmarkStart w:id="96" w:name="_Toc91778973"/>
+      <w:bookmarkStart w:id="97" w:name="_Toc92633125"/>
       <w:r>
         <w:lastRenderedPageBreak/>
         <w:t>FSM_INCHECK</w:t>
       </w:r>
-      <w:bookmarkEnd w:id="78"/>
-      <w:bookmarkEnd w:id="79"/>
+      <w:bookmarkEnd w:id="95"/>
+      <w:bookmarkEnd w:id="96"/>
+      <w:bookmarkEnd w:id="97"/>
     </w:p>
     <w:p>
       <w:r>
@@ -4751,7 +5488,7 @@
                     <pic:cNvPicPr/>
                   </pic:nvPicPr>
                   <pic:blipFill>
-                    <a:blip r:embed="rId17"/>
+                    <a:blip r:embed="rId19"/>
                     <a:stretch>
                       <a:fillRect/>
                     </a:stretch>
@@ -4829,15 +5566,7 @@
         <w:t xml:space="preserve">VISUALIZER </w:t>
       </w:r>
       <w:r>
-        <w:t xml:space="preserve">los intentos restantes del jugador que hay que mostrar por los </w:t>
-      </w:r>
-      <w:proofErr w:type="spellStart"/>
-      <w:r>
-        <w:t>displays</w:t>
-      </w:r>
-      <w:proofErr w:type="spellEnd"/>
-      <w:r>
-        <w:t>.</w:t>
+        <w:t>los intentos restantes del jugador que hay que mostrar por los displays.</w:t>
       </w:r>
     </w:p>
     <w:p>
@@ -4878,7 +5607,7 @@
                     <pic:cNvPicPr/>
                   </pic:nvPicPr>
                   <pic:blipFill>
-                    <a:blip r:embed="rId18"/>
+                    <a:blip r:embed="rId20"/>
                     <a:stretch>
                       <a:fillRect/>
                     </a:stretch>
@@ -4907,7 +5636,7 @@
     </w:p>
     <w:p>
       <w:pPr>
-        <w:pStyle w:val="ListParagraph"/>
+        <w:pStyle w:val="Prrafodelista"/>
         <w:numPr>
           <w:ilvl w:val="0"/>
           <w:numId w:val="2"/>
@@ -4924,12 +5653,20 @@
         <w:t xml:space="preserve">: </w:t>
       </w:r>
       <w:r>
-        <w:t>Estado de reposo de la máquina de estados. Hasta que la FSM_MASTER no indique el comienzo de la ejecución de la máquina esclava, no se produce ninguna transición.</w:t>
-      </w:r>
-    </w:p>
-    <w:p>
-      <w:pPr>
-        <w:pStyle w:val="ListParagraph"/>
+        <w:t>Estado de reposo de la máquina de estados. Hasta que la FSM_</w:t>
+      </w:r>
+      <w:proofErr w:type="gramStart"/>
+      <w:r>
+        <w:t>MASTER</w:t>
+      </w:r>
+      <w:proofErr w:type="gramEnd"/>
+      <w:r>
+        <w:t xml:space="preserve"> no indique el comienzo de la ejecución de la máquina esclava, no se produce ninguna transición.</w:t>
+      </w:r>
+    </w:p>
+    <w:p>
+      <w:pPr>
+        <w:pStyle w:val="Prrafodelista"/>
         <w:numPr>
           <w:ilvl w:val="0"/>
           <w:numId w:val="2"/>
@@ -4954,7 +5691,7 @@
     </w:p>
     <w:p>
       <w:pPr>
-        <w:pStyle w:val="ListParagraph"/>
+        <w:pStyle w:val="Prrafodelista"/>
         <w:numPr>
           <w:ilvl w:val="0"/>
           <w:numId w:val="2"/>
@@ -4979,7 +5716,7 @@
     </w:p>
     <w:p>
       <w:pPr>
-        <w:pStyle w:val="ListParagraph"/>
+        <w:pStyle w:val="Prrafodelista"/>
         <w:numPr>
           <w:ilvl w:val="0"/>
           <w:numId w:val="2"/>
@@ -5040,7 +5777,7 @@
     </w:p>
     <w:p>
       <w:pPr>
-        <w:pStyle w:val="ListParagraph"/>
+        <w:pStyle w:val="Prrafodelista"/>
         <w:numPr>
           <w:ilvl w:val="0"/>
           <w:numId w:val="2"/>
@@ -5084,7 +5821,7 @@
     </w:p>
     <w:p>
       <w:pPr>
-        <w:pStyle w:val="ListParagraph"/>
+        <w:pStyle w:val="Prrafodelista"/>
         <w:numPr>
           <w:ilvl w:val="0"/>
           <w:numId w:val="2"/>
@@ -5110,7 +5847,15 @@
         <w:t>. Se manda un valor de ter</w:t>
       </w:r>
       <w:r>
-        <w:t>minación para indicar a FSM_MASTER que se ha ganado el juego (</w:t>
+        <w:t>minación para indicar a FSM_</w:t>
+      </w:r>
+      <w:proofErr w:type="gramStart"/>
+      <w:r>
+        <w:t>MASTER</w:t>
+      </w:r>
+      <w:proofErr w:type="gramEnd"/>
+      <w:r>
+        <w:t xml:space="preserve"> que se ha ganado el juego (</w:t>
       </w:r>
       <w:r>
         <w:rPr>
@@ -5125,7 +5870,7 @@
     </w:p>
     <w:p>
       <w:pPr>
-        <w:pStyle w:val="ListParagraph"/>
+        <w:pStyle w:val="Prrafodelista"/>
         <w:numPr>
           <w:ilvl w:val="0"/>
           <w:numId w:val="2"/>
@@ -5142,7 +5887,15 @@
         <w:t>:</w:t>
       </w:r>
       <w:r>
-        <w:t xml:space="preserve"> Estado de terminación del juego GAME OVER. Se manda un valor de terminación para indicar a FSM_MASTER que se ha perdido el juego (</w:t>
+        <w:t xml:space="preserve"> Estado de terminación del juego GAME OVER. Se manda un valor de terminación para indicar a FSM_</w:t>
+      </w:r>
+      <w:proofErr w:type="gramStart"/>
+      <w:r>
+        <w:t>MASTER</w:t>
+      </w:r>
+      <w:proofErr w:type="gramEnd"/>
+      <w:r>
+        <w:t xml:space="preserve"> que se ha perdido el juego (</w:t>
       </w:r>
       <w:r>
         <w:rPr>
@@ -5170,7 +5923,15 @@
         <w:t xml:space="preserve"> toma u</w:t>
       </w:r>
       <w:r>
-        <w:t>n valor de “00” en todo momento excepto en los estados S7 y S8. De esta forma se le indica a FSM_MASTER.</w:t>
+        <w:t>n valor de “00” en todo momento excepto en los estados S7 y S8. De esta forma se le indica a FSM_</w:t>
+      </w:r>
+      <w:proofErr w:type="gramStart"/>
+      <w:r>
+        <w:t>MASTER</w:t>
+      </w:r>
+      <w:proofErr w:type="gramEnd"/>
+      <w:r>
+        <w:t>.</w:t>
       </w:r>
     </w:p>
     <w:p>
@@ -5195,7 +5956,15 @@
         <w:t xml:space="preserve"> diferentes que se mostró en el apartado </w:t>
       </w:r>
       <w:r>
-        <w:t>de FSM_MASTER.</w:t>
+        <w:t>de FSM_</w:t>
+      </w:r>
+      <w:proofErr w:type="gramStart"/>
+      <w:r>
+        <w:t>MASTER</w:t>
+      </w:r>
+      <w:proofErr w:type="gramEnd"/>
+      <w:r>
+        <w:t>.</w:t>
       </w:r>
     </w:p>
     <w:p>
@@ -5264,16 +6033,18 @@
     </w:p>
     <w:p>
       <w:pPr>
-        <w:pStyle w:val="Heading4"/>
+        <w:pStyle w:val="Ttulo4"/>
         <w:ind w:left="360"/>
       </w:pPr>
-      <w:bookmarkStart w:id="80" w:name="_Toc91704717"/>
-      <w:bookmarkStart w:id="81" w:name="_Toc91778974"/>
+      <w:bookmarkStart w:id="98" w:name="_Toc91704717"/>
+      <w:bookmarkStart w:id="99" w:name="_Toc91778974"/>
+      <w:bookmarkStart w:id="100" w:name="_Toc92633126"/>
       <w:r>
         <w:t>FSM_SHOWSEQ</w:t>
       </w:r>
-      <w:bookmarkEnd w:id="80"/>
-      <w:bookmarkEnd w:id="81"/>
+      <w:bookmarkEnd w:id="98"/>
+      <w:bookmarkEnd w:id="99"/>
+      <w:bookmarkEnd w:id="100"/>
     </w:p>
     <w:p>
       <w:r>
@@ -5285,7 +6056,15 @@
       </w:r>
       <w:proofErr w:type="spellEnd"/>
       <w:r>
-        <w:t xml:space="preserve"> dispuestos en la protoboard externa a la placa de desarrollo.</w:t>
+        <w:t xml:space="preserve"> dispuestos en la </w:t>
+      </w:r>
+      <w:proofErr w:type="spellStart"/>
+      <w:r>
+        <w:t>protoboard</w:t>
+      </w:r>
+      <w:proofErr w:type="spellEnd"/>
+      <w:r>
+        <w:t xml:space="preserve"> externa a la placa de desarrollo.</w:t>
       </w:r>
       <w:r>
         <w:t xml:space="preserve"> Cada LED corresponde a un valor que puede tomar cada elemento de la secuencia, que quedará encendido 2 segundos.</w:t>
@@ -5323,7 +6102,7 @@
                     <pic:cNvPicPr/>
                   </pic:nvPicPr>
                   <pic:blipFill>
-                    <a:blip r:embed="rId19"/>
+                    <a:blip r:embed="rId21"/>
                     <a:stretch>
                       <a:fillRect/>
                     </a:stretch>
@@ -5382,7 +6161,7 @@
                     <pic:cNvPicPr/>
                   </pic:nvPicPr>
                   <pic:blipFill>
-                    <a:blip r:embed="rId20"/>
+                    <a:blip r:embed="rId22"/>
                     <a:stretch>
                       <a:fillRect/>
                     </a:stretch>
@@ -5404,14 +6183,14 @@
       </w:r>
     </w:p>
     <w:p>
-      <w:bookmarkStart w:id="82" w:name="_Toc91704718"/>
+      <w:bookmarkStart w:id="101" w:name="_Toc91704718"/>
       <w:r>
         <w:t>A continuación se describe el significado de los diferentes estados:</w:t>
       </w:r>
     </w:p>
     <w:p>
       <w:pPr>
-        <w:pStyle w:val="ListParagraph"/>
+        <w:pStyle w:val="Prrafodelista"/>
         <w:numPr>
           <w:ilvl w:val="0"/>
           <w:numId w:val="2"/>
@@ -5430,7 +6209,7 @@
     </w:p>
     <w:p>
       <w:pPr>
-        <w:pStyle w:val="ListParagraph"/>
+        <w:pStyle w:val="Prrafodelista"/>
         <w:numPr>
           <w:ilvl w:val="0"/>
           <w:numId w:val="2"/>
@@ -5449,7 +6228,7 @@
     </w:p>
     <w:p>
       <w:pPr>
-        <w:pStyle w:val="ListParagraph"/>
+        <w:pStyle w:val="Prrafodelista"/>
         <w:numPr>
           <w:ilvl w:val="0"/>
           <w:numId w:val="2"/>
@@ -5477,7 +6256,7 @@
     </w:p>
     <w:p>
       <w:pPr>
-        <w:pStyle w:val="ListParagraph"/>
+        <w:pStyle w:val="Prrafodelista"/>
         <w:numPr>
           <w:ilvl w:val="0"/>
           <w:numId w:val="2"/>
@@ -5491,7 +6270,15 @@
         <w:t>S2</w:t>
       </w:r>
       <w:r>
-        <w:t>: Estado de finalización. Mandamos señal de DONE a FSM_MASTER.</w:t>
+        <w:t>: Estado de finalización. Mandamos señal de DONE a FSM_</w:t>
+      </w:r>
+      <w:proofErr w:type="gramStart"/>
+      <w:r>
+        <w:t>MASTER</w:t>
+      </w:r>
+      <w:proofErr w:type="gramEnd"/>
+      <w:r>
+        <w:t>.</w:t>
       </w:r>
     </w:p>
     <w:p>
@@ -5523,15 +6310,17 @@
     </w:p>
     <w:p>
       <w:pPr>
-        <w:pStyle w:val="Heading4"/>
+        <w:pStyle w:val="Ttulo4"/>
         <w:ind w:left="360"/>
       </w:pPr>
-      <w:bookmarkStart w:id="83" w:name="_Toc91778975"/>
+      <w:bookmarkStart w:id="102" w:name="_Toc91778975"/>
+      <w:bookmarkStart w:id="103" w:name="_Toc92633127"/>
       <w:r>
         <w:t>LFSR</w:t>
       </w:r>
-      <w:bookmarkEnd w:id="82"/>
-      <w:bookmarkEnd w:id="83"/>
+      <w:bookmarkEnd w:id="101"/>
+      <w:bookmarkEnd w:id="102"/>
+      <w:bookmarkEnd w:id="103"/>
     </w:p>
     <w:p>
       <w:r>
@@ -5555,7 +6344,15 @@
         <w:t>Al ser 4 elementos los que hay que rellenar, este componente está continuamente creando nuevas secuencias, y cuando llegue a una nueva secuencia completa</w:t>
       </w:r>
       <w:r>
-        <w:t xml:space="preserve">, avisa a FSM_MASTER </w:t>
+        <w:t>, avisa a FSM_</w:t>
+      </w:r>
+      <w:proofErr w:type="gramStart"/>
+      <w:r>
+        <w:t>MASTER</w:t>
+      </w:r>
+      <w:proofErr w:type="gramEnd"/>
+      <w:r>
+        <w:t xml:space="preserve"> </w:t>
       </w:r>
       <w:proofErr w:type="spellStart"/>
       <w:r>
@@ -5595,7 +6392,7 @@
                     <pic:cNvPicPr/>
                   </pic:nvPicPr>
                   <pic:blipFill>
-                    <a:blip r:embed="rId21"/>
+                    <a:blip r:embed="rId23"/>
                     <a:stretch>
                       <a:fillRect/>
                     </a:stretch>
@@ -5719,21 +6516,31 @@
         <w:t xml:space="preserve"> valores del registro.</w:t>
       </w:r>
       <w:r>
-        <w:t xml:space="preserve"> Cuando esta secuencia queda rellenada, activa la salida NEW_SEQ para indicar al FSM_MASTER que hay una nueva secuencia disponible.</w:t>
-      </w:r>
-    </w:p>
-    <w:p>
-      <w:pPr>
-        <w:pStyle w:val="Heading4"/>
+        <w:t xml:space="preserve"> Cuando esta secuencia queda rellenada, activa la salida NEW_SEQ para indicar al FSM_</w:t>
+      </w:r>
+      <w:proofErr w:type="gramStart"/>
+      <w:r>
+        <w:t>MASTER</w:t>
+      </w:r>
+      <w:proofErr w:type="gramEnd"/>
+      <w:r>
+        <w:t xml:space="preserve"> que hay una nueva secuencia disponible.</w:t>
+      </w:r>
+    </w:p>
+    <w:p>
+      <w:pPr>
+        <w:pStyle w:val="Ttulo4"/>
         <w:ind w:left="360"/>
       </w:pPr>
-      <w:bookmarkStart w:id="84" w:name="_Toc91704719"/>
-      <w:bookmarkStart w:id="85" w:name="_Toc91778976"/>
+      <w:bookmarkStart w:id="104" w:name="_Toc91704719"/>
+      <w:bookmarkStart w:id="105" w:name="_Toc91778976"/>
+      <w:bookmarkStart w:id="106" w:name="_Toc92633128"/>
       <w:r>
         <w:t>FSM_SLAVE_TIMER</w:t>
       </w:r>
-      <w:bookmarkEnd w:id="84"/>
-      <w:bookmarkEnd w:id="85"/>
+      <w:bookmarkEnd w:id="104"/>
+      <w:bookmarkEnd w:id="105"/>
+      <w:bookmarkEnd w:id="106"/>
     </w:p>
     <w:p>
       <w:r>
@@ -5784,7 +6591,7 @@
                     <pic:cNvPicPr/>
                   </pic:nvPicPr>
                   <pic:blipFill>
-                    <a:blip r:embed="rId22"/>
+                    <a:blip r:embed="rId24"/>
                     <a:stretch>
                       <a:fillRect/>
                     </a:stretch>
@@ -5815,36 +6622,40 @@
     </w:p>
     <w:p>
       <w:pPr>
-        <w:pStyle w:val="Heading2"/>
-      </w:pPr>
-      <w:bookmarkStart w:id="86" w:name="_Toc91704622"/>
-      <w:bookmarkStart w:id="87" w:name="_Toc91704720"/>
-      <w:bookmarkStart w:id="88" w:name="_Toc91778912"/>
-      <w:bookmarkStart w:id="89" w:name="_Toc91778977"/>
+        <w:pStyle w:val="Ttulo2"/>
+      </w:pPr>
+      <w:bookmarkStart w:id="107" w:name="_Toc91704622"/>
+      <w:bookmarkStart w:id="108" w:name="_Toc91704720"/>
+      <w:bookmarkStart w:id="109" w:name="_Toc91778912"/>
+      <w:bookmarkStart w:id="110" w:name="_Toc91778977"/>
+      <w:bookmarkStart w:id="111" w:name="_Toc92633129"/>
       <w:r>
         <w:lastRenderedPageBreak/>
         <w:t>VISUALIZER_TOP</w:t>
       </w:r>
-      <w:bookmarkEnd w:id="86"/>
-      <w:bookmarkEnd w:id="87"/>
-      <w:bookmarkEnd w:id="88"/>
-      <w:bookmarkEnd w:id="89"/>
-    </w:p>
-    <w:p>
-      <w:pPr>
-        <w:pStyle w:val="Heading3"/>
-      </w:pPr>
-      <w:bookmarkStart w:id="90" w:name="_Toc91704623"/>
-      <w:bookmarkStart w:id="91" w:name="_Toc91704721"/>
-      <w:bookmarkStart w:id="92" w:name="_Toc91778913"/>
-      <w:bookmarkStart w:id="93" w:name="_Toc91778978"/>
+      <w:bookmarkEnd w:id="107"/>
+      <w:bookmarkEnd w:id="108"/>
+      <w:bookmarkEnd w:id="109"/>
+      <w:bookmarkEnd w:id="110"/>
+      <w:bookmarkEnd w:id="111"/>
+    </w:p>
+    <w:p>
+      <w:pPr>
+        <w:pStyle w:val="Ttulo3"/>
+      </w:pPr>
+      <w:bookmarkStart w:id="112" w:name="_Toc91704623"/>
+      <w:bookmarkStart w:id="113" w:name="_Toc91704721"/>
+      <w:bookmarkStart w:id="114" w:name="_Toc91778913"/>
+      <w:bookmarkStart w:id="115" w:name="_Toc91778978"/>
+      <w:bookmarkStart w:id="116" w:name="_Toc92633130"/>
       <w:r>
         <w:t>Descripción del componente</w:t>
       </w:r>
-      <w:bookmarkEnd w:id="90"/>
-      <w:bookmarkEnd w:id="91"/>
-      <w:bookmarkEnd w:id="92"/>
-      <w:bookmarkEnd w:id="93"/>
+      <w:bookmarkEnd w:id="112"/>
+      <w:bookmarkEnd w:id="113"/>
+      <w:bookmarkEnd w:id="114"/>
+      <w:bookmarkEnd w:id="115"/>
+      <w:bookmarkEnd w:id="116"/>
     </w:p>
     <w:p/>
     <w:p>
@@ -5854,28 +6665,27 @@
     </w:p>
     <w:p>
       <w:pPr>
-        <w:pStyle w:val="ListParagraph"/>
+        <w:pStyle w:val="Prrafodelista"/>
         <w:numPr>
           <w:ilvl w:val="0"/>
           <w:numId w:val="2"/>
         </w:numPr>
       </w:pPr>
       <w:r>
-        <w:t xml:space="preserve">CLK: corresponde con la señal del reloj, se utiliza como referencia para el encendido y apagado de cada </w:t>
+        <w:rPr>
+          <w:b/>
+          <w:bCs/>
+        </w:rPr>
+        <w:t>CLK</w:t>
+      </w:r>
+      <w:r>
+        <w:t xml:space="preserve">: corresponde con la señal del reloj, se utiliza como referencia para el encendido y apagado de cada </w:t>
       </w:r>
       <w:r>
         <w:t>uno</w:t>
       </w:r>
       <w:r>
-        <w:t xml:space="preserve"> de los </w:t>
-      </w:r>
-      <w:proofErr w:type="spellStart"/>
-      <w:r>
-        <w:t>displays</w:t>
-      </w:r>
-      <w:proofErr w:type="spellEnd"/>
-      <w:r>
-        <w:t xml:space="preserve"> de 7 segmentos</w:t>
+        <w:t xml:space="preserve"> de los displays de 7 segmentos</w:t>
       </w:r>
       <w:r>
         <w:t>.</w:t>
@@ -5883,40 +6693,43 @@
     </w:p>
     <w:p>
       <w:pPr>
-        <w:pStyle w:val="ListParagraph"/>
+        <w:pStyle w:val="Prrafodelista"/>
         <w:numPr>
           <w:ilvl w:val="0"/>
           <w:numId w:val="2"/>
         </w:numPr>
       </w:pPr>
-      <w:r>
-        <w:rPr>
+      <w:proofErr w:type="gramStart"/>
+      <w:r>
+        <w:rPr>
+          <w:b/>
+          <w:bCs/>
           <w:highlight w:val="green"/>
         </w:rPr>
         <w:t>round</w:t>
       </w:r>
-      <w:r>
-        <w:t xml:space="preserve">: es un natural con rango de 0 a 99 que representa el número de vidas que tiene el jugador, para así poder mostrarlo en los </w:t>
-      </w:r>
-      <w:proofErr w:type="spellStart"/>
-      <w:r>
-        <w:t>displays</w:t>
-      </w:r>
-      <w:proofErr w:type="spellEnd"/>
-      <w:r>
-        <w:t>.</w:t>
-      </w:r>
-    </w:p>
-    <w:p>
-      <w:pPr>
-        <w:pStyle w:val="ListParagraph"/>
+      <w:proofErr w:type="gramEnd"/>
+      <w:r>
+        <w:t>: es un natural con rango de 0 a 99 que representa el número de vidas que tiene el jugador, para así poder mostrarlo en los displays.</w:t>
+      </w:r>
+    </w:p>
+    <w:p>
+      <w:pPr>
+        <w:pStyle w:val="Prrafodelista"/>
         <w:numPr>
           <w:ilvl w:val="0"/>
           <w:numId w:val="2"/>
         </w:numPr>
       </w:pPr>
       <w:r>
-        <w:t xml:space="preserve">selector: es una señal que de tipo </w:t>
+        <w:rPr>
+          <w:b/>
+          <w:bCs/>
+        </w:rPr>
+        <w:t>selector</w:t>
+      </w:r>
+      <w:r>
+        <w:t xml:space="preserve">: es una señal que de tipo </w:t>
       </w:r>
       <w:proofErr w:type="spellStart"/>
       <w:r>
@@ -5956,7 +6769,15 @@
       </w:r>
       <w:proofErr w:type="spellEnd"/>
       <w:r>
-        <w:t>… o poner por pantalla el numero de vidas que le queda al jugador.</w:t>
+        <w:t xml:space="preserve">… o poner por pantalla el </w:t>
+      </w:r>
+      <w:proofErr w:type="spellStart"/>
+      <w:r>
+        <w:t>numero</w:t>
+      </w:r>
+      <w:proofErr w:type="spellEnd"/>
+      <w:r>
+        <w:t xml:space="preserve"> de vidas que le queda al jugador.</w:t>
       </w:r>
     </w:p>
     <w:p>
@@ -5966,7 +6787,7 @@
     </w:p>
     <w:p>
       <w:pPr>
-        <w:pStyle w:val="ListParagraph"/>
+        <w:pStyle w:val="Prrafodelista"/>
         <w:numPr>
           <w:ilvl w:val="0"/>
           <w:numId w:val="2"/>
@@ -5974,6 +6795,10 @@
       </w:pPr>
       <w:proofErr w:type="spellStart"/>
       <w:r>
+        <w:rPr>
+          <w:b/>
+          <w:bCs/>
+        </w:rPr>
         <w:t>segments</w:t>
       </w:r>
       <w:proofErr w:type="spellEnd"/>
@@ -5999,7 +6824,7 @@
     </w:p>
     <w:p>
       <w:pPr>
-        <w:pStyle w:val="ListParagraph"/>
+        <w:pStyle w:val="Prrafodelista"/>
         <w:numPr>
           <w:ilvl w:val="0"/>
           <w:numId w:val="2"/>
@@ -6007,6 +6832,10 @@
       </w:pPr>
       <w:proofErr w:type="spellStart"/>
       <w:r>
+        <w:rPr>
+          <w:b/>
+          <w:bCs/>
+        </w:rPr>
         <w:t>anode</w:t>
       </w:r>
       <w:proofErr w:type="spellEnd"/>
@@ -6019,40 +6848,34 @@
       </w:r>
       <w:proofErr w:type="spellEnd"/>
       <w:r>
-        <w:t xml:space="preserve"> y podemos seleccionar que </w:t>
+        <w:t xml:space="preserve"> y podemos seleccionar que displays estén encendidos y cuales apagados. Un nivel bajo significa que le </w:t>
       </w:r>
       <w:proofErr w:type="spellStart"/>
       <w:r>
-        <w:t>displays</w:t>
+        <w:t>display</w:t>
       </w:r>
       <w:proofErr w:type="spellEnd"/>
       <w:r>
-        <w:t xml:space="preserve"> estén encendidos y cuales apagados. Un nivel bajo significa que le </w:t>
-      </w:r>
-      <w:proofErr w:type="spellStart"/>
-      <w:r>
-        <w:t>display</w:t>
-      </w:r>
-      <w:proofErr w:type="spellEnd"/>
-      <w:r>
         <w:t xml:space="preserve"> estará encendido.</w:t>
       </w:r>
     </w:p>
     <w:p>
       <w:pPr>
-        <w:pStyle w:val="Heading3"/>
-      </w:pPr>
-      <w:bookmarkStart w:id="94" w:name="_Toc91704624"/>
-      <w:bookmarkStart w:id="95" w:name="_Toc91704722"/>
-      <w:bookmarkStart w:id="96" w:name="_Toc91778914"/>
-      <w:bookmarkStart w:id="97" w:name="_Toc91778979"/>
+        <w:pStyle w:val="Ttulo3"/>
+      </w:pPr>
+      <w:bookmarkStart w:id="117" w:name="_Toc91704624"/>
+      <w:bookmarkStart w:id="118" w:name="_Toc91704722"/>
+      <w:bookmarkStart w:id="119" w:name="_Toc91778914"/>
+      <w:bookmarkStart w:id="120" w:name="_Toc91778979"/>
+      <w:bookmarkStart w:id="121" w:name="_Toc92633131"/>
       <w:r>
         <w:t>Estructura interna del componente (diagrama RTL)</w:t>
       </w:r>
-      <w:bookmarkEnd w:id="94"/>
-      <w:bookmarkEnd w:id="95"/>
-      <w:bookmarkEnd w:id="96"/>
-      <w:bookmarkEnd w:id="97"/>
+      <w:bookmarkEnd w:id="117"/>
+      <w:bookmarkEnd w:id="118"/>
+      <w:bookmarkEnd w:id="119"/>
+      <w:bookmarkEnd w:id="120"/>
+      <w:bookmarkEnd w:id="121"/>
     </w:p>
     <w:p>
       <w:r>
@@ -6085,7 +6908,7 @@
                     <pic:cNvPicPr/>
                   </pic:nvPicPr>
                   <pic:blipFill>
-                    <a:blip r:embed="rId23"/>
+                    <a:blip r:embed="rId25"/>
                     <a:stretch>
                       <a:fillRect/>
                     </a:stretch>
@@ -6108,22 +6931,24 @@
     </w:p>
     <w:p>
       <w:pPr>
-        <w:pStyle w:val="Heading3"/>
-      </w:pPr>
-      <w:bookmarkStart w:id="98" w:name="_Toc91704625"/>
-      <w:bookmarkStart w:id="99" w:name="_Toc91704723"/>
-      <w:bookmarkStart w:id="100" w:name="_Toc91778915"/>
-      <w:bookmarkStart w:id="101" w:name="_Toc91778980"/>
+        <w:pStyle w:val="Ttulo3"/>
+      </w:pPr>
+      <w:bookmarkStart w:id="122" w:name="_Toc91704625"/>
+      <w:bookmarkStart w:id="123" w:name="_Toc91704723"/>
+      <w:bookmarkStart w:id="124" w:name="_Toc91778915"/>
+      <w:bookmarkStart w:id="125" w:name="_Toc91778980"/>
+      <w:bookmarkStart w:id="126" w:name="_Toc92633132"/>
       <w:r>
         <w:t>C</w:t>
       </w:r>
       <w:r>
         <w:t>omponentes internos</w:t>
       </w:r>
-      <w:bookmarkEnd w:id="98"/>
-      <w:bookmarkEnd w:id="99"/>
-      <w:bookmarkEnd w:id="100"/>
-      <w:bookmarkEnd w:id="101"/>
+      <w:bookmarkEnd w:id="122"/>
+      <w:bookmarkEnd w:id="123"/>
+      <w:bookmarkEnd w:id="124"/>
+      <w:bookmarkEnd w:id="125"/>
+      <w:bookmarkEnd w:id="126"/>
     </w:p>
     <w:p>
       <w:r>
@@ -6141,17 +6966,22 @@
     </w:p>
     <w:p>
       <w:pPr>
-        <w:pStyle w:val="Heading4"/>
+        <w:pStyle w:val="Ttulo4"/>
         <w:ind w:left="708"/>
       </w:pPr>
-      <w:bookmarkStart w:id="102" w:name="_Toc91778981"/>
+      <w:bookmarkStart w:id="127" w:name="_Toc91778981"/>
+      <w:bookmarkStart w:id="128" w:name="_Toc92633133"/>
       <w:r>
         <w:t>NATURAL_DECODER</w:t>
       </w:r>
-      <w:bookmarkEnd w:id="102"/>
-    </w:p>
-    <w:p>
-      <w:r>
+      <w:bookmarkEnd w:id="127"/>
+      <w:bookmarkEnd w:id="128"/>
+    </w:p>
+    <w:p>
+      <w:r>
+        <w:rPr>
+          <w:noProof/>
+        </w:rPr>
         <w:drawing>
           <wp:anchor distT="0" distB="0" distL="114300" distR="114300" simplePos="0" relativeHeight="251658240" behindDoc="0" locked="0" layoutInCell="1" allowOverlap="1" wp14:anchorId="7208D109" wp14:editId="0650795F">
             <wp:simplePos x="0" y="0"/>
@@ -6176,7 +7006,7 @@
                     <pic:cNvPicPr/>
                   </pic:nvPicPr>
                   <pic:blipFill>
-                    <a:blip r:embed="rId24">
+                    <a:blip r:embed="rId26">
                       <a:extLst>
                         <a:ext uri="{28A0092B-C50C-407E-A947-70E740481C1C}">
                           <a14:useLocalDpi xmlns:a14="http://schemas.microsoft.com/office/drawing/2010/main" val="0"/>
@@ -6214,12 +7044,16 @@
       <w:r>
         <w:t>“</w:t>
       </w:r>
-      <w:r>
-        <w:rPr>
+      <w:proofErr w:type="gramStart"/>
+      <w:r>
+        <w:rPr>
+          <w:b/>
+          <w:bCs/>
           <w:highlight w:val="green"/>
         </w:rPr>
         <w:t>round</w:t>
       </w:r>
+      <w:proofErr w:type="gramEnd"/>
       <w:r>
         <w:t>”</w:t>
       </w:r>
@@ -6276,29 +7110,31 @@
     </w:p>
     <w:p>
       <w:pPr>
-        <w:pStyle w:val="Heading4"/>
+        <w:pStyle w:val="Ttulo4"/>
         <w:ind w:left="708"/>
       </w:pPr>
-      <w:bookmarkStart w:id="103" w:name="_Toc91778982"/>
+      <w:bookmarkStart w:id="129" w:name="_Toc91778982"/>
+      <w:bookmarkStart w:id="130" w:name="_Toc92633134"/>
       <w:r>
         <w:t>DISPLAY_CONTROLLER</w:t>
       </w:r>
-      <w:bookmarkEnd w:id="103"/>
-    </w:p>
-    <w:p>
-      <w:r>
-        <w:t xml:space="preserve">Se encarga de seleccionar qué se representa en los </w:t>
+      <w:bookmarkEnd w:id="129"/>
+      <w:bookmarkEnd w:id="130"/>
+    </w:p>
+    <w:p>
+      <w:r>
+        <w:t xml:space="preserve">Se encarga de seleccionar qué se representa en los displays y el encendido y apagado de estos para </w:t>
+      </w:r>
+      <w:r>
+        <w:t xml:space="preserve">poder </w:t>
       </w:r>
       <w:proofErr w:type="spellStart"/>
       <w:r>
-        <w:t>displays</w:t>
+        <w:t>da</w:t>
       </w:r>
       <w:proofErr w:type="spellEnd"/>
       <w:r>
-        <w:t xml:space="preserve"> y el encendido y apagado de estos para </w:t>
-      </w:r>
-      <w:r>
-        <w:t xml:space="preserve">poder da la ilusión de que se representan valores distintos en cada </w:t>
+        <w:t xml:space="preserve"> la ilusión de que se representan valores distintos en cada </w:t>
       </w:r>
       <w:proofErr w:type="spellStart"/>
       <w:r>
@@ -6354,7 +7190,7 @@
     </w:p>
     <w:p>
       <w:pPr>
-        <w:pStyle w:val="ListParagraph"/>
+        <w:pStyle w:val="Prrafodelista"/>
         <w:numPr>
           <w:ilvl w:val="0"/>
           <w:numId w:val="2"/>
@@ -6375,7 +7211,7 @@
     </w:p>
     <w:p>
       <w:pPr>
-        <w:pStyle w:val="ListParagraph"/>
+        <w:pStyle w:val="Prrafodelista"/>
         <w:numPr>
           <w:ilvl w:val="0"/>
           <w:numId w:val="2"/>
@@ -6395,7 +7231,7 @@
     </w:p>
     <w:p>
       <w:pPr>
-        <w:pStyle w:val="ListParagraph"/>
+        <w:pStyle w:val="Prrafodelista"/>
         <w:numPr>
           <w:ilvl w:val="0"/>
           <w:numId w:val="2"/>
@@ -6415,7 +7251,7 @@
     </w:p>
     <w:p>
       <w:pPr>
-        <w:pStyle w:val="ListParagraph"/>
+        <w:pStyle w:val="Prrafodelista"/>
         <w:numPr>
           <w:ilvl w:val="0"/>
           <w:numId w:val="2"/>
@@ -6435,7 +7271,7 @@
     </w:p>
     <w:p>
       <w:pPr>
-        <w:pStyle w:val="ListParagraph"/>
+        <w:pStyle w:val="Prrafodelista"/>
         <w:numPr>
           <w:ilvl w:val="0"/>
           <w:numId w:val="2"/>
@@ -6447,13 +7283,16 @@
     </w:p>
     <w:p>
       <w:pPr>
-        <w:pStyle w:val="ListParagraph"/>
+        <w:pStyle w:val="Prrafodelista"/>
         <w:numPr>
           <w:ilvl w:val="0"/>
           <w:numId w:val="2"/>
         </w:numPr>
       </w:pPr>
       <w:r>
+        <w:rPr>
+          <w:noProof/>
+        </w:rPr>
         <w:drawing>
           <wp:anchor distT="0" distB="0" distL="114300" distR="114300" simplePos="0" relativeHeight="251659264" behindDoc="0" locked="0" layoutInCell="1" allowOverlap="1" wp14:anchorId="28D063B9" wp14:editId="569602F7">
             <wp:simplePos x="0" y="0"/>
@@ -6478,7 +7317,7 @@
                     <pic:cNvPicPr/>
                   </pic:nvPicPr>
                   <pic:blipFill>
-                    <a:blip r:embed="rId25">
+                    <a:blip r:embed="rId27">
                       <a:extLst>
                         <a:ext uri="{28A0092B-C50C-407E-A947-70E740481C1C}">
                           <a14:useLocalDpi xmlns:a14="http://schemas.microsoft.com/office/drawing/2010/main" val="0"/>
@@ -6511,14 +7350,24 @@
         </w:drawing>
       </w:r>
       <w:r>
-        <w:t>si vale “101” se el valor del numero de vidas que le queda al jugador, dibujando el valor de las señales de entrada “</w:t>
-      </w:r>
+        <w:t xml:space="preserve">si vale “101” se el valor del </w:t>
+      </w:r>
+      <w:proofErr w:type="spellStart"/>
+      <w:r>
+        <w:t>numero</w:t>
+      </w:r>
+      <w:proofErr w:type="spellEnd"/>
+      <w:r>
+        <w:t xml:space="preserve"> de vidas que le queda al jugador, dibujando el valor de las señales de entrada “</w:t>
+      </w:r>
+      <w:proofErr w:type="gramStart"/>
       <w:r>
         <w:rPr>
           <w:highlight w:val="green"/>
         </w:rPr>
         <w:t>round</w:t>
       </w:r>
+      <w:proofErr w:type="gramEnd"/>
       <w:r>
         <w:t>_7seg_smaller” y “</w:t>
       </w:r>
@@ -6549,26 +7398,109 @@
     </w:p>
     <w:p>
       <w:pPr>
-        <w:pStyle w:val="Heading1"/>
-      </w:pPr>
-      <w:bookmarkStart w:id="104" w:name="_Toc91704626"/>
-      <w:bookmarkStart w:id="105" w:name="_Toc91704724"/>
-      <w:bookmarkStart w:id="106" w:name="_Toc91778916"/>
-      <w:bookmarkStart w:id="107" w:name="_Toc91778983"/>
+        <w:pStyle w:val="Ttulo1"/>
+      </w:pPr>
+      <w:bookmarkStart w:id="131" w:name="_Toc91704626"/>
+      <w:bookmarkStart w:id="132" w:name="_Toc91704724"/>
+      <w:bookmarkStart w:id="133" w:name="_Toc91778916"/>
+      <w:bookmarkStart w:id="134" w:name="_Toc91778983"/>
+      <w:bookmarkStart w:id="135" w:name="_Toc92633135"/>
       <w:r>
         <w:lastRenderedPageBreak/>
         <w:t>Conclusiones e impresiones</w:t>
       </w:r>
-      <w:bookmarkEnd w:id="104"/>
-      <w:bookmarkEnd w:id="105"/>
-      <w:bookmarkEnd w:id="106"/>
-      <w:bookmarkEnd w:id="107"/>
+      <w:bookmarkEnd w:id="131"/>
+      <w:bookmarkEnd w:id="132"/>
+      <w:bookmarkEnd w:id="133"/>
+      <w:bookmarkEnd w:id="134"/>
+      <w:bookmarkEnd w:id="135"/>
     </w:p>
     <w:p/>
     <w:p>
       <w:r>
+        <w:t xml:space="preserve">El proceso de diseño y programación del juego ha seguido un desarrollo lineal partiendo de una base sencilla que consistía en introducir una secuencia de botones preestablecida. Una vez obtenido un primer proyecto funcional de tal forma que el juego iniciase correctamente y concluyese tanto al introducir la secuencia </w:t>
+      </w:r>
+      <w:proofErr w:type="gramStart"/>
+      <w:r>
+        <w:t>de test</w:t>
+      </w:r>
+      <w:proofErr w:type="gramEnd"/>
+      <w:r>
+        <w:t xml:space="preserve"> como una secuencia distinta, se proponen diversas mejoras.</w:t>
+      </w:r>
+    </w:p>
+    <w:p>
+      <w:r>
+        <w:t>En primer lugar, se introduce la mejora del visualizar, estableciendo una comunicación máquina-usuario, con la que se permite al jugador saber en qué estado del juego se encuentra, con mensajes como “START”, “GO”, “DONE” y “GAME OVER”.</w:t>
+      </w:r>
+    </w:p>
+    <w:p>
+      <w:r>
+        <w:t xml:space="preserve">Posteriormente, se añade la mejora aleatoriedad de la secuencia a adivinar, eliminando el código </w:t>
+      </w:r>
+      <w:proofErr w:type="gramStart"/>
+      <w:r>
+        <w:t>de test</w:t>
+      </w:r>
+      <w:proofErr w:type="gramEnd"/>
+      <w:r>
+        <w:t xml:space="preserve"> y dificultando el juego. Puesto que el nivel de dificultad aumenta ahora que se desconoce el código, se añaden oportunidades al usuario para que pueda seguir jugando </w:t>
+      </w:r>
+      <w:r>
+        <w:t>aun</w:t>
+      </w:r>
+      <w:r>
+        <w:t xml:space="preserve"> habiendo fallado en alguna parte de la secuencia. Se añaden un total de 5 intentos.</w:t>
+      </w:r>
+    </w:p>
+    <w:p>
+      <w:r>
+        <w:t xml:space="preserve">Para finalizar, debido a que la secuencia </w:t>
+      </w:r>
+      <w:r>
+        <w:t>es distinta en cada partida y desconocida para el jugador, se añade como última mejora un conjunte de leds en la posición de los botones. De esta forma, al final de cada partida, tanto ganada como perdida, se mostrará la secuencia correcta mediante los leds.</w:t>
+      </w:r>
+    </w:p>
+    <w:p>
+      <w:pPr>
+        <w:rPr>
+          <w:b/>
+          <w:bCs/>
+        </w:rPr>
+      </w:pPr>
+    </w:p>
+    <w:p>
+      <w:pPr>
+        <w:rPr>
+          <w:b/>
+          <w:bCs/>
+        </w:rPr>
+      </w:pPr>
+    </w:p>
+    <w:p>
+      <w:pPr>
+        <w:rPr>
+          <w:b/>
+          <w:bCs/>
+        </w:rPr>
+      </w:pPr>
+      <w:r>
+        <w:rPr>
+          <w:b/>
+          <w:bCs/>
+        </w:rPr>
         <w:t>Enlace al repositorio:</w:t>
       </w:r>
+    </w:p>
+    <w:p>
+      <w:hyperlink r:id="rId28" w:history="1">
+        <w:r>
+          <w:rPr>
+            <w:rStyle w:val="Hipervnculo"/>
+          </w:rPr>
+          <w:t>https://github.com/JPioGA/TRABAJOS_SED</w:t>
+        </w:r>
+      </w:hyperlink>
     </w:p>
     <w:p/>
     <w:sectPr>
@@ -7223,11 +8155,11 @@
       <w:sz w:val="18"/>
     </w:rPr>
   </w:style>
-  <w:style w:type="paragraph" w:styleId="Heading1">
+  <w:style w:type="paragraph" w:styleId="Ttulo1">
     <w:name w:val="heading 1"/>
     <w:basedOn w:val="Normal"/>
     <w:next w:val="Normal"/>
-    <w:link w:val="Heading1Char"/>
+    <w:link w:val="Ttulo1Car"/>
     <w:uiPriority w:val="9"/>
     <w:qFormat/>
     <w:rsid w:val="00C31CCF"/>
@@ -7246,11 +8178,11 @@
       <w:u w:val="single"/>
     </w:rPr>
   </w:style>
-  <w:style w:type="paragraph" w:styleId="Heading2">
+  <w:style w:type="paragraph" w:styleId="Ttulo2">
     <w:name w:val="heading 2"/>
     <w:basedOn w:val="Normal"/>
     <w:next w:val="Normal"/>
-    <w:link w:val="Heading2Char"/>
+    <w:link w:val="Ttulo2Car"/>
     <w:uiPriority w:val="9"/>
     <w:unhideWhenUsed/>
     <w:qFormat/>
@@ -7270,11 +8202,11 @@
       <w:szCs w:val="26"/>
     </w:rPr>
   </w:style>
-  <w:style w:type="paragraph" w:styleId="Heading3">
+  <w:style w:type="paragraph" w:styleId="Ttulo3">
     <w:name w:val="heading 3"/>
     <w:basedOn w:val="Normal"/>
     <w:next w:val="Normal"/>
-    <w:link w:val="Heading3Char"/>
+    <w:link w:val="Ttulo3Car"/>
     <w:uiPriority w:val="9"/>
     <w:unhideWhenUsed/>
     <w:qFormat/>
@@ -7293,11 +8225,11 @@
       <w:szCs w:val="24"/>
     </w:rPr>
   </w:style>
-  <w:style w:type="paragraph" w:styleId="Heading4">
+  <w:style w:type="paragraph" w:styleId="Ttulo4">
     <w:name w:val="heading 4"/>
     <w:basedOn w:val="Normal"/>
     <w:next w:val="Normal"/>
-    <w:link w:val="Heading4Char"/>
+    <w:link w:val="Ttulo4Car"/>
     <w:uiPriority w:val="9"/>
     <w:unhideWhenUsed/>
     <w:qFormat/>
@@ -7316,13 +8248,13 @@
       <w:color w:val="C00000"/>
     </w:rPr>
   </w:style>
-  <w:style w:type="character" w:default="1" w:styleId="DefaultParagraphFont">
+  <w:style w:type="character" w:default="1" w:styleId="Fuentedeprrafopredeter">
     <w:name w:val="Default Paragraph Font"/>
     <w:uiPriority w:val="1"/>
     <w:semiHidden/>
     <w:unhideWhenUsed/>
   </w:style>
-  <w:style w:type="table" w:default="1" w:styleId="TableNormal">
+  <w:style w:type="table" w:default="1" w:styleId="Tablanormal">
     <w:name w:val="Normal Table"/>
     <w:uiPriority w:val="99"/>
     <w:semiHidden/>
@@ -7337,13 +8269,13 @@
       </w:tblCellMar>
     </w:tblPr>
   </w:style>
-  <w:style w:type="numbering" w:default="1" w:styleId="NoList">
+  <w:style w:type="numbering" w:default="1" w:styleId="Sinlista">
     <w:name w:val="No List"/>
     <w:uiPriority w:val="99"/>
     <w:semiHidden/>
     <w:unhideWhenUsed/>
   </w:style>
-  <w:style w:type="paragraph" w:styleId="ListParagraph">
+  <w:style w:type="paragraph" w:styleId="Prrafodelista">
     <w:name w:val="List Paragraph"/>
     <w:basedOn w:val="Normal"/>
     <w:uiPriority w:val="34"/>
@@ -7354,10 +8286,10 @@
       <w:contextualSpacing/>
     </w:pPr>
   </w:style>
-  <w:style w:type="character" w:customStyle="1" w:styleId="Heading1Char">
-    <w:name w:val="Heading 1 Char"/>
-    <w:basedOn w:val="DefaultParagraphFont"/>
-    <w:link w:val="Heading1"/>
+  <w:style w:type="character" w:customStyle="1" w:styleId="Ttulo1Car">
+    <w:name w:val="Título 1 Car"/>
+    <w:basedOn w:val="Fuentedeprrafopredeter"/>
+    <w:link w:val="Ttulo1"/>
     <w:uiPriority w:val="9"/>
     <w:rsid w:val="00C31CCF"/>
     <w:rPr>
@@ -7369,9 +8301,9 @@
       <w:u w:val="single"/>
     </w:rPr>
   </w:style>
-  <w:style w:type="paragraph" w:styleId="TOCHeading">
+  <w:style w:type="paragraph" w:styleId="TtuloTDC">
     <w:name w:val="TOC Heading"/>
-    <w:basedOn w:val="Heading1"/>
+    <w:basedOn w:val="Ttulo1"/>
     <w:next w:val="Normal"/>
     <w:uiPriority w:val="39"/>
     <w:unhideWhenUsed/>
@@ -7389,7 +8321,7 @@
       <w:lang w:eastAsia="es-ES"/>
     </w:rPr>
   </w:style>
-  <w:style w:type="paragraph" w:styleId="TOC1">
+  <w:style w:type="paragraph" w:styleId="TDC1">
     <w:name w:val="toc 1"/>
     <w:basedOn w:val="Normal"/>
     <w:next w:val="Normal"/>
@@ -7401,9 +8333,9 @@
       <w:spacing w:after="100"/>
     </w:pPr>
   </w:style>
-  <w:style w:type="character" w:styleId="Hyperlink">
+  <w:style w:type="character" w:styleId="Hipervnculo">
     <w:name w:val="Hyperlink"/>
-    <w:basedOn w:val="DefaultParagraphFont"/>
+    <w:basedOn w:val="Fuentedeprrafopredeter"/>
     <w:uiPriority w:val="99"/>
     <w:unhideWhenUsed/>
     <w:rsid w:val="00C31CCF"/>
@@ -7412,10 +8344,10 @@
       <w:u w:val="single"/>
     </w:rPr>
   </w:style>
-  <w:style w:type="character" w:customStyle="1" w:styleId="Heading2Char">
-    <w:name w:val="Heading 2 Char"/>
-    <w:basedOn w:val="DefaultParagraphFont"/>
-    <w:link w:val="Heading2"/>
+  <w:style w:type="character" w:customStyle="1" w:styleId="Ttulo2Car">
+    <w:name w:val="Título 2 Car"/>
+    <w:basedOn w:val="Fuentedeprrafopredeter"/>
+    <w:link w:val="Ttulo2"/>
     <w:uiPriority w:val="9"/>
     <w:rsid w:val="00B30791"/>
     <w:rPr>
@@ -7427,10 +8359,10 @@
       <w:szCs w:val="26"/>
     </w:rPr>
   </w:style>
-  <w:style w:type="character" w:customStyle="1" w:styleId="Heading3Char">
-    <w:name w:val="Heading 3 Char"/>
-    <w:basedOn w:val="DefaultParagraphFont"/>
-    <w:link w:val="Heading3"/>
+  <w:style w:type="character" w:customStyle="1" w:styleId="Ttulo3Car">
+    <w:name w:val="Título 3 Car"/>
+    <w:basedOn w:val="Fuentedeprrafopredeter"/>
+    <w:link w:val="Ttulo3"/>
     <w:uiPriority w:val="9"/>
     <w:rsid w:val="00957D7A"/>
     <w:rPr>
@@ -7441,7 +8373,7 @@
       <w:szCs w:val="24"/>
     </w:rPr>
   </w:style>
-  <w:style w:type="paragraph" w:styleId="TOC2">
+  <w:style w:type="paragraph" w:styleId="TDC2">
     <w:name w:val="toc 2"/>
     <w:basedOn w:val="Normal"/>
     <w:next w:val="Normal"/>
@@ -7454,7 +8386,7 @@
       <w:ind w:left="220"/>
     </w:pPr>
   </w:style>
-  <w:style w:type="paragraph" w:styleId="TOC3">
+  <w:style w:type="paragraph" w:styleId="TDC3">
     <w:name w:val="toc 3"/>
     <w:basedOn w:val="Normal"/>
     <w:next w:val="Normal"/>
@@ -7467,10 +8399,10 @@
       <w:ind w:left="440"/>
     </w:pPr>
   </w:style>
-  <w:style w:type="character" w:customStyle="1" w:styleId="Heading4Char">
-    <w:name w:val="Heading 4 Char"/>
-    <w:basedOn w:val="DefaultParagraphFont"/>
-    <w:link w:val="Heading4"/>
+  <w:style w:type="character" w:customStyle="1" w:styleId="Ttulo4Car">
+    <w:name w:val="Título 4 Car"/>
+    <w:basedOn w:val="Fuentedeprrafopredeter"/>
+    <w:link w:val="Ttulo4"/>
     <w:uiPriority w:val="9"/>
     <w:rsid w:val="001F3A7E"/>
     <w:rPr>
@@ -7482,7 +8414,7 @@
       <w:sz w:val="18"/>
     </w:rPr>
   </w:style>
-  <w:style w:type="paragraph" w:styleId="TOC4">
+  <w:style w:type="paragraph" w:styleId="TDC4">
     <w:name w:val="toc 4"/>
     <w:basedOn w:val="Normal"/>
     <w:next w:val="Normal"/>
@@ -7494,6 +8426,37 @@
       <w:spacing w:after="100"/>
       <w:ind w:left="540"/>
     </w:pPr>
+  </w:style>
+  <w:style w:type="character" w:styleId="Mencinsinresolver">
+    <w:name w:val="Unresolved Mention"/>
+    <w:basedOn w:val="Fuentedeprrafopredeter"/>
+    <w:uiPriority w:val="99"/>
+    <w:semiHidden/>
+    <w:unhideWhenUsed/>
+    <w:rsid w:val="0046150B"/>
+    <w:rPr>
+      <w:color w:val="605E5C"/>
+      <w:shd w:val="clear" w:color="auto" w:fill="E1DFDD"/>
+    </w:rPr>
+  </w:style>
+  <w:style w:type="table" w:styleId="Tablaconcuadrcula">
+    <w:name w:val="Table Grid"/>
+    <w:basedOn w:val="Tablanormal"/>
+    <w:uiPriority w:val="39"/>
+    <w:rsid w:val="00973201"/>
+    <w:pPr>
+      <w:spacing w:after="0" w:line="240" w:lineRule="auto"/>
+    </w:pPr>
+    <w:tblPr>
+      <w:tblBorders>
+        <w:top w:val="single" w:sz="4" w:space="0" w:color="auto"/>
+        <w:left w:val="single" w:sz="4" w:space="0" w:color="auto"/>
+        <w:bottom w:val="single" w:sz="4" w:space="0" w:color="auto"/>
+        <w:right w:val="single" w:sz="4" w:space="0" w:color="auto"/>
+        <w:insideH w:val="single" w:sz="4" w:space="0" w:color="auto"/>
+        <w:insideV w:val="single" w:sz="4" w:space="0" w:color="auto"/>
+      </w:tblBorders>
+    </w:tblPr>
   </w:style>
 </w:styles>
 </file>

</xml_diff>

<commit_message>
Memorias y carpeta entregas
</commit_message>
<xml_diff>
--- a/Trabajo_FPGA/Memoria/Memo_FPGA.docx
+++ b/Trabajo_FPGA/Memoria/Memo_FPGA.docx
@@ -64,7 +64,15 @@
           <w:sz w:val="28"/>
           <w:szCs w:val="28"/>
         </w:rPr>
-        <w:t>LABORATORIO DE SISTEMAS ELECTRÓNICOS INDUSTRIALES</w:t>
+        <w:t>TRABAJO</w:t>
+      </w:r>
+      <w:r>
+        <w:rPr>
+          <w:b/>
+          <w:sz w:val="28"/>
+          <w:szCs w:val="28"/>
+        </w:rPr>
+        <w:t xml:space="preserve"> DE SISTEMAS ELECTRÓNICOS INDUSTRIALES</w:t>
       </w:r>
     </w:p>
     <w:p>
@@ -91,6 +99,7 @@
         <w:spacing w:before="220"/>
         <w:jc w:val="center"/>
         <w:rPr>
+          <w:b/>
           <w:sz w:val="28"/>
           <w:szCs w:val="28"/>
         </w:rPr>
@@ -98,6 +107,24 @@
       <w:r>
         <w:rPr>
           <w:b/>
+          <w:sz w:val="28"/>
+          <w:szCs w:val="28"/>
+        </w:rPr>
+        <w:t>Parte FPGA:</w:t>
+      </w:r>
+    </w:p>
+    <w:p>
+      <w:pPr>
+        <w:spacing w:before="220"/>
+        <w:jc w:val="center"/>
+        <w:rPr>
+          <w:sz w:val="28"/>
+          <w:szCs w:val="28"/>
+        </w:rPr>
+      </w:pPr>
+      <w:r>
+        <w:rPr>
+          <w:b/>
           <w:sz w:val="40"/>
           <w:szCs w:val="40"/>
         </w:rPr>
@@ -218,21 +245,7 @@
         <w:rPr>
           <w:sz w:val="22"/>
         </w:rPr>
-        <w:t>Gómez-</w:t>
-      </w:r>
-      <w:proofErr w:type="spellStart"/>
-      <w:r>
-        <w:rPr>
-          <w:sz w:val="22"/>
-        </w:rPr>
-        <w:t>Pamo</w:t>
-      </w:r>
-      <w:proofErr w:type="spellEnd"/>
-      <w:r>
-        <w:rPr>
-          <w:sz w:val="22"/>
-        </w:rPr>
-        <w:t xml:space="preserve"> González-Cela, Jorge </w:t>
+        <w:t xml:space="preserve">Gómez-Pamo González-Cela, Jorge </w:t>
       </w:r>
       <w:r>
         <w:rPr>
@@ -347,6 +360,7 @@
       <w:bookmarkStart w:id="0" w:name="_Toc91704605"/>
       <w:bookmarkStart w:id="1" w:name="_Toc91704698"/>
       <w:bookmarkStart w:id="2" w:name="_Toc91778895"/>
+      <w:bookmarkStart w:id="3" w:name="_Hlk93315651"/>
       <w:r>
         <w:rPr>
           <w:rFonts w:ascii="Verdana" w:hAnsi="Verdana"/>
@@ -360,6 +374,7 @@
         <w:t>ÍNDICE</w:t>
       </w:r>
     </w:p>
+    <w:bookmarkEnd w:id="3"/>
     <w:p>
       <w:pPr>
         <w:pStyle w:val="TDC1"/>
@@ -642,7 +657,7 @@
             <w:noProof/>
             <w:webHidden/>
           </w:rPr>
-          <w:t>4</w:t>
+          <w:t>5</w:t>
         </w:r>
         <w:r>
           <w:rPr>
@@ -713,7 +728,7 @@
             <w:noProof/>
             <w:webHidden/>
           </w:rPr>
-          <w:t>4</w:t>
+          <w:t>5</w:t>
         </w:r>
         <w:r>
           <w:rPr>
@@ -784,7 +799,7 @@
             <w:noProof/>
             <w:webHidden/>
           </w:rPr>
-          <w:t>5</w:t>
+          <w:t>6</w:t>
         </w:r>
         <w:r>
           <w:rPr>
@@ -855,7 +870,7 @@
             <w:noProof/>
             <w:webHidden/>
           </w:rPr>
-          <w:t>5</w:t>
+          <w:t>6</w:t>
         </w:r>
         <w:r>
           <w:rPr>
@@ -926,7 +941,7 @@
             <w:noProof/>
             <w:webHidden/>
           </w:rPr>
-          <w:t>5</w:t>
+          <w:t>6</w:t>
         </w:r>
         <w:r>
           <w:rPr>
@@ -997,7 +1012,7 @@
             <w:noProof/>
             <w:webHidden/>
           </w:rPr>
-          <w:t>5</w:t>
+          <w:t>6</w:t>
         </w:r>
         <w:r>
           <w:rPr>
@@ -1068,7 +1083,7 @@
             <w:noProof/>
             <w:webHidden/>
           </w:rPr>
-          <w:t>6</w:t>
+          <w:t>7</w:t>
         </w:r>
         <w:r>
           <w:rPr>
@@ -1139,7 +1154,7 @@
             <w:noProof/>
             <w:webHidden/>
           </w:rPr>
-          <w:t>6</w:t>
+          <w:t>7</w:t>
         </w:r>
         <w:r>
           <w:rPr>
@@ -1210,7 +1225,7 @@
             <w:noProof/>
             <w:webHidden/>
           </w:rPr>
-          <w:t>6</w:t>
+          <w:t>7</w:t>
         </w:r>
         <w:r>
           <w:rPr>
@@ -1281,7 +1296,7 @@
             <w:noProof/>
             <w:webHidden/>
           </w:rPr>
-          <w:t>7</w:t>
+          <w:t>8</w:t>
         </w:r>
         <w:r>
           <w:rPr>
@@ -1352,7 +1367,7 @@
             <w:noProof/>
             <w:webHidden/>
           </w:rPr>
-          <w:t>7</w:t>
+          <w:t>8</w:t>
         </w:r>
         <w:r>
           <w:rPr>
@@ -1423,7 +1438,7 @@
             <w:noProof/>
             <w:webHidden/>
           </w:rPr>
-          <w:t>7</w:t>
+          <w:t>8</w:t>
         </w:r>
         <w:r>
           <w:rPr>
@@ -1494,7 +1509,7 @@
             <w:noProof/>
             <w:webHidden/>
           </w:rPr>
-          <w:t>7</w:t>
+          <w:t>8</w:t>
         </w:r>
         <w:r>
           <w:rPr>
@@ -1565,7 +1580,7 @@
             <w:noProof/>
             <w:webHidden/>
           </w:rPr>
-          <w:t>8</w:t>
+          <w:t>9</w:t>
         </w:r>
         <w:r>
           <w:rPr>
@@ -1636,7 +1651,7 @@
             <w:noProof/>
             <w:webHidden/>
           </w:rPr>
-          <w:t>8</w:t>
+          <w:t>9</w:t>
         </w:r>
         <w:r>
           <w:rPr>
@@ -1707,7 +1722,7 @@
             <w:noProof/>
             <w:webHidden/>
           </w:rPr>
-          <w:t>9</w:t>
+          <w:t>10</w:t>
         </w:r>
         <w:r>
           <w:rPr>
@@ -1778,7 +1793,7 @@
             <w:noProof/>
             <w:webHidden/>
           </w:rPr>
-          <w:t>9</w:t>
+          <w:t>10</w:t>
         </w:r>
         <w:r>
           <w:rPr>
@@ -1849,7 +1864,7 @@
             <w:noProof/>
             <w:webHidden/>
           </w:rPr>
-          <w:t>9</w:t>
+          <w:t>10</w:t>
         </w:r>
         <w:r>
           <w:rPr>
@@ -1920,7 +1935,7 @@
             <w:noProof/>
             <w:webHidden/>
           </w:rPr>
-          <w:t>11</w:t>
+          <w:t>12</w:t>
         </w:r>
         <w:r>
           <w:rPr>
@@ -1950,21 +1965,7 @@
             <w:rStyle w:val="Hipervnculo"/>
             <w:noProof/>
           </w:rPr>
-          <w:t>FSM_SHOW</w:t>
-        </w:r>
-        <w:r>
-          <w:rPr>
-            <w:rStyle w:val="Hipervnculo"/>
-            <w:noProof/>
-          </w:rPr>
-          <w:t>S</w:t>
-        </w:r>
-        <w:r>
-          <w:rPr>
-            <w:rStyle w:val="Hipervnculo"/>
-            <w:noProof/>
-          </w:rPr>
-          <w:t>EQ</w:t>
+          <w:t>FSM_SHOWSEQ</w:t>
         </w:r>
         <w:r>
           <w:rPr>
@@ -2005,7 +2006,7 @@
             <w:noProof/>
             <w:webHidden/>
           </w:rPr>
-          <w:t>12</w:t>
+          <w:t>13</w:t>
         </w:r>
         <w:r>
           <w:rPr>
@@ -2076,7 +2077,7 @@
             <w:noProof/>
             <w:webHidden/>
           </w:rPr>
-          <w:t>13</w:t>
+          <w:t>14</w:t>
         </w:r>
         <w:r>
           <w:rPr>
@@ -2147,7 +2148,7 @@
             <w:noProof/>
             <w:webHidden/>
           </w:rPr>
-          <w:t>14</w:t>
+          <w:t>15</w:t>
         </w:r>
         <w:r>
           <w:rPr>
@@ -2218,7 +2219,7 @@
             <w:noProof/>
             <w:webHidden/>
           </w:rPr>
-          <w:t>15</w:t>
+          <w:t>16</w:t>
         </w:r>
         <w:r>
           <w:rPr>
@@ -2289,7 +2290,7 @@
             <w:noProof/>
             <w:webHidden/>
           </w:rPr>
-          <w:t>15</w:t>
+          <w:t>16</w:t>
         </w:r>
         <w:r>
           <w:rPr>
@@ -2360,7 +2361,7 @@
             <w:noProof/>
             <w:webHidden/>
           </w:rPr>
-          <w:t>15</w:t>
+          <w:t>16</w:t>
         </w:r>
         <w:r>
           <w:rPr>
@@ -2431,7 +2432,7 @@
             <w:noProof/>
             <w:webHidden/>
           </w:rPr>
-          <w:t>15</w:t>
+          <w:t>16</w:t>
         </w:r>
         <w:r>
           <w:rPr>
@@ -2502,7 +2503,7 @@
             <w:noProof/>
             <w:webHidden/>
           </w:rPr>
-          <w:t>15</w:t>
+          <w:t>16</w:t>
         </w:r>
         <w:r>
           <w:rPr>
@@ -2573,7 +2574,7 @@
             <w:noProof/>
             <w:webHidden/>
           </w:rPr>
-          <w:t>15</w:t>
+          <w:t>16</w:t>
         </w:r>
         <w:r>
           <w:rPr>
@@ -2644,7 +2645,7 @@
             <w:noProof/>
             <w:webHidden/>
           </w:rPr>
-          <w:t>17</w:t>
+          <w:t>18</w:t>
         </w:r>
         <w:r>
           <w:rPr>
@@ -2678,8 +2679,9 @@
       <w:pPr>
         <w:pStyle w:val="Ttulo1"/>
       </w:pPr>
-      <w:bookmarkStart w:id="3" w:name="_Toc91778952"/>
-      <w:bookmarkStart w:id="4" w:name="_Toc92633104"/>
+      <w:bookmarkStart w:id="4" w:name="_Toc91778952"/>
+      <w:bookmarkStart w:id="5" w:name="_Toc92633104"/>
+      <w:bookmarkStart w:id="6" w:name="_Hlk93315678"/>
       <w:r>
         <w:lastRenderedPageBreak/>
         <w:t>Introducción</w:t>
@@ -2687,26 +2689,27 @@
       <w:bookmarkEnd w:id="0"/>
       <w:bookmarkEnd w:id="1"/>
       <w:bookmarkEnd w:id="2"/>
-      <w:bookmarkEnd w:id="3"/>
       <w:bookmarkEnd w:id="4"/>
+      <w:bookmarkEnd w:id="5"/>
     </w:p>
     <w:p>
       <w:pPr>
         <w:pStyle w:val="Ttulo2"/>
       </w:pPr>
-      <w:bookmarkStart w:id="5" w:name="_Toc91704606"/>
-      <w:bookmarkStart w:id="6" w:name="_Toc91704699"/>
-      <w:bookmarkStart w:id="7" w:name="_Toc91778896"/>
-      <w:bookmarkStart w:id="8" w:name="_Toc91778953"/>
-      <w:bookmarkStart w:id="9" w:name="_Toc92633105"/>
+      <w:bookmarkStart w:id="7" w:name="_Toc91704606"/>
+      <w:bookmarkStart w:id="8" w:name="_Toc91704699"/>
+      <w:bookmarkStart w:id="9" w:name="_Toc91778896"/>
+      <w:bookmarkStart w:id="10" w:name="_Toc91778953"/>
+      <w:bookmarkStart w:id="11" w:name="_Toc92633105"/>
+      <w:bookmarkEnd w:id="6"/>
       <w:r>
         <w:t>Explicación y normas del juego</w:t>
       </w:r>
-      <w:bookmarkEnd w:id="5"/>
-      <w:bookmarkEnd w:id="6"/>
       <w:bookmarkEnd w:id="7"/>
       <w:bookmarkEnd w:id="8"/>
       <w:bookmarkEnd w:id="9"/>
+      <w:bookmarkEnd w:id="10"/>
+      <w:bookmarkEnd w:id="11"/>
     </w:p>
     <w:p>
       <w:r>
@@ -2755,7 +2758,7 @@
           <w:noProof/>
         </w:rPr>
         <w:drawing>
-          <wp:inline distT="0" distB="0" distL="0" distR="0" wp14:anchorId="092C6D60" wp14:editId="74F48387">
+          <wp:inline distT="0" distB="0" distL="0" distR="0" wp14:anchorId="092C6D60" wp14:editId="40589C2F">
             <wp:extent cx="3327012" cy="3238500"/>
             <wp:effectExtent l="0" t="0" r="6985" b="0"/>
             <wp:docPr id="1" name="Imagen 1" descr="Diagrama&#10;&#10;Descripción generada automáticamente"/>
@@ -2795,86 +2798,486 @@
       <w:pPr>
         <w:pStyle w:val="Ttulo2"/>
       </w:pPr>
-      <w:bookmarkStart w:id="10" w:name="_Toc91704608"/>
-      <w:bookmarkStart w:id="11" w:name="_Toc91704701"/>
-      <w:bookmarkStart w:id="12" w:name="_Toc91778898"/>
-      <w:bookmarkStart w:id="13" w:name="_Toc91778955"/>
-      <w:bookmarkStart w:id="14" w:name="_Toc92633106"/>
+      <w:bookmarkStart w:id="12" w:name="_Toc91704608"/>
+      <w:bookmarkStart w:id="13" w:name="_Toc91704701"/>
+      <w:bookmarkStart w:id="14" w:name="_Toc91778898"/>
+      <w:bookmarkStart w:id="15" w:name="_Toc91778955"/>
+      <w:bookmarkStart w:id="16" w:name="_Toc92633106"/>
+      <w:bookmarkStart w:id="17" w:name="_Hlk93315690"/>
+      <w:r>
+        <w:rPr>
+          <w:noProof/>
+        </w:rPr>
+        <w:drawing>
+          <wp:anchor distT="0" distB="0" distL="114300" distR="114300" simplePos="0" relativeHeight="251663360" behindDoc="0" locked="0" layoutInCell="1" allowOverlap="1" wp14:anchorId="410875B5" wp14:editId="03D6468A">
+            <wp:simplePos x="0" y="0"/>
+            <wp:positionH relativeFrom="column">
+              <wp:posOffset>878840</wp:posOffset>
+            </wp:positionH>
+            <wp:positionV relativeFrom="paragraph">
+              <wp:posOffset>339090</wp:posOffset>
+            </wp:positionV>
+            <wp:extent cx="3493770" cy="2623820"/>
+            <wp:effectExtent l="0" t="0" r="0" b="5080"/>
+            <wp:wrapTopAndBottom/>
+            <wp:docPr id="23" name="Imagen 23" descr="Un circuito electrónico&#10;&#10;Descripción generada automáticamente con confianza baja"/>
+            <wp:cNvGraphicFramePr>
+              <a:graphicFrameLocks xmlns:a="http://schemas.openxmlformats.org/drawingml/2006/main" noChangeAspect="1"/>
+            </wp:cNvGraphicFramePr>
+            <a:graphic xmlns:a="http://schemas.openxmlformats.org/drawingml/2006/main">
+              <a:graphicData uri="http://schemas.openxmlformats.org/drawingml/2006/picture">
+                <pic:pic xmlns:pic="http://schemas.openxmlformats.org/drawingml/2006/picture">
+                  <pic:nvPicPr>
+                    <pic:cNvPr id="23" name="Imagen 23" descr="Un circuito electrónico&#10;&#10;Descripción generada automáticamente con confianza baja"/>
+                    <pic:cNvPicPr/>
+                  </pic:nvPicPr>
+                  <pic:blipFill rotWithShape="1">
+                    <a:blip r:embed="rId7" cstate="print">
+                      <a:extLst>
+                        <a:ext uri="{28A0092B-C50C-407E-A947-70E740481C1C}">
+                          <a14:useLocalDpi xmlns:a14="http://schemas.microsoft.com/office/drawing/2010/main" val="0"/>
+                        </a:ext>
+                      </a:extLst>
+                    </a:blip>
+                    <a:srcRect l="9237" t="9090"/>
+                    <a:stretch/>
+                  </pic:blipFill>
+                  <pic:spPr bwMode="auto">
+                    <a:xfrm>
+                      <a:off x="0" y="0"/>
+                      <a:ext cx="3493770" cy="2623820"/>
+                    </a:xfrm>
+                    <a:prstGeom prst="rect">
+                      <a:avLst/>
+                    </a:prstGeom>
+                    <a:ln>
+                      <a:noFill/>
+                    </a:ln>
+                    <a:extLst>
+                      <a:ext uri="{53640926-AAD7-44D8-BBD7-CCE9431645EC}">
+                        <a14:shadowObscured xmlns:a14="http://schemas.microsoft.com/office/drawing/2010/main"/>
+                      </a:ext>
+                    </a:extLst>
+                  </pic:spPr>
+                </pic:pic>
+              </a:graphicData>
+            </a:graphic>
+            <wp14:sizeRelH relativeFrom="margin">
+              <wp14:pctWidth>0</wp14:pctWidth>
+            </wp14:sizeRelH>
+            <wp14:sizeRelV relativeFrom="margin">
+              <wp14:pctHeight>0</wp14:pctHeight>
+            </wp14:sizeRelV>
+          </wp:anchor>
+        </w:drawing>
+      </w:r>
       <w:r>
         <w:t>Fotos del proyecto</w:t>
       </w:r>
-      <w:bookmarkEnd w:id="10"/>
-      <w:bookmarkEnd w:id="11"/>
       <w:bookmarkEnd w:id="12"/>
       <w:bookmarkEnd w:id="13"/>
       <w:bookmarkEnd w:id="14"/>
-    </w:p>
-    <w:p>
-      <w:pPr>
-        <w:rPr>
-          <w:rFonts w:eastAsiaTheme="majorEastAsia" w:cstheme="majorBidi"/>
-          <w:b/>
-          <w:i/>
-          <w:color w:val="C00000"/>
-          <w:sz w:val="26"/>
-          <w:szCs w:val="26"/>
-        </w:rPr>
-      </w:pPr>
-      <w:r>
-        <w:br w:type="page"/>
-      </w:r>
-      <w:r>
-        <w:lastRenderedPageBreak/>
-        <w:t>¡</w:t>
-      </w:r>
-    </w:p>
-    <w:p>
-      <w:pPr>
-        <w:pStyle w:val="Ttulo1"/>
-      </w:pPr>
-      <w:bookmarkStart w:id="15" w:name="_Toc91704609"/>
-      <w:bookmarkStart w:id="16" w:name="_Toc91704702"/>
-      <w:bookmarkStart w:id="17" w:name="_Toc91778899"/>
-      <w:bookmarkStart w:id="18" w:name="_Toc91778956"/>
-      <w:bookmarkStart w:id="19" w:name="_Toc92633107"/>
-      <w:r>
-        <w:t>Estructura del código</w:t>
-      </w:r>
       <w:bookmarkEnd w:id="15"/>
       <w:bookmarkEnd w:id="16"/>
+    </w:p>
+    <w:p>
+      <w:pPr>
+        <w:jc w:val="center"/>
+      </w:pPr>
+      <w:r>
+        <w:t>Espera al inicio del juego. Mensaje START.</w:t>
+      </w:r>
+    </w:p>
+    <w:p>
+      <w:pPr>
+        <w:jc w:val="center"/>
+      </w:pPr>
+      <w:r>
+        <w:br w:type="page"/>
+      </w:r>
+      <w:r>
+        <w:rPr>
+          <w:noProof/>
+        </w:rPr>
+        <w:lastRenderedPageBreak/>
+        <w:drawing>
+          <wp:inline distT="0" distB="0" distL="0" distR="0" wp14:anchorId="51877E67" wp14:editId="7CE36D67">
+            <wp:extent cx="2743200" cy="1567983"/>
+            <wp:effectExtent l="0" t="0" r="0" b="0"/>
+            <wp:docPr id="24" name="Imagen 24" descr="Imagen que contiene electrónica, circuito&#10;&#10;Descripción generada automáticamente"/>
+            <wp:cNvGraphicFramePr>
+              <a:graphicFrameLocks xmlns:a="http://schemas.openxmlformats.org/drawingml/2006/main" noChangeAspect="1"/>
+            </wp:cNvGraphicFramePr>
+            <a:graphic xmlns:a="http://schemas.openxmlformats.org/drawingml/2006/main">
+              <a:graphicData uri="http://schemas.openxmlformats.org/drawingml/2006/picture">
+                <pic:pic xmlns:pic="http://schemas.openxmlformats.org/drawingml/2006/picture">
+                  <pic:nvPicPr>
+                    <pic:cNvPr id="24" name="Imagen 24" descr="Imagen que contiene electrónica, circuito&#10;&#10;Descripción generada automáticamente"/>
+                    <pic:cNvPicPr/>
+                  </pic:nvPicPr>
+                  <pic:blipFill rotWithShape="1">
+                    <a:blip r:embed="rId8" cstate="print">
+                      <a:extLst>
+                        <a:ext uri="{28A0092B-C50C-407E-A947-70E740481C1C}">
+                          <a14:useLocalDpi xmlns:a14="http://schemas.microsoft.com/office/drawing/2010/main" val="0"/>
+                        </a:ext>
+                      </a:extLst>
+                    </a:blip>
+                    <a:srcRect l="25736" t="13487" b="29914"/>
+                    <a:stretch/>
+                  </pic:blipFill>
+                  <pic:spPr bwMode="auto">
+                    <a:xfrm>
+                      <a:off x="0" y="0"/>
+                      <a:ext cx="2754335" cy="1574348"/>
+                    </a:xfrm>
+                    <a:prstGeom prst="rect">
+                      <a:avLst/>
+                    </a:prstGeom>
+                    <a:ln>
+                      <a:noFill/>
+                    </a:ln>
+                    <a:extLst>
+                      <a:ext uri="{53640926-AAD7-44D8-BBD7-CCE9431645EC}">
+                        <a14:shadowObscured xmlns:a14="http://schemas.microsoft.com/office/drawing/2010/main"/>
+                      </a:ext>
+                    </a:extLst>
+                  </pic:spPr>
+                </pic:pic>
+              </a:graphicData>
+            </a:graphic>
+          </wp:inline>
+        </w:drawing>
+      </w:r>
+    </w:p>
+    <w:p>
+      <w:pPr>
+        <w:jc w:val="center"/>
+      </w:pPr>
+      <w:r>
+        <w:t>Indicación al jugador de comienzo de introducción de la secuencia. Mensaje GO.</w:t>
+      </w:r>
+    </w:p>
+    <w:p>
+      <w:pPr>
+        <w:jc w:val="center"/>
+      </w:pPr>
+    </w:p>
+    <w:p>
+      <w:pPr>
+        <w:jc w:val="center"/>
+      </w:pPr>
+      <w:r>
+        <w:rPr>
+          <w:noProof/>
+        </w:rPr>
+        <w:drawing>
+          <wp:inline distT="0" distB="0" distL="0" distR="0" wp14:anchorId="59C1ACEC" wp14:editId="73B4C085">
+            <wp:extent cx="2755075" cy="1767595"/>
+            <wp:effectExtent l="0" t="0" r="7620" b="4445"/>
+            <wp:docPr id="25" name="Imagen 25" descr="Imagen que contiene electrónica, circuito&#10;&#10;Descripción generada automáticamente"/>
+            <wp:cNvGraphicFramePr>
+              <a:graphicFrameLocks xmlns:a="http://schemas.openxmlformats.org/drawingml/2006/main" noChangeAspect="1"/>
+            </wp:cNvGraphicFramePr>
+            <a:graphic xmlns:a="http://schemas.openxmlformats.org/drawingml/2006/main">
+              <a:graphicData uri="http://schemas.openxmlformats.org/drawingml/2006/picture">
+                <pic:pic xmlns:pic="http://schemas.openxmlformats.org/drawingml/2006/picture">
+                  <pic:nvPicPr>
+                    <pic:cNvPr id="25" name="Imagen 25" descr="Imagen que contiene electrónica, circuito&#10;&#10;Descripción generada automáticamente"/>
+                    <pic:cNvPicPr/>
+                  </pic:nvPicPr>
+                  <pic:blipFill rotWithShape="1">
+                    <a:blip r:embed="rId9" cstate="print">
+                      <a:extLst>
+                        <a:ext uri="{28A0092B-C50C-407E-A947-70E740481C1C}">
+                          <a14:useLocalDpi xmlns:a14="http://schemas.microsoft.com/office/drawing/2010/main" val="0"/>
+                        </a:ext>
+                      </a:extLst>
+                    </a:blip>
+                    <a:srcRect l="22875" t="18765" b="15259"/>
+                    <a:stretch/>
+                  </pic:blipFill>
+                  <pic:spPr bwMode="auto">
+                    <a:xfrm>
+                      <a:off x="0" y="0"/>
+                      <a:ext cx="2774374" cy="1779977"/>
+                    </a:xfrm>
+                    <a:prstGeom prst="rect">
+                      <a:avLst/>
+                    </a:prstGeom>
+                    <a:ln>
+                      <a:noFill/>
+                    </a:ln>
+                    <a:extLst>
+                      <a:ext uri="{53640926-AAD7-44D8-BBD7-CCE9431645EC}">
+                        <a14:shadowObscured xmlns:a14="http://schemas.microsoft.com/office/drawing/2010/main"/>
+                      </a:ext>
+                    </a:extLst>
+                  </pic:spPr>
+                </pic:pic>
+              </a:graphicData>
+            </a:graphic>
+          </wp:inline>
+        </w:drawing>
+      </w:r>
+      <w:r>
+        <w:t xml:space="preserve"> </w:t>
+      </w:r>
+    </w:p>
+    <w:p>
+      <w:pPr>
+        <w:jc w:val="center"/>
+      </w:pPr>
+      <w:r>
+        <w:t>Intentos restantes que le quedan al jugador para adivinar la secuencia (5 en este caso)</w:t>
+      </w:r>
+      <w:r>
+        <w:t>.</w:t>
+      </w:r>
+    </w:p>
+    <w:p>
+      <w:pPr>
+        <w:jc w:val="center"/>
+      </w:pPr>
+    </w:p>
+    <w:p>
+      <w:pPr>
+        <w:jc w:val="center"/>
+      </w:pPr>
+      <w:r>
+        <w:rPr>
+          <w:noProof/>
+        </w:rPr>
+        <w:drawing>
+          <wp:inline distT="0" distB="0" distL="0" distR="0" wp14:anchorId="15FF6297" wp14:editId="6635D3A6">
+            <wp:extent cx="2646374" cy="1543743"/>
+            <wp:effectExtent l="0" t="0" r="1905" b="0"/>
+            <wp:docPr id="28" name="Imagen 28" descr="Imagen que contiene Diagrama&#10;&#10;Descripción generada automáticamente"/>
+            <wp:cNvGraphicFramePr>
+              <a:graphicFrameLocks xmlns:a="http://schemas.openxmlformats.org/drawingml/2006/main" noChangeAspect="1"/>
+            </wp:cNvGraphicFramePr>
+            <a:graphic xmlns:a="http://schemas.openxmlformats.org/drawingml/2006/main">
+              <a:graphicData uri="http://schemas.openxmlformats.org/drawingml/2006/picture">
+                <pic:pic xmlns:pic="http://schemas.openxmlformats.org/drawingml/2006/picture">
+                  <pic:nvPicPr>
+                    <pic:cNvPr id="28" name="Imagen 28" descr="Imagen que contiene Diagrama&#10;&#10;Descripción generada automáticamente"/>
+                    <pic:cNvPicPr/>
+                  </pic:nvPicPr>
+                  <pic:blipFill rotWithShape="1">
+                    <a:blip r:embed="rId10" cstate="print">
+                      <a:extLst>
+                        <a:ext uri="{28A0092B-C50C-407E-A947-70E740481C1C}">
+                          <a14:useLocalDpi xmlns:a14="http://schemas.microsoft.com/office/drawing/2010/main" val="0"/>
+                        </a:ext>
+                      </a:extLst>
+                    </a:blip>
+                    <a:srcRect l="37391" t="19939" r="8219" b="37757"/>
+                    <a:stretch/>
+                  </pic:blipFill>
+                  <pic:spPr bwMode="auto">
+                    <a:xfrm>
+                      <a:off x="0" y="0"/>
+                      <a:ext cx="2692860" cy="1570860"/>
+                    </a:xfrm>
+                    <a:prstGeom prst="rect">
+                      <a:avLst/>
+                    </a:prstGeom>
+                    <a:ln>
+                      <a:noFill/>
+                    </a:ln>
+                    <a:extLst>
+                      <a:ext uri="{53640926-AAD7-44D8-BBD7-CCE9431645EC}">
+                        <a14:shadowObscured xmlns:a14="http://schemas.microsoft.com/office/drawing/2010/main"/>
+                      </a:ext>
+                    </a:extLst>
+                  </pic:spPr>
+                </pic:pic>
+              </a:graphicData>
+            </a:graphic>
+          </wp:inline>
+        </w:drawing>
+      </w:r>
+      <w:r>
+        <w:t xml:space="preserve"> </w:t>
+      </w:r>
+      <w:r>
+        <w:rPr>
+          <w:noProof/>
+        </w:rPr>
+        <w:drawing>
+          <wp:inline distT="0" distB="0" distL="0" distR="0" wp14:anchorId="4057A451" wp14:editId="1DA47C64">
+            <wp:extent cx="2626261" cy="1471699"/>
+            <wp:effectExtent l="0" t="0" r="3175" b="0"/>
+            <wp:docPr id="26" name="Imagen 26" descr="Imagen que contiene electrónica, circuito&#10;&#10;Descripción generada automáticamente"/>
+            <wp:cNvGraphicFramePr>
+              <a:graphicFrameLocks xmlns:a="http://schemas.openxmlformats.org/drawingml/2006/main" noChangeAspect="1"/>
+            </wp:cNvGraphicFramePr>
+            <a:graphic xmlns:a="http://schemas.openxmlformats.org/drawingml/2006/main">
+              <a:graphicData uri="http://schemas.openxmlformats.org/drawingml/2006/picture">
+                <pic:pic xmlns:pic="http://schemas.openxmlformats.org/drawingml/2006/picture">
+                  <pic:nvPicPr>
+                    <pic:cNvPr id="26" name="Imagen 26" descr="Imagen que contiene electrónica, circuito&#10;&#10;Descripción generada automáticamente"/>
+                    <pic:cNvPicPr/>
+                  </pic:nvPicPr>
+                  <pic:blipFill rotWithShape="1">
+                    <a:blip r:embed="rId11" cstate="print">
+                      <a:extLst>
+                        <a:ext uri="{28A0092B-C50C-407E-A947-70E740481C1C}">
+                          <a14:useLocalDpi xmlns:a14="http://schemas.microsoft.com/office/drawing/2010/main" val="0"/>
+                        </a:ext>
+                      </a:extLst>
+                    </a:blip>
+                    <a:srcRect l="32335" t="21405" r="3197" b="30426"/>
+                    <a:stretch/>
+                  </pic:blipFill>
+                  <pic:spPr bwMode="auto">
+                    <a:xfrm>
+                      <a:off x="0" y="0"/>
+                      <a:ext cx="2685860" cy="1505097"/>
+                    </a:xfrm>
+                    <a:prstGeom prst="rect">
+                      <a:avLst/>
+                    </a:prstGeom>
+                    <a:ln>
+                      <a:noFill/>
+                    </a:ln>
+                    <a:extLst>
+                      <a:ext uri="{53640926-AAD7-44D8-BBD7-CCE9431645EC}">
+                        <a14:shadowObscured xmlns:a14="http://schemas.microsoft.com/office/drawing/2010/main"/>
+                      </a:ext>
+                    </a:extLst>
+                  </pic:spPr>
+                </pic:pic>
+              </a:graphicData>
+            </a:graphic>
+          </wp:inline>
+        </w:drawing>
+      </w:r>
+      <w:r>
+        <w:t xml:space="preserve"> </w:t>
+      </w:r>
+    </w:p>
+    <w:p>
+      <w:pPr>
+        <w:jc w:val="center"/>
+      </w:pPr>
+      <w:r>
+        <w:t>En caso de ganar o perder se mostrarán los mensajes de la izquierda o derecha, respectivamente.</w:t>
+      </w:r>
+    </w:p>
+    <w:p>
+      <w:pPr>
+        <w:jc w:val="center"/>
+      </w:pPr>
+      <w:r>
+        <w:rPr>
+          <w:noProof/>
+        </w:rPr>
+        <w:drawing>
+          <wp:inline distT="0" distB="0" distL="0" distR="0" wp14:anchorId="02781193" wp14:editId="28BDCC73">
+            <wp:extent cx="2863004" cy="1828800"/>
+            <wp:effectExtent l="0" t="0" r="0" b="0"/>
+            <wp:docPr id="27" name="Imagen 27" descr="Imagen que contiene electrónica, circuito&#10;&#10;Descripción generada automáticamente"/>
+            <wp:cNvGraphicFramePr>
+              <a:graphicFrameLocks xmlns:a="http://schemas.openxmlformats.org/drawingml/2006/main" noChangeAspect="1"/>
+            </wp:cNvGraphicFramePr>
+            <a:graphic xmlns:a="http://schemas.openxmlformats.org/drawingml/2006/main">
+              <a:graphicData uri="http://schemas.openxmlformats.org/drawingml/2006/picture">
+                <pic:pic xmlns:pic="http://schemas.openxmlformats.org/drawingml/2006/picture">
+                  <pic:nvPicPr>
+                    <pic:cNvPr id="27" name="Imagen 27" descr="Imagen que contiene electrónica, circuito&#10;&#10;Descripción generada automáticamente"/>
+                    <pic:cNvPicPr/>
+                  </pic:nvPicPr>
+                  <pic:blipFill rotWithShape="1">
+                    <a:blip r:embed="rId12" cstate="print">
+                      <a:extLst>
+                        <a:ext uri="{28A0092B-C50C-407E-A947-70E740481C1C}">
+                          <a14:useLocalDpi xmlns:a14="http://schemas.microsoft.com/office/drawing/2010/main" val="0"/>
+                        </a:ext>
+                      </a:extLst>
+                    </a:blip>
+                    <a:srcRect l="28379" t="21405" b="17597"/>
+                    <a:stretch/>
+                  </pic:blipFill>
+                  <pic:spPr bwMode="auto">
+                    <a:xfrm>
+                      <a:off x="0" y="0"/>
+                      <a:ext cx="2882520" cy="1841266"/>
+                    </a:xfrm>
+                    <a:prstGeom prst="rect">
+                      <a:avLst/>
+                    </a:prstGeom>
+                    <a:ln>
+                      <a:noFill/>
+                    </a:ln>
+                    <a:extLst>
+                      <a:ext uri="{53640926-AAD7-44D8-BBD7-CCE9431645EC}">
+                        <a14:shadowObscured xmlns:a14="http://schemas.microsoft.com/office/drawing/2010/main"/>
+                      </a:ext>
+                    </a:extLst>
+                  </pic:spPr>
+                </pic:pic>
+              </a:graphicData>
+            </a:graphic>
+          </wp:inline>
+        </w:drawing>
+      </w:r>
+      <w:r>
+        <w:t xml:space="preserve"> </w:t>
+      </w:r>
+    </w:p>
+    <w:p>
+      <w:pPr>
+        <w:jc w:val="center"/>
+      </w:pPr>
+      <w:r>
+        <w:t>Ejemplo de muestra de un elemento de la secuencia final (Led Verde, Botón Izquierda).</w:t>
+      </w:r>
+      <w:r>
+        <w:br w:type="page"/>
+      </w:r>
       <w:bookmarkEnd w:id="17"/>
+    </w:p>
+    <w:p>
+      <w:pPr>
+        <w:pStyle w:val="Ttulo1"/>
+      </w:pPr>
+      <w:bookmarkStart w:id="18" w:name="_Toc91704609"/>
+      <w:bookmarkStart w:id="19" w:name="_Toc91704702"/>
+      <w:bookmarkStart w:id="20" w:name="_Toc91778899"/>
+      <w:bookmarkStart w:id="21" w:name="_Toc91778956"/>
+      <w:bookmarkStart w:id="22" w:name="_Toc92633107"/>
+      <w:r>
+        <w:lastRenderedPageBreak/>
+        <w:t>Estructura del código</w:t>
+      </w:r>
       <w:bookmarkEnd w:id="18"/>
       <w:bookmarkEnd w:id="19"/>
-    </w:p>
-    <w:p>
-      <w:pPr>
-        <w:pStyle w:val="Ttulo2"/>
-      </w:pPr>
-      <w:bookmarkStart w:id="20" w:name="_Toc91704610"/>
-      <w:bookmarkStart w:id="21" w:name="_Toc91704703"/>
-      <w:bookmarkStart w:id="22" w:name="_Toc91778900"/>
-      <w:bookmarkStart w:id="23" w:name="_Toc91778957"/>
-      <w:bookmarkStart w:id="24" w:name="_Toc92633108"/>
-      <w:r>
-        <w:t>Jerarquía de ficheros del proyecto</w:t>
-      </w:r>
       <w:bookmarkEnd w:id="20"/>
       <w:bookmarkEnd w:id="21"/>
       <w:bookmarkEnd w:id="22"/>
+    </w:p>
+    <w:p>
+      <w:pPr>
+        <w:pStyle w:val="Ttulo2"/>
+      </w:pPr>
+      <w:bookmarkStart w:id="23" w:name="_Toc91704610"/>
+      <w:bookmarkStart w:id="24" w:name="_Toc91704703"/>
+      <w:bookmarkStart w:id="25" w:name="_Toc91778900"/>
+      <w:bookmarkStart w:id="26" w:name="_Toc91778957"/>
+      <w:bookmarkStart w:id="27" w:name="_Toc92633108"/>
+      <w:r>
+        <w:t>Jerarquía de ficheros del proyecto</w:t>
+      </w:r>
       <w:bookmarkEnd w:id="23"/>
       <w:bookmarkEnd w:id="24"/>
-    </w:p>
-    <w:p>
-      <w:r>
-        <w:t xml:space="preserve">A continuación se muestra el árbol de ficheros del proyecto. En </w:t>
-      </w:r>
-      <w:proofErr w:type="spellStart"/>
-      <w:r>
-        <w:t>el</w:t>
-      </w:r>
-      <w:proofErr w:type="spellEnd"/>
-      <w:r>
-        <w:t xml:space="preserve"> se muestran todos los componentes que constituyen </w:t>
+      <w:bookmarkEnd w:id="25"/>
+      <w:bookmarkEnd w:id="26"/>
+      <w:bookmarkEnd w:id="27"/>
+    </w:p>
+    <w:p>
+      <w:r>
+        <w:t xml:space="preserve">A continuación se muestra el árbol de ficheros del proyecto. En el se muestran todos los componentes que constituyen </w:t>
       </w:r>
       <w:r>
         <w:t>el sistema del juego:</w:t>
@@ -2901,7 +3304,7 @@
                     <pic:cNvPicPr/>
                   </pic:nvPicPr>
                   <pic:blipFill>
-                    <a:blip r:embed="rId7"/>
+                    <a:blip r:embed="rId13"/>
                     <a:stretch>
                       <a:fillRect/>
                     </a:stretch>
@@ -2987,15 +3390,7 @@
         <w:t>FSM_TOP:</w:t>
       </w:r>
       <w:r>
-        <w:t xml:space="preserve"> Entidad dedicada a la coordinación de los eventos y fases del juego. Está compuesta por una máquina de estado maestra (FSM_</w:t>
-      </w:r>
-      <w:proofErr w:type="gramStart"/>
-      <w:r>
-        <w:t>MASTER</w:t>
-      </w:r>
-      <w:proofErr w:type="gramEnd"/>
-      <w:r>
-        <w:t>) encargada de determinar las fase</w:t>
+        <w:t xml:space="preserve"> Entidad dedicada a la coordinación de los eventos y fases del juego. Está compuesta por una máquina de estado maestra (FSM_MASTER) encargada de determinar las fase</w:t>
       </w:r>
       <w:r>
         <w:t>s</w:t>
@@ -3036,15 +3431,7 @@
         <w:t xml:space="preserve">: </w:t>
       </w:r>
       <w:r>
-        <w:t xml:space="preserve">Entidad encargada de la muestra de mensajes a través de los displays de 7 segmentos integrados en la placa. Estos mensajes le indicarán al jugador en la fase en la que se encuentra (inicio del juego, si ha ganado o perdido, </w:t>
-      </w:r>
-      <w:proofErr w:type="spellStart"/>
-      <w:r>
-        <w:t>etc</w:t>
-      </w:r>
-      <w:proofErr w:type="spellEnd"/>
-      <w:r>
-        <w:t>…).</w:t>
+        <w:t>Entidad encargada de la muestra de mensajes a través de los displays de 7 segmentos integrados en la placa. Estos mensajes le indicarán al jugador en la fase en la que se encuentra (inicio del juego, si ha ganado o perdido, etc…).</w:t>
       </w:r>
     </w:p>
     <w:p>
@@ -3074,38 +3461,38 @@
       <w:pPr>
         <w:pStyle w:val="Ttulo2"/>
       </w:pPr>
-      <w:bookmarkStart w:id="25" w:name="_Toc91704611"/>
-      <w:bookmarkStart w:id="26" w:name="_Toc91704704"/>
-      <w:bookmarkStart w:id="27" w:name="_Toc91778901"/>
-      <w:bookmarkStart w:id="28" w:name="_Toc91778958"/>
-      <w:bookmarkStart w:id="29" w:name="_Toc92633109"/>
+      <w:bookmarkStart w:id="28" w:name="_Toc91704611"/>
+      <w:bookmarkStart w:id="29" w:name="_Toc91704704"/>
+      <w:bookmarkStart w:id="30" w:name="_Toc91778901"/>
+      <w:bookmarkStart w:id="31" w:name="_Toc91778958"/>
+      <w:bookmarkStart w:id="32" w:name="_Toc92633109"/>
       <w:r>
         <w:lastRenderedPageBreak/>
         <w:t>DESCIFRA_EL_CODIGO_TOP</w:t>
       </w:r>
-      <w:bookmarkEnd w:id="25"/>
-      <w:bookmarkEnd w:id="26"/>
-      <w:bookmarkEnd w:id="27"/>
       <w:bookmarkEnd w:id="28"/>
       <w:bookmarkEnd w:id="29"/>
-    </w:p>
-    <w:p>
-      <w:pPr>
-        <w:pStyle w:val="Ttulo3"/>
-      </w:pPr>
-      <w:bookmarkStart w:id="30" w:name="_Toc91704612"/>
-      <w:bookmarkStart w:id="31" w:name="_Toc91704705"/>
-      <w:bookmarkStart w:id="32" w:name="_Toc91778902"/>
-      <w:bookmarkStart w:id="33" w:name="_Toc91778959"/>
-      <w:bookmarkStart w:id="34" w:name="_Toc92633110"/>
-      <w:r>
-        <w:t>Descripción del componente</w:t>
-      </w:r>
       <w:bookmarkEnd w:id="30"/>
       <w:bookmarkEnd w:id="31"/>
       <w:bookmarkEnd w:id="32"/>
+    </w:p>
+    <w:p>
+      <w:pPr>
+        <w:pStyle w:val="Ttulo3"/>
+      </w:pPr>
+      <w:bookmarkStart w:id="33" w:name="_Toc91704612"/>
+      <w:bookmarkStart w:id="34" w:name="_Toc91704705"/>
+      <w:bookmarkStart w:id="35" w:name="_Toc91778902"/>
+      <w:bookmarkStart w:id="36" w:name="_Toc91778959"/>
+      <w:bookmarkStart w:id="37" w:name="_Toc92633110"/>
+      <w:r>
+        <w:t>Descripción del componente</w:t>
+      </w:r>
       <w:bookmarkEnd w:id="33"/>
       <w:bookmarkEnd w:id="34"/>
+      <w:bookmarkEnd w:id="35"/>
+      <w:bookmarkEnd w:id="36"/>
+      <w:bookmarkEnd w:id="37"/>
     </w:p>
     <w:p>
       <w:r>
@@ -3228,7 +3615,6 @@
           <w:bCs/>
         </w:rPr>
       </w:pPr>
-      <w:proofErr w:type="spellStart"/>
       <w:r>
         <w:rPr>
           <w:b/>
@@ -3243,7 +3629,6 @@
         </w:rPr>
         <w:t>node</w:t>
       </w:r>
-      <w:proofErr w:type="spellEnd"/>
       <w:r>
         <w:rPr>
           <w:b/>
@@ -3252,23 +3637,7 @@
         <w:t xml:space="preserve">: </w:t>
       </w:r>
       <w:r>
-        <w:t xml:space="preserve">Salida de un vector de 8 elementos. Utilizado para indicar el </w:t>
-      </w:r>
-      <w:proofErr w:type="spellStart"/>
-      <w:r>
-        <w:t>display</w:t>
-      </w:r>
-      <w:proofErr w:type="spellEnd"/>
-      <w:r>
-        <w:t xml:space="preserve"> de 7 segmentos en el que se desea encender. Cada elemento corresponde a un </w:t>
-      </w:r>
-      <w:proofErr w:type="spellStart"/>
-      <w:r>
-        <w:t>display</w:t>
-      </w:r>
-      <w:proofErr w:type="spellEnd"/>
-      <w:r>
-        <w:t xml:space="preserve"> diferente.</w:t>
+        <w:t>Salida de un vector de 8 elementos. Utilizado para indicar el display de 7 segmentos en el que se desea encender. Cada elemento corresponde a un display diferente.</w:t>
       </w:r>
     </w:p>
     <w:p>
@@ -3283,7 +3652,6 @@
           <w:bCs/>
         </w:rPr>
       </w:pPr>
-      <w:proofErr w:type="spellStart"/>
       <w:r>
         <w:rPr>
           <w:b/>
@@ -3298,7 +3666,6 @@
         </w:rPr>
         <w:t>egment</w:t>
       </w:r>
-      <w:proofErr w:type="spellEnd"/>
       <w:r>
         <w:rPr>
           <w:b/>
@@ -3307,31 +3674,7 @@
         <w:t xml:space="preserve">: </w:t>
       </w:r>
       <w:r>
-        <w:t xml:space="preserve">Salida de un vector de 7 elementos. Utilizado para indicar los </w:t>
-      </w:r>
-      <w:proofErr w:type="spellStart"/>
-      <w:r>
-        <w:t>segemntos</w:t>
-      </w:r>
-      <w:proofErr w:type="spellEnd"/>
-      <w:r>
-        <w:t xml:space="preserve"> </w:t>
-      </w:r>
-      <w:proofErr w:type="spellStart"/>
-      <w:r>
-        <w:t>ha</w:t>
-      </w:r>
-      <w:proofErr w:type="spellEnd"/>
-      <w:r>
-        <w:t xml:space="preserve"> encender en cada </w:t>
-      </w:r>
-      <w:proofErr w:type="spellStart"/>
-      <w:r>
-        <w:t>display</w:t>
-      </w:r>
-      <w:proofErr w:type="spellEnd"/>
-      <w:r>
-        <w:t xml:space="preserve"> según el mensaje que se quiera mostrar.</w:t>
+        <w:t>Salida de un vector de 7 elementos. Utilizado para indicar los segemntos ha encender en cada display según el mensaje que se quiera mostrar.</w:t>
       </w:r>
     </w:p>
     <w:p>
@@ -3377,34 +3720,26 @@
         <w:t xml:space="preserve"> </w:t>
       </w:r>
       <w:r>
-        <w:t xml:space="preserve">la placa. Estos son utilizados para controlar el encendido y apagado de los </w:t>
-      </w:r>
-      <w:proofErr w:type="spellStart"/>
-      <w:r>
-        <w:t>LEDs</w:t>
-      </w:r>
-      <w:proofErr w:type="spellEnd"/>
-      <w:r>
-        <w:t xml:space="preserve"> externos que muestra la secuencia que el jugador tendría que haber introducido para ganar.</w:t>
+        <w:t>la placa. Estos son utilizados para controlar el encendido y apagado de los LEDs externos que muestra la secuencia que el jugador tendría que haber introducido para ganar.</w:t>
       </w:r>
     </w:p>
     <w:p>
       <w:pPr>
         <w:pStyle w:val="Ttulo3"/>
       </w:pPr>
-      <w:bookmarkStart w:id="35" w:name="_Toc91704613"/>
-      <w:bookmarkStart w:id="36" w:name="_Toc91704706"/>
-      <w:bookmarkStart w:id="37" w:name="_Toc91778903"/>
-      <w:bookmarkStart w:id="38" w:name="_Toc91778960"/>
-      <w:bookmarkStart w:id="39" w:name="_Toc92633111"/>
+      <w:bookmarkStart w:id="38" w:name="_Toc91704613"/>
+      <w:bookmarkStart w:id="39" w:name="_Toc91704706"/>
+      <w:bookmarkStart w:id="40" w:name="_Toc91778903"/>
+      <w:bookmarkStart w:id="41" w:name="_Toc91778960"/>
+      <w:bookmarkStart w:id="42" w:name="_Toc92633111"/>
       <w:r>
         <w:t>Estructura interna del componente (diagrama RTL)</w:t>
       </w:r>
-      <w:bookmarkEnd w:id="35"/>
-      <w:bookmarkEnd w:id="36"/>
-      <w:bookmarkEnd w:id="37"/>
       <w:bookmarkEnd w:id="38"/>
       <w:bookmarkEnd w:id="39"/>
+      <w:bookmarkEnd w:id="40"/>
+      <w:bookmarkEnd w:id="41"/>
+      <w:bookmarkEnd w:id="42"/>
     </w:p>
     <w:p>
       <w:r>
@@ -3451,7 +3786,7 @@
                     <pic:cNvPicPr/>
                   </pic:nvPicPr>
                   <pic:blipFill>
-                    <a:blip r:embed="rId8">
+                    <a:blip r:embed="rId14">
                       <a:extLst>
                         <a:ext uri="{28A0092B-C50C-407E-A947-70E740481C1C}">
                           <a14:useLocalDpi xmlns:a14="http://schemas.microsoft.com/office/drawing/2010/main" val="0"/>
@@ -3488,14 +3823,14 @@
       <w:pPr>
         <w:pStyle w:val="Ttulo2"/>
       </w:pPr>
-      <w:bookmarkStart w:id="40" w:name="_Toc92633112"/>
+      <w:bookmarkStart w:id="43" w:name="_Toc92633112"/>
       <w:r>
         <w:t>Funcionalidades y c</w:t>
       </w:r>
       <w:r>
         <w:t>omponentes del sistema</w:t>
       </w:r>
-      <w:bookmarkEnd w:id="40"/>
+      <w:bookmarkEnd w:id="43"/>
     </w:p>
     <w:p>
       <w:r>
@@ -3649,11 +3984,11 @@
       <w:pPr>
         <w:pStyle w:val="Ttulo2"/>
       </w:pPr>
-      <w:bookmarkStart w:id="41" w:name="_Toc91704614"/>
-      <w:bookmarkStart w:id="42" w:name="_Toc91704707"/>
-      <w:bookmarkStart w:id="43" w:name="_Toc91778904"/>
-      <w:bookmarkStart w:id="44" w:name="_Toc91778961"/>
-      <w:bookmarkStart w:id="45" w:name="_Toc92633113"/>
+      <w:bookmarkStart w:id="44" w:name="_Toc91704614"/>
+      <w:bookmarkStart w:id="45" w:name="_Toc91704707"/>
+      <w:bookmarkStart w:id="46" w:name="_Toc91778904"/>
+      <w:bookmarkStart w:id="47" w:name="_Toc91778961"/>
+      <w:bookmarkStart w:id="48" w:name="_Toc92633113"/>
       <w:r>
         <w:lastRenderedPageBreak/>
         <w:t>BOTON_</w:t>
@@ -3661,32 +3996,32 @@
       <w:r>
         <w:t>TOP</w:t>
       </w:r>
-      <w:bookmarkEnd w:id="41"/>
-      <w:bookmarkEnd w:id="42"/>
-      <w:bookmarkEnd w:id="43"/>
       <w:bookmarkEnd w:id="44"/>
       <w:bookmarkEnd w:id="45"/>
-    </w:p>
-    <w:p>
-      <w:pPr>
-        <w:pStyle w:val="Ttulo3"/>
-      </w:pPr>
-      <w:bookmarkStart w:id="46" w:name="_Toc91704615"/>
-      <w:bookmarkStart w:id="47" w:name="_Toc91704708"/>
-      <w:bookmarkStart w:id="48" w:name="_Toc91778905"/>
-      <w:bookmarkStart w:id="49" w:name="_Toc91778962"/>
-      <w:bookmarkStart w:id="50" w:name="_Toc92633114"/>
-      <w:r>
-        <w:t>Descripción del componente</w:t>
-      </w:r>
       <w:bookmarkEnd w:id="46"/>
       <w:bookmarkEnd w:id="47"/>
       <w:bookmarkEnd w:id="48"/>
+    </w:p>
+    <w:p>
+      <w:pPr>
+        <w:pStyle w:val="Ttulo3"/>
+      </w:pPr>
+      <w:bookmarkStart w:id="49" w:name="_Toc91704615"/>
+      <w:bookmarkStart w:id="50" w:name="_Toc91704708"/>
+      <w:bookmarkStart w:id="51" w:name="_Toc91778905"/>
+      <w:bookmarkStart w:id="52" w:name="_Toc91778962"/>
+      <w:bookmarkStart w:id="53" w:name="_Toc92633114"/>
+      <w:r>
+        <w:t>Descripción del componente</w:t>
+      </w:r>
       <w:bookmarkEnd w:id="49"/>
       <w:bookmarkEnd w:id="50"/>
-    </w:p>
-    <w:p>
-      <w:bookmarkStart w:id="51" w:name="_Hlk91778812"/>
+      <w:bookmarkEnd w:id="51"/>
+      <w:bookmarkEnd w:id="52"/>
+      <w:bookmarkEnd w:id="53"/>
+    </w:p>
+    <w:p>
+      <w:bookmarkStart w:id="54" w:name="_Hlk91778812"/>
       <w:r>
         <w:t>Se trata de la entidad top que instancia los cinco botones que se deben utilizar mediante el componente BOTON_DEBOUNCER</w:t>
       </w:r>
@@ -3707,21 +4042,12 @@
           <w:numId w:val="2"/>
         </w:numPr>
       </w:pPr>
-      <w:proofErr w:type="spellStart"/>
-      <w:r>
-        <w:rPr>
-          <w:b/>
-          <w:bCs/>
-        </w:rPr>
-        <w:t>Button_in</w:t>
-      </w:r>
-      <w:proofErr w:type="spellEnd"/>
-      <w:r>
-        <w:rPr>
-          <w:b/>
-          <w:bCs/>
-        </w:rPr>
-        <w:t>:</w:t>
+      <w:r>
+        <w:rPr>
+          <w:b/>
+          <w:bCs/>
+        </w:rPr>
+        <w:t>Button_in:</w:t>
       </w:r>
       <w:r>
         <w:t xml:space="preserve"> Vector de 5 elementos de entrada. Correspondientes con el vector de entradas BTN de la entidad top.</w:t>
@@ -3759,29 +4085,20 @@
           <w:numId w:val="2"/>
         </w:numPr>
       </w:pPr>
-      <w:proofErr w:type="spellStart"/>
-      <w:r>
-        <w:rPr>
-          <w:b/>
-          <w:bCs/>
-        </w:rPr>
-        <w:t>Button_out</w:t>
-      </w:r>
-      <w:proofErr w:type="spellEnd"/>
-      <w:r>
-        <w:rPr>
-          <w:b/>
-          <w:bCs/>
-        </w:rPr>
-        <w:t>:</w:t>
+      <w:r>
+        <w:rPr>
+          <w:b/>
+          <w:bCs/>
+        </w:rPr>
+        <w:t>Button_out:</w:t>
       </w:r>
       <w:r>
         <w:t xml:space="preserve"> Vector de 5 elementos de salida. Dicha salida será la pulsación sincronizada a un pulso de reloj evitando rebotes.</w:t>
       </w:r>
     </w:p>
     <w:p>
-      <w:bookmarkStart w:id="52" w:name="_Hlk91778794"/>
-      <w:bookmarkEnd w:id="51"/>
+      <w:bookmarkStart w:id="55" w:name="_Hlk91778794"/>
+      <w:bookmarkEnd w:id="54"/>
       <w:r>
         <w:t>A su vez, el componente BOTON_DEB</w:t>
       </w:r>
@@ -3791,7 +4108,7 @@
       <w:r>
         <w:t>UNCER se trata de una entidad top donde se instancian los componentes correspondientes con la sincronización de los pulsos.</w:t>
       </w:r>
-      <w:bookmarkEnd w:id="52"/>
+      <w:bookmarkEnd w:id="55"/>
       <w:r>
         <w:t xml:space="preserve"> Las entradas y salidas de dicho componente son las mismas que la entidad BOTON_TOP, de tal forma que al instanciarse cinco veces, cada instancia de entrada como salida corresponden con un elemento del vector.</w:t>
       </w:r>
@@ -3800,19 +4117,19 @@
       <w:pPr>
         <w:pStyle w:val="Ttulo3"/>
       </w:pPr>
-      <w:bookmarkStart w:id="53" w:name="_Toc91704616"/>
-      <w:bookmarkStart w:id="54" w:name="_Toc91704709"/>
-      <w:bookmarkStart w:id="55" w:name="_Toc91778906"/>
-      <w:bookmarkStart w:id="56" w:name="_Toc91778963"/>
-      <w:bookmarkStart w:id="57" w:name="_Toc92633115"/>
+      <w:bookmarkStart w:id="56" w:name="_Toc91704616"/>
+      <w:bookmarkStart w:id="57" w:name="_Toc91704709"/>
+      <w:bookmarkStart w:id="58" w:name="_Toc91778906"/>
+      <w:bookmarkStart w:id="59" w:name="_Toc91778963"/>
+      <w:bookmarkStart w:id="60" w:name="_Toc92633115"/>
       <w:r>
         <w:t>Estructura interna del componente (diagrama RTL)</w:t>
       </w:r>
-      <w:bookmarkEnd w:id="53"/>
-      <w:bookmarkEnd w:id="54"/>
-      <w:bookmarkEnd w:id="55"/>
       <w:bookmarkEnd w:id="56"/>
       <w:bookmarkEnd w:id="57"/>
+      <w:bookmarkEnd w:id="58"/>
+      <w:bookmarkEnd w:id="59"/>
+      <w:bookmarkEnd w:id="60"/>
     </w:p>
     <w:p>
       <w:r>
@@ -3845,7 +4162,7 @@
                     </pic:cNvPicPr>
                   </pic:nvPicPr>
                   <pic:blipFill>
-                    <a:blip r:embed="rId9"/>
+                    <a:blip r:embed="rId15"/>
                     <a:stretch>
                       <a:fillRect/>
                     </a:stretch>
@@ -3895,7 +4212,7 @@
                     <pic:cNvPicPr/>
                   </pic:nvPicPr>
                   <pic:blipFill>
-                    <a:blip r:embed="rId10" cstate="print">
+                    <a:blip r:embed="rId16" cstate="print">
                       <a:extLst>
                         <a:ext uri="{28A0092B-C50C-407E-A947-70E740481C1C}">
                           <a14:useLocalDpi xmlns:a14="http://schemas.microsoft.com/office/drawing/2010/main" val="0"/>
@@ -3937,20 +4254,20 @@
       <w:pPr>
         <w:pStyle w:val="Ttulo3"/>
       </w:pPr>
-      <w:bookmarkStart w:id="58" w:name="_Toc91704617"/>
-      <w:bookmarkStart w:id="59" w:name="_Toc91704710"/>
-      <w:bookmarkStart w:id="60" w:name="_Toc91778907"/>
-      <w:bookmarkStart w:id="61" w:name="_Toc91778964"/>
-      <w:bookmarkStart w:id="62" w:name="_Toc92633116"/>
+      <w:bookmarkStart w:id="61" w:name="_Toc91704617"/>
+      <w:bookmarkStart w:id="62" w:name="_Toc91704710"/>
+      <w:bookmarkStart w:id="63" w:name="_Toc91778907"/>
+      <w:bookmarkStart w:id="64" w:name="_Toc91778964"/>
+      <w:bookmarkStart w:id="65" w:name="_Toc92633116"/>
       <w:r>
         <w:lastRenderedPageBreak/>
         <w:t>Componentes internos</w:t>
       </w:r>
-      <w:bookmarkEnd w:id="58"/>
-      <w:bookmarkEnd w:id="59"/>
-      <w:bookmarkEnd w:id="60"/>
       <w:bookmarkEnd w:id="61"/>
       <w:bookmarkEnd w:id="62"/>
+      <w:bookmarkEnd w:id="63"/>
+      <w:bookmarkEnd w:id="64"/>
+      <w:bookmarkEnd w:id="65"/>
     </w:p>
     <w:p>
       <w:r>
@@ -3965,28 +4282,20 @@
         <w:pStyle w:val="Ttulo4"/>
         <w:ind w:left="708"/>
       </w:pPr>
-      <w:bookmarkStart w:id="63" w:name="_Toc91778967"/>
-      <w:bookmarkStart w:id="64" w:name="_Toc92633117"/>
+      <w:bookmarkStart w:id="66" w:name="_Toc91778967"/>
+      <w:bookmarkStart w:id="67" w:name="_Toc92633117"/>
       <w:r>
         <w:t>SYNCHRNZR</w:t>
       </w:r>
-      <w:bookmarkEnd w:id="63"/>
-      <w:bookmarkEnd w:id="64"/>
-    </w:p>
-    <w:p>
-      <w:bookmarkStart w:id="65" w:name="_Hlk91778483"/>
-      <w:r>
-        <w:t xml:space="preserve">Se utiliza para evitar la inestabilidad ante la pulsación de los botones donde se quiere detectar el flanco de subida en la pulsación. Consiste en varios </w:t>
-      </w:r>
-      <w:proofErr w:type="spellStart"/>
-      <w:r>
-        <w:t>Flip-Flop</w:t>
-      </w:r>
-      <w:proofErr w:type="spellEnd"/>
-      <w:r>
-        <w:t xml:space="preserve"> de manera que la entrada asíncrona, en este caso la pulsación, se sincronice con la señal de reloj.</w:t>
-      </w:r>
-      <w:bookmarkEnd w:id="65"/>
+      <w:bookmarkEnd w:id="66"/>
+      <w:bookmarkEnd w:id="67"/>
+    </w:p>
+    <w:p>
+      <w:bookmarkStart w:id="68" w:name="_Hlk91778483"/>
+      <w:r>
+        <w:t>Se utiliza para evitar la inestabilidad ante la pulsación de los botones donde se quiere detectar el flanco de subida en la pulsación. Consiste en varios Flip-Flop de manera que la entrada asíncrona, en este caso la pulsación, se sincronice con la señal de reloj.</w:t>
+      </w:r>
+      <w:bookmarkEnd w:id="68"/>
     </w:p>
     <w:p>
       <w:pPr>
@@ -4014,7 +4323,7 @@
                     </pic:cNvPicPr>
                   </pic:nvPicPr>
                   <pic:blipFill>
-                    <a:blip r:embed="rId11">
+                    <a:blip r:embed="rId17">
                       <a:extLst>
                         <a:ext uri="{28A0092B-C50C-407E-A947-70E740481C1C}">
                           <a14:useLocalDpi xmlns:a14="http://schemas.microsoft.com/office/drawing/2010/main" val="0"/>
@@ -4051,21 +4360,21 @@
         <w:pStyle w:val="Ttulo4"/>
         <w:ind w:left="708"/>
       </w:pPr>
-      <w:bookmarkStart w:id="66" w:name="_Toc91778966"/>
-      <w:bookmarkStart w:id="67" w:name="_Toc92633118"/>
+      <w:bookmarkStart w:id="69" w:name="_Toc91778966"/>
+      <w:bookmarkStart w:id="70" w:name="_Toc92633118"/>
       <w:r>
         <w:t>EDGEDTCTR</w:t>
       </w:r>
-      <w:bookmarkEnd w:id="66"/>
-      <w:bookmarkEnd w:id="67"/>
-    </w:p>
-    <w:p>
-      <w:bookmarkStart w:id="68" w:name="_Hlk91778576"/>
-      <w:bookmarkStart w:id="69" w:name="_Toc91778965"/>
+      <w:bookmarkEnd w:id="69"/>
+      <w:bookmarkEnd w:id="70"/>
+    </w:p>
+    <w:p>
+      <w:bookmarkStart w:id="71" w:name="_Hlk91778576"/>
+      <w:bookmarkStart w:id="72" w:name="_Toc91778965"/>
       <w:r>
         <w:t>Complementa al sincronizador de manera que cuando se produce el pulso del botón, la duración del pulso es mucho mayor que la duración de un ciclo de reloj. Con este componente se produce un único pulso del tamaño del periodo del reloj con el flanco de bajada del botón.</w:t>
       </w:r>
-      <w:bookmarkEnd w:id="68"/>
+      <w:bookmarkEnd w:id="71"/>
     </w:p>
     <w:p>
       <w:pPr>
@@ -4093,7 +4402,7 @@
                     </pic:cNvPicPr>
                   </pic:nvPicPr>
                   <pic:blipFill>
-                    <a:blip r:embed="rId12">
+                    <a:blip r:embed="rId18">
                       <a:extLst>
                         <a:ext uri="{28A0092B-C50C-407E-A947-70E740481C1C}">
                           <a14:useLocalDpi xmlns:a14="http://schemas.microsoft.com/office/drawing/2010/main" val="0"/>
@@ -4130,30 +4439,22 @@
         <w:pStyle w:val="Ttulo4"/>
         <w:ind w:left="708"/>
       </w:pPr>
-      <w:bookmarkStart w:id="70" w:name="_Toc92633119"/>
+      <w:bookmarkStart w:id="73" w:name="_Toc92633119"/>
       <w:r>
         <w:t>DEBOUNCER</w:t>
       </w:r>
-      <w:bookmarkEnd w:id="69"/>
-      <w:bookmarkEnd w:id="70"/>
-    </w:p>
-    <w:p>
-      <w:bookmarkStart w:id="71" w:name="_Hlk91778622"/>
+      <w:bookmarkEnd w:id="72"/>
+      <w:bookmarkEnd w:id="73"/>
+    </w:p>
+    <w:p>
+      <w:bookmarkStart w:id="74" w:name="_Hlk91778622"/>
       <w:r>
         <w:t>En la Nexys4 DDR suele ser suficiente con los componentes mencionados anteriormente, sin embargo, para la realización de este proyecto, en cuanto se produce una pulsación del botón, es necesario que se realicen una serie de procesos, en este caso la cuenta de un contador, por lo que aún se producen rebotes.</w:t>
       </w:r>
     </w:p>
     <w:p>
       <w:r>
-        <w:t xml:space="preserve">Para ello se propone el siguiente componente </w:t>
-      </w:r>
-      <w:proofErr w:type="spellStart"/>
-      <w:r>
-        <w:t>antirrebotes</w:t>
-      </w:r>
-      <w:proofErr w:type="spellEnd"/>
-      <w:r>
-        <w:t>, que consiste en la espera de un determinado tiempo, contado mediante ciclos de reloj, para la detección del pulso correcto.</w:t>
+        <w:t>Para ello se propone el siguiente componente antirrebotes, que consiste en la espera de un determinado tiempo, contado mediante ciclos de reloj, para la detección del pulso correcto.</w:t>
       </w:r>
     </w:p>
     <w:p>
@@ -4161,7 +4462,7 @@
         <w:t>Este pulso pasará a los dos siguientes componentes, consiguiendo unos botones correctamente sincronizados y sin rebotes.</w:t>
       </w:r>
     </w:p>
-    <w:bookmarkEnd w:id="71"/>
+    <w:bookmarkEnd w:id="74"/>
     <w:p>
       <w:pPr>
         <w:jc w:val="center"/>
@@ -4188,7 +4489,7 @@
                     </pic:cNvPicPr>
                   </pic:nvPicPr>
                   <pic:blipFill>
-                    <a:blip r:embed="rId13">
+                    <a:blip r:embed="rId19">
                       <a:extLst>
                         <a:ext uri="{28A0092B-C50C-407E-A947-70E740481C1C}">
                           <a14:useLocalDpi xmlns:a14="http://schemas.microsoft.com/office/drawing/2010/main" val="0"/>
@@ -4227,38 +4528,38 @@
       <w:pPr>
         <w:pStyle w:val="Ttulo2"/>
       </w:pPr>
-      <w:bookmarkStart w:id="72" w:name="_Toc91704618"/>
-      <w:bookmarkStart w:id="73" w:name="_Toc91704711"/>
-      <w:bookmarkStart w:id="74" w:name="_Toc91778908"/>
-      <w:bookmarkStart w:id="75" w:name="_Toc91778968"/>
-      <w:bookmarkStart w:id="76" w:name="_Toc92633120"/>
+      <w:bookmarkStart w:id="75" w:name="_Toc91704618"/>
+      <w:bookmarkStart w:id="76" w:name="_Toc91704711"/>
+      <w:bookmarkStart w:id="77" w:name="_Toc91778908"/>
+      <w:bookmarkStart w:id="78" w:name="_Toc91778968"/>
+      <w:bookmarkStart w:id="79" w:name="_Toc92633120"/>
       <w:r>
         <w:lastRenderedPageBreak/>
         <w:t>FSM_TOP</w:t>
       </w:r>
-      <w:bookmarkEnd w:id="72"/>
-      <w:bookmarkEnd w:id="73"/>
-      <w:bookmarkEnd w:id="74"/>
       <w:bookmarkEnd w:id="75"/>
       <w:bookmarkEnd w:id="76"/>
-    </w:p>
-    <w:p>
-      <w:pPr>
-        <w:pStyle w:val="Ttulo3"/>
-      </w:pPr>
-      <w:bookmarkStart w:id="77" w:name="_Toc91704619"/>
-      <w:bookmarkStart w:id="78" w:name="_Toc91704712"/>
-      <w:bookmarkStart w:id="79" w:name="_Toc91778909"/>
-      <w:bookmarkStart w:id="80" w:name="_Toc91778969"/>
-      <w:bookmarkStart w:id="81" w:name="_Toc92633121"/>
-      <w:r>
-        <w:t>Descripción del componente</w:t>
-      </w:r>
       <w:bookmarkEnd w:id="77"/>
       <w:bookmarkEnd w:id="78"/>
       <w:bookmarkEnd w:id="79"/>
+    </w:p>
+    <w:p>
+      <w:pPr>
+        <w:pStyle w:val="Ttulo3"/>
+      </w:pPr>
+      <w:bookmarkStart w:id="80" w:name="_Toc91704619"/>
+      <w:bookmarkStart w:id="81" w:name="_Toc91704712"/>
+      <w:bookmarkStart w:id="82" w:name="_Toc91778909"/>
+      <w:bookmarkStart w:id="83" w:name="_Toc91778969"/>
+      <w:bookmarkStart w:id="84" w:name="_Toc92633121"/>
+      <w:r>
+        <w:t>Descripción del componente</w:t>
+      </w:r>
       <w:bookmarkEnd w:id="80"/>
       <w:bookmarkEnd w:id="81"/>
+      <w:bookmarkEnd w:id="82"/>
+      <w:bookmarkEnd w:id="83"/>
+      <w:bookmarkEnd w:id="84"/>
     </w:p>
     <w:p>
       <w:r>
@@ -4357,13 +4658,8 @@
               <w:jc w:val="center"/>
             </w:pPr>
             <w:r>
-              <w:t>FSM_</w:t>
+              <w:t>FSM_MASTER</w:t>
             </w:r>
-            <w:proofErr w:type="gramStart"/>
-            <w:r>
-              <w:t>MASTER</w:t>
-            </w:r>
-            <w:proofErr w:type="gramEnd"/>
           </w:p>
         </w:tc>
       </w:tr>
@@ -4452,15 +4748,7 @@
           </w:tcPr>
           <w:p>
             <w:r>
-              <w:t xml:space="preserve">Muestra de la secuencia que habría que haber introducido mediante unos </w:t>
-            </w:r>
-            <w:proofErr w:type="spellStart"/>
-            <w:r>
-              <w:t>LEDs</w:t>
-            </w:r>
-            <w:proofErr w:type="spellEnd"/>
-            <w:r>
-              <w:t xml:space="preserve"> externos a la placa.</w:t>
+              <w:t>Muestra de la secuencia que habría que haber introducido mediante unos LEDs externos a la placa.</w:t>
             </w:r>
           </w:p>
         </w:tc>
@@ -4506,11 +4794,14 @@
       <w:pPr>
         <w:jc w:val="center"/>
       </w:pPr>
-      <w:bookmarkStart w:id="82" w:name="_Toc91704620"/>
-      <w:bookmarkStart w:id="83" w:name="_Toc91704713"/>
-      <w:bookmarkStart w:id="84" w:name="_Toc91778910"/>
-      <w:bookmarkStart w:id="85" w:name="_Toc91778970"/>
-      <w:r>
+      <w:bookmarkStart w:id="85" w:name="_Toc91704620"/>
+      <w:bookmarkStart w:id="86" w:name="_Toc91704713"/>
+      <w:bookmarkStart w:id="87" w:name="_Toc91778910"/>
+      <w:bookmarkStart w:id="88" w:name="_Toc91778970"/>
+      <w:r>
+        <w:rPr>
+          <w:noProof/>
+        </w:rPr>
         <w:drawing>
           <wp:inline distT="0" distB="0" distL="0" distR="0" wp14:anchorId="03703E86" wp14:editId="4191382C">
             <wp:extent cx="3820160" cy="3162952"/>
@@ -4527,7 +4818,7 @@
                     <pic:cNvPicPr/>
                   </pic:nvPicPr>
                   <pic:blipFill>
-                    <a:blip r:embed="rId14"/>
+                    <a:blip r:embed="rId20"/>
                     <a:stretch>
                       <a:fillRect/>
                     </a:stretch>
@@ -4565,6 +4856,9 @@
     </w:p>
     <w:p>
       <w:r>
+        <w:rPr>
+          <w:noProof/>
+        </w:rPr>
         <w:drawing>
           <wp:inline distT="0" distB="0" distL="0" distR="0" wp14:anchorId="625685BA" wp14:editId="0B6165D9">
             <wp:extent cx="5400040" cy="1097280"/>
@@ -4581,7 +4875,7 @@
                     <pic:cNvPicPr/>
                   </pic:nvPicPr>
                   <pic:blipFill>
-                    <a:blip r:embed="rId15"/>
+                    <a:blip r:embed="rId21"/>
                     <a:stretch>
                       <a:fillRect/>
                     </a:stretch>
@@ -4648,15 +4942,7 @@
         <w:t>LED</w:t>
       </w:r>
       <w:r>
-        <w:t xml:space="preserve">: Vector de 4 elementos que indica a </w:t>
-      </w:r>
-      <w:proofErr w:type="spellStart"/>
-      <w:r>
-        <w:t>visualizar_top</w:t>
-      </w:r>
-      <w:proofErr w:type="spellEnd"/>
-      <w:r>
-        <w:t xml:space="preserve"> que led hay que encender en cada momento.</w:t>
+        <w:t>: Vector de 4 elementos que indica a visualizar_top que led hay que encender en cada momento.</w:t>
       </w:r>
     </w:p>
     <w:p>
@@ -4709,15 +4995,15 @@
       <w:pPr>
         <w:pStyle w:val="Ttulo3"/>
       </w:pPr>
-      <w:bookmarkStart w:id="86" w:name="_Toc92633122"/>
+      <w:bookmarkStart w:id="89" w:name="_Toc92633122"/>
       <w:r>
         <w:t>Estructura interna del componente (diagrama RTL)</w:t>
       </w:r>
-      <w:bookmarkEnd w:id="82"/>
-      <w:bookmarkEnd w:id="83"/>
-      <w:bookmarkEnd w:id="84"/>
       <w:bookmarkEnd w:id="85"/>
       <w:bookmarkEnd w:id="86"/>
+      <w:bookmarkEnd w:id="87"/>
+      <w:bookmarkEnd w:id="88"/>
+      <w:bookmarkEnd w:id="89"/>
     </w:p>
     <w:p>
       <w:r>
@@ -4753,7 +5039,7 @@
                     <pic:cNvPicPr/>
                   </pic:nvPicPr>
                   <pic:blipFill>
-                    <a:blip r:embed="rId16">
+                    <a:blip r:embed="rId22">
                       <a:extLst>
                         <a:ext uri="{28A0092B-C50C-407E-A947-70E740481C1C}">
                           <a14:useLocalDpi xmlns:a14="http://schemas.microsoft.com/office/drawing/2010/main" val="0"/>
@@ -4787,56 +5073,51 @@
       <w:pPr>
         <w:pStyle w:val="Ttulo3"/>
       </w:pPr>
-      <w:bookmarkStart w:id="87" w:name="_Toc91704621"/>
-      <w:bookmarkStart w:id="88" w:name="_Toc91704714"/>
-      <w:bookmarkStart w:id="89" w:name="_Toc91778911"/>
-      <w:bookmarkStart w:id="90" w:name="_Toc91778971"/>
-      <w:bookmarkStart w:id="91" w:name="_Toc92633123"/>
+      <w:bookmarkStart w:id="90" w:name="_Toc91704621"/>
+      <w:bookmarkStart w:id="91" w:name="_Toc91704714"/>
+      <w:bookmarkStart w:id="92" w:name="_Toc91778911"/>
+      <w:bookmarkStart w:id="93" w:name="_Toc91778971"/>
+      <w:bookmarkStart w:id="94" w:name="_Toc92633123"/>
       <w:r>
         <w:t>Componente</w:t>
       </w:r>
       <w:r>
         <w:t>s internos</w:t>
       </w:r>
-      <w:bookmarkEnd w:id="87"/>
-      <w:bookmarkEnd w:id="88"/>
-      <w:bookmarkEnd w:id="89"/>
       <w:bookmarkEnd w:id="90"/>
       <w:bookmarkEnd w:id="91"/>
-    </w:p>
-    <w:p>
-      <w:r>
-        <w:t>A continuación se</w:t>
-      </w:r>
-      <w:r>
-        <w:t xml:space="preserve"> describen todos los componentes internos</w:t>
-      </w:r>
-      <w:r>
-        <w:t xml:space="preserve"> de la FSM_TOP</w:t>
-      </w:r>
-      <w:r>
-        <w:t>.</w:t>
-      </w:r>
-    </w:p>
-    <w:p>
-      <w:pPr>
-        <w:pStyle w:val="Ttulo4"/>
-        <w:ind w:firstLine="708"/>
-      </w:pPr>
-      <w:bookmarkStart w:id="92" w:name="_Toc91704715"/>
-      <w:bookmarkStart w:id="93" w:name="_Toc91778972"/>
-      <w:bookmarkStart w:id="94" w:name="_Toc92633124"/>
-      <w:r>
-        <w:t>FSM_</w:t>
-      </w:r>
-      <w:proofErr w:type="gramStart"/>
-      <w:r>
-        <w:t>MASTER</w:t>
-      </w:r>
       <w:bookmarkEnd w:id="92"/>
       <w:bookmarkEnd w:id="93"/>
       <w:bookmarkEnd w:id="94"/>
-      <w:proofErr w:type="gramEnd"/>
+    </w:p>
+    <w:p>
+      <w:r>
+        <w:t>A continuación se</w:t>
+      </w:r>
+      <w:r>
+        <w:t xml:space="preserve"> describen todos los componentes internos</w:t>
+      </w:r>
+      <w:r>
+        <w:t xml:space="preserve"> de la FSM_TOP</w:t>
+      </w:r>
+      <w:r>
+        <w:t>.</w:t>
+      </w:r>
+    </w:p>
+    <w:p>
+      <w:pPr>
+        <w:pStyle w:val="Ttulo4"/>
+        <w:ind w:firstLine="708"/>
+      </w:pPr>
+      <w:bookmarkStart w:id="95" w:name="_Toc91704715"/>
+      <w:bookmarkStart w:id="96" w:name="_Toc91778972"/>
+      <w:bookmarkStart w:id="97" w:name="_Toc92633124"/>
+      <w:r>
+        <w:t>FSM_MASTER</w:t>
+      </w:r>
+      <w:bookmarkEnd w:id="95"/>
+      <w:bookmarkEnd w:id="96"/>
+      <w:bookmarkEnd w:id="97"/>
     </w:p>
     <w:p>
       <w:r>
@@ -4873,7 +5154,7 @@
                     <pic:cNvPicPr/>
                   </pic:nvPicPr>
                   <pic:blipFill>
-                    <a:blip r:embed="rId17"/>
+                    <a:blip r:embed="rId23"/>
                     <a:stretch>
                       <a:fillRect/>
                     </a:stretch>
@@ -4897,15 +5178,7 @@
     <w:p>
       <w:r>
         <w:lastRenderedPageBreak/>
-        <w:t>Como puede observarse, a FMS_</w:t>
-      </w:r>
-      <w:proofErr w:type="gramStart"/>
-      <w:r>
-        <w:t>MASTER</w:t>
-      </w:r>
-      <w:proofErr w:type="gramEnd"/>
-      <w:r>
-        <w:t xml:space="preserve"> solo entra la señal del botón OK desde el componente de botones. Otr</w:t>
+        <w:t>Como puede observarse, a FMS_MASTER solo entra la señal del botón OK desde el componente de botones. Otr</w:t>
       </w:r>
       <w:r>
         <w:t>o aspecto a destacar es la salida OUT_MESSAGE, que tomará distintos valores en función del mensaje que se quiera mostrar por los displays.</w:t>
@@ -4916,15 +5189,7 @@
         <w:t>El diagrama d</w:t>
       </w:r>
       <w:r>
-        <w:t>e estados de la máquina FSM_</w:t>
-      </w:r>
-      <w:proofErr w:type="gramStart"/>
-      <w:r>
-        <w:t>MASTER</w:t>
-      </w:r>
-      <w:proofErr w:type="gramEnd"/>
-      <w:r>
-        <w:t xml:space="preserve"> es el siguiente:</w:t>
+        <w:t>e estados de la máquina FSM_MASTER es el siguiente:</w:t>
       </w:r>
     </w:p>
     <w:p>
@@ -4951,7 +5216,7 @@
                     <pic:cNvPicPr/>
                   </pic:nvPicPr>
                   <pic:blipFill>
-                    <a:blip r:embed="rId18"/>
+                    <a:blip r:embed="rId24"/>
                     <a:stretch>
                       <a:fillRect/>
                     </a:stretch>
@@ -5198,15 +5463,7 @@
         <w:t>:</w:t>
       </w:r>
       <w:r>
-        <w:t xml:space="preserve"> En caso de ganar, se muestra un mensaje de “WIN” por los </w:t>
-      </w:r>
-      <w:proofErr w:type="spellStart"/>
-      <w:r>
-        <w:t>dispalys</w:t>
-      </w:r>
-      <w:proofErr w:type="spellEnd"/>
-      <w:r>
-        <w:t>.</w:t>
+        <w:t xml:space="preserve"> En caso de ganar, se muestra un mensaje de “WIN” por los dispalys.</w:t>
       </w:r>
     </w:p>
     <w:p>
@@ -5250,15 +5507,7 @@
         <w:t>:</w:t>
       </w:r>
       <w:r>
-        <w:t xml:space="preserve"> En caso de perder, se muestra un mensaje de “GAME OVER” por los </w:t>
-      </w:r>
-      <w:proofErr w:type="spellStart"/>
-      <w:r>
-        <w:t>dispalys</w:t>
-      </w:r>
-      <w:proofErr w:type="spellEnd"/>
-      <w:r>
-        <w:t>.</w:t>
+        <w:t xml:space="preserve"> En caso de perder, se muestra un mensaje de “GAME OVER” por los dispalys.</w:t>
       </w:r>
     </w:p>
     <w:p>
@@ -5314,23 +5563,7 @@
           <w:b/>
           <w:bCs/>
         </w:rPr>
-        <w:t>STATE_</w:t>
-      </w:r>
-      <w:proofErr w:type="gramStart"/>
-      <w:r>
-        <w:rPr>
-          <w:b/>
-          <w:bCs/>
-        </w:rPr>
-        <w:t>MASTER</w:t>
-      </w:r>
-      <w:proofErr w:type="gramEnd"/>
-      <w:r>
-        <w:rPr>
-          <w:b/>
-          <w:bCs/>
-        </w:rPr>
-        <w:t>_T</w:t>
+        <w:t>STATE_MASTER_T</w:t>
       </w:r>
       <w:r>
         <w:t>. En el quedan incluidos todos los estados mostrados anteriormente.</w:t>
@@ -5352,7 +5585,6 @@
           <w:numId w:val="2"/>
         </w:numPr>
       </w:pPr>
-      <w:proofErr w:type="spellStart"/>
       <w:r>
         <w:rPr>
           <w:b/>
@@ -5360,7 +5592,6 @@
         </w:rPr>
         <w:t>state_register</w:t>
       </w:r>
-      <w:proofErr w:type="spellEnd"/>
       <w:r>
         <w:t xml:space="preserve">: Encargado de actualizar el estado de la máquina de estados a cada pulso de reloj. En caso de </w:t>
       </w:r>
@@ -5376,7 +5607,6 @@
           <w:numId w:val="2"/>
         </w:numPr>
       </w:pPr>
-      <w:proofErr w:type="spellStart"/>
       <w:r>
         <w:rPr>
           <w:b/>
@@ -5384,7 +5614,6 @@
         </w:rPr>
         <w:t>nxt_state_decoder</w:t>
       </w:r>
-      <w:proofErr w:type="spellEnd"/>
       <w:r>
         <w:t>: En este proceso quedan reflejadas todas las transiciones entre los diferentes estados, producidas por las entradas a la máquinas de estados.</w:t>
       </w:r>
@@ -5397,7 +5626,6 @@
           <w:numId w:val="2"/>
         </w:numPr>
       </w:pPr>
-      <w:proofErr w:type="spellStart"/>
       <w:r>
         <w:rPr>
           <w:b/>
@@ -5405,7 +5633,6 @@
         </w:rPr>
         <w:t>output_decoder</w:t>
       </w:r>
-      <w:proofErr w:type="spellEnd"/>
       <w:r>
         <w:t>: Proceso dedicado a, según el estado actual de la máquina de estados, activar unas salidas u otras.</w:t>
       </w:r>
@@ -5423,16 +5650,16 @@
         <w:pStyle w:val="Ttulo4"/>
         <w:ind w:left="360"/>
       </w:pPr>
-      <w:bookmarkStart w:id="95" w:name="_Toc91704716"/>
-      <w:bookmarkStart w:id="96" w:name="_Toc91778973"/>
-      <w:bookmarkStart w:id="97" w:name="_Toc92633125"/>
+      <w:bookmarkStart w:id="98" w:name="_Toc91704716"/>
+      <w:bookmarkStart w:id="99" w:name="_Toc91778973"/>
+      <w:bookmarkStart w:id="100" w:name="_Toc92633125"/>
       <w:r>
         <w:lastRenderedPageBreak/>
         <w:t>FSM_INCHECK</w:t>
       </w:r>
-      <w:bookmarkEnd w:id="95"/>
-      <w:bookmarkEnd w:id="96"/>
-      <w:bookmarkEnd w:id="97"/>
+      <w:bookmarkEnd w:id="98"/>
+      <w:bookmarkEnd w:id="99"/>
+      <w:bookmarkEnd w:id="100"/>
     </w:p>
     <w:p>
       <w:r>
@@ -5488,7 +5715,7 @@
                     <pic:cNvPicPr/>
                   </pic:nvPicPr>
                   <pic:blipFill>
-                    <a:blip r:embed="rId19"/>
+                    <a:blip r:embed="rId25"/>
                     <a:stretch>
                       <a:fillRect/>
                     </a:stretch>
@@ -5513,7 +5740,6 @@
       <w:r>
         <w:t>A este componente entran el resto de las señales de los botones (</w:t>
       </w:r>
-      <w:proofErr w:type="spellStart"/>
       <w:r>
         <w:rPr>
           <w:b/>
@@ -5521,7 +5747,6 @@
         </w:rPr>
         <w:t>x_BTN</w:t>
       </w:r>
-      <w:proofErr w:type="spellEnd"/>
       <w:r>
         <w:t>) y la secuencia a adivinar (</w:t>
       </w:r>
@@ -5607,7 +5832,7 @@
                     <pic:cNvPicPr/>
                   </pic:nvPicPr>
                   <pic:blipFill>
-                    <a:blip r:embed="rId20"/>
+                    <a:blip r:embed="rId26"/>
                     <a:stretch>
                       <a:fillRect/>
                     </a:stretch>
@@ -5653,15 +5878,7 @@
         <w:t xml:space="preserve">: </w:t>
       </w:r>
       <w:r>
-        <w:t>Estado de reposo de la máquina de estados. Hasta que la FSM_</w:t>
-      </w:r>
-      <w:proofErr w:type="gramStart"/>
-      <w:r>
-        <w:t>MASTER</w:t>
-      </w:r>
-      <w:proofErr w:type="gramEnd"/>
-      <w:r>
-        <w:t xml:space="preserve"> no indique el comienzo de la ejecución de la máquina esclava, no se produce ninguna transición.</w:t>
+        <w:t>Estado de reposo de la máquina de estados. Hasta que la FSM_MASTER no indique el comienzo de la ejecución de la máquina esclava, no se produce ninguna transición.</w:t>
       </w:r>
     </w:p>
     <w:p>
@@ -5737,17 +5954,8 @@
         <w:t>:</w:t>
       </w:r>
       <w:r>
-        <w:t xml:space="preserve"> En caso de que el jugador acierte el botón que debía ser pulsado, se pasa a este estado. Llegados </w:t>
-      </w:r>
-      <w:proofErr w:type="spellStart"/>
-      <w:r>
-        <w:t>ha</w:t>
-      </w:r>
-      <w:proofErr w:type="spellEnd"/>
-      <w:r>
-        <w:t xml:space="preserve"> este punto hay que determinar si aún quedan elementos por adivinar o si se ha llegado al final de la secuencia. Ambas comparaciones se realizan mediante la señal </w:t>
-      </w:r>
-      <w:proofErr w:type="spellStart"/>
+        <w:t xml:space="preserve"> En caso de que el jugador acierte el botón que debía ser pulsado, se pasa a este estado. Llegados ha este punto hay que determinar si aún quedan elementos por adivinar o si se ha llegado al final de la secuencia. Ambas comparaciones se realizan mediante la señal </w:t>
+      </w:r>
       <w:r>
         <w:rPr>
           <w:b/>
@@ -5755,7 +5963,6 @@
         </w:rPr>
         <w:t>size</w:t>
       </w:r>
-      <w:proofErr w:type="spellEnd"/>
       <w:r>
         <w:t>. Si su valor es 0, significa que el jugador adivinó toda la secuencia</w:t>
       </w:r>
@@ -5847,15 +6054,7 @@
         <w:t>. Se manda un valor de ter</w:t>
       </w:r>
       <w:r>
-        <w:t>minación para indicar a FSM_</w:t>
-      </w:r>
-      <w:proofErr w:type="gramStart"/>
-      <w:r>
-        <w:t>MASTER</w:t>
-      </w:r>
-      <w:proofErr w:type="gramEnd"/>
-      <w:r>
-        <w:t xml:space="preserve"> que se ha ganado el juego (</w:t>
+        <w:t>minación para indicar a FSM_MASTER que se ha ganado el juego (</w:t>
       </w:r>
       <w:r>
         <w:rPr>
@@ -5887,15 +6086,7 @@
         <w:t>:</w:t>
       </w:r>
       <w:r>
-        <w:t xml:space="preserve"> Estado de terminación del juego GAME OVER. Se manda un valor de terminación para indicar a FSM_</w:t>
-      </w:r>
-      <w:proofErr w:type="gramStart"/>
-      <w:r>
-        <w:t>MASTER</w:t>
-      </w:r>
-      <w:proofErr w:type="gramEnd"/>
-      <w:r>
-        <w:t xml:space="preserve"> que se ha perdido el juego (</w:t>
+        <w:t xml:space="preserve"> Estado de terminación del juego GAME OVER. Se manda un valor de terminación para indicar a FSM_MASTER que se ha perdido el juego (</w:t>
       </w:r>
       <w:r>
         <w:rPr>
@@ -5923,15 +6114,7 @@
         <w:t xml:space="preserve"> toma u</w:t>
       </w:r>
       <w:r>
-        <w:t>n valor de “00” en todo momento excepto en los estados S7 y S8. De esta forma se le indica a FSM_</w:t>
-      </w:r>
-      <w:proofErr w:type="gramStart"/>
-      <w:r>
-        <w:t>MASTER</w:t>
-      </w:r>
-      <w:proofErr w:type="gramEnd"/>
-      <w:r>
-        <w:t>.</w:t>
+        <w:t>n valor de “00” en todo momento excepto en los estados S7 y S8. De esta forma se le indica a FSM_MASTER.</w:t>
       </w:r>
     </w:p>
     <w:p>
@@ -5956,22 +6139,13 @@
         <w:t xml:space="preserve"> diferentes que se mostró en el apartado </w:t>
       </w:r>
       <w:r>
-        <w:t>de FSM_</w:t>
-      </w:r>
-      <w:proofErr w:type="gramStart"/>
-      <w:r>
-        <w:t>MASTER</w:t>
-      </w:r>
-      <w:proofErr w:type="gramEnd"/>
-      <w:r>
-        <w:t>.</w:t>
+        <w:t>de FSM_MASTER.</w:t>
       </w:r>
     </w:p>
     <w:p>
       <w:r>
         <w:t xml:space="preserve">Otro aspecto a destacar de la programación del componente son las señales </w:t>
       </w:r>
-      <w:proofErr w:type="spellStart"/>
       <w:r>
         <w:rPr>
           <w:b/>
@@ -5979,7 +6153,6 @@
         </w:rPr>
         <w:t>size</w:t>
       </w:r>
-      <w:proofErr w:type="spellEnd"/>
       <w:r>
         <w:t xml:space="preserve"> y </w:t>
       </w:r>
@@ -6006,7 +6179,6 @@
       <w:r>
         <w:t xml:space="preserve">. Sus valores se van actualizando continuamente en el proceso de </w:t>
       </w:r>
-      <w:proofErr w:type="spellStart"/>
       <w:r>
         <w:rPr>
           <w:b/>
@@ -6014,11 +6186,9 @@
         </w:rPr>
         <w:t>state_register</w:t>
       </w:r>
-      <w:proofErr w:type="spellEnd"/>
       <w:r>
         <w:t xml:space="preserve">, y en el </w:t>
       </w:r>
-      <w:proofErr w:type="spellStart"/>
       <w:r>
         <w:rPr>
           <w:b/>
@@ -6026,7 +6196,6 @@
         </w:rPr>
         <w:t>nxt_state_decoder</w:t>
       </w:r>
-      <w:proofErr w:type="spellEnd"/>
       <w:r>
         <w:t xml:space="preserve"> se varía su valor dependiendo del estado en el que se encuentre la máquina de estados.</w:t>
       </w:r>
@@ -6036,35 +6205,19 @@
         <w:pStyle w:val="Ttulo4"/>
         <w:ind w:left="360"/>
       </w:pPr>
-      <w:bookmarkStart w:id="98" w:name="_Toc91704717"/>
-      <w:bookmarkStart w:id="99" w:name="_Toc91778974"/>
-      <w:bookmarkStart w:id="100" w:name="_Toc92633126"/>
+      <w:bookmarkStart w:id="101" w:name="_Toc91704717"/>
+      <w:bookmarkStart w:id="102" w:name="_Toc91778974"/>
+      <w:bookmarkStart w:id="103" w:name="_Toc92633126"/>
       <w:r>
         <w:t>FSM_SHOWSEQ</w:t>
       </w:r>
-      <w:bookmarkEnd w:id="98"/>
-      <w:bookmarkEnd w:id="99"/>
-      <w:bookmarkEnd w:id="100"/>
-    </w:p>
-    <w:p>
-      <w:r>
-        <w:t xml:space="preserve">Esta es la segunda máquina de estados esclavas utilizada en el sistema. Su objetivo es, al final del juego, mostrar la secuencia que el jugador debería haber adivinado. Esto se realiza a través de los </w:t>
-      </w:r>
-      <w:proofErr w:type="spellStart"/>
-      <w:r>
-        <w:t>LEDs</w:t>
-      </w:r>
-      <w:proofErr w:type="spellEnd"/>
-      <w:r>
-        <w:t xml:space="preserve"> dispuestos en la </w:t>
-      </w:r>
-      <w:proofErr w:type="spellStart"/>
-      <w:r>
-        <w:t>protoboard</w:t>
-      </w:r>
-      <w:proofErr w:type="spellEnd"/>
-      <w:r>
-        <w:t xml:space="preserve"> externa a la placa de desarrollo.</w:t>
+      <w:bookmarkEnd w:id="101"/>
+      <w:bookmarkEnd w:id="102"/>
+      <w:bookmarkEnd w:id="103"/>
+    </w:p>
+    <w:p>
+      <w:r>
+        <w:t>Esta es la segunda máquina de estados esclavas utilizada en el sistema. Su objetivo es, al final del juego, mostrar la secuencia que el jugador debería haber adivinado. Esto se realiza a través de los LEDs dispuestos en la protoboard externa a la placa de desarrollo.</w:t>
       </w:r>
       <w:r>
         <w:t xml:space="preserve"> Cada LED corresponde a un valor que puede tomar cada elemento de la secuencia, que quedará encendido 2 segundos.</w:t>
@@ -6102,7 +6255,7 @@
                     <pic:cNvPicPr/>
                   </pic:nvPicPr>
                   <pic:blipFill>
-                    <a:blip r:embed="rId21"/>
+                    <a:blip r:embed="rId27"/>
                     <a:stretch>
                       <a:fillRect/>
                     </a:stretch>
@@ -6161,7 +6314,7 @@
                     <pic:cNvPicPr/>
                   </pic:nvPicPr>
                   <pic:blipFill>
-                    <a:blip r:embed="rId22"/>
+                    <a:blip r:embed="rId28"/>
                     <a:stretch>
                       <a:fillRect/>
                     </a:stretch>
@@ -6183,7 +6336,7 @@
       </w:r>
     </w:p>
     <w:p>
-      <w:bookmarkStart w:id="101" w:name="_Toc91704718"/>
+      <w:bookmarkStart w:id="104" w:name="_Toc91704718"/>
       <w:r>
         <w:t>A continuación se describe el significado de los diferentes estados:</w:t>
       </w:r>
@@ -6270,22 +6423,13 @@
         <w:t>S2</w:t>
       </w:r>
       <w:r>
-        <w:t>: Estado de finalización. Mandamos señal de DONE a FSM_</w:t>
-      </w:r>
-      <w:proofErr w:type="gramStart"/>
-      <w:r>
-        <w:t>MASTER</w:t>
-      </w:r>
-      <w:proofErr w:type="gramEnd"/>
-      <w:r>
-        <w:t>.</w:t>
+        <w:t>: Estado de finalización. Mandamos señal de DONE a FSM_MASTER.</w:t>
       </w:r>
     </w:p>
     <w:p>
       <w:r>
         <w:t xml:space="preserve">Cabe destacar que también se utiliza una señal </w:t>
       </w:r>
-      <w:proofErr w:type="spellStart"/>
       <w:r>
         <w:rPr>
           <w:b/>
@@ -6293,7 +6437,6 @@
         </w:rPr>
         <w:t>size</w:t>
       </w:r>
-      <w:proofErr w:type="spellEnd"/>
       <w:r>
         <w:t xml:space="preserve"> como </w:t>
       </w:r>
@@ -6313,14 +6456,14 @@
         <w:pStyle w:val="Ttulo4"/>
         <w:ind w:left="360"/>
       </w:pPr>
-      <w:bookmarkStart w:id="102" w:name="_Toc91778975"/>
-      <w:bookmarkStart w:id="103" w:name="_Toc92633127"/>
+      <w:bookmarkStart w:id="105" w:name="_Toc91778975"/>
+      <w:bookmarkStart w:id="106" w:name="_Toc92633127"/>
       <w:r>
         <w:t>LFSR</w:t>
       </w:r>
-      <w:bookmarkEnd w:id="101"/>
-      <w:bookmarkEnd w:id="102"/>
-      <w:bookmarkEnd w:id="103"/>
+      <w:bookmarkEnd w:id="104"/>
+      <w:bookmarkEnd w:id="105"/>
+      <w:bookmarkEnd w:id="106"/>
     </w:p>
     <w:p>
       <w:r>
@@ -6344,23 +6487,7 @@
         <w:t>Al ser 4 elementos los que hay que rellenar, este componente está continuamente creando nuevas secuencias, y cuando llegue a una nueva secuencia completa</w:t>
       </w:r>
       <w:r>
-        <w:t>, avisa a FSM_</w:t>
-      </w:r>
-      <w:proofErr w:type="gramStart"/>
-      <w:r>
-        <w:t>MASTER</w:t>
-      </w:r>
-      <w:proofErr w:type="gramEnd"/>
-      <w:r>
-        <w:t xml:space="preserve"> </w:t>
-      </w:r>
-      <w:proofErr w:type="spellStart"/>
-      <w:r>
-        <w:t>co</w:t>
-      </w:r>
-      <w:proofErr w:type="spellEnd"/>
-      <w:r>
-        <w:t xml:space="preserve"> una señal de DONE.</w:t>
+        <w:t>, avisa a FSM_MASTER co una señal de DONE.</w:t>
       </w:r>
     </w:p>
     <w:p>
@@ -6392,7 +6519,7 @@
                     <pic:cNvPicPr/>
                   </pic:nvPicPr>
                   <pic:blipFill>
-                    <a:blip r:embed="rId23"/>
+                    <a:blip r:embed="rId29"/>
                     <a:stretch>
                       <a:fillRect/>
                     </a:stretch>
@@ -6422,33 +6549,8 @@
           <w:b/>
           <w:bCs/>
         </w:rPr>
-        <w:t xml:space="preserve">Linear </w:t>
-      </w:r>
-      <w:proofErr w:type="spellStart"/>
-      <w:r>
-        <w:rPr>
-          <w:b/>
-          <w:bCs/>
-        </w:rPr>
-        <w:t>Feedback</w:t>
-      </w:r>
-      <w:proofErr w:type="spellEnd"/>
-      <w:r>
-        <w:rPr>
-          <w:b/>
-          <w:bCs/>
-        </w:rPr>
-        <w:t xml:space="preserve"> Shift </w:t>
-      </w:r>
-      <w:proofErr w:type="spellStart"/>
-      <w:r>
-        <w:rPr>
-          <w:b/>
-          <w:bCs/>
-        </w:rPr>
-        <w:t>Register</w:t>
-      </w:r>
-      <w:proofErr w:type="spellEnd"/>
+        <w:t>Linear Feedback Shift Register</w:t>
+      </w:r>
       <w:r>
         <w:rPr>
           <w:b/>
@@ -6485,7 +6587,6 @@
       <w:r>
         <w:t xml:space="preserve"> cabo a partir de 2 procesos concurrentes. El primero, </w:t>
       </w:r>
-      <w:proofErr w:type="spellStart"/>
       <w:r>
         <w:rPr>
           <w:b/>
@@ -6493,11 +6594,9 @@
         </w:rPr>
         <w:t>register_updater</w:t>
       </w:r>
-      <w:proofErr w:type="spellEnd"/>
       <w:r>
         <w:t xml:space="preserve">, es el encargado de actualizar el registro de desplazamiento en cada ciclo de reloj. Y el segundo, </w:t>
       </w:r>
-      <w:proofErr w:type="spellStart"/>
       <w:r>
         <w:rPr>
           <w:b/>
@@ -6505,7 +6604,6 @@
         </w:rPr>
         <w:t>output_updater</w:t>
       </w:r>
-      <w:proofErr w:type="spellEnd"/>
       <w:r>
         <w:t>, se encarga de ir rellenando la secuencia con los</w:t>
       </w:r>
@@ -6516,15 +6614,7 @@
         <w:t xml:space="preserve"> valores del registro.</w:t>
       </w:r>
       <w:r>
-        <w:t xml:space="preserve"> Cuando esta secuencia queda rellenada, activa la salida NEW_SEQ para indicar al FSM_</w:t>
-      </w:r>
-      <w:proofErr w:type="gramStart"/>
-      <w:r>
-        <w:t>MASTER</w:t>
-      </w:r>
-      <w:proofErr w:type="gramEnd"/>
-      <w:r>
-        <w:t xml:space="preserve"> que hay una nueva secuencia disponible.</w:t>
+        <w:t xml:space="preserve"> Cuando esta secuencia queda rellenada, activa la salida NEW_SEQ para indicar al FSM_MASTER que hay una nueva secuencia disponible.</w:t>
       </w:r>
     </w:p>
     <w:p>
@@ -6532,15 +6622,15 @@
         <w:pStyle w:val="Ttulo4"/>
         <w:ind w:left="360"/>
       </w:pPr>
-      <w:bookmarkStart w:id="104" w:name="_Toc91704719"/>
-      <w:bookmarkStart w:id="105" w:name="_Toc91778976"/>
-      <w:bookmarkStart w:id="106" w:name="_Toc92633128"/>
+      <w:bookmarkStart w:id="107" w:name="_Toc91704719"/>
+      <w:bookmarkStart w:id="108" w:name="_Toc91778976"/>
+      <w:bookmarkStart w:id="109" w:name="_Toc92633128"/>
       <w:r>
         <w:t>FSM_SLAVE_TIMER</w:t>
       </w:r>
-      <w:bookmarkEnd w:id="104"/>
-      <w:bookmarkEnd w:id="105"/>
-      <w:bookmarkEnd w:id="106"/>
+      <w:bookmarkEnd w:id="107"/>
+      <w:bookmarkEnd w:id="108"/>
+      <w:bookmarkEnd w:id="109"/>
     </w:p>
     <w:p>
       <w:r>
@@ -6591,7 +6681,7 @@
                     <pic:cNvPicPr/>
                   </pic:nvPicPr>
                   <pic:blipFill>
-                    <a:blip r:embed="rId24"/>
+                    <a:blip r:embed="rId30"/>
                     <a:stretch>
                       <a:fillRect/>
                     </a:stretch>
@@ -6624,38 +6714,38 @@
       <w:pPr>
         <w:pStyle w:val="Ttulo2"/>
       </w:pPr>
-      <w:bookmarkStart w:id="107" w:name="_Toc91704622"/>
-      <w:bookmarkStart w:id="108" w:name="_Toc91704720"/>
-      <w:bookmarkStart w:id="109" w:name="_Toc91778912"/>
-      <w:bookmarkStart w:id="110" w:name="_Toc91778977"/>
-      <w:bookmarkStart w:id="111" w:name="_Toc92633129"/>
+      <w:bookmarkStart w:id="110" w:name="_Toc91704622"/>
+      <w:bookmarkStart w:id="111" w:name="_Toc91704720"/>
+      <w:bookmarkStart w:id="112" w:name="_Toc91778912"/>
+      <w:bookmarkStart w:id="113" w:name="_Toc91778977"/>
+      <w:bookmarkStart w:id="114" w:name="_Toc92633129"/>
       <w:r>
         <w:lastRenderedPageBreak/>
         <w:t>VISUALIZER_TOP</w:t>
       </w:r>
-      <w:bookmarkEnd w:id="107"/>
-      <w:bookmarkEnd w:id="108"/>
-      <w:bookmarkEnd w:id="109"/>
       <w:bookmarkEnd w:id="110"/>
       <w:bookmarkEnd w:id="111"/>
-    </w:p>
-    <w:p>
-      <w:pPr>
-        <w:pStyle w:val="Ttulo3"/>
-      </w:pPr>
-      <w:bookmarkStart w:id="112" w:name="_Toc91704623"/>
-      <w:bookmarkStart w:id="113" w:name="_Toc91704721"/>
-      <w:bookmarkStart w:id="114" w:name="_Toc91778913"/>
-      <w:bookmarkStart w:id="115" w:name="_Toc91778978"/>
-      <w:bookmarkStart w:id="116" w:name="_Toc92633130"/>
-      <w:r>
-        <w:t>Descripción del componente</w:t>
-      </w:r>
       <w:bookmarkEnd w:id="112"/>
       <w:bookmarkEnd w:id="113"/>
       <w:bookmarkEnd w:id="114"/>
+    </w:p>
+    <w:p>
+      <w:pPr>
+        <w:pStyle w:val="Ttulo3"/>
+      </w:pPr>
+      <w:bookmarkStart w:id="115" w:name="_Toc91704623"/>
+      <w:bookmarkStart w:id="116" w:name="_Toc91704721"/>
+      <w:bookmarkStart w:id="117" w:name="_Toc91778913"/>
+      <w:bookmarkStart w:id="118" w:name="_Toc91778978"/>
+      <w:bookmarkStart w:id="119" w:name="_Toc92633130"/>
+      <w:r>
+        <w:t>Descripción del componente</w:t>
+      </w:r>
       <w:bookmarkEnd w:id="115"/>
       <w:bookmarkEnd w:id="116"/>
+      <w:bookmarkEnd w:id="117"/>
+      <w:bookmarkEnd w:id="118"/>
+      <w:bookmarkEnd w:id="119"/>
     </w:p>
     <w:p/>
     <w:p>
@@ -6699,7 +6789,6 @@
           <w:numId w:val="2"/>
         </w:numPr>
       </w:pPr>
-      <w:proofErr w:type="gramStart"/>
       <w:r>
         <w:rPr>
           <w:b/>
@@ -6708,7 +6797,6 @@
         </w:rPr>
         <w:t>round</w:t>
       </w:r>
-      <w:proofErr w:type="gramEnd"/>
       <w:r>
         <w:t>: es un natural con rango de 0 a 99 que representa el número de vidas que tiene el jugador, para así poder mostrarlo en los displays.</w:t>
       </w:r>
@@ -6729,55 +6817,10 @@
         <w:t>selector</w:t>
       </w:r>
       <w:r>
-        <w:t xml:space="preserve">: es una señal que de tipo </w:t>
-      </w:r>
-      <w:proofErr w:type="spellStart"/>
-      <w:r>
-        <w:t>std_logic_vector</w:t>
-      </w:r>
-      <w:proofErr w:type="spellEnd"/>
-      <w:r>
-        <w:t xml:space="preserve">(2 </w:t>
-      </w:r>
-      <w:proofErr w:type="spellStart"/>
-      <w:r>
-        <w:t>downto</w:t>
-      </w:r>
-      <w:proofErr w:type="spellEnd"/>
-      <w:r>
-        <w:t xml:space="preserve"> 0) que informa según su valor a visualizar de qué debe mostrar por pantalla. El visualizar puede poner por pantalla un mensaje predeterminado que tiene guardado como </w:t>
-      </w:r>
-      <w:proofErr w:type="spellStart"/>
-      <w:r>
-        <w:t>gameover</w:t>
-      </w:r>
-      <w:proofErr w:type="spellEnd"/>
-      <w:r>
-        <w:t xml:space="preserve">, </w:t>
-      </w:r>
-      <w:proofErr w:type="spellStart"/>
-      <w:r>
-        <w:t>start</w:t>
-      </w:r>
-      <w:proofErr w:type="spellEnd"/>
-      <w:r>
-        <w:t xml:space="preserve">, </w:t>
-      </w:r>
-      <w:proofErr w:type="spellStart"/>
-      <w:r>
-        <w:t>go</w:t>
-      </w:r>
-      <w:proofErr w:type="spellEnd"/>
-      <w:r>
-        <w:t xml:space="preserve">… o poner por pantalla el </w:t>
-      </w:r>
-      <w:proofErr w:type="spellStart"/>
-      <w:r>
-        <w:t>numero</w:t>
-      </w:r>
-      <w:proofErr w:type="spellEnd"/>
-      <w:r>
-        <w:t xml:space="preserve"> de vidas que le queda al jugador.</w:t>
+        <w:t xml:space="preserve">: es una señal que de tipo std_logic_vector(2 downto 0) que informa según su valor a visualizar de qué debe mostrar por pantalla. El visualizar puede poner por pantalla un mensaje predeterminado que tiene guardado como gameover, </w:t>
+      </w:r>
+      <w:r>
+        <w:t>start, go… o poner por pantalla el numero de vidas que le queda al jugador.</w:t>
       </w:r>
     </w:p>
     <w:p>
@@ -6793,7 +6836,6 @@
           <w:numId w:val="2"/>
         </w:numPr>
       </w:pPr>
-      <w:proofErr w:type="spellStart"/>
       <w:r>
         <w:rPr>
           <w:b/>
@@ -6801,25 +6843,8 @@
         </w:rPr>
         <w:t>segments</w:t>
       </w:r>
-      <w:proofErr w:type="spellEnd"/>
-      <w:r>
-        <w:t xml:space="preserve">: está conectado a los cátodos del </w:t>
-      </w:r>
-      <w:proofErr w:type="spellStart"/>
-      <w:r>
-        <w:t>display</w:t>
-      </w:r>
-      <w:proofErr w:type="spellEnd"/>
-      <w:r>
-        <w:t xml:space="preserve"> y representa los segmentos del </w:t>
-      </w:r>
-      <w:proofErr w:type="spellStart"/>
-      <w:r>
-        <w:t>display</w:t>
-      </w:r>
-      <w:proofErr w:type="spellEnd"/>
-      <w:r>
-        <w:t xml:space="preserve"> que se deben de encender, un valor bajo significa que se encenderá el segmento y valor alto que estará apagado.</w:t>
+      <w:r>
+        <w:t>: está conectado a los cátodos del display y representa los segmentos del display que se deben de encender, un valor bajo significa que se encenderá el segmento y valor alto que estará apagado.</w:t>
       </w:r>
     </w:p>
     <w:p>
@@ -6830,7 +6855,6 @@
           <w:numId w:val="2"/>
         </w:numPr>
       </w:pPr>
-      <w:proofErr w:type="spellStart"/>
       <w:r>
         <w:rPr>
           <w:b/>
@@ -6838,44 +6862,27 @@
         </w:rPr>
         <w:t>anode</w:t>
       </w:r>
-      <w:proofErr w:type="spellEnd"/>
-      <w:r>
-        <w:t xml:space="preserve">: está conectado a los ánodos del </w:t>
-      </w:r>
-      <w:proofErr w:type="spellStart"/>
-      <w:r>
-        <w:t>display</w:t>
-      </w:r>
-      <w:proofErr w:type="spellEnd"/>
-      <w:r>
-        <w:t xml:space="preserve"> y podemos seleccionar que displays estén encendidos y cuales apagados. Un nivel bajo significa que le </w:t>
-      </w:r>
-      <w:proofErr w:type="spellStart"/>
-      <w:r>
-        <w:t>display</w:t>
-      </w:r>
-      <w:proofErr w:type="spellEnd"/>
-      <w:r>
-        <w:t xml:space="preserve"> estará encendido.</w:t>
+      <w:r>
+        <w:t>: está conectado a los ánodos del display y podemos seleccionar que displays estén encendidos y cuales apagados. Un nivel bajo significa que le display estará encendido.</w:t>
       </w:r>
     </w:p>
     <w:p>
       <w:pPr>
         <w:pStyle w:val="Ttulo3"/>
       </w:pPr>
-      <w:bookmarkStart w:id="117" w:name="_Toc91704624"/>
-      <w:bookmarkStart w:id="118" w:name="_Toc91704722"/>
-      <w:bookmarkStart w:id="119" w:name="_Toc91778914"/>
-      <w:bookmarkStart w:id="120" w:name="_Toc91778979"/>
-      <w:bookmarkStart w:id="121" w:name="_Toc92633131"/>
+      <w:bookmarkStart w:id="120" w:name="_Toc91704624"/>
+      <w:bookmarkStart w:id="121" w:name="_Toc91704722"/>
+      <w:bookmarkStart w:id="122" w:name="_Toc91778914"/>
+      <w:bookmarkStart w:id="123" w:name="_Toc91778979"/>
+      <w:bookmarkStart w:id="124" w:name="_Toc92633131"/>
       <w:r>
         <w:t>Estructura interna del componente (diagrama RTL)</w:t>
       </w:r>
-      <w:bookmarkEnd w:id="117"/>
-      <w:bookmarkEnd w:id="118"/>
-      <w:bookmarkEnd w:id="119"/>
       <w:bookmarkEnd w:id="120"/>
       <w:bookmarkEnd w:id="121"/>
+      <w:bookmarkEnd w:id="122"/>
+      <w:bookmarkEnd w:id="123"/>
+      <w:bookmarkEnd w:id="124"/>
     </w:p>
     <w:p>
       <w:r>
@@ -6908,7 +6915,7 @@
                     <pic:cNvPicPr/>
                   </pic:nvPicPr>
                   <pic:blipFill>
-                    <a:blip r:embed="rId25"/>
+                    <a:blip r:embed="rId31"/>
                     <a:stretch>
                       <a:fillRect/>
                     </a:stretch>
@@ -6933,22 +6940,22 @@
       <w:pPr>
         <w:pStyle w:val="Ttulo3"/>
       </w:pPr>
-      <w:bookmarkStart w:id="122" w:name="_Toc91704625"/>
-      <w:bookmarkStart w:id="123" w:name="_Toc91704723"/>
-      <w:bookmarkStart w:id="124" w:name="_Toc91778915"/>
-      <w:bookmarkStart w:id="125" w:name="_Toc91778980"/>
-      <w:bookmarkStart w:id="126" w:name="_Toc92633132"/>
+      <w:bookmarkStart w:id="125" w:name="_Toc91704625"/>
+      <w:bookmarkStart w:id="126" w:name="_Toc91704723"/>
+      <w:bookmarkStart w:id="127" w:name="_Toc91778915"/>
+      <w:bookmarkStart w:id="128" w:name="_Toc91778980"/>
+      <w:bookmarkStart w:id="129" w:name="_Toc92633132"/>
       <w:r>
         <w:t>C</w:t>
       </w:r>
       <w:r>
         <w:t>omponentes internos</w:t>
       </w:r>
-      <w:bookmarkEnd w:id="122"/>
-      <w:bookmarkEnd w:id="123"/>
-      <w:bookmarkEnd w:id="124"/>
       <w:bookmarkEnd w:id="125"/>
       <w:bookmarkEnd w:id="126"/>
+      <w:bookmarkEnd w:id="127"/>
+      <w:bookmarkEnd w:id="128"/>
+      <w:bookmarkEnd w:id="129"/>
     </w:p>
     <w:p>
       <w:r>
@@ -6969,13 +6976,13 @@
         <w:pStyle w:val="Ttulo4"/>
         <w:ind w:left="708"/>
       </w:pPr>
-      <w:bookmarkStart w:id="127" w:name="_Toc91778981"/>
-      <w:bookmarkStart w:id="128" w:name="_Toc92633133"/>
+      <w:bookmarkStart w:id="130" w:name="_Toc91778981"/>
+      <w:bookmarkStart w:id="131" w:name="_Toc92633133"/>
       <w:r>
         <w:t>NATURAL_DECODER</w:t>
       </w:r>
-      <w:bookmarkEnd w:id="127"/>
-      <w:bookmarkEnd w:id="128"/>
+      <w:bookmarkEnd w:id="130"/>
+      <w:bookmarkEnd w:id="131"/>
     </w:p>
     <w:p>
       <w:r>
@@ -7006,7 +7013,7 @@
                     <pic:cNvPicPr/>
                   </pic:nvPicPr>
                   <pic:blipFill>
-                    <a:blip r:embed="rId26">
+                    <a:blip r:embed="rId32">
                       <a:extLst>
                         <a:ext uri="{28A0092B-C50C-407E-A947-70E740481C1C}">
                           <a14:useLocalDpi xmlns:a14="http://schemas.microsoft.com/office/drawing/2010/main" val="0"/>
@@ -7044,7 +7051,6 @@
       <w:r>
         <w:t>“</w:t>
       </w:r>
-      <w:proofErr w:type="gramStart"/>
       <w:r>
         <w:rPr>
           <w:b/>
@@ -7053,20 +7059,11 @@
         </w:rPr>
         <w:t>round</w:t>
       </w:r>
-      <w:proofErr w:type="gramEnd"/>
       <w:r>
         <w:t>”</w:t>
       </w:r>
       <w:r>
-        <w:t xml:space="preserve"> de entero de dos dígitos a su representación en un </w:t>
-      </w:r>
-      <w:proofErr w:type="spellStart"/>
-      <w:r>
-        <w:t>display</w:t>
-      </w:r>
-      <w:proofErr w:type="spellEnd"/>
-      <w:r>
-        <w:t xml:space="preserve"> de siete segmentos por dígito. Primero se separa el numero natural en sus dígitos </w:t>
+        <w:t xml:space="preserve"> de entero de dos dígitos a su representación en un display de siete segmentos por dígito. Primero se separa el numero natural en sus dígitos </w:t>
       </w:r>
       <w:r>
         <w:t xml:space="preserve">y después en función de su valor se </w:t>
@@ -7075,37 +7072,13 @@
         <w:t>les</w:t>
       </w:r>
       <w:r>
-        <w:t xml:space="preserve"> asigna a las salidas </w:t>
-      </w:r>
-      <w:proofErr w:type="spellStart"/>
-      <w:r>
-        <w:t>segment_larger</w:t>
-      </w:r>
-      <w:proofErr w:type="spellEnd"/>
-      <w:r>
-        <w:t>, que corresponde con el digito de las decenas</w:t>
+        <w:t xml:space="preserve"> asigna a las salidas segment_larger, que corresponde con el digito de las decenas</w:t>
       </w:r>
       <w:r>
         <w:t>,</w:t>
       </w:r>
       <w:r>
-        <w:t xml:space="preserve"> y </w:t>
-      </w:r>
-      <w:proofErr w:type="spellStart"/>
-      <w:r>
-        <w:t>segment_smaller</w:t>
-      </w:r>
-      <w:proofErr w:type="spellEnd"/>
-      <w:r>
-        <w:t xml:space="preserve"> el estado (apagado o encendido) de los segmentos del </w:t>
-      </w:r>
-      <w:proofErr w:type="spellStart"/>
-      <w:r>
-        <w:t>display</w:t>
-      </w:r>
-      <w:proofErr w:type="spellEnd"/>
-      <w:r>
-        <w:t xml:space="preserve"> para dibujar el dígito.</w:t>
+        <w:t xml:space="preserve"> y segment_smaller el estado (apagado o encendido) de los segmentos del display para dibujar el dígito.</w:t>
       </w:r>
     </w:p>
     <w:p>
@@ -7113,36 +7086,20 @@
         <w:pStyle w:val="Ttulo4"/>
         <w:ind w:left="708"/>
       </w:pPr>
-      <w:bookmarkStart w:id="129" w:name="_Toc91778982"/>
-      <w:bookmarkStart w:id="130" w:name="_Toc92633134"/>
+      <w:bookmarkStart w:id="132" w:name="_Toc91778982"/>
+      <w:bookmarkStart w:id="133" w:name="_Toc92633134"/>
       <w:r>
         <w:t>DISPLAY_CONTROLLER</w:t>
       </w:r>
-      <w:bookmarkEnd w:id="129"/>
-      <w:bookmarkEnd w:id="130"/>
+      <w:bookmarkEnd w:id="132"/>
+      <w:bookmarkEnd w:id="133"/>
     </w:p>
     <w:p>
       <w:r>
         <w:t xml:space="preserve">Se encarga de seleccionar qué se representa en los displays y el encendido y apagado de estos para </w:t>
       </w:r>
       <w:r>
-        <w:t xml:space="preserve">poder </w:t>
-      </w:r>
-      <w:proofErr w:type="spellStart"/>
-      <w:r>
-        <w:t>da</w:t>
-      </w:r>
-      <w:proofErr w:type="spellEnd"/>
-      <w:r>
-        <w:t xml:space="preserve"> la ilusión de que se representan valores distintos en cada </w:t>
-      </w:r>
-      <w:proofErr w:type="spellStart"/>
-      <w:r>
-        <w:t>display</w:t>
-      </w:r>
-      <w:proofErr w:type="spellEnd"/>
-      <w:r>
-        <w:t xml:space="preserve"> aunque los cátodos estén todos unidos. Para la selección de qué ánodo se activa en cada momento se </w:t>
+        <w:t xml:space="preserve">poder da la ilusión de que se representan valores distintos en cada display aunque los cátodos estén todos unidos. Para la selección de qué ánodo se activa en cada momento se </w:t>
       </w:r>
       <w:r>
         <w:lastRenderedPageBreak/>
@@ -7155,15 +7112,7 @@
         <w:t>señal</w:t>
       </w:r>
       <w:r>
-        <w:t xml:space="preserve"> “</w:t>
-      </w:r>
-      <w:proofErr w:type="spellStart"/>
-      <w:r>
-        <w:t>anode_s</w:t>
-      </w:r>
-      <w:proofErr w:type="spellEnd"/>
-      <w:r>
-        <w:t xml:space="preserve">”, la cual empieza valiendo cero pero que va aumentando hasta llegar al valor siete y vuelve a valer cero. Esta </w:t>
+        <w:t xml:space="preserve"> “anode_s”, la cual empieza valiendo cero pero que va aumentando hasta llegar al valor siete y vuelve a valer cero. Esta </w:t>
       </w:r>
       <w:r>
         <w:rPr>
@@ -7172,15 +7121,7 @@
         <w:t>señal</w:t>
       </w:r>
       <w:r>
-        <w:t xml:space="preserve"> aumenta de valor cada ver que la variable “</w:t>
-      </w:r>
-      <w:proofErr w:type="spellStart"/>
-      <w:r>
-        <w:t>counter</w:t>
-      </w:r>
-      <w:proofErr w:type="spellEnd"/>
-      <w:r>
-        <w:t>” llega a cero. Esta variable empieza valiendo 10000 y en cada flanco de subida de la señal “CLK” que representa el reloj esta variable se reduce en una unidad y cuando llega a cero vuelve a pasar a valer 10000.</w:t>
+        <w:t xml:space="preserve"> aumenta de valor cada ver que la variable “counter” llega a cero. Esta variable empieza valiendo 10000 y en cada flanco de subida de la señal “CLK” que representa el reloj esta variable se reduce en una unidad y cuando llega a cero vuelve a pasar a valer 10000.</w:t>
       </w:r>
     </w:p>
     <w:p>
@@ -7218,15 +7159,7 @@
         </w:numPr>
       </w:pPr>
       <w:r>
-        <w:t>si vale “001” se muestra el mensaje “</w:t>
-      </w:r>
-      <w:proofErr w:type="spellStart"/>
-      <w:r>
-        <w:t>start</w:t>
-      </w:r>
-      <w:proofErr w:type="spellEnd"/>
-      <w:r>
-        <w:t>” en la pantalla</w:t>
+        <w:t>si vale “001” se muestra el mensaje “start” en la pantalla</w:t>
       </w:r>
     </w:p>
     <w:p>
@@ -7238,15 +7171,7 @@
         </w:numPr>
       </w:pPr>
       <w:r>
-        <w:t>si vale “010” se muestra el mensaje “</w:t>
-      </w:r>
-      <w:proofErr w:type="spellStart"/>
-      <w:r>
-        <w:t>go</w:t>
-      </w:r>
-      <w:proofErr w:type="spellEnd"/>
-      <w:r>
-        <w:t>”</w:t>
+        <w:t>si vale “010” se muestra el mensaje “go”</w:t>
       </w:r>
     </w:p>
     <w:p>
@@ -7258,15 +7183,7 @@
         </w:numPr>
       </w:pPr>
       <w:r>
-        <w:t>si vale “011” se muestra el mensaje “</w:t>
-      </w:r>
-      <w:proofErr w:type="spellStart"/>
-      <w:r>
-        <w:t>gameover</w:t>
-      </w:r>
-      <w:proofErr w:type="spellEnd"/>
-      <w:r>
-        <w:t>”</w:t>
+        <w:t>si vale “011” se muestra el mensaje “gameover”</w:t>
       </w:r>
     </w:p>
     <w:p>
@@ -7317,7 +7234,7 @@
                     <pic:cNvPicPr/>
                   </pic:nvPicPr>
                   <pic:blipFill>
-                    <a:blip r:embed="rId27">
+                    <a:blip r:embed="rId33">
                       <a:extLst>
                         <a:ext uri="{28A0092B-C50C-407E-A947-70E740481C1C}">
                           <a14:useLocalDpi xmlns:a14="http://schemas.microsoft.com/office/drawing/2010/main" val="0"/>
@@ -7350,24 +7267,14 @@
         </w:drawing>
       </w:r>
       <w:r>
-        <w:t xml:space="preserve">si vale “101” se el valor del </w:t>
-      </w:r>
-      <w:proofErr w:type="spellStart"/>
-      <w:r>
-        <w:t>numero</w:t>
-      </w:r>
-      <w:proofErr w:type="spellEnd"/>
-      <w:r>
-        <w:t xml:space="preserve"> de vidas que le queda al jugador, dibujando el valor de las señales de entrada “</w:t>
-      </w:r>
-      <w:proofErr w:type="gramStart"/>
+        <w:t>si vale “101” se el valor del numero de vidas que le queda al jugador, dibujando el valor de las señales de entrada “</w:t>
+      </w:r>
       <w:r>
         <w:rPr>
           <w:highlight w:val="green"/>
         </w:rPr>
         <w:t>round</w:t>
       </w:r>
-      <w:proofErr w:type="gramEnd"/>
       <w:r>
         <w:t>_7seg_smaller” y “</w:t>
       </w:r>
@@ -7400,33 +7307,25 @@
       <w:pPr>
         <w:pStyle w:val="Ttulo1"/>
       </w:pPr>
-      <w:bookmarkStart w:id="131" w:name="_Toc91704626"/>
-      <w:bookmarkStart w:id="132" w:name="_Toc91704724"/>
-      <w:bookmarkStart w:id="133" w:name="_Toc91778916"/>
-      <w:bookmarkStart w:id="134" w:name="_Toc91778983"/>
-      <w:bookmarkStart w:id="135" w:name="_Toc92633135"/>
+      <w:bookmarkStart w:id="134" w:name="_Toc91704626"/>
+      <w:bookmarkStart w:id="135" w:name="_Toc91704724"/>
+      <w:bookmarkStart w:id="136" w:name="_Toc91778916"/>
+      <w:bookmarkStart w:id="137" w:name="_Toc91778983"/>
+      <w:bookmarkStart w:id="138" w:name="_Toc92633135"/>
       <w:r>
         <w:lastRenderedPageBreak/>
         <w:t>Conclusiones e impresiones</w:t>
       </w:r>
-      <w:bookmarkEnd w:id="131"/>
-      <w:bookmarkEnd w:id="132"/>
-      <w:bookmarkEnd w:id="133"/>
       <w:bookmarkEnd w:id="134"/>
       <w:bookmarkEnd w:id="135"/>
+      <w:bookmarkEnd w:id="136"/>
+      <w:bookmarkEnd w:id="137"/>
+      <w:bookmarkEnd w:id="138"/>
     </w:p>
     <w:p/>
     <w:p>
       <w:r>
-        <w:t xml:space="preserve">El proceso de diseño y programación del juego ha seguido un desarrollo lineal partiendo de una base sencilla que consistía en introducir una secuencia de botones preestablecida. Una vez obtenido un primer proyecto funcional de tal forma que el juego iniciase correctamente y concluyese tanto al introducir la secuencia </w:t>
-      </w:r>
-      <w:proofErr w:type="gramStart"/>
-      <w:r>
-        <w:t>de test</w:t>
-      </w:r>
-      <w:proofErr w:type="gramEnd"/>
-      <w:r>
-        <w:t xml:space="preserve"> como una secuencia distinta, se proponen diversas mejoras.</w:t>
+        <w:t>El proceso de diseño y programación del juego ha seguido un desarrollo lineal partiendo de una base sencilla que consistía en introducir una secuencia de botones preestablecida. Una vez obtenido un primer proyecto funcional de tal forma que el juego iniciase correctamente y concluyese tanto al introducir la secuencia de test como una secuencia distinta, se proponen diversas mejoras.</w:t>
       </w:r>
     </w:p>
     <w:p>
@@ -7436,15 +7335,7 @@
     </w:p>
     <w:p>
       <w:r>
-        <w:t xml:space="preserve">Posteriormente, se añade la mejora aleatoriedad de la secuencia a adivinar, eliminando el código </w:t>
-      </w:r>
-      <w:proofErr w:type="gramStart"/>
-      <w:r>
-        <w:t>de test</w:t>
-      </w:r>
-      <w:proofErr w:type="gramEnd"/>
-      <w:r>
-        <w:t xml:space="preserve"> y dificultando el juego. Puesto que el nivel de dificultad aumenta ahora que se desconoce el código, se añaden oportunidades al usuario para que pueda seguir jugando </w:t>
+        <w:t xml:space="preserve">Posteriormente, se añade la mejora aleatoriedad de la secuencia a adivinar, eliminando el código de test y dificultando el juego. Puesto que el nivel de dificultad aumenta ahora que se desconoce el código, se añaden oportunidades al usuario para que pueda seguir jugando </w:t>
       </w:r>
       <w:r>
         <w:t>aun</w:t>
@@ -7493,7 +7384,7 @@
       </w:r>
     </w:p>
     <w:p>
-      <w:hyperlink r:id="rId28" w:history="1">
+      <w:hyperlink r:id="rId34" w:history="1">
         <w:r>
           <w:rPr>
             <w:rStyle w:val="Hipervnculo"/>
@@ -7502,7 +7393,6 @@
         </w:r>
       </w:hyperlink>
     </w:p>
-    <w:p/>
     <w:sectPr>
       <w:pgSz w:w="11906" w:h="16838"/>
       <w:pgMar w:top="1417" w:right="1701" w:bottom="1417" w:left="1701" w:header="708" w:footer="708" w:gutter="0"/>

</xml_diff>